<commit_message>
Criando transicao Slide com propriedade CSS animation
</commit_message>
<xml_diff>
--- a/MELHORANDO ESTÉTICA.docx
+++ b/MELHORANDO ESTÉTICA.docx
@@ -3157,6 +3157,7 @@
       <w:r>
         <w:rPr>
           <w:rFonts w:ascii="Consolas" w:hAnsi="Consolas"/>
+          <w:noProof/>
           <w:sz w:val="24"/>
           <w:szCs w:val="24"/>
         </w:rPr>
@@ -6435,6 +6436,2075 @@
         </w:rPr>
         <w:t>s</w:t>
       </w:r>
+      <w:r>
+        <w:rPr>
+          <w:rFonts w:ascii="Consolas" w:eastAsia="Times New Roman" w:hAnsi="Consolas" w:cs="Times New Roman"/>
+          <w:color w:val="F6F6F4"/>
+          <w:sz w:val="21"/>
+          <w:szCs w:val="21"/>
+          <w:lang w:eastAsia="pt-BR"/>
+        </w:rPr>
+        <w:t>;</w:t>
+      </w:r>
+    </w:p>
+    <w:p>
+      <w:pPr>
+        <w:pStyle w:val="PargrafodaLista"/>
+        <w:numPr>
+          <w:ilvl w:val="0"/>
+          <w:numId w:val="1"/>
+        </w:numPr>
+        <w:shd w:val="clear" w:color="auto" w:fill="282A36"/>
+        <w:spacing w:after="0" w:line="285" w:lineRule="atLeast"/>
+        <w:jc w:val="left"/>
+        <w:rPr>
+          <w:rFonts w:ascii="Consolas" w:eastAsia="Times New Roman" w:hAnsi="Consolas" w:cs="Times New Roman"/>
+          <w:color w:val="F6F6F4"/>
+          <w:sz w:val="21"/>
+          <w:szCs w:val="21"/>
+          <w:lang w:eastAsia="pt-BR"/>
+        </w:rPr>
+      </w:pPr>
+      <w:r>
+        <w:rPr>
+          <w:rFonts w:ascii="Consolas" w:eastAsia="Times New Roman" w:hAnsi="Consolas" w:cs="Times New Roman"/>
+          <w:color w:val="F6F6F4"/>
+          <w:sz w:val="21"/>
+          <w:szCs w:val="21"/>
+          <w:lang w:eastAsia="pt-BR"/>
+        </w:rPr>
+        <w:t>}</w:t>
+      </w:r>
+    </w:p>
+    <w:p>
+      <w:pPr>
+        <w:pStyle w:val="PargrafodaLista"/>
+        <w:ind w:left="1060" w:firstLine="0"/>
+        <w:rPr>
+          <w:rFonts w:ascii="Consolas" w:hAnsi="Consolas"/>
+          <w:b/>
+          <w:bCs/>
+          <w:sz w:val="24"/>
+          <w:szCs w:val="24"/>
+        </w:rPr>
+      </w:pPr>
+      <w:r>
+        <w:rPr>
+          <w:rFonts w:ascii="Consolas" w:hAnsi="Consolas"/>
+          <w:b/>
+          <w:bCs/>
+          <w:sz w:val="24"/>
+          <w:szCs w:val="24"/>
+        </w:rPr>
+        <w:lastRenderedPageBreak/>
+        <w:t>Aula 213 – Criando transição Slide com propriedade CSS.</w:t>
+      </w:r>
+    </w:p>
+    <w:p>
+      <w:pPr>
+        <w:pStyle w:val="PargrafodaLista"/>
+        <w:ind w:left="1060" w:firstLine="0"/>
+        <w:rPr>
+          <w:rFonts w:ascii="Consolas" w:hAnsi="Consolas"/>
+          <w:b/>
+          <w:bCs/>
+          <w:sz w:val="24"/>
+          <w:szCs w:val="24"/>
+        </w:rPr>
+      </w:pPr>
+    </w:p>
+    <w:p>
+      <w:pPr>
+        <w:pStyle w:val="PargrafodaLista"/>
+        <w:numPr>
+          <w:ilvl w:val="0"/>
+          <w:numId w:val="1"/>
+        </w:numPr>
+        <w:rPr>
+          <w:rFonts w:ascii="Consolas" w:hAnsi="Consolas"/>
+          <w:sz w:val="24"/>
+          <w:szCs w:val="24"/>
+        </w:rPr>
+      </w:pPr>
+      <w:r>
+        <w:rPr>
+          <w:rFonts w:ascii="Consolas" w:hAnsi="Consolas"/>
+          <w:sz w:val="24"/>
+          <w:szCs w:val="24"/>
+        </w:rPr>
+        <w:t xml:space="preserve">Vamos duplicar a </w:t>
+      </w:r>
+      <w:proofErr w:type="spellStart"/>
+      <w:r>
+        <w:rPr>
+          <w:rFonts w:ascii="Consolas" w:hAnsi="Consolas"/>
+          <w:sz w:val="24"/>
+          <w:szCs w:val="24"/>
+        </w:rPr>
+        <w:t>tag</w:t>
+      </w:r>
+      <w:proofErr w:type="spellEnd"/>
+      <w:r>
+        <w:rPr>
+          <w:rFonts w:ascii="Consolas" w:hAnsi="Consolas"/>
+          <w:sz w:val="24"/>
+          <w:szCs w:val="24"/>
+        </w:rPr>
+        <w:t xml:space="preserve"> </w:t>
+      </w:r>
+      <w:proofErr w:type="spellStart"/>
+      <w:r>
+        <w:rPr>
+          <w:rFonts w:ascii="Consolas" w:hAnsi="Consolas"/>
+          <w:sz w:val="24"/>
+          <w:szCs w:val="24"/>
+        </w:rPr>
+        <w:t>transition</w:t>
+      </w:r>
+      <w:proofErr w:type="spellEnd"/>
+      <w:r>
+        <w:rPr>
+          <w:rFonts w:ascii="Consolas" w:hAnsi="Consolas"/>
+          <w:sz w:val="24"/>
+          <w:szCs w:val="24"/>
+        </w:rPr>
+        <w:t xml:space="preserve"> </w:t>
+      </w:r>
+      <w:proofErr w:type="gramStart"/>
+      <w:r>
+        <w:rPr>
+          <w:rFonts w:ascii="Consolas" w:hAnsi="Consolas"/>
+          <w:sz w:val="24"/>
+          <w:szCs w:val="24"/>
+        </w:rPr>
+        <w:t>anterior</w:t>
+      </w:r>
+      <w:proofErr w:type="gramEnd"/>
+      <w:r>
+        <w:rPr>
+          <w:rFonts w:ascii="Consolas" w:hAnsi="Consolas"/>
+          <w:sz w:val="24"/>
+          <w:szCs w:val="24"/>
+        </w:rPr>
+        <w:t xml:space="preserve"> porém vamos nomeá-la com ‘slide’.</w:t>
+      </w:r>
+    </w:p>
+    <w:p>
+      <w:pPr>
+        <w:pStyle w:val="PargrafodaLista"/>
+        <w:numPr>
+          <w:ilvl w:val="0"/>
+          <w:numId w:val="1"/>
+        </w:numPr>
+        <w:rPr>
+          <w:rFonts w:ascii="Consolas" w:hAnsi="Consolas"/>
+          <w:sz w:val="24"/>
+          <w:szCs w:val="24"/>
+        </w:rPr>
+      </w:pPr>
+      <w:r>
+        <w:rPr>
+          <w:rFonts w:ascii="Consolas" w:hAnsi="Consolas"/>
+          <w:sz w:val="24"/>
+          <w:szCs w:val="24"/>
+        </w:rPr>
+        <w:t>Teremos que definir as mesmas classes que foram definidas na transição anterior, ou seja</w:t>
+      </w:r>
+      <w:proofErr w:type="gramStart"/>
+      <w:r>
+        <w:rPr>
+          <w:rFonts w:ascii="Consolas" w:hAnsi="Consolas"/>
+          <w:sz w:val="24"/>
+          <w:szCs w:val="24"/>
+        </w:rPr>
+        <w:t>, .slide</w:t>
+      </w:r>
+      <w:proofErr w:type="gramEnd"/>
+      <w:r>
+        <w:rPr>
+          <w:rFonts w:ascii="Consolas" w:hAnsi="Consolas"/>
+          <w:sz w:val="24"/>
+          <w:szCs w:val="24"/>
+        </w:rPr>
+        <w:t>-</w:t>
+      </w:r>
+      <w:proofErr w:type="spellStart"/>
+      <w:r>
+        <w:rPr>
+          <w:rFonts w:ascii="Consolas" w:hAnsi="Consolas"/>
+          <w:sz w:val="24"/>
+          <w:szCs w:val="24"/>
+        </w:rPr>
+        <w:t>enter</w:t>
+      </w:r>
+      <w:proofErr w:type="spellEnd"/>
+      <w:r>
+        <w:rPr>
+          <w:rFonts w:ascii="Consolas" w:hAnsi="Consolas"/>
+          <w:sz w:val="24"/>
+          <w:szCs w:val="24"/>
+        </w:rPr>
+        <w:t>{} .slide-</w:t>
+      </w:r>
+      <w:proofErr w:type="spellStart"/>
+      <w:r>
+        <w:rPr>
+          <w:rFonts w:ascii="Consolas" w:hAnsi="Consolas"/>
+          <w:sz w:val="24"/>
+          <w:szCs w:val="24"/>
+        </w:rPr>
+        <w:t>enter</w:t>
+      </w:r>
+      <w:proofErr w:type="spellEnd"/>
+      <w:r>
+        <w:rPr>
+          <w:rFonts w:ascii="Consolas" w:hAnsi="Consolas"/>
+          <w:sz w:val="24"/>
+          <w:szCs w:val="24"/>
+        </w:rPr>
+        <w:t>-</w:t>
+      </w:r>
+      <w:proofErr w:type="spellStart"/>
+      <w:r>
+        <w:rPr>
+          <w:rFonts w:ascii="Consolas" w:hAnsi="Consolas"/>
+          <w:sz w:val="24"/>
+          <w:szCs w:val="24"/>
+        </w:rPr>
+        <w:t>active</w:t>
+      </w:r>
+      <w:proofErr w:type="spellEnd"/>
+      <w:r>
+        <w:rPr>
+          <w:rFonts w:ascii="Consolas" w:hAnsi="Consolas"/>
+          <w:sz w:val="24"/>
+          <w:szCs w:val="24"/>
+        </w:rPr>
+        <w:t>{} .</w:t>
+      </w:r>
+      <w:proofErr w:type="spellStart"/>
+      <w:r>
+        <w:rPr>
+          <w:rFonts w:ascii="Consolas" w:hAnsi="Consolas"/>
+          <w:sz w:val="24"/>
+          <w:szCs w:val="24"/>
+        </w:rPr>
+        <w:t>slide-enter-to</w:t>
+      </w:r>
+      <w:proofErr w:type="spellEnd"/>
+      <w:r>
+        <w:rPr>
+          <w:rFonts w:ascii="Consolas" w:hAnsi="Consolas"/>
+          <w:sz w:val="24"/>
+          <w:szCs w:val="24"/>
+        </w:rPr>
+        <w:t>{} .slide-</w:t>
+      </w:r>
+      <w:proofErr w:type="spellStart"/>
+      <w:r>
+        <w:rPr>
+          <w:rFonts w:ascii="Consolas" w:hAnsi="Consolas"/>
+          <w:sz w:val="24"/>
+          <w:szCs w:val="24"/>
+        </w:rPr>
+        <w:t>leave</w:t>
+      </w:r>
+      <w:proofErr w:type="spellEnd"/>
+      <w:r>
+        <w:rPr>
+          <w:rFonts w:ascii="Consolas" w:hAnsi="Consolas"/>
+          <w:sz w:val="24"/>
+          <w:szCs w:val="24"/>
+        </w:rPr>
+        <w:t>{} .slide-</w:t>
+      </w:r>
+      <w:proofErr w:type="spellStart"/>
+      <w:r>
+        <w:rPr>
+          <w:rFonts w:ascii="Consolas" w:hAnsi="Consolas"/>
+          <w:sz w:val="24"/>
+          <w:szCs w:val="24"/>
+        </w:rPr>
+        <w:t>leave</w:t>
+      </w:r>
+      <w:proofErr w:type="spellEnd"/>
+      <w:r>
+        <w:rPr>
+          <w:rFonts w:ascii="Consolas" w:hAnsi="Consolas"/>
+          <w:sz w:val="24"/>
+          <w:szCs w:val="24"/>
+        </w:rPr>
+        <w:t>-</w:t>
+      </w:r>
+      <w:proofErr w:type="spellStart"/>
+      <w:r>
+        <w:rPr>
+          <w:rFonts w:ascii="Consolas" w:hAnsi="Consolas"/>
+          <w:sz w:val="24"/>
+          <w:szCs w:val="24"/>
+        </w:rPr>
+        <w:t>active</w:t>
+      </w:r>
+      <w:proofErr w:type="spellEnd"/>
+      <w:r>
+        <w:rPr>
+          <w:rFonts w:ascii="Consolas" w:hAnsi="Consolas"/>
+          <w:sz w:val="24"/>
+          <w:szCs w:val="24"/>
+        </w:rPr>
+        <w:t>{} .</w:t>
+      </w:r>
+      <w:proofErr w:type="spellStart"/>
+      <w:r>
+        <w:rPr>
+          <w:rFonts w:ascii="Consolas" w:hAnsi="Consolas"/>
+          <w:sz w:val="24"/>
+          <w:szCs w:val="24"/>
+        </w:rPr>
+        <w:t>slide-leave-to</w:t>
+      </w:r>
+      <w:proofErr w:type="spellEnd"/>
+      <w:r>
+        <w:rPr>
+          <w:rFonts w:ascii="Consolas" w:hAnsi="Consolas"/>
+          <w:sz w:val="24"/>
+          <w:szCs w:val="24"/>
+        </w:rPr>
+        <w:t>{}</w:t>
+      </w:r>
+      <w:r>
+        <w:rPr>
+          <w:rFonts w:ascii="Consolas" w:hAnsi="Consolas"/>
+          <w:sz w:val="24"/>
+          <w:szCs w:val="24"/>
+        </w:rPr>
+        <w:t>.</w:t>
+      </w:r>
+    </w:p>
+    <w:p>
+      <w:pPr>
+        <w:pStyle w:val="PargrafodaLista"/>
+        <w:numPr>
+          <w:ilvl w:val="0"/>
+          <w:numId w:val="1"/>
+        </w:numPr>
+        <w:rPr>
+          <w:rFonts w:ascii="Consolas" w:hAnsi="Consolas"/>
+          <w:sz w:val="24"/>
+          <w:szCs w:val="24"/>
+        </w:rPr>
+      </w:pPr>
+      <w:r>
+        <w:rPr>
+          <w:rFonts w:ascii="Consolas" w:hAnsi="Consolas"/>
+          <w:sz w:val="24"/>
+          <w:szCs w:val="24"/>
+        </w:rPr>
+        <w:t xml:space="preserve">Porém vamos utilizar um recurso </w:t>
+      </w:r>
+      <w:proofErr w:type="spellStart"/>
+      <w:r>
+        <w:rPr>
+          <w:rFonts w:ascii="Consolas" w:hAnsi="Consolas"/>
+          <w:sz w:val="24"/>
+          <w:szCs w:val="24"/>
+        </w:rPr>
+        <w:t>css</w:t>
+      </w:r>
+      <w:proofErr w:type="spellEnd"/>
+      <w:r>
+        <w:rPr>
+          <w:rFonts w:ascii="Consolas" w:hAnsi="Consolas"/>
+          <w:sz w:val="24"/>
+          <w:szCs w:val="24"/>
+        </w:rPr>
+        <w:t xml:space="preserve"> chamado </w:t>
+      </w:r>
+      <w:proofErr w:type="spellStart"/>
+      <w:r>
+        <w:rPr>
+          <w:rFonts w:ascii="Consolas" w:hAnsi="Consolas"/>
+          <w:sz w:val="24"/>
+          <w:szCs w:val="24"/>
+        </w:rPr>
+        <w:t>keyframes</w:t>
+      </w:r>
+      <w:proofErr w:type="spellEnd"/>
+      <w:r>
+        <w:rPr>
+          <w:rFonts w:ascii="Consolas" w:hAnsi="Consolas"/>
+          <w:sz w:val="24"/>
+          <w:szCs w:val="24"/>
+        </w:rPr>
+        <w:t xml:space="preserve"> que são os atributos </w:t>
+      </w:r>
+      <w:proofErr w:type="spellStart"/>
+      <w:r>
+        <w:rPr>
+          <w:rFonts w:ascii="Consolas" w:hAnsi="Consolas"/>
+          <w:sz w:val="24"/>
+          <w:szCs w:val="24"/>
+        </w:rPr>
+        <w:t>css</w:t>
+      </w:r>
+      <w:proofErr w:type="spellEnd"/>
+      <w:r>
+        <w:rPr>
+          <w:rFonts w:ascii="Consolas" w:hAnsi="Consolas"/>
+          <w:sz w:val="24"/>
+          <w:szCs w:val="24"/>
+        </w:rPr>
+        <w:t xml:space="preserve"> que se quer aplicar em uma transformação.</w:t>
+      </w:r>
+    </w:p>
+    <w:p>
+      <w:pPr>
+        <w:pStyle w:val="PargrafodaLista"/>
+        <w:numPr>
+          <w:ilvl w:val="0"/>
+          <w:numId w:val="1"/>
+        </w:numPr>
+        <w:rPr>
+          <w:rFonts w:ascii="Consolas" w:hAnsi="Consolas"/>
+          <w:sz w:val="24"/>
+          <w:szCs w:val="24"/>
+        </w:rPr>
+      </w:pPr>
+      <w:r>
+        <w:rPr>
+          <w:rFonts w:ascii="Consolas" w:hAnsi="Consolas"/>
+          <w:sz w:val="24"/>
+          <w:szCs w:val="24"/>
+        </w:rPr>
+        <w:t>Desta forma iremos agir nos eixos x, y e z.</w:t>
+      </w:r>
+    </w:p>
+    <w:p>
+      <w:pPr>
+        <w:pStyle w:val="PargrafodaLista"/>
+        <w:numPr>
+          <w:ilvl w:val="0"/>
+          <w:numId w:val="1"/>
+        </w:numPr>
+        <w:rPr>
+          <w:rFonts w:ascii="Consolas" w:hAnsi="Consolas"/>
+          <w:sz w:val="24"/>
+          <w:szCs w:val="24"/>
+        </w:rPr>
+      </w:pPr>
+      <w:r>
+        <w:rPr>
+          <w:rFonts w:ascii="Consolas" w:hAnsi="Consolas"/>
+          <w:sz w:val="24"/>
+          <w:szCs w:val="24"/>
+        </w:rPr>
+        <w:t>Vamos então definir que o elemento irá sair de um ponto</w:t>
+      </w:r>
+      <w:r>
+        <w:rPr>
+          <w:rFonts w:ascii="Consolas" w:hAnsi="Consolas"/>
+          <w:sz w:val="24"/>
+          <w:szCs w:val="24"/>
+        </w:rPr>
+        <w:t xml:space="preserve"> 0</w:t>
+      </w:r>
+      <w:r>
+        <w:rPr>
+          <w:rFonts w:ascii="Consolas" w:hAnsi="Consolas"/>
+          <w:sz w:val="24"/>
+          <w:szCs w:val="24"/>
+        </w:rPr>
+        <w:t xml:space="preserve"> e irá se mover 40px </w:t>
+      </w:r>
+      <w:r>
+        <w:rPr>
+          <w:rFonts w:ascii="Consolas" w:hAnsi="Consolas"/>
+          <w:sz w:val="24"/>
+          <w:szCs w:val="24"/>
+        </w:rPr>
+        <w:t>para cima.</w:t>
+      </w:r>
+    </w:p>
+    <w:p>
+      <w:pPr>
+        <w:pStyle w:val="PargrafodaLista"/>
+        <w:numPr>
+          <w:ilvl w:val="0"/>
+          <w:numId w:val="1"/>
+        </w:numPr>
+        <w:rPr>
+          <w:rFonts w:ascii="Consolas" w:hAnsi="Consolas"/>
+          <w:sz w:val="24"/>
+          <w:szCs w:val="24"/>
+        </w:rPr>
+      </w:pPr>
+      <w:r>
+        <w:rPr>
+          <w:rFonts w:ascii="Consolas" w:hAnsi="Consolas"/>
+          <w:sz w:val="24"/>
+          <w:szCs w:val="24"/>
+        </w:rPr>
+        <w:t>Fazemos isso definindo da seguinte forma:</w:t>
+      </w:r>
+    </w:p>
+    <w:p>
+      <w:pPr>
+        <w:pStyle w:val="PargrafodaLista"/>
+        <w:numPr>
+          <w:ilvl w:val="0"/>
+          <w:numId w:val="1"/>
+        </w:numPr>
+        <w:rPr>
+          <w:rFonts w:ascii="Consolas" w:hAnsi="Consolas"/>
+          <w:sz w:val="24"/>
+          <w:szCs w:val="24"/>
+        </w:rPr>
+      </w:pPr>
+      <w:r>
+        <w:rPr>
+          <w:rFonts w:ascii="Consolas" w:hAnsi="Consolas"/>
+          <w:sz w:val="24"/>
+          <w:szCs w:val="24"/>
+        </w:rPr>
+        <w:t>Entrada do slide</w:t>
+      </w:r>
+      <w:r>
+        <w:rPr>
+          <w:rFonts w:ascii="Consolas" w:hAnsi="Consolas"/>
+          <w:sz w:val="24"/>
+          <w:szCs w:val="24"/>
+        </w:rPr>
+        <w:t xml:space="preserve"> -</w:t>
+      </w:r>
+    </w:p>
+    <w:p>
+      <w:pPr>
+        <w:pStyle w:val="PargrafodaLista"/>
+        <w:numPr>
+          <w:ilvl w:val="0"/>
+          <w:numId w:val="1"/>
+        </w:numPr>
+        <w:shd w:val="clear" w:color="auto" w:fill="282A36"/>
+        <w:spacing w:after="0" w:line="285" w:lineRule="atLeast"/>
+        <w:jc w:val="left"/>
+        <w:rPr>
+          <w:rFonts w:ascii="Consolas" w:eastAsia="Times New Roman" w:hAnsi="Consolas" w:cs="Times New Roman"/>
+          <w:color w:val="F6F6F4"/>
+          <w:sz w:val="21"/>
+          <w:szCs w:val="21"/>
+          <w:lang w:eastAsia="pt-BR"/>
+        </w:rPr>
+      </w:pPr>
+      <w:r>
+        <w:rPr>
+          <w:rFonts w:ascii="Consolas" w:eastAsia="Times New Roman" w:hAnsi="Consolas" w:cs="Times New Roman"/>
+          <w:color w:val="F286C4"/>
+          <w:sz w:val="21"/>
+          <w:szCs w:val="21"/>
+          <w:lang w:eastAsia="pt-BR"/>
+        </w:rPr>
+        <w:t>@keyframes</w:t>
+      </w:r>
+      <w:r>
+        <w:rPr>
+          <w:rFonts w:ascii="Consolas" w:eastAsia="Times New Roman" w:hAnsi="Consolas" w:cs="Times New Roman"/>
+          <w:color w:val="F6F6F4"/>
+          <w:sz w:val="21"/>
+          <w:szCs w:val="21"/>
+          <w:lang w:eastAsia="pt-BR"/>
+        </w:rPr>
+        <w:t xml:space="preserve"> </w:t>
+      </w:r>
+      <w:r>
+        <w:rPr>
+          <w:rFonts w:ascii="Consolas" w:eastAsia="Times New Roman" w:hAnsi="Consolas" w:cs="Times New Roman"/>
+          <w:i/>
+          <w:iCs/>
+          <w:color w:val="FFB86C"/>
+          <w:sz w:val="21"/>
+          <w:szCs w:val="21"/>
+          <w:lang w:eastAsia="pt-BR"/>
+        </w:rPr>
+        <w:t>slide-</w:t>
+      </w:r>
+      <w:proofErr w:type="gramStart"/>
+      <w:r>
+        <w:rPr>
+          <w:rFonts w:ascii="Consolas" w:eastAsia="Times New Roman" w:hAnsi="Consolas" w:cs="Times New Roman"/>
+          <w:i/>
+          <w:iCs/>
+          <w:color w:val="FFB86C"/>
+          <w:sz w:val="21"/>
+          <w:szCs w:val="21"/>
+          <w:lang w:eastAsia="pt-BR"/>
+        </w:rPr>
+        <w:t>in</w:t>
+      </w:r>
+      <w:r>
+        <w:rPr>
+          <w:rFonts w:ascii="Consolas" w:eastAsia="Times New Roman" w:hAnsi="Consolas" w:cs="Times New Roman"/>
+          <w:color w:val="F6F6F4"/>
+          <w:sz w:val="21"/>
+          <w:szCs w:val="21"/>
+          <w:lang w:eastAsia="pt-BR"/>
+        </w:rPr>
+        <w:t>{</w:t>
+      </w:r>
+      <w:proofErr w:type="gramEnd"/>
+    </w:p>
+    <w:p>
+      <w:pPr>
+        <w:pStyle w:val="PargrafodaLista"/>
+        <w:numPr>
+          <w:ilvl w:val="0"/>
+          <w:numId w:val="1"/>
+        </w:numPr>
+        <w:shd w:val="clear" w:color="auto" w:fill="282A36"/>
+        <w:spacing w:after="0" w:line="285" w:lineRule="atLeast"/>
+        <w:jc w:val="left"/>
+        <w:rPr>
+          <w:rFonts w:ascii="Consolas" w:eastAsia="Times New Roman" w:hAnsi="Consolas" w:cs="Times New Roman"/>
+          <w:color w:val="F6F6F4"/>
+          <w:sz w:val="21"/>
+          <w:szCs w:val="21"/>
+          <w:lang w:eastAsia="pt-BR"/>
+        </w:rPr>
+      </w:pPr>
+      <w:r>
+        <w:rPr>
+          <w:rFonts w:ascii="Consolas" w:eastAsia="Times New Roman" w:hAnsi="Consolas" w:cs="Times New Roman"/>
+          <w:color w:val="F6F6F4"/>
+          <w:sz w:val="21"/>
+          <w:szCs w:val="21"/>
+          <w:lang w:eastAsia="pt-BR"/>
+        </w:rPr>
+        <w:t xml:space="preserve">    </w:t>
+      </w:r>
+      <w:proofErr w:type="spellStart"/>
+      <w:r>
+        <w:rPr>
+          <w:rFonts w:ascii="Consolas" w:eastAsia="Times New Roman" w:hAnsi="Consolas" w:cs="Times New Roman"/>
+          <w:color w:val="F6F6F4"/>
+          <w:sz w:val="21"/>
+          <w:szCs w:val="21"/>
+          <w:lang w:eastAsia="pt-BR"/>
+        </w:rPr>
+        <w:t>from</w:t>
+      </w:r>
+      <w:proofErr w:type="spellEnd"/>
+      <w:r>
+        <w:rPr>
+          <w:rFonts w:ascii="Consolas" w:eastAsia="Times New Roman" w:hAnsi="Consolas" w:cs="Times New Roman"/>
+          <w:color w:val="F6F6F4"/>
+          <w:sz w:val="21"/>
+          <w:szCs w:val="21"/>
+          <w:lang w:eastAsia="pt-BR"/>
+        </w:rPr>
+        <w:t xml:space="preserve"> </w:t>
+      </w:r>
+      <w:proofErr w:type="gramStart"/>
+      <w:r>
+        <w:rPr>
+          <w:rFonts w:ascii="Consolas" w:eastAsia="Times New Roman" w:hAnsi="Consolas" w:cs="Times New Roman"/>
+          <w:color w:val="F6F6F4"/>
+          <w:sz w:val="21"/>
+          <w:szCs w:val="21"/>
+          <w:lang w:eastAsia="pt-BR"/>
+        </w:rPr>
+        <w:t xml:space="preserve">{ </w:t>
+      </w:r>
+      <w:proofErr w:type="spellStart"/>
+      <w:r>
+        <w:rPr>
+          <w:rFonts w:ascii="Consolas" w:eastAsia="Times New Roman" w:hAnsi="Consolas" w:cs="Times New Roman"/>
+          <w:color w:val="97E1F1"/>
+          <w:sz w:val="21"/>
+          <w:szCs w:val="21"/>
+          <w:lang w:eastAsia="pt-BR"/>
+        </w:rPr>
+        <w:t>transform</w:t>
+      </w:r>
+      <w:proofErr w:type="spellEnd"/>
+      <w:proofErr w:type="gramEnd"/>
+      <w:r>
+        <w:rPr>
+          <w:rFonts w:ascii="Consolas" w:eastAsia="Times New Roman" w:hAnsi="Consolas" w:cs="Times New Roman"/>
+          <w:color w:val="F286C4"/>
+          <w:sz w:val="21"/>
+          <w:szCs w:val="21"/>
+          <w:lang w:eastAsia="pt-BR"/>
+        </w:rPr>
+        <w:t>:</w:t>
+      </w:r>
+      <w:r>
+        <w:rPr>
+          <w:rFonts w:ascii="Consolas" w:eastAsia="Times New Roman" w:hAnsi="Consolas" w:cs="Times New Roman"/>
+          <w:color w:val="F6F6F4"/>
+          <w:sz w:val="21"/>
+          <w:szCs w:val="21"/>
+          <w:lang w:eastAsia="pt-BR"/>
+        </w:rPr>
+        <w:t xml:space="preserve"> </w:t>
+      </w:r>
+      <w:proofErr w:type="spellStart"/>
+      <w:r>
+        <w:rPr>
+          <w:rFonts w:ascii="Consolas" w:eastAsia="Times New Roman" w:hAnsi="Consolas" w:cs="Times New Roman"/>
+          <w:color w:val="97E1F1"/>
+          <w:sz w:val="21"/>
+          <w:szCs w:val="21"/>
+          <w:lang w:eastAsia="pt-BR"/>
+        </w:rPr>
+        <w:t>translateY</w:t>
+      </w:r>
+      <w:proofErr w:type="spellEnd"/>
+      <w:r>
+        <w:rPr>
+          <w:rFonts w:ascii="Consolas" w:eastAsia="Times New Roman" w:hAnsi="Consolas" w:cs="Times New Roman"/>
+          <w:color w:val="F6F6F4"/>
+          <w:sz w:val="21"/>
+          <w:szCs w:val="21"/>
+          <w:lang w:eastAsia="pt-BR"/>
+        </w:rPr>
+        <w:t>(</w:t>
+      </w:r>
+      <w:r>
+        <w:rPr>
+          <w:rFonts w:ascii="Consolas" w:eastAsia="Times New Roman" w:hAnsi="Consolas" w:cs="Times New Roman"/>
+          <w:color w:val="BF9EEE"/>
+          <w:sz w:val="21"/>
+          <w:szCs w:val="21"/>
+          <w:lang w:eastAsia="pt-BR"/>
+        </w:rPr>
+        <w:t>40</w:t>
+      </w:r>
+      <w:r>
+        <w:rPr>
+          <w:rFonts w:ascii="Consolas" w:eastAsia="Times New Roman" w:hAnsi="Consolas" w:cs="Times New Roman"/>
+          <w:color w:val="F286C4"/>
+          <w:sz w:val="21"/>
+          <w:szCs w:val="21"/>
+          <w:lang w:eastAsia="pt-BR"/>
+        </w:rPr>
+        <w:t>px</w:t>
+      </w:r>
+      <w:r>
+        <w:rPr>
+          <w:rFonts w:ascii="Consolas" w:eastAsia="Times New Roman" w:hAnsi="Consolas" w:cs="Times New Roman"/>
+          <w:color w:val="F6F6F4"/>
+          <w:sz w:val="21"/>
+          <w:szCs w:val="21"/>
+          <w:lang w:eastAsia="pt-BR"/>
+        </w:rPr>
+        <w:t>);}</w:t>
+      </w:r>
+    </w:p>
+    <w:p>
+      <w:pPr>
+        <w:pStyle w:val="PargrafodaLista"/>
+        <w:numPr>
+          <w:ilvl w:val="0"/>
+          <w:numId w:val="1"/>
+        </w:numPr>
+        <w:shd w:val="clear" w:color="auto" w:fill="282A36"/>
+        <w:spacing w:after="0" w:line="285" w:lineRule="atLeast"/>
+        <w:jc w:val="left"/>
+        <w:rPr>
+          <w:rFonts w:ascii="Consolas" w:eastAsia="Times New Roman" w:hAnsi="Consolas" w:cs="Times New Roman"/>
+          <w:color w:val="F6F6F4"/>
+          <w:sz w:val="21"/>
+          <w:szCs w:val="21"/>
+          <w:lang w:eastAsia="pt-BR"/>
+        </w:rPr>
+      </w:pPr>
+      <w:r>
+        <w:rPr>
+          <w:rFonts w:ascii="Consolas" w:eastAsia="Times New Roman" w:hAnsi="Consolas" w:cs="Times New Roman"/>
+          <w:color w:val="F6F6F4"/>
+          <w:sz w:val="21"/>
+          <w:szCs w:val="21"/>
+          <w:lang w:eastAsia="pt-BR"/>
+        </w:rPr>
+        <w:t xml:space="preserve">    </w:t>
+      </w:r>
+      <w:proofErr w:type="spellStart"/>
+      <w:r>
+        <w:rPr>
+          <w:rFonts w:ascii="Consolas" w:eastAsia="Times New Roman" w:hAnsi="Consolas" w:cs="Times New Roman"/>
+          <w:color w:val="F6F6F4"/>
+          <w:sz w:val="21"/>
+          <w:szCs w:val="21"/>
+          <w:lang w:eastAsia="pt-BR"/>
+        </w:rPr>
+        <w:t>to</w:t>
+      </w:r>
+      <w:proofErr w:type="spellEnd"/>
+      <w:r>
+        <w:rPr>
+          <w:rFonts w:ascii="Consolas" w:eastAsia="Times New Roman" w:hAnsi="Consolas" w:cs="Times New Roman"/>
+          <w:color w:val="F6F6F4"/>
+          <w:sz w:val="21"/>
+          <w:szCs w:val="21"/>
+          <w:lang w:eastAsia="pt-BR"/>
+        </w:rPr>
+        <w:t xml:space="preserve"> {</w:t>
+      </w:r>
+      <w:proofErr w:type="spellStart"/>
+      <w:r>
+        <w:rPr>
+          <w:rFonts w:ascii="Consolas" w:eastAsia="Times New Roman" w:hAnsi="Consolas" w:cs="Times New Roman"/>
+          <w:color w:val="97E1F1"/>
+          <w:sz w:val="21"/>
+          <w:szCs w:val="21"/>
+          <w:lang w:eastAsia="pt-BR"/>
+        </w:rPr>
+        <w:t>transform</w:t>
+      </w:r>
+      <w:proofErr w:type="spellEnd"/>
+      <w:r>
+        <w:rPr>
+          <w:rFonts w:ascii="Consolas" w:eastAsia="Times New Roman" w:hAnsi="Consolas" w:cs="Times New Roman"/>
+          <w:color w:val="F286C4"/>
+          <w:sz w:val="21"/>
+          <w:szCs w:val="21"/>
+          <w:lang w:eastAsia="pt-BR"/>
+        </w:rPr>
+        <w:t>:</w:t>
+      </w:r>
+      <w:r>
+        <w:rPr>
+          <w:rFonts w:ascii="Consolas" w:eastAsia="Times New Roman" w:hAnsi="Consolas" w:cs="Times New Roman"/>
+          <w:color w:val="F6F6F4"/>
+          <w:sz w:val="21"/>
+          <w:szCs w:val="21"/>
+          <w:lang w:eastAsia="pt-BR"/>
+        </w:rPr>
+        <w:t xml:space="preserve"> </w:t>
+      </w:r>
+      <w:proofErr w:type="spellStart"/>
+      <w:proofErr w:type="gramStart"/>
+      <w:r>
+        <w:rPr>
+          <w:rFonts w:ascii="Consolas" w:eastAsia="Times New Roman" w:hAnsi="Consolas" w:cs="Times New Roman"/>
+          <w:color w:val="97E1F1"/>
+          <w:sz w:val="21"/>
+          <w:szCs w:val="21"/>
+          <w:lang w:eastAsia="pt-BR"/>
+        </w:rPr>
+        <w:t>translate</w:t>
+      </w:r>
+      <w:r>
+        <w:rPr>
+          <w:rFonts w:ascii="Consolas" w:eastAsia="Times New Roman" w:hAnsi="Consolas" w:cs="Times New Roman"/>
+          <w:color w:val="97E1F1"/>
+          <w:sz w:val="21"/>
+          <w:szCs w:val="21"/>
+          <w:lang w:eastAsia="pt-BR"/>
+        </w:rPr>
+        <w:t>Y</w:t>
+      </w:r>
+      <w:proofErr w:type="spellEnd"/>
+      <w:r>
+        <w:rPr>
+          <w:rFonts w:ascii="Consolas" w:eastAsia="Times New Roman" w:hAnsi="Consolas" w:cs="Times New Roman"/>
+          <w:color w:val="F6F6F4"/>
+          <w:sz w:val="21"/>
+          <w:szCs w:val="21"/>
+          <w:lang w:eastAsia="pt-BR"/>
+        </w:rPr>
+        <w:t>(</w:t>
+      </w:r>
+      <w:proofErr w:type="gramEnd"/>
+      <w:r>
+        <w:rPr>
+          <w:rFonts w:ascii="Consolas" w:eastAsia="Times New Roman" w:hAnsi="Consolas" w:cs="Times New Roman"/>
+          <w:color w:val="BF9EEE"/>
+          <w:sz w:val="21"/>
+          <w:szCs w:val="21"/>
+          <w:lang w:eastAsia="pt-BR"/>
+        </w:rPr>
+        <w:t>0</w:t>
+      </w:r>
+      <w:r>
+        <w:rPr>
+          <w:rFonts w:ascii="Consolas" w:eastAsia="Times New Roman" w:hAnsi="Consolas" w:cs="Times New Roman"/>
+          <w:color w:val="F6F6F4"/>
+          <w:sz w:val="21"/>
+          <w:szCs w:val="21"/>
+          <w:lang w:eastAsia="pt-BR"/>
+        </w:rPr>
+        <w:t>);}</w:t>
+      </w:r>
+    </w:p>
+    <w:p>
+      <w:pPr>
+        <w:pStyle w:val="PargrafodaLista"/>
+        <w:numPr>
+          <w:ilvl w:val="0"/>
+          <w:numId w:val="1"/>
+        </w:numPr>
+        <w:shd w:val="clear" w:color="auto" w:fill="282A36"/>
+        <w:spacing w:after="0" w:line="285" w:lineRule="atLeast"/>
+        <w:jc w:val="left"/>
+        <w:rPr>
+          <w:rFonts w:ascii="Consolas" w:eastAsia="Times New Roman" w:hAnsi="Consolas" w:cs="Times New Roman"/>
+          <w:color w:val="F6F6F4"/>
+          <w:sz w:val="21"/>
+          <w:szCs w:val="21"/>
+          <w:lang w:eastAsia="pt-BR"/>
+        </w:rPr>
+      </w:pPr>
+      <w:r>
+        <w:rPr>
+          <w:rFonts w:ascii="Consolas" w:eastAsia="Times New Roman" w:hAnsi="Consolas" w:cs="Times New Roman"/>
+          <w:color w:val="F6F6F4"/>
+          <w:sz w:val="21"/>
+          <w:szCs w:val="21"/>
+          <w:lang w:eastAsia="pt-BR"/>
+        </w:rPr>
+        <w:t>}</w:t>
+      </w:r>
+    </w:p>
+    <w:p>
+      <w:pPr>
+        <w:pStyle w:val="PargrafodaLista"/>
+        <w:numPr>
+          <w:ilvl w:val="0"/>
+          <w:numId w:val="1"/>
+        </w:numPr>
+        <w:rPr>
+          <w:rFonts w:ascii="Consolas" w:hAnsi="Consolas"/>
+          <w:sz w:val="24"/>
+          <w:szCs w:val="24"/>
+        </w:rPr>
+      </w:pPr>
+      <w:r>
+        <w:rPr>
+          <w:rFonts w:ascii="Consolas" w:hAnsi="Consolas"/>
+          <w:sz w:val="24"/>
+          <w:szCs w:val="24"/>
+        </w:rPr>
+        <w:t>Saída do slide –</w:t>
+      </w:r>
+    </w:p>
+    <w:p>
+      <w:pPr>
+        <w:pStyle w:val="PargrafodaLista"/>
+        <w:numPr>
+          <w:ilvl w:val="0"/>
+          <w:numId w:val="1"/>
+        </w:numPr>
+        <w:shd w:val="clear" w:color="auto" w:fill="282A36"/>
+        <w:spacing w:after="0" w:line="285" w:lineRule="atLeast"/>
+        <w:jc w:val="left"/>
+        <w:rPr>
+          <w:rFonts w:ascii="Consolas" w:eastAsia="Times New Roman" w:hAnsi="Consolas" w:cs="Times New Roman"/>
+          <w:color w:val="F6F6F4"/>
+          <w:sz w:val="21"/>
+          <w:szCs w:val="21"/>
+          <w:lang w:eastAsia="pt-BR"/>
+        </w:rPr>
+      </w:pPr>
+      <w:r>
+        <w:rPr>
+          <w:rFonts w:ascii="Consolas" w:eastAsia="Times New Roman" w:hAnsi="Consolas" w:cs="Times New Roman"/>
+          <w:color w:val="F286C4"/>
+          <w:sz w:val="21"/>
+          <w:szCs w:val="21"/>
+          <w:lang w:eastAsia="pt-BR"/>
+        </w:rPr>
+        <w:t>@keyframes</w:t>
+      </w:r>
+      <w:r>
+        <w:rPr>
+          <w:rFonts w:ascii="Consolas" w:eastAsia="Times New Roman" w:hAnsi="Consolas" w:cs="Times New Roman"/>
+          <w:color w:val="F6F6F4"/>
+          <w:sz w:val="21"/>
+          <w:szCs w:val="21"/>
+          <w:lang w:eastAsia="pt-BR"/>
+        </w:rPr>
+        <w:t xml:space="preserve"> </w:t>
+      </w:r>
+      <w:r>
+        <w:rPr>
+          <w:rFonts w:ascii="Consolas" w:eastAsia="Times New Roman" w:hAnsi="Consolas" w:cs="Times New Roman"/>
+          <w:i/>
+          <w:iCs/>
+          <w:color w:val="FFB86C"/>
+          <w:sz w:val="21"/>
+          <w:szCs w:val="21"/>
+          <w:lang w:eastAsia="pt-BR"/>
+        </w:rPr>
+        <w:t>slide-</w:t>
+      </w:r>
+      <w:proofErr w:type="gramStart"/>
+      <w:r>
+        <w:rPr>
+          <w:rFonts w:ascii="Consolas" w:eastAsia="Times New Roman" w:hAnsi="Consolas" w:cs="Times New Roman"/>
+          <w:i/>
+          <w:iCs/>
+          <w:color w:val="FFB86C"/>
+          <w:sz w:val="21"/>
+          <w:szCs w:val="21"/>
+          <w:lang w:eastAsia="pt-BR"/>
+        </w:rPr>
+        <w:t>out</w:t>
+      </w:r>
+      <w:r>
+        <w:rPr>
+          <w:rFonts w:ascii="Consolas" w:eastAsia="Times New Roman" w:hAnsi="Consolas" w:cs="Times New Roman"/>
+          <w:color w:val="F6F6F4"/>
+          <w:sz w:val="21"/>
+          <w:szCs w:val="21"/>
+          <w:lang w:eastAsia="pt-BR"/>
+        </w:rPr>
+        <w:t>{</w:t>
+      </w:r>
+      <w:proofErr w:type="gramEnd"/>
+    </w:p>
+    <w:p>
+      <w:pPr>
+        <w:pStyle w:val="PargrafodaLista"/>
+        <w:numPr>
+          <w:ilvl w:val="0"/>
+          <w:numId w:val="1"/>
+        </w:numPr>
+        <w:shd w:val="clear" w:color="auto" w:fill="282A36"/>
+        <w:spacing w:after="0" w:line="285" w:lineRule="atLeast"/>
+        <w:jc w:val="left"/>
+        <w:rPr>
+          <w:rFonts w:ascii="Consolas" w:eastAsia="Times New Roman" w:hAnsi="Consolas" w:cs="Times New Roman"/>
+          <w:color w:val="F6F6F4"/>
+          <w:sz w:val="21"/>
+          <w:szCs w:val="21"/>
+          <w:lang w:eastAsia="pt-BR"/>
+        </w:rPr>
+      </w:pPr>
+      <w:r>
+        <w:rPr>
+          <w:rFonts w:ascii="Consolas" w:eastAsia="Times New Roman" w:hAnsi="Consolas" w:cs="Times New Roman"/>
+          <w:color w:val="F6F6F4"/>
+          <w:sz w:val="21"/>
+          <w:szCs w:val="21"/>
+          <w:lang w:eastAsia="pt-BR"/>
+        </w:rPr>
+        <w:t xml:space="preserve">    </w:t>
+      </w:r>
+      <w:proofErr w:type="spellStart"/>
+      <w:r>
+        <w:rPr>
+          <w:rFonts w:ascii="Consolas" w:eastAsia="Times New Roman" w:hAnsi="Consolas" w:cs="Times New Roman"/>
+          <w:color w:val="F6F6F4"/>
+          <w:sz w:val="21"/>
+          <w:szCs w:val="21"/>
+          <w:lang w:eastAsia="pt-BR"/>
+        </w:rPr>
+        <w:t>from</w:t>
+      </w:r>
+      <w:proofErr w:type="spellEnd"/>
+      <w:r>
+        <w:rPr>
+          <w:rFonts w:ascii="Consolas" w:eastAsia="Times New Roman" w:hAnsi="Consolas" w:cs="Times New Roman"/>
+          <w:color w:val="F6F6F4"/>
+          <w:sz w:val="21"/>
+          <w:szCs w:val="21"/>
+          <w:lang w:eastAsia="pt-BR"/>
+        </w:rPr>
+        <w:t xml:space="preserve"> </w:t>
+      </w:r>
+      <w:proofErr w:type="gramStart"/>
+      <w:r>
+        <w:rPr>
+          <w:rFonts w:ascii="Consolas" w:eastAsia="Times New Roman" w:hAnsi="Consolas" w:cs="Times New Roman"/>
+          <w:color w:val="F6F6F4"/>
+          <w:sz w:val="21"/>
+          <w:szCs w:val="21"/>
+          <w:lang w:eastAsia="pt-BR"/>
+        </w:rPr>
+        <w:t xml:space="preserve">{ </w:t>
+      </w:r>
+      <w:proofErr w:type="spellStart"/>
+      <w:r>
+        <w:rPr>
+          <w:rFonts w:ascii="Consolas" w:eastAsia="Times New Roman" w:hAnsi="Consolas" w:cs="Times New Roman"/>
+          <w:color w:val="97E1F1"/>
+          <w:sz w:val="21"/>
+          <w:szCs w:val="21"/>
+          <w:lang w:eastAsia="pt-BR"/>
+        </w:rPr>
+        <w:t>transform</w:t>
+      </w:r>
+      <w:proofErr w:type="spellEnd"/>
+      <w:proofErr w:type="gramEnd"/>
+      <w:r>
+        <w:rPr>
+          <w:rFonts w:ascii="Consolas" w:eastAsia="Times New Roman" w:hAnsi="Consolas" w:cs="Times New Roman"/>
+          <w:color w:val="F286C4"/>
+          <w:sz w:val="21"/>
+          <w:szCs w:val="21"/>
+          <w:lang w:eastAsia="pt-BR"/>
+        </w:rPr>
+        <w:t>:</w:t>
+      </w:r>
+      <w:r>
+        <w:rPr>
+          <w:rFonts w:ascii="Consolas" w:eastAsia="Times New Roman" w:hAnsi="Consolas" w:cs="Times New Roman"/>
+          <w:color w:val="F6F6F4"/>
+          <w:sz w:val="21"/>
+          <w:szCs w:val="21"/>
+          <w:lang w:eastAsia="pt-BR"/>
+        </w:rPr>
+        <w:t xml:space="preserve"> </w:t>
+      </w:r>
+      <w:proofErr w:type="spellStart"/>
+      <w:r>
+        <w:rPr>
+          <w:rFonts w:ascii="Consolas" w:eastAsia="Times New Roman" w:hAnsi="Consolas" w:cs="Times New Roman"/>
+          <w:color w:val="97E1F1"/>
+          <w:sz w:val="21"/>
+          <w:szCs w:val="21"/>
+          <w:lang w:eastAsia="pt-BR"/>
+        </w:rPr>
+        <w:t>translateY</w:t>
+      </w:r>
+      <w:proofErr w:type="spellEnd"/>
+      <w:r>
+        <w:rPr>
+          <w:rFonts w:ascii="Consolas" w:eastAsia="Times New Roman" w:hAnsi="Consolas" w:cs="Times New Roman"/>
+          <w:color w:val="F6F6F4"/>
+          <w:sz w:val="21"/>
+          <w:szCs w:val="21"/>
+          <w:lang w:eastAsia="pt-BR"/>
+        </w:rPr>
+        <w:t>(</w:t>
+      </w:r>
+      <w:r>
+        <w:rPr>
+          <w:rFonts w:ascii="Consolas" w:eastAsia="Times New Roman" w:hAnsi="Consolas" w:cs="Times New Roman"/>
+          <w:color w:val="BF9EEE"/>
+          <w:sz w:val="21"/>
+          <w:szCs w:val="21"/>
+          <w:lang w:eastAsia="pt-BR"/>
+        </w:rPr>
+        <w:t>0</w:t>
+      </w:r>
+      <w:r>
+        <w:rPr>
+          <w:rFonts w:ascii="Consolas" w:eastAsia="Times New Roman" w:hAnsi="Consolas" w:cs="Times New Roman"/>
+          <w:color w:val="F6F6F4"/>
+          <w:sz w:val="21"/>
+          <w:szCs w:val="21"/>
+          <w:lang w:eastAsia="pt-BR"/>
+        </w:rPr>
+        <w:t>);}</w:t>
+      </w:r>
+    </w:p>
+    <w:p>
+      <w:pPr>
+        <w:pStyle w:val="PargrafodaLista"/>
+        <w:numPr>
+          <w:ilvl w:val="0"/>
+          <w:numId w:val="1"/>
+        </w:numPr>
+        <w:shd w:val="clear" w:color="auto" w:fill="282A36"/>
+        <w:spacing w:after="0" w:line="285" w:lineRule="atLeast"/>
+        <w:jc w:val="left"/>
+        <w:rPr>
+          <w:rFonts w:ascii="Consolas" w:eastAsia="Times New Roman" w:hAnsi="Consolas" w:cs="Times New Roman"/>
+          <w:color w:val="F6F6F4"/>
+          <w:sz w:val="21"/>
+          <w:szCs w:val="21"/>
+          <w:lang w:eastAsia="pt-BR"/>
+        </w:rPr>
+      </w:pPr>
+      <w:r>
+        <w:rPr>
+          <w:rFonts w:ascii="Consolas" w:eastAsia="Times New Roman" w:hAnsi="Consolas" w:cs="Times New Roman"/>
+          <w:color w:val="F6F6F4"/>
+          <w:sz w:val="21"/>
+          <w:szCs w:val="21"/>
+          <w:lang w:eastAsia="pt-BR"/>
+        </w:rPr>
+        <w:t xml:space="preserve">    </w:t>
+      </w:r>
+      <w:proofErr w:type="spellStart"/>
+      <w:r>
+        <w:rPr>
+          <w:rFonts w:ascii="Consolas" w:eastAsia="Times New Roman" w:hAnsi="Consolas" w:cs="Times New Roman"/>
+          <w:color w:val="F6F6F4"/>
+          <w:sz w:val="21"/>
+          <w:szCs w:val="21"/>
+          <w:lang w:eastAsia="pt-BR"/>
+        </w:rPr>
+        <w:t>to</w:t>
+      </w:r>
+      <w:proofErr w:type="spellEnd"/>
+      <w:r>
+        <w:rPr>
+          <w:rFonts w:ascii="Consolas" w:eastAsia="Times New Roman" w:hAnsi="Consolas" w:cs="Times New Roman"/>
+          <w:color w:val="F6F6F4"/>
+          <w:sz w:val="21"/>
+          <w:szCs w:val="21"/>
+          <w:lang w:eastAsia="pt-BR"/>
+        </w:rPr>
+        <w:t xml:space="preserve"> {</w:t>
+      </w:r>
+      <w:proofErr w:type="spellStart"/>
+      <w:r>
+        <w:rPr>
+          <w:rFonts w:ascii="Consolas" w:eastAsia="Times New Roman" w:hAnsi="Consolas" w:cs="Times New Roman"/>
+          <w:color w:val="97E1F1"/>
+          <w:sz w:val="21"/>
+          <w:szCs w:val="21"/>
+          <w:lang w:eastAsia="pt-BR"/>
+        </w:rPr>
+        <w:t>transform</w:t>
+      </w:r>
+      <w:proofErr w:type="spellEnd"/>
+      <w:r>
+        <w:rPr>
+          <w:rFonts w:ascii="Consolas" w:eastAsia="Times New Roman" w:hAnsi="Consolas" w:cs="Times New Roman"/>
+          <w:color w:val="F286C4"/>
+          <w:sz w:val="21"/>
+          <w:szCs w:val="21"/>
+          <w:lang w:eastAsia="pt-BR"/>
+        </w:rPr>
+        <w:t>:</w:t>
+      </w:r>
+      <w:r>
+        <w:rPr>
+          <w:rFonts w:ascii="Consolas" w:eastAsia="Times New Roman" w:hAnsi="Consolas" w:cs="Times New Roman"/>
+          <w:color w:val="F6F6F4"/>
+          <w:sz w:val="21"/>
+          <w:szCs w:val="21"/>
+          <w:lang w:eastAsia="pt-BR"/>
+        </w:rPr>
+        <w:t xml:space="preserve"> </w:t>
+      </w:r>
+      <w:proofErr w:type="spellStart"/>
+      <w:r>
+        <w:rPr>
+          <w:rFonts w:ascii="Consolas" w:eastAsia="Times New Roman" w:hAnsi="Consolas" w:cs="Times New Roman"/>
+          <w:color w:val="97E1F1"/>
+          <w:sz w:val="21"/>
+          <w:szCs w:val="21"/>
+          <w:lang w:eastAsia="pt-BR"/>
+        </w:rPr>
+        <w:t>translate</w:t>
+      </w:r>
+      <w:r>
+        <w:rPr>
+          <w:rFonts w:ascii="Consolas" w:eastAsia="Times New Roman" w:hAnsi="Consolas" w:cs="Times New Roman"/>
+          <w:color w:val="97E1F1"/>
+          <w:sz w:val="21"/>
+          <w:szCs w:val="21"/>
+          <w:lang w:eastAsia="pt-BR"/>
+        </w:rPr>
+        <w:t>Y</w:t>
+      </w:r>
+      <w:proofErr w:type="spellEnd"/>
+      <w:r>
+        <w:rPr>
+          <w:rFonts w:ascii="Consolas" w:eastAsia="Times New Roman" w:hAnsi="Consolas" w:cs="Times New Roman"/>
+          <w:color w:val="F6F6F4"/>
+          <w:sz w:val="21"/>
+          <w:szCs w:val="21"/>
+          <w:lang w:eastAsia="pt-BR"/>
+        </w:rPr>
+        <w:t>(</w:t>
+      </w:r>
+      <w:r>
+        <w:rPr>
+          <w:rFonts w:ascii="Consolas" w:eastAsia="Times New Roman" w:hAnsi="Consolas" w:cs="Times New Roman"/>
+          <w:color w:val="BF9EEE"/>
+          <w:sz w:val="21"/>
+          <w:szCs w:val="21"/>
+          <w:lang w:eastAsia="pt-BR"/>
+        </w:rPr>
+        <w:t>40</w:t>
+      </w:r>
+      <w:r>
+        <w:rPr>
+          <w:rFonts w:ascii="Consolas" w:eastAsia="Times New Roman" w:hAnsi="Consolas" w:cs="Times New Roman"/>
+          <w:color w:val="BF9EEE"/>
+          <w:sz w:val="21"/>
+          <w:szCs w:val="21"/>
+          <w:lang w:eastAsia="pt-BR"/>
+        </w:rPr>
+        <w:t>px</w:t>
+      </w:r>
+      <w:r>
+        <w:rPr>
+          <w:rFonts w:ascii="Consolas" w:eastAsia="Times New Roman" w:hAnsi="Consolas" w:cs="Times New Roman"/>
+          <w:color w:val="F6F6F4"/>
+          <w:sz w:val="21"/>
+          <w:szCs w:val="21"/>
+          <w:lang w:eastAsia="pt-BR"/>
+        </w:rPr>
+        <w:t>);}</w:t>
+      </w:r>
+    </w:p>
+    <w:p>
+      <w:pPr>
+        <w:pStyle w:val="PargrafodaLista"/>
+        <w:numPr>
+          <w:ilvl w:val="0"/>
+          <w:numId w:val="1"/>
+        </w:numPr>
+        <w:shd w:val="clear" w:color="auto" w:fill="282A36"/>
+        <w:spacing w:after="0" w:line="285" w:lineRule="atLeast"/>
+        <w:jc w:val="left"/>
+        <w:rPr>
+          <w:rFonts w:ascii="Consolas" w:eastAsia="Times New Roman" w:hAnsi="Consolas" w:cs="Times New Roman"/>
+          <w:color w:val="F6F6F4"/>
+          <w:sz w:val="21"/>
+          <w:szCs w:val="21"/>
+          <w:lang w:eastAsia="pt-BR"/>
+        </w:rPr>
+      </w:pPr>
+      <w:r>
+        <w:rPr>
+          <w:rFonts w:ascii="Consolas" w:eastAsia="Times New Roman" w:hAnsi="Consolas" w:cs="Times New Roman"/>
+          <w:color w:val="F6F6F4"/>
+          <w:sz w:val="21"/>
+          <w:szCs w:val="21"/>
+          <w:lang w:eastAsia="pt-BR"/>
+        </w:rPr>
+        <w:t>}</w:t>
+      </w:r>
+    </w:p>
+    <w:p>
+      <w:pPr>
+        <w:pStyle w:val="PargrafodaLista"/>
+        <w:numPr>
+          <w:ilvl w:val="0"/>
+          <w:numId w:val="1"/>
+        </w:numPr>
+        <w:rPr>
+          <w:rFonts w:ascii="Consolas" w:hAnsi="Consolas"/>
+          <w:sz w:val="24"/>
+          <w:szCs w:val="24"/>
+        </w:rPr>
+      </w:pPr>
+      <w:r>
+        <w:rPr>
+          <w:rFonts w:ascii="Consolas" w:hAnsi="Consolas"/>
+          <w:sz w:val="24"/>
+          <w:szCs w:val="24"/>
+        </w:rPr>
+        <w:t>Mas para a transição funcionar, agora devemos configurar as classes do slide.</w:t>
+      </w:r>
+    </w:p>
+    <w:p>
+      <w:pPr>
+        <w:pStyle w:val="PargrafodaLista"/>
+        <w:numPr>
+          <w:ilvl w:val="0"/>
+          <w:numId w:val="1"/>
+        </w:numPr>
+        <w:rPr>
+          <w:rFonts w:ascii="Consolas" w:hAnsi="Consolas"/>
+          <w:sz w:val="24"/>
+          <w:szCs w:val="24"/>
+        </w:rPr>
+      </w:pPr>
+      <w:r>
+        <w:rPr>
+          <w:rFonts w:ascii="Consolas" w:hAnsi="Consolas"/>
+          <w:sz w:val="24"/>
+          <w:szCs w:val="24"/>
+        </w:rPr>
+        <w:t xml:space="preserve">Na </w:t>
+      </w:r>
+      <w:proofErr w:type="gramStart"/>
+      <w:r>
+        <w:rPr>
+          <w:rFonts w:ascii="Consolas" w:hAnsi="Consolas"/>
+          <w:sz w:val="24"/>
+          <w:szCs w:val="24"/>
+        </w:rPr>
+        <w:t>classe .slide</w:t>
+      </w:r>
+      <w:proofErr w:type="gramEnd"/>
+      <w:r>
+        <w:rPr>
+          <w:rFonts w:ascii="Consolas" w:hAnsi="Consolas"/>
+          <w:sz w:val="24"/>
+          <w:szCs w:val="24"/>
+        </w:rPr>
+        <w:t>-</w:t>
+      </w:r>
+      <w:proofErr w:type="spellStart"/>
+      <w:r>
+        <w:rPr>
+          <w:rFonts w:ascii="Consolas" w:hAnsi="Consolas"/>
+          <w:sz w:val="24"/>
+          <w:szCs w:val="24"/>
+        </w:rPr>
+        <w:t>enter</w:t>
+      </w:r>
+      <w:proofErr w:type="spellEnd"/>
+      <w:r>
+        <w:rPr>
+          <w:rFonts w:ascii="Consolas" w:hAnsi="Consolas"/>
+          <w:sz w:val="24"/>
+          <w:szCs w:val="24"/>
+        </w:rPr>
+        <w:t>-</w:t>
+      </w:r>
+      <w:proofErr w:type="spellStart"/>
+      <w:r>
+        <w:rPr>
+          <w:rFonts w:ascii="Consolas" w:hAnsi="Consolas"/>
+          <w:sz w:val="24"/>
+          <w:szCs w:val="24"/>
+        </w:rPr>
+        <w:t>active</w:t>
+      </w:r>
+      <w:proofErr w:type="spellEnd"/>
+      <w:r>
+        <w:rPr>
+          <w:rFonts w:ascii="Consolas" w:hAnsi="Consolas"/>
+          <w:sz w:val="24"/>
+          <w:szCs w:val="24"/>
+        </w:rPr>
+        <w:t xml:space="preserve">{} nós iremos determinar uma animação do </w:t>
+      </w:r>
+      <w:r>
+        <w:rPr>
+          <w:rFonts w:ascii="Consolas" w:hAnsi="Consolas"/>
+          <w:sz w:val="24"/>
+          <w:szCs w:val="24"/>
+        </w:rPr>
+        <w:t xml:space="preserve">slide-in de 2s com o algoritmo </w:t>
+      </w:r>
+      <w:proofErr w:type="spellStart"/>
+      <w:r>
+        <w:rPr>
+          <w:rFonts w:ascii="Consolas" w:hAnsi="Consolas"/>
+          <w:sz w:val="24"/>
+          <w:szCs w:val="24"/>
+        </w:rPr>
+        <w:t>ease</w:t>
+      </w:r>
+      <w:proofErr w:type="spellEnd"/>
+      <w:r>
+        <w:rPr>
+          <w:rFonts w:ascii="Consolas" w:hAnsi="Consolas"/>
+          <w:sz w:val="24"/>
+          <w:szCs w:val="24"/>
+        </w:rPr>
+        <w:t xml:space="preserve">, esse algoritmo é que </w:t>
+      </w:r>
+      <w:proofErr w:type="spellStart"/>
+      <w:r>
+        <w:rPr>
+          <w:rFonts w:ascii="Consolas" w:hAnsi="Consolas"/>
+          <w:sz w:val="24"/>
+          <w:szCs w:val="24"/>
+        </w:rPr>
+        <w:t>dára</w:t>
+      </w:r>
+      <w:proofErr w:type="spellEnd"/>
+      <w:r>
+        <w:rPr>
+          <w:rFonts w:ascii="Consolas" w:hAnsi="Consolas"/>
+          <w:sz w:val="24"/>
+          <w:szCs w:val="24"/>
+        </w:rPr>
+        <w:t xml:space="preserve"> </w:t>
+      </w:r>
+      <w:r>
+        <w:rPr>
+          <w:rFonts w:ascii="Consolas" w:hAnsi="Consolas"/>
+          <w:sz w:val="24"/>
+          <w:szCs w:val="24"/>
+        </w:rPr>
+        <w:t xml:space="preserve">a vida a animação e </w:t>
+      </w:r>
+      <w:proofErr w:type="spellStart"/>
+      <w:r>
+        <w:rPr>
+          <w:rFonts w:ascii="Consolas" w:hAnsi="Consolas"/>
+          <w:sz w:val="24"/>
+          <w:szCs w:val="24"/>
+        </w:rPr>
+        <w:t>exite</w:t>
+      </w:r>
+      <w:proofErr w:type="spellEnd"/>
+      <w:r>
+        <w:rPr>
+          <w:rFonts w:ascii="Consolas" w:hAnsi="Consolas"/>
+          <w:sz w:val="24"/>
+          <w:szCs w:val="24"/>
+        </w:rPr>
+        <w:t xml:space="preserve"> vários tipos.</w:t>
+      </w:r>
+    </w:p>
+    <w:p>
+      <w:pPr>
+        <w:pStyle w:val="PargrafodaLista"/>
+        <w:numPr>
+          <w:ilvl w:val="0"/>
+          <w:numId w:val="1"/>
+        </w:numPr>
+        <w:rPr>
+          <w:rFonts w:ascii="Consolas" w:hAnsi="Consolas"/>
+          <w:sz w:val="24"/>
+          <w:szCs w:val="24"/>
+        </w:rPr>
+      </w:pPr>
+      <w:r>
+        <w:rPr>
+          <w:rFonts w:ascii="Consolas" w:hAnsi="Consolas"/>
+          <w:sz w:val="24"/>
+          <w:szCs w:val="24"/>
+        </w:rPr>
+        <w:t xml:space="preserve">Temos que configurar agora a animação de saída na </w:t>
+      </w:r>
+      <w:proofErr w:type="gramStart"/>
+      <w:r>
+        <w:rPr>
+          <w:rFonts w:ascii="Consolas" w:hAnsi="Consolas"/>
+          <w:sz w:val="24"/>
+          <w:szCs w:val="24"/>
+        </w:rPr>
+        <w:t>classe .</w:t>
+      </w:r>
+      <w:proofErr w:type="spellStart"/>
+      <w:r>
+        <w:rPr>
+          <w:rFonts w:ascii="Consolas" w:hAnsi="Consolas"/>
+          <w:sz w:val="24"/>
+          <w:szCs w:val="24"/>
+        </w:rPr>
+        <w:t>slice</w:t>
+      </w:r>
+      <w:proofErr w:type="gramEnd"/>
+      <w:r>
+        <w:rPr>
+          <w:rFonts w:ascii="Consolas" w:hAnsi="Consolas"/>
+          <w:sz w:val="24"/>
+          <w:szCs w:val="24"/>
+        </w:rPr>
+        <w:t>-leave-active</w:t>
+      </w:r>
+      <w:proofErr w:type="spellEnd"/>
+      <w:r>
+        <w:rPr>
+          <w:rFonts w:ascii="Consolas" w:hAnsi="Consolas"/>
+          <w:sz w:val="24"/>
+          <w:szCs w:val="24"/>
+        </w:rPr>
+        <w:t>{}</w:t>
+      </w:r>
+      <w:r>
+        <w:rPr>
+          <w:rFonts w:ascii="Consolas" w:hAnsi="Consolas"/>
+          <w:sz w:val="24"/>
+          <w:szCs w:val="24"/>
+        </w:rPr>
+        <w:t xml:space="preserve"> que terá a animação slide-out com 2s e o mesmo algorit</w:t>
+      </w:r>
+      <w:r>
+        <w:rPr>
+          <w:rFonts w:ascii="Consolas" w:hAnsi="Consolas"/>
+          <w:sz w:val="24"/>
+          <w:szCs w:val="24"/>
+        </w:rPr>
+        <w:t xml:space="preserve">mo </w:t>
+      </w:r>
+      <w:proofErr w:type="spellStart"/>
+      <w:r>
+        <w:rPr>
+          <w:rFonts w:ascii="Consolas" w:hAnsi="Consolas"/>
+          <w:sz w:val="24"/>
+          <w:szCs w:val="24"/>
+        </w:rPr>
+        <w:t>ease</w:t>
+      </w:r>
+      <w:proofErr w:type="spellEnd"/>
+      <w:r>
+        <w:rPr>
+          <w:rFonts w:ascii="Consolas" w:hAnsi="Consolas"/>
+          <w:sz w:val="24"/>
+          <w:szCs w:val="24"/>
+        </w:rPr>
+        <w:t>.</w:t>
+      </w:r>
+    </w:p>
+    <w:p>
+      <w:pPr>
+        <w:pStyle w:val="PargrafodaLista"/>
+        <w:numPr>
+          <w:ilvl w:val="0"/>
+          <w:numId w:val="1"/>
+        </w:numPr>
+        <w:shd w:val="clear" w:color="auto" w:fill="282A36"/>
+        <w:spacing w:after="0" w:line="285" w:lineRule="atLeast"/>
+        <w:jc w:val="left"/>
+        <w:rPr>
+          <w:rFonts w:ascii="Consolas" w:eastAsia="Times New Roman" w:hAnsi="Consolas" w:cs="Times New Roman"/>
+          <w:color w:val="F6F6F4"/>
+          <w:sz w:val="21"/>
+          <w:szCs w:val="21"/>
+          <w:lang w:eastAsia="pt-BR"/>
+        </w:rPr>
+      </w:pPr>
+    </w:p>
+    <w:p>
+      <w:pPr>
+        <w:pStyle w:val="PargrafodaLista"/>
+        <w:numPr>
+          <w:ilvl w:val="0"/>
+          <w:numId w:val="1"/>
+        </w:numPr>
+        <w:shd w:val="clear" w:color="auto" w:fill="282A36"/>
+        <w:spacing w:after="0" w:line="285" w:lineRule="atLeast"/>
+        <w:jc w:val="left"/>
+        <w:rPr>
+          <w:rFonts w:ascii="Consolas" w:eastAsia="Times New Roman" w:hAnsi="Consolas" w:cs="Times New Roman"/>
+          <w:color w:val="F6F6F4"/>
+          <w:sz w:val="21"/>
+          <w:szCs w:val="21"/>
+          <w:lang w:eastAsia="pt-BR"/>
+        </w:rPr>
+      </w:pPr>
+      <w:proofErr w:type="gramStart"/>
+      <w:r>
+        <w:rPr>
+          <w:rFonts w:ascii="Consolas" w:eastAsia="Times New Roman" w:hAnsi="Consolas" w:cs="Times New Roman"/>
+          <w:i/>
+          <w:iCs/>
+          <w:color w:val="62E884"/>
+          <w:sz w:val="21"/>
+          <w:szCs w:val="21"/>
+          <w:lang w:eastAsia="pt-BR"/>
+        </w:rPr>
+        <w:t>.slide</w:t>
+      </w:r>
+      <w:proofErr w:type="gramEnd"/>
+      <w:r>
+        <w:rPr>
+          <w:rFonts w:ascii="Consolas" w:eastAsia="Times New Roman" w:hAnsi="Consolas" w:cs="Times New Roman"/>
+          <w:i/>
+          <w:iCs/>
+          <w:color w:val="62E884"/>
+          <w:sz w:val="21"/>
+          <w:szCs w:val="21"/>
+          <w:lang w:eastAsia="pt-BR"/>
+        </w:rPr>
+        <w:t>-</w:t>
+      </w:r>
+      <w:proofErr w:type="spellStart"/>
+      <w:r>
+        <w:rPr>
+          <w:rFonts w:ascii="Consolas" w:eastAsia="Times New Roman" w:hAnsi="Consolas" w:cs="Times New Roman"/>
+          <w:i/>
+          <w:iCs/>
+          <w:color w:val="62E884"/>
+          <w:sz w:val="21"/>
+          <w:szCs w:val="21"/>
+          <w:lang w:eastAsia="pt-BR"/>
+        </w:rPr>
+        <w:t>enter</w:t>
+      </w:r>
+      <w:proofErr w:type="spellEnd"/>
+      <w:r>
+        <w:rPr>
+          <w:rFonts w:ascii="Consolas" w:eastAsia="Times New Roman" w:hAnsi="Consolas" w:cs="Times New Roman"/>
+          <w:i/>
+          <w:iCs/>
+          <w:color w:val="62E884"/>
+          <w:sz w:val="21"/>
+          <w:szCs w:val="21"/>
+          <w:lang w:eastAsia="pt-BR"/>
+        </w:rPr>
+        <w:t>-</w:t>
+      </w:r>
+      <w:proofErr w:type="spellStart"/>
+      <w:r>
+        <w:rPr>
+          <w:rFonts w:ascii="Consolas" w:eastAsia="Times New Roman" w:hAnsi="Consolas" w:cs="Times New Roman"/>
+          <w:i/>
+          <w:iCs/>
+          <w:color w:val="62E884"/>
+          <w:sz w:val="21"/>
+          <w:szCs w:val="21"/>
+          <w:lang w:eastAsia="pt-BR"/>
+        </w:rPr>
+        <w:t>active</w:t>
+      </w:r>
+      <w:proofErr w:type="spellEnd"/>
+      <w:r>
+        <w:rPr>
+          <w:rFonts w:ascii="Consolas" w:eastAsia="Times New Roman" w:hAnsi="Consolas" w:cs="Times New Roman"/>
+          <w:color w:val="F6F6F4"/>
+          <w:sz w:val="21"/>
+          <w:szCs w:val="21"/>
+          <w:lang w:eastAsia="pt-BR"/>
+        </w:rPr>
+        <w:t>{</w:t>
+      </w:r>
+    </w:p>
+    <w:p>
+      <w:pPr>
+        <w:pStyle w:val="PargrafodaLista"/>
+        <w:numPr>
+          <w:ilvl w:val="0"/>
+          <w:numId w:val="1"/>
+        </w:numPr>
+        <w:shd w:val="clear" w:color="auto" w:fill="282A36"/>
+        <w:spacing w:after="0" w:line="285" w:lineRule="atLeast"/>
+        <w:jc w:val="left"/>
+        <w:rPr>
+          <w:rFonts w:ascii="Consolas" w:eastAsia="Times New Roman" w:hAnsi="Consolas" w:cs="Times New Roman"/>
+          <w:color w:val="F6F6F4"/>
+          <w:sz w:val="21"/>
+          <w:szCs w:val="21"/>
+          <w:lang w:eastAsia="pt-BR"/>
+        </w:rPr>
+      </w:pPr>
+      <w:r>
+        <w:rPr>
+          <w:rFonts w:ascii="Consolas" w:eastAsia="Times New Roman" w:hAnsi="Consolas" w:cs="Times New Roman"/>
+          <w:color w:val="F6F6F4"/>
+          <w:sz w:val="21"/>
+          <w:szCs w:val="21"/>
+          <w:lang w:eastAsia="pt-BR"/>
+        </w:rPr>
+        <w:t xml:space="preserve">    </w:t>
+      </w:r>
+      <w:proofErr w:type="spellStart"/>
+      <w:r>
+        <w:rPr>
+          <w:rFonts w:ascii="Consolas" w:eastAsia="Times New Roman" w:hAnsi="Consolas" w:cs="Times New Roman"/>
+          <w:color w:val="97E1F1"/>
+          <w:sz w:val="21"/>
+          <w:szCs w:val="21"/>
+          <w:lang w:eastAsia="pt-BR"/>
+        </w:rPr>
+        <w:t>animation</w:t>
+      </w:r>
+      <w:proofErr w:type="spellEnd"/>
+      <w:r>
+        <w:rPr>
+          <w:rFonts w:ascii="Consolas" w:eastAsia="Times New Roman" w:hAnsi="Consolas" w:cs="Times New Roman"/>
+          <w:color w:val="F286C4"/>
+          <w:sz w:val="21"/>
+          <w:szCs w:val="21"/>
+          <w:lang w:eastAsia="pt-BR"/>
+        </w:rPr>
+        <w:t>:</w:t>
+      </w:r>
+      <w:r>
+        <w:rPr>
+          <w:rFonts w:ascii="Consolas" w:eastAsia="Times New Roman" w:hAnsi="Consolas" w:cs="Times New Roman"/>
+          <w:color w:val="F6F6F4"/>
+          <w:sz w:val="21"/>
+          <w:szCs w:val="21"/>
+          <w:lang w:eastAsia="pt-BR"/>
+        </w:rPr>
+        <w:t xml:space="preserve"> slide-in </w:t>
+      </w:r>
+      <w:r>
+        <w:rPr>
+          <w:rFonts w:ascii="Consolas" w:eastAsia="Times New Roman" w:hAnsi="Consolas" w:cs="Times New Roman"/>
+          <w:color w:val="BF9EEE"/>
+          <w:sz w:val="21"/>
+          <w:szCs w:val="21"/>
+          <w:lang w:eastAsia="pt-BR"/>
+        </w:rPr>
+        <w:t>2</w:t>
+      </w:r>
+      <w:r>
+        <w:rPr>
+          <w:rFonts w:ascii="Consolas" w:eastAsia="Times New Roman" w:hAnsi="Consolas" w:cs="Times New Roman"/>
+          <w:color w:val="F286C4"/>
+          <w:sz w:val="21"/>
+          <w:szCs w:val="21"/>
+          <w:lang w:eastAsia="pt-BR"/>
+        </w:rPr>
+        <w:t>s</w:t>
+      </w:r>
+      <w:r>
+        <w:rPr>
+          <w:rFonts w:ascii="Consolas" w:eastAsia="Times New Roman" w:hAnsi="Consolas" w:cs="Times New Roman"/>
+          <w:color w:val="F6F6F4"/>
+          <w:sz w:val="21"/>
+          <w:szCs w:val="21"/>
+          <w:lang w:eastAsia="pt-BR"/>
+        </w:rPr>
+        <w:t xml:space="preserve"> </w:t>
+      </w:r>
+      <w:proofErr w:type="spellStart"/>
+      <w:r>
+        <w:rPr>
+          <w:rFonts w:ascii="Consolas" w:eastAsia="Times New Roman" w:hAnsi="Consolas" w:cs="Times New Roman"/>
+          <w:color w:val="BF9EEE"/>
+          <w:sz w:val="21"/>
+          <w:szCs w:val="21"/>
+          <w:lang w:eastAsia="pt-BR"/>
+        </w:rPr>
+        <w:t>ease</w:t>
+      </w:r>
+      <w:proofErr w:type="spellEnd"/>
+      <w:r>
+        <w:rPr>
+          <w:rFonts w:ascii="Consolas" w:eastAsia="Times New Roman" w:hAnsi="Consolas" w:cs="Times New Roman"/>
+          <w:color w:val="F6F6F4"/>
+          <w:sz w:val="21"/>
+          <w:szCs w:val="21"/>
+          <w:lang w:eastAsia="pt-BR"/>
+        </w:rPr>
+        <w:t>;</w:t>
+      </w:r>
+    </w:p>
+    <w:p>
+      <w:pPr>
+        <w:pStyle w:val="PargrafodaLista"/>
+        <w:numPr>
+          <w:ilvl w:val="0"/>
+          <w:numId w:val="1"/>
+        </w:numPr>
+        <w:shd w:val="clear" w:color="auto" w:fill="282A36"/>
+        <w:spacing w:after="0" w:line="285" w:lineRule="atLeast"/>
+        <w:jc w:val="left"/>
+        <w:rPr>
+          <w:rFonts w:ascii="Consolas" w:eastAsia="Times New Roman" w:hAnsi="Consolas" w:cs="Times New Roman"/>
+          <w:color w:val="F6F6F4"/>
+          <w:sz w:val="21"/>
+          <w:szCs w:val="21"/>
+          <w:lang w:eastAsia="pt-BR"/>
+        </w:rPr>
+      </w:pPr>
+      <w:r>
+        <w:rPr>
+          <w:rFonts w:ascii="Consolas" w:eastAsia="Times New Roman" w:hAnsi="Consolas" w:cs="Times New Roman"/>
+          <w:color w:val="F6F6F4"/>
+          <w:sz w:val="21"/>
+          <w:szCs w:val="21"/>
+          <w:lang w:eastAsia="pt-BR"/>
+        </w:rPr>
+        <w:t>}</w:t>
+      </w:r>
+    </w:p>
+    <w:p>
+      <w:pPr>
+        <w:pStyle w:val="PargrafodaLista"/>
+        <w:numPr>
+          <w:ilvl w:val="0"/>
+          <w:numId w:val="1"/>
+        </w:numPr>
+        <w:shd w:val="clear" w:color="auto" w:fill="282A36"/>
+        <w:spacing w:after="0" w:line="285" w:lineRule="atLeast"/>
+        <w:jc w:val="left"/>
+        <w:rPr>
+          <w:rFonts w:ascii="Consolas" w:eastAsia="Times New Roman" w:hAnsi="Consolas" w:cs="Times New Roman"/>
+          <w:color w:val="F6F6F4"/>
+          <w:sz w:val="21"/>
+          <w:szCs w:val="21"/>
+          <w:lang w:eastAsia="pt-BR"/>
+        </w:rPr>
+      </w:pPr>
+    </w:p>
+    <w:p>
+      <w:pPr>
+        <w:pStyle w:val="PargrafodaLista"/>
+        <w:numPr>
+          <w:ilvl w:val="0"/>
+          <w:numId w:val="1"/>
+        </w:numPr>
+        <w:shd w:val="clear" w:color="auto" w:fill="282A36"/>
+        <w:spacing w:after="0" w:line="285" w:lineRule="atLeast"/>
+        <w:jc w:val="left"/>
+        <w:rPr>
+          <w:rFonts w:ascii="Consolas" w:eastAsia="Times New Roman" w:hAnsi="Consolas" w:cs="Times New Roman"/>
+          <w:color w:val="F6F6F4"/>
+          <w:sz w:val="21"/>
+          <w:szCs w:val="21"/>
+          <w:lang w:eastAsia="pt-BR"/>
+        </w:rPr>
+      </w:pPr>
+      <w:proofErr w:type="gramStart"/>
+      <w:r>
+        <w:rPr>
+          <w:rFonts w:ascii="Consolas" w:eastAsia="Times New Roman" w:hAnsi="Consolas" w:cs="Times New Roman"/>
+          <w:i/>
+          <w:iCs/>
+          <w:color w:val="62E884"/>
+          <w:sz w:val="21"/>
+          <w:szCs w:val="21"/>
+          <w:lang w:eastAsia="pt-BR"/>
+        </w:rPr>
+        <w:t>.slide</w:t>
+      </w:r>
+      <w:proofErr w:type="gramEnd"/>
+      <w:r>
+        <w:rPr>
+          <w:rFonts w:ascii="Consolas" w:eastAsia="Times New Roman" w:hAnsi="Consolas" w:cs="Times New Roman"/>
+          <w:i/>
+          <w:iCs/>
+          <w:color w:val="62E884"/>
+          <w:sz w:val="21"/>
+          <w:szCs w:val="21"/>
+          <w:lang w:eastAsia="pt-BR"/>
+        </w:rPr>
+        <w:t>-</w:t>
+      </w:r>
+      <w:proofErr w:type="spellStart"/>
+      <w:r>
+        <w:rPr>
+          <w:rFonts w:ascii="Consolas" w:eastAsia="Times New Roman" w:hAnsi="Consolas" w:cs="Times New Roman"/>
+          <w:i/>
+          <w:iCs/>
+          <w:color w:val="62E884"/>
+          <w:sz w:val="21"/>
+          <w:szCs w:val="21"/>
+          <w:lang w:eastAsia="pt-BR"/>
+        </w:rPr>
+        <w:t>leave</w:t>
+      </w:r>
+      <w:proofErr w:type="spellEnd"/>
+      <w:r>
+        <w:rPr>
+          <w:rFonts w:ascii="Consolas" w:eastAsia="Times New Roman" w:hAnsi="Consolas" w:cs="Times New Roman"/>
+          <w:i/>
+          <w:iCs/>
+          <w:color w:val="62E884"/>
+          <w:sz w:val="21"/>
+          <w:szCs w:val="21"/>
+          <w:lang w:eastAsia="pt-BR"/>
+        </w:rPr>
+        <w:t>-</w:t>
+      </w:r>
+      <w:proofErr w:type="spellStart"/>
+      <w:r>
+        <w:rPr>
+          <w:rFonts w:ascii="Consolas" w:eastAsia="Times New Roman" w:hAnsi="Consolas" w:cs="Times New Roman"/>
+          <w:i/>
+          <w:iCs/>
+          <w:color w:val="62E884"/>
+          <w:sz w:val="21"/>
+          <w:szCs w:val="21"/>
+          <w:lang w:eastAsia="pt-BR"/>
+        </w:rPr>
+        <w:t>active</w:t>
+      </w:r>
+      <w:proofErr w:type="spellEnd"/>
+      <w:r>
+        <w:rPr>
+          <w:rFonts w:ascii="Consolas" w:eastAsia="Times New Roman" w:hAnsi="Consolas" w:cs="Times New Roman"/>
+          <w:color w:val="F6F6F4"/>
+          <w:sz w:val="21"/>
+          <w:szCs w:val="21"/>
+          <w:lang w:eastAsia="pt-BR"/>
+        </w:rPr>
+        <w:t>{</w:t>
+      </w:r>
+    </w:p>
+    <w:p>
+      <w:pPr>
+        <w:pStyle w:val="PargrafodaLista"/>
+        <w:numPr>
+          <w:ilvl w:val="0"/>
+          <w:numId w:val="1"/>
+        </w:numPr>
+        <w:shd w:val="clear" w:color="auto" w:fill="282A36"/>
+        <w:spacing w:after="0" w:line="285" w:lineRule="atLeast"/>
+        <w:jc w:val="left"/>
+        <w:rPr>
+          <w:rFonts w:ascii="Consolas" w:eastAsia="Times New Roman" w:hAnsi="Consolas" w:cs="Times New Roman"/>
+          <w:color w:val="F6F6F4"/>
+          <w:sz w:val="21"/>
+          <w:szCs w:val="21"/>
+          <w:lang w:eastAsia="pt-BR"/>
+        </w:rPr>
+      </w:pPr>
+      <w:r>
+        <w:rPr>
+          <w:rFonts w:ascii="Consolas" w:eastAsia="Times New Roman" w:hAnsi="Consolas" w:cs="Times New Roman"/>
+          <w:color w:val="F6F6F4"/>
+          <w:sz w:val="21"/>
+          <w:szCs w:val="21"/>
+          <w:lang w:eastAsia="pt-BR"/>
+        </w:rPr>
+        <w:t xml:space="preserve">    </w:t>
+      </w:r>
+      <w:proofErr w:type="spellStart"/>
+      <w:r>
+        <w:rPr>
+          <w:rFonts w:ascii="Consolas" w:eastAsia="Times New Roman" w:hAnsi="Consolas" w:cs="Times New Roman"/>
+          <w:color w:val="97E1F1"/>
+          <w:sz w:val="21"/>
+          <w:szCs w:val="21"/>
+          <w:lang w:eastAsia="pt-BR"/>
+        </w:rPr>
+        <w:t>animation</w:t>
+      </w:r>
+      <w:proofErr w:type="spellEnd"/>
+      <w:r>
+        <w:rPr>
+          <w:rFonts w:ascii="Consolas" w:eastAsia="Times New Roman" w:hAnsi="Consolas" w:cs="Times New Roman"/>
+          <w:color w:val="F286C4"/>
+          <w:sz w:val="21"/>
+          <w:szCs w:val="21"/>
+          <w:lang w:eastAsia="pt-BR"/>
+        </w:rPr>
+        <w:t>:</w:t>
+      </w:r>
+      <w:r>
+        <w:rPr>
+          <w:rFonts w:ascii="Consolas" w:eastAsia="Times New Roman" w:hAnsi="Consolas" w:cs="Times New Roman"/>
+          <w:color w:val="F6F6F4"/>
+          <w:sz w:val="21"/>
+          <w:szCs w:val="21"/>
+          <w:lang w:eastAsia="pt-BR"/>
+        </w:rPr>
+        <w:t xml:space="preserve"> slide-out </w:t>
+      </w:r>
+      <w:r>
+        <w:rPr>
+          <w:rFonts w:ascii="Consolas" w:eastAsia="Times New Roman" w:hAnsi="Consolas" w:cs="Times New Roman"/>
+          <w:color w:val="BF9EEE"/>
+          <w:sz w:val="21"/>
+          <w:szCs w:val="21"/>
+          <w:lang w:eastAsia="pt-BR"/>
+        </w:rPr>
+        <w:t>2</w:t>
+      </w:r>
+      <w:r>
+        <w:rPr>
+          <w:rFonts w:ascii="Consolas" w:eastAsia="Times New Roman" w:hAnsi="Consolas" w:cs="Times New Roman"/>
+          <w:color w:val="F286C4"/>
+          <w:sz w:val="21"/>
+          <w:szCs w:val="21"/>
+          <w:lang w:eastAsia="pt-BR"/>
+        </w:rPr>
+        <w:t>s</w:t>
+      </w:r>
+      <w:r>
+        <w:rPr>
+          <w:rFonts w:ascii="Consolas" w:eastAsia="Times New Roman" w:hAnsi="Consolas" w:cs="Times New Roman"/>
+          <w:color w:val="F6F6F4"/>
+          <w:sz w:val="21"/>
+          <w:szCs w:val="21"/>
+          <w:lang w:eastAsia="pt-BR"/>
+        </w:rPr>
+        <w:t xml:space="preserve"> </w:t>
+      </w:r>
+      <w:proofErr w:type="spellStart"/>
+      <w:r>
+        <w:rPr>
+          <w:rFonts w:ascii="Consolas" w:eastAsia="Times New Roman" w:hAnsi="Consolas" w:cs="Times New Roman"/>
+          <w:color w:val="BF9EEE"/>
+          <w:sz w:val="21"/>
+          <w:szCs w:val="21"/>
+          <w:lang w:eastAsia="pt-BR"/>
+        </w:rPr>
+        <w:t>ease</w:t>
+      </w:r>
+      <w:proofErr w:type="spellEnd"/>
       <w:r>
         <w:rPr>
           <w:rFonts w:ascii="Consolas" w:eastAsia="Times New Roman" w:hAnsi="Consolas" w:cs="Times New Roman"/>

</xml_diff>

<commit_message>
Misturando as propriedade transition e animation
</commit_message>
<xml_diff>
--- a/MELHORANDO ESTÉTICA.docx
+++ b/MELHORANDO ESTÉTICA.docx
@@ -6497,7 +6497,27 @@
           <w:szCs w:val="24"/>
         </w:rPr>
         <w:lastRenderedPageBreak/>
-        <w:t>Aula 213 – Criando transição Slide com propriedade CSS.</w:t>
+        <w:t>Aula 21</w:t>
+      </w:r>
+      <w:r>
+        <w:rPr>
+          <w:rFonts w:ascii="Consolas" w:hAnsi="Consolas"/>
+          <w:b/>
+          <w:bCs/>
+          <w:sz w:val="24"/>
+          <w:szCs w:val="24"/>
+        </w:rPr>
+        <w:t>4</w:t>
+      </w:r>
+      <w:r>
+        <w:rPr>
+          <w:rFonts w:ascii="Consolas" w:hAnsi="Consolas"/>
+          <w:b/>
+          <w:bCs/>
+          <w:sz w:val="24"/>
+          <w:szCs w:val="24"/>
+        </w:rPr>
+        <w:t xml:space="preserve"> – Criando transição Slide com propriedade CSS.</w:t>
       </w:r>
     </w:p>
     <w:p>
@@ -8505,6 +8525,1020 @@
         <w:t>ease</w:t>
       </w:r>
       <w:proofErr w:type="spellEnd"/>
+      <w:r>
+        <w:rPr>
+          <w:rFonts w:ascii="Consolas" w:eastAsia="Times New Roman" w:hAnsi="Consolas" w:cs="Times New Roman"/>
+          <w:color w:val="F6F6F4"/>
+          <w:sz w:val="21"/>
+          <w:szCs w:val="21"/>
+          <w:lang w:eastAsia="pt-BR"/>
+        </w:rPr>
+        <w:t>;</w:t>
+      </w:r>
+    </w:p>
+    <w:p>
+      <w:pPr>
+        <w:pStyle w:val="PargrafodaLista"/>
+        <w:numPr>
+          <w:ilvl w:val="0"/>
+          <w:numId w:val="1"/>
+        </w:numPr>
+        <w:shd w:val="clear" w:color="auto" w:fill="282A36"/>
+        <w:spacing w:after="0" w:line="285" w:lineRule="atLeast"/>
+        <w:jc w:val="left"/>
+        <w:rPr>
+          <w:rFonts w:ascii="Consolas" w:eastAsia="Times New Roman" w:hAnsi="Consolas" w:cs="Times New Roman"/>
+          <w:color w:val="F6F6F4"/>
+          <w:sz w:val="21"/>
+          <w:szCs w:val="21"/>
+          <w:lang w:eastAsia="pt-BR"/>
+        </w:rPr>
+      </w:pPr>
+      <w:r>
+        <w:rPr>
+          <w:rFonts w:ascii="Consolas" w:eastAsia="Times New Roman" w:hAnsi="Consolas" w:cs="Times New Roman"/>
+          <w:color w:val="F6F6F4"/>
+          <w:sz w:val="21"/>
+          <w:szCs w:val="21"/>
+          <w:lang w:eastAsia="pt-BR"/>
+        </w:rPr>
+        <w:t>}</w:t>
+      </w:r>
+    </w:p>
+    <w:p>
+      <w:pPr>
+        <w:pStyle w:val="PargrafodaLista"/>
+        <w:ind w:left="1060" w:firstLine="0"/>
+        <w:rPr>
+          <w:rFonts w:ascii="Consolas" w:hAnsi="Consolas"/>
+          <w:sz w:val="24"/>
+          <w:szCs w:val="24"/>
+        </w:rPr>
+      </w:pPr>
+    </w:p>
+    <w:p>
+      <w:pPr>
+        <w:pStyle w:val="PargrafodaLista"/>
+        <w:ind w:left="1060" w:firstLine="0"/>
+        <w:rPr>
+          <w:rFonts w:ascii="Consolas" w:hAnsi="Consolas"/>
+          <w:b/>
+          <w:bCs/>
+          <w:sz w:val="24"/>
+          <w:szCs w:val="24"/>
+        </w:rPr>
+      </w:pPr>
+      <w:r>
+        <w:rPr>
+          <w:rFonts w:ascii="Consolas" w:hAnsi="Consolas"/>
+          <w:b/>
+          <w:bCs/>
+          <w:sz w:val="24"/>
+          <w:szCs w:val="24"/>
+        </w:rPr>
+        <w:t>Aula 215 – Mist</w:t>
+      </w:r>
+      <w:r>
+        <w:rPr>
+          <w:rFonts w:ascii="Consolas" w:hAnsi="Consolas"/>
+          <w:b/>
+          <w:bCs/>
+          <w:sz w:val="24"/>
+          <w:szCs w:val="24"/>
+        </w:rPr>
+        <w:t xml:space="preserve">urando as propriedades Animation e </w:t>
+      </w:r>
+      <w:proofErr w:type="spellStart"/>
+      <w:r>
+        <w:rPr>
+          <w:rFonts w:ascii="Consolas" w:hAnsi="Consolas"/>
+          <w:b/>
+          <w:bCs/>
+          <w:sz w:val="24"/>
+          <w:szCs w:val="24"/>
+        </w:rPr>
+        <w:t>transition</w:t>
+      </w:r>
+      <w:proofErr w:type="spellEnd"/>
+    </w:p>
+    <w:p>
+      <w:pPr>
+        <w:pStyle w:val="PargrafodaLista"/>
+        <w:numPr>
+          <w:ilvl w:val="0"/>
+          <w:numId w:val="1"/>
+        </w:numPr>
+        <w:rPr>
+          <w:rFonts w:ascii="Consolas" w:hAnsi="Consolas"/>
+          <w:sz w:val="24"/>
+          <w:szCs w:val="24"/>
+        </w:rPr>
+      </w:pPr>
+      <w:r>
+        <w:rPr>
+          <w:rFonts w:ascii="Consolas" w:hAnsi="Consolas"/>
+          <w:sz w:val="24"/>
+          <w:szCs w:val="24"/>
+        </w:rPr>
+        <w:t xml:space="preserve">Caso o tempo de transição das duas animações sejam diferentes, basta utilizarmos o atributo </w:t>
+      </w:r>
+      <w:proofErr w:type="spellStart"/>
+      <w:r>
+        <w:rPr>
+          <w:rFonts w:ascii="Consolas" w:hAnsi="Consolas"/>
+          <w:sz w:val="24"/>
+          <w:szCs w:val="24"/>
+        </w:rPr>
+        <w:t>type</w:t>
+      </w:r>
+      <w:proofErr w:type="spellEnd"/>
+      <w:r>
+        <w:rPr>
+          <w:rFonts w:ascii="Consolas" w:hAnsi="Consolas"/>
+          <w:sz w:val="24"/>
+          <w:szCs w:val="24"/>
+        </w:rPr>
+        <w:t xml:space="preserve"> na </w:t>
+      </w:r>
+      <w:proofErr w:type="spellStart"/>
+      <w:r>
+        <w:rPr>
+          <w:rFonts w:ascii="Consolas" w:hAnsi="Consolas"/>
+          <w:sz w:val="24"/>
+          <w:szCs w:val="24"/>
+        </w:rPr>
+        <w:t>tag</w:t>
+      </w:r>
+      <w:proofErr w:type="spellEnd"/>
+      <w:r>
+        <w:rPr>
+          <w:rFonts w:ascii="Consolas" w:hAnsi="Consolas"/>
+          <w:sz w:val="24"/>
+          <w:szCs w:val="24"/>
+        </w:rPr>
+        <w:t xml:space="preserve"> </w:t>
+      </w:r>
+      <w:r>
+        <w:rPr>
+          <w:rFonts w:ascii="Consolas" w:hAnsi="Consolas"/>
+          <w:sz w:val="24"/>
+          <w:szCs w:val="24"/>
+        </w:rPr>
+        <w:lastRenderedPageBreak/>
+        <w:t>&lt;</w:t>
+      </w:r>
+      <w:proofErr w:type="spellStart"/>
+      <w:r>
+        <w:rPr>
+          <w:rFonts w:ascii="Consolas" w:hAnsi="Consolas"/>
+          <w:sz w:val="24"/>
+          <w:szCs w:val="24"/>
+        </w:rPr>
+        <w:t>transition</w:t>
+      </w:r>
+      <w:proofErr w:type="spellEnd"/>
+      <w:r>
+        <w:rPr>
+          <w:rFonts w:ascii="Consolas" w:hAnsi="Consolas"/>
+          <w:sz w:val="24"/>
+          <w:szCs w:val="24"/>
+        </w:rPr>
+        <w:t xml:space="preserve">&gt; passando para o </w:t>
+      </w:r>
+      <w:proofErr w:type="spellStart"/>
+      <w:r>
+        <w:rPr>
+          <w:rFonts w:ascii="Consolas" w:hAnsi="Consolas"/>
+          <w:sz w:val="24"/>
+          <w:szCs w:val="24"/>
+        </w:rPr>
+        <w:t>type</w:t>
+      </w:r>
+      <w:proofErr w:type="spellEnd"/>
+      <w:r>
+        <w:rPr>
+          <w:rFonts w:ascii="Consolas" w:hAnsi="Consolas"/>
+          <w:sz w:val="24"/>
+          <w:szCs w:val="24"/>
+        </w:rPr>
+        <w:t xml:space="preserve"> qual a </w:t>
+      </w:r>
+      <w:r>
+        <w:rPr>
+          <w:rFonts w:ascii="Consolas" w:hAnsi="Consolas"/>
+          <w:sz w:val="24"/>
+          <w:szCs w:val="24"/>
+        </w:rPr>
+        <w:t xml:space="preserve">transição que irá </w:t>
+      </w:r>
+      <w:r>
+        <w:rPr>
+          <w:rFonts w:ascii="Consolas" w:hAnsi="Consolas"/>
+          <w:sz w:val="24"/>
+          <w:szCs w:val="24"/>
+        </w:rPr>
+        <w:t>mandar.</w:t>
+      </w:r>
+    </w:p>
+    <w:p>
+      <w:pPr>
+        <w:pStyle w:val="PargrafodaLista"/>
+        <w:numPr>
+          <w:ilvl w:val="0"/>
+          <w:numId w:val="1"/>
+        </w:numPr>
+        <w:rPr>
+          <w:rFonts w:ascii="Consolas" w:hAnsi="Consolas"/>
+          <w:sz w:val="24"/>
+          <w:szCs w:val="24"/>
+        </w:rPr>
+      </w:pPr>
+      <w:r>
+        <w:rPr>
+          <w:rFonts w:ascii="Consolas" w:hAnsi="Consolas"/>
+          <w:sz w:val="24"/>
+          <w:szCs w:val="24"/>
+        </w:rPr>
+        <w:t>Para realizarmos a mistura dos dois tipos de animação</w:t>
+      </w:r>
+      <w:r>
+        <w:rPr>
+          <w:rFonts w:ascii="Consolas" w:hAnsi="Consolas"/>
+          <w:sz w:val="24"/>
+          <w:szCs w:val="24"/>
+        </w:rPr>
+        <w:t xml:space="preserve"> basta utilizarmos as duas animações nas </w:t>
+      </w:r>
+      <w:proofErr w:type="gramStart"/>
+      <w:r>
+        <w:rPr>
+          <w:rFonts w:ascii="Consolas" w:hAnsi="Consolas"/>
+          <w:sz w:val="24"/>
+          <w:szCs w:val="24"/>
+        </w:rPr>
+        <w:t>classes .slide</w:t>
+      </w:r>
+      <w:proofErr w:type="gramEnd"/>
+      <w:r>
+        <w:rPr>
+          <w:rFonts w:ascii="Consolas" w:hAnsi="Consolas"/>
+          <w:sz w:val="24"/>
+          <w:szCs w:val="24"/>
+        </w:rPr>
+        <w:t>-</w:t>
+      </w:r>
+      <w:proofErr w:type="spellStart"/>
+      <w:r>
+        <w:rPr>
+          <w:rFonts w:ascii="Consolas" w:hAnsi="Consolas"/>
+          <w:sz w:val="24"/>
+          <w:szCs w:val="24"/>
+        </w:rPr>
+        <w:t>enter</w:t>
+      </w:r>
+      <w:proofErr w:type="spellEnd"/>
+      <w:r>
+        <w:rPr>
+          <w:rFonts w:ascii="Consolas" w:hAnsi="Consolas"/>
+          <w:sz w:val="24"/>
+          <w:szCs w:val="24"/>
+        </w:rPr>
+        <w:t>-</w:t>
+      </w:r>
+      <w:proofErr w:type="spellStart"/>
+      <w:r>
+        <w:rPr>
+          <w:rFonts w:ascii="Consolas" w:hAnsi="Consolas"/>
+          <w:sz w:val="24"/>
+          <w:szCs w:val="24"/>
+        </w:rPr>
+        <w:t>active</w:t>
+      </w:r>
+      <w:proofErr w:type="spellEnd"/>
+      <w:r>
+        <w:rPr>
+          <w:rFonts w:ascii="Consolas" w:hAnsi="Consolas"/>
+          <w:sz w:val="24"/>
+          <w:szCs w:val="24"/>
+        </w:rPr>
+        <w:t>{} e .slide-</w:t>
+      </w:r>
+      <w:proofErr w:type="spellStart"/>
+      <w:r>
+        <w:rPr>
+          <w:rFonts w:ascii="Consolas" w:hAnsi="Consolas"/>
+          <w:sz w:val="24"/>
+          <w:szCs w:val="24"/>
+        </w:rPr>
+        <w:t>leave</w:t>
+      </w:r>
+      <w:proofErr w:type="spellEnd"/>
+      <w:r>
+        <w:rPr>
+          <w:rFonts w:ascii="Consolas" w:hAnsi="Consolas"/>
+          <w:sz w:val="24"/>
+          <w:szCs w:val="24"/>
+        </w:rPr>
+        <w:t>-</w:t>
+      </w:r>
+      <w:proofErr w:type="spellStart"/>
+      <w:r>
+        <w:rPr>
+          <w:rFonts w:ascii="Consolas" w:hAnsi="Consolas"/>
+          <w:sz w:val="24"/>
+          <w:szCs w:val="24"/>
+        </w:rPr>
+        <w:t>active</w:t>
+      </w:r>
+      <w:proofErr w:type="spellEnd"/>
+      <w:r>
+        <w:rPr>
+          <w:rFonts w:ascii="Consolas" w:hAnsi="Consolas"/>
+          <w:sz w:val="24"/>
+          <w:szCs w:val="24"/>
+        </w:rPr>
+        <w:t>{}</w:t>
+      </w:r>
+    </w:p>
+    <w:p>
+      <w:pPr>
+        <w:pStyle w:val="PargrafodaLista"/>
+        <w:numPr>
+          <w:ilvl w:val="0"/>
+          <w:numId w:val="1"/>
+        </w:numPr>
+        <w:shd w:val="clear" w:color="auto" w:fill="282A36"/>
+        <w:spacing w:after="0" w:line="285" w:lineRule="atLeast"/>
+        <w:jc w:val="left"/>
+        <w:rPr>
+          <w:rFonts w:ascii="Consolas" w:eastAsia="Times New Roman" w:hAnsi="Consolas" w:cs="Times New Roman"/>
+          <w:color w:val="F6F6F4"/>
+          <w:sz w:val="21"/>
+          <w:szCs w:val="21"/>
+          <w:lang w:eastAsia="pt-BR"/>
+        </w:rPr>
+      </w:pPr>
+      <w:proofErr w:type="gramStart"/>
+      <w:r>
+        <w:rPr>
+          <w:rFonts w:ascii="Consolas" w:eastAsia="Times New Roman" w:hAnsi="Consolas" w:cs="Times New Roman"/>
+          <w:i/>
+          <w:iCs/>
+          <w:color w:val="62E884"/>
+          <w:sz w:val="21"/>
+          <w:szCs w:val="21"/>
+          <w:lang w:eastAsia="pt-BR"/>
+        </w:rPr>
+        <w:t>.slide</w:t>
+      </w:r>
+      <w:proofErr w:type="gramEnd"/>
+      <w:r>
+        <w:rPr>
+          <w:rFonts w:ascii="Consolas" w:eastAsia="Times New Roman" w:hAnsi="Consolas" w:cs="Times New Roman"/>
+          <w:i/>
+          <w:iCs/>
+          <w:color w:val="62E884"/>
+          <w:sz w:val="21"/>
+          <w:szCs w:val="21"/>
+          <w:lang w:eastAsia="pt-BR"/>
+        </w:rPr>
+        <w:t>-</w:t>
+      </w:r>
+      <w:proofErr w:type="spellStart"/>
+      <w:r>
+        <w:rPr>
+          <w:rFonts w:ascii="Consolas" w:eastAsia="Times New Roman" w:hAnsi="Consolas" w:cs="Times New Roman"/>
+          <w:i/>
+          <w:iCs/>
+          <w:color w:val="62E884"/>
+          <w:sz w:val="21"/>
+          <w:szCs w:val="21"/>
+          <w:lang w:eastAsia="pt-BR"/>
+        </w:rPr>
+        <w:t>enter</w:t>
+      </w:r>
+      <w:proofErr w:type="spellEnd"/>
+      <w:r>
+        <w:rPr>
+          <w:rFonts w:ascii="Consolas" w:eastAsia="Times New Roman" w:hAnsi="Consolas" w:cs="Times New Roman"/>
+          <w:i/>
+          <w:iCs/>
+          <w:color w:val="62E884"/>
+          <w:sz w:val="21"/>
+          <w:szCs w:val="21"/>
+          <w:lang w:eastAsia="pt-BR"/>
+        </w:rPr>
+        <w:t>-</w:t>
+      </w:r>
+      <w:proofErr w:type="spellStart"/>
+      <w:r>
+        <w:rPr>
+          <w:rFonts w:ascii="Consolas" w:eastAsia="Times New Roman" w:hAnsi="Consolas" w:cs="Times New Roman"/>
+          <w:i/>
+          <w:iCs/>
+          <w:color w:val="62E884"/>
+          <w:sz w:val="21"/>
+          <w:szCs w:val="21"/>
+          <w:lang w:eastAsia="pt-BR"/>
+        </w:rPr>
+        <w:t>active</w:t>
+      </w:r>
+      <w:proofErr w:type="spellEnd"/>
+      <w:r>
+        <w:rPr>
+          <w:rFonts w:ascii="Consolas" w:eastAsia="Times New Roman" w:hAnsi="Consolas" w:cs="Times New Roman"/>
+          <w:color w:val="F6F6F4"/>
+          <w:sz w:val="21"/>
+          <w:szCs w:val="21"/>
+          <w:lang w:eastAsia="pt-BR"/>
+        </w:rPr>
+        <w:t>{</w:t>
+      </w:r>
+    </w:p>
+    <w:p>
+      <w:pPr>
+        <w:pStyle w:val="PargrafodaLista"/>
+        <w:numPr>
+          <w:ilvl w:val="0"/>
+          <w:numId w:val="1"/>
+        </w:numPr>
+        <w:shd w:val="clear" w:color="auto" w:fill="282A36"/>
+        <w:spacing w:after="0" w:line="285" w:lineRule="atLeast"/>
+        <w:jc w:val="left"/>
+        <w:rPr>
+          <w:rFonts w:ascii="Consolas" w:eastAsia="Times New Roman" w:hAnsi="Consolas" w:cs="Times New Roman"/>
+          <w:color w:val="F6F6F4"/>
+          <w:sz w:val="21"/>
+          <w:szCs w:val="21"/>
+          <w:lang w:eastAsia="pt-BR"/>
+        </w:rPr>
+      </w:pPr>
+      <w:r>
+        <w:rPr>
+          <w:rFonts w:ascii="Consolas" w:eastAsia="Times New Roman" w:hAnsi="Consolas" w:cs="Times New Roman"/>
+          <w:color w:val="F6F6F4"/>
+          <w:sz w:val="21"/>
+          <w:szCs w:val="21"/>
+          <w:lang w:eastAsia="pt-BR"/>
+        </w:rPr>
+        <w:t xml:space="preserve">    </w:t>
+      </w:r>
+      <w:proofErr w:type="spellStart"/>
+      <w:r>
+        <w:rPr>
+          <w:rFonts w:ascii="Consolas" w:eastAsia="Times New Roman" w:hAnsi="Consolas" w:cs="Times New Roman"/>
+          <w:color w:val="97E1F1"/>
+          <w:sz w:val="21"/>
+          <w:szCs w:val="21"/>
+          <w:lang w:eastAsia="pt-BR"/>
+        </w:rPr>
+        <w:t>animation</w:t>
+      </w:r>
+      <w:proofErr w:type="spellEnd"/>
+      <w:r>
+        <w:rPr>
+          <w:rFonts w:ascii="Consolas" w:eastAsia="Times New Roman" w:hAnsi="Consolas" w:cs="Times New Roman"/>
+          <w:color w:val="F286C4"/>
+          <w:sz w:val="21"/>
+          <w:szCs w:val="21"/>
+          <w:lang w:eastAsia="pt-BR"/>
+        </w:rPr>
+        <w:t>:</w:t>
+      </w:r>
+      <w:r>
+        <w:rPr>
+          <w:rFonts w:ascii="Consolas" w:eastAsia="Times New Roman" w:hAnsi="Consolas" w:cs="Times New Roman"/>
+          <w:color w:val="F6F6F4"/>
+          <w:sz w:val="21"/>
+          <w:szCs w:val="21"/>
+          <w:lang w:eastAsia="pt-BR"/>
+        </w:rPr>
+        <w:t xml:space="preserve"> slide-in </w:t>
+      </w:r>
+      <w:r>
+        <w:rPr>
+          <w:rFonts w:ascii="Consolas" w:eastAsia="Times New Roman" w:hAnsi="Consolas" w:cs="Times New Roman"/>
+          <w:color w:val="BF9EEE"/>
+          <w:sz w:val="21"/>
+          <w:szCs w:val="21"/>
+          <w:lang w:eastAsia="pt-BR"/>
+        </w:rPr>
+        <w:t>2</w:t>
+      </w:r>
+      <w:r>
+        <w:rPr>
+          <w:rFonts w:ascii="Consolas" w:eastAsia="Times New Roman" w:hAnsi="Consolas" w:cs="Times New Roman"/>
+          <w:color w:val="F286C4"/>
+          <w:sz w:val="21"/>
+          <w:szCs w:val="21"/>
+          <w:lang w:eastAsia="pt-BR"/>
+        </w:rPr>
+        <w:t>s</w:t>
+      </w:r>
+      <w:r>
+        <w:rPr>
+          <w:rFonts w:ascii="Consolas" w:eastAsia="Times New Roman" w:hAnsi="Consolas" w:cs="Times New Roman"/>
+          <w:color w:val="F6F6F4"/>
+          <w:sz w:val="21"/>
+          <w:szCs w:val="21"/>
+          <w:lang w:eastAsia="pt-BR"/>
+        </w:rPr>
+        <w:t xml:space="preserve"> </w:t>
+      </w:r>
+      <w:proofErr w:type="spellStart"/>
+      <w:r>
+        <w:rPr>
+          <w:rFonts w:ascii="Consolas" w:eastAsia="Times New Roman" w:hAnsi="Consolas" w:cs="Times New Roman"/>
+          <w:color w:val="BF9EEE"/>
+          <w:sz w:val="21"/>
+          <w:szCs w:val="21"/>
+          <w:lang w:eastAsia="pt-BR"/>
+        </w:rPr>
+        <w:t>ease</w:t>
+      </w:r>
+      <w:proofErr w:type="spellEnd"/>
+      <w:r>
+        <w:rPr>
+          <w:rFonts w:ascii="Consolas" w:eastAsia="Times New Roman" w:hAnsi="Consolas" w:cs="Times New Roman"/>
+          <w:color w:val="F6F6F4"/>
+          <w:sz w:val="21"/>
+          <w:szCs w:val="21"/>
+          <w:lang w:eastAsia="pt-BR"/>
+        </w:rPr>
+        <w:t>;</w:t>
+      </w:r>
+    </w:p>
+    <w:p>
+      <w:pPr>
+        <w:pStyle w:val="PargrafodaLista"/>
+        <w:numPr>
+          <w:ilvl w:val="0"/>
+          <w:numId w:val="1"/>
+        </w:numPr>
+        <w:shd w:val="clear" w:color="auto" w:fill="282A36"/>
+        <w:spacing w:after="0" w:line="285" w:lineRule="atLeast"/>
+        <w:jc w:val="left"/>
+        <w:rPr>
+          <w:rFonts w:ascii="Consolas" w:eastAsia="Times New Roman" w:hAnsi="Consolas" w:cs="Times New Roman"/>
+          <w:color w:val="F6F6F4"/>
+          <w:sz w:val="21"/>
+          <w:szCs w:val="21"/>
+          <w:lang w:eastAsia="pt-BR"/>
+        </w:rPr>
+      </w:pPr>
+      <w:r>
+        <w:rPr>
+          <w:rFonts w:ascii="Consolas" w:eastAsia="Times New Roman" w:hAnsi="Consolas" w:cs="Times New Roman"/>
+          <w:color w:val="F6F6F4"/>
+          <w:sz w:val="21"/>
+          <w:szCs w:val="21"/>
+          <w:lang w:eastAsia="pt-BR"/>
+        </w:rPr>
+        <w:t xml:space="preserve">    </w:t>
+      </w:r>
+      <w:proofErr w:type="spellStart"/>
+      <w:r>
+        <w:rPr>
+          <w:rFonts w:ascii="Consolas" w:eastAsia="Times New Roman" w:hAnsi="Consolas" w:cs="Times New Roman"/>
+          <w:color w:val="97E1F1"/>
+          <w:sz w:val="21"/>
+          <w:szCs w:val="21"/>
+          <w:lang w:eastAsia="pt-BR"/>
+        </w:rPr>
+        <w:t>transition</w:t>
+      </w:r>
+      <w:proofErr w:type="spellEnd"/>
+      <w:r>
+        <w:rPr>
+          <w:rFonts w:ascii="Consolas" w:eastAsia="Times New Roman" w:hAnsi="Consolas" w:cs="Times New Roman"/>
+          <w:color w:val="F286C4"/>
+          <w:sz w:val="21"/>
+          <w:szCs w:val="21"/>
+          <w:lang w:eastAsia="pt-BR"/>
+        </w:rPr>
+        <w:t>:</w:t>
+      </w:r>
+      <w:r>
+        <w:rPr>
+          <w:rFonts w:ascii="Consolas" w:eastAsia="Times New Roman" w:hAnsi="Consolas" w:cs="Times New Roman"/>
+          <w:color w:val="F6F6F4"/>
+          <w:sz w:val="21"/>
+          <w:szCs w:val="21"/>
+          <w:lang w:eastAsia="pt-BR"/>
+        </w:rPr>
+        <w:t xml:space="preserve"> </w:t>
+      </w:r>
+      <w:proofErr w:type="spellStart"/>
+      <w:r>
+        <w:rPr>
+          <w:rFonts w:ascii="Consolas" w:eastAsia="Times New Roman" w:hAnsi="Consolas" w:cs="Times New Roman"/>
+          <w:color w:val="F6F6F4"/>
+          <w:sz w:val="21"/>
+          <w:szCs w:val="21"/>
+          <w:lang w:eastAsia="pt-BR"/>
+        </w:rPr>
+        <w:t>opacity</w:t>
+      </w:r>
+      <w:proofErr w:type="spellEnd"/>
+      <w:r>
+        <w:rPr>
+          <w:rFonts w:ascii="Consolas" w:eastAsia="Times New Roman" w:hAnsi="Consolas" w:cs="Times New Roman"/>
+          <w:color w:val="F6F6F4"/>
+          <w:sz w:val="21"/>
+          <w:szCs w:val="21"/>
+          <w:lang w:eastAsia="pt-BR"/>
+        </w:rPr>
+        <w:t xml:space="preserve"> </w:t>
+      </w:r>
+      <w:r>
+        <w:rPr>
+          <w:rFonts w:ascii="Consolas" w:eastAsia="Times New Roman" w:hAnsi="Consolas" w:cs="Times New Roman"/>
+          <w:color w:val="BF9EEE"/>
+          <w:sz w:val="21"/>
+          <w:szCs w:val="21"/>
+          <w:lang w:eastAsia="pt-BR"/>
+        </w:rPr>
+        <w:t>2</w:t>
+      </w:r>
+      <w:r>
+        <w:rPr>
+          <w:rFonts w:ascii="Consolas" w:eastAsia="Times New Roman" w:hAnsi="Consolas" w:cs="Times New Roman"/>
+          <w:color w:val="F286C4"/>
+          <w:sz w:val="21"/>
+          <w:szCs w:val="21"/>
+          <w:lang w:eastAsia="pt-BR"/>
+        </w:rPr>
+        <w:t>s</w:t>
+      </w:r>
+      <w:r>
+        <w:rPr>
+          <w:rFonts w:ascii="Consolas" w:eastAsia="Times New Roman" w:hAnsi="Consolas" w:cs="Times New Roman"/>
+          <w:color w:val="F6F6F4"/>
+          <w:sz w:val="21"/>
+          <w:szCs w:val="21"/>
+          <w:lang w:eastAsia="pt-BR"/>
+        </w:rPr>
+        <w:t>;</w:t>
+      </w:r>
+    </w:p>
+    <w:p>
+      <w:pPr>
+        <w:pStyle w:val="PargrafodaLista"/>
+        <w:numPr>
+          <w:ilvl w:val="0"/>
+          <w:numId w:val="1"/>
+        </w:numPr>
+        <w:shd w:val="clear" w:color="auto" w:fill="282A36"/>
+        <w:spacing w:after="0" w:line="285" w:lineRule="atLeast"/>
+        <w:jc w:val="left"/>
+        <w:rPr>
+          <w:rFonts w:ascii="Consolas" w:eastAsia="Times New Roman" w:hAnsi="Consolas" w:cs="Times New Roman"/>
+          <w:color w:val="F6F6F4"/>
+          <w:sz w:val="21"/>
+          <w:szCs w:val="21"/>
+          <w:lang w:eastAsia="pt-BR"/>
+        </w:rPr>
+      </w:pPr>
+      <w:r>
+        <w:rPr>
+          <w:rFonts w:ascii="Consolas" w:eastAsia="Times New Roman" w:hAnsi="Consolas" w:cs="Times New Roman"/>
+          <w:color w:val="F6F6F4"/>
+          <w:sz w:val="21"/>
+          <w:szCs w:val="21"/>
+          <w:lang w:eastAsia="pt-BR"/>
+        </w:rPr>
+        <w:t xml:space="preserve">}   </w:t>
+      </w:r>
+    </w:p>
+    <w:p>
+      <w:pPr>
+        <w:pStyle w:val="PargrafodaLista"/>
+        <w:numPr>
+          <w:ilvl w:val="0"/>
+          <w:numId w:val="1"/>
+        </w:numPr>
+        <w:shd w:val="clear" w:color="auto" w:fill="282A36"/>
+        <w:spacing w:after="0" w:line="285" w:lineRule="atLeast"/>
+        <w:jc w:val="left"/>
+        <w:rPr>
+          <w:rFonts w:ascii="Consolas" w:eastAsia="Times New Roman" w:hAnsi="Consolas" w:cs="Times New Roman"/>
+          <w:color w:val="F6F6F4"/>
+          <w:sz w:val="21"/>
+          <w:szCs w:val="21"/>
+          <w:lang w:eastAsia="pt-BR"/>
+        </w:rPr>
+      </w:pPr>
+    </w:p>
+    <w:p>
+      <w:pPr>
+        <w:pStyle w:val="PargrafodaLista"/>
+        <w:numPr>
+          <w:ilvl w:val="0"/>
+          <w:numId w:val="1"/>
+        </w:numPr>
+        <w:shd w:val="clear" w:color="auto" w:fill="282A36"/>
+        <w:spacing w:after="0" w:line="285" w:lineRule="atLeast"/>
+        <w:jc w:val="left"/>
+        <w:rPr>
+          <w:rFonts w:ascii="Consolas" w:eastAsia="Times New Roman" w:hAnsi="Consolas" w:cs="Times New Roman"/>
+          <w:color w:val="F6F6F4"/>
+          <w:sz w:val="21"/>
+          <w:szCs w:val="21"/>
+          <w:lang w:eastAsia="pt-BR"/>
+        </w:rPr>
+      </w:pPr>
+      <w:proofErr w:type="gramStart"/>
+      <w:r>
+        <w:rPr>
+          <w:rFonts w:ascii="Consolas" w:eastAsia="Times New Roman" w:hAnsi="Consolas" w:cs="Times New Roman"/>
+          <w:i/>
+          <w:iCs/>
+          <w:color w:val="62E884"/>
+          <w:sz w:val="21"/>
+          <w:szCs w:val="21"/>
+          <w:lang w:eastAsia="pt-BR"/>
+        </w:rPr>
+        <w:t>.slide</w:t>
+      </w:r>
+      <w:proofErr w:type="gramEnd"/>
+      <w:r>
+        <w:rPr>
+          <w:rFonts w:ascii="Consolas" w:eastAsia="Times New Roman" w:hAnsi="Consolas" w:cs="Times New Roman"/>
+          <w:i/>
+          <w:iCs/>
+          <w:color w:val="62E884"/>
+          <w:sz w:val="21"/>
+          <w:szCs w:val="21"/>
+          <w:lang w:eastAsia="pt-BR"/>
+        </w:rPr>
+        <w:t>-</w:t>
+      </w:r>
+      <w:proofErr w:type="spellStart"/>
+      <w:r>
+        <w:rPr>
+          <w:rFonts w:ascii="Consolas" w:eastAsia="Times New Roman" w:hAnsi="Consolas" w:cs="Times New Roman"/>
+          <w:i/>
+          <w:iCs/>
+          <w:color w:val="62E884"/>
+          <w:sz w:val="21"/>
+          <w:szCs w:val="21"/>
+          <w:lang w:eastAsia="pt-BR"/>
+        </w:rPr>
+        <w:t>leave</w:t>
+      </w:r>
+      <w:proofErr w:type="spellEnd"/>
+      <w:r>
+        <w:rPr>
+          <w:rFonts w:ascii="Consolas" w:eastAsia="Times New Roman" w:hAnsi="Consolas" w:cs="Times New Roman"/>
+          <w:i/>
+          <w:iCs/>
+          <w:color w:val="62E884"/>
+          <w:sz w:val="21"/>
+          <w:szCs w:val="21"/>
+          <w:lang w:eastAsia="pt-BR"/>
+        </w:rPr>
+        <w:t>-</w:t>
+      </w:r>
+      <w:proofErr w:type="spellStart"/>
+      <w:r>
+        <w:rPr>
+          <w:rFonts w:ascii="Consolas" w:eastAsia="Times New Roman" w:hAnsi="Consolas" w:cs="Times New Roman"/>
+          <w:i/>
+          <w:iCs/>
+          <w:color w:val="62E884"/>
+          <w:sz w:val="21"/>
+          <w:szCs w:val="21"/>
+          <w:lang w:eastAsia="pt-BR"/>
+        </w:rPr>
+        <w:t>active</w:t>
+      </w:r>
+      <w:proofErr w:type="spellEnd"/>
+      <w:r>
+        <w:rPr>
+          <w:rFonts w:ascii="Consolas" w:eastAsia="Times New Roman" w:hAnsi="Consolas" w:cs="Times New Roman"/>
+          <w:color w:val="F6F6F4"/>
+          <w:sz w:val="21"/>
+          <w:szCs w:val="21"/>
+          <w:lang w:eastAsia="pt-BR"/>
+        </w:rPr>
+        <w:t>{</w:t>
+      </w:r>
+    </w:p>
+    <w:p>
+      <w:pPr>
+        <w:pStyle w:val="PargrafodaLista"/>
+        <w:numPr>
+          <w:ilvl w:val="0"/>
+          <w:numId w:val="1"/>
+        </w:numPr>
+        <w:shd w:val="clear" w:color="auto" w:fill="282A36"/>
+        <w:spacing w:after="0" w:line="285" w:lineRule="atLeast"/>
+        <w:jc w:val="left"/>
+        <w:rPr>
+          <w:rFonts w:ascii="Consolas" w:eastAsia="Times New Roman" w:hAnsi="Consolas" w:cs="Times New Roman"/>
+          <w:color w:val="F6F6F4"/>
+          <w:sz w:val="21"/>
+          <w:szCs w:val="21"/>
+          <w:lang w:eastAsia="pt-BR"/>
+        </w:rPr>
+      </w:pPr>
+      <w:r>
+        <w:rPr>
+          <w:rFonts w:ascii="Consolas" w:eastAsia="Times New Roman" w:hAnsi="Consolas" w:cs="Times New Roman"/>
+          <w:color w:val="F6F6F4"/>
+          <w:sz w:val="21"/>
+          <w:szCs w:val="21"/>
+          <w:lang w:eastAsia="pt-BR"/>
+        </w:rPr>
+        <w:t xml:space="preserve">    </w:t>
+      </w:r>
+      <w:proofErr w:type="spellStart"/>
+      <w:r>
+        <w:rPr>
+          <w:rFonts w:ascii="Consolas" w:eastAsia="Times New Roman" w:hAnsi="Consolas" w:cs="Times New Roman"/>
+          <w:color w:val="97E1F1"/>
+          <w:sz w:val="21"/>
+          <w:szCs w:val="21"/>
+          <w:lang w:eastAsia="pt-BR"/>
+        </w:rPr>
+        <w:t>animation</w:t>
+      </w:r>
+      <w:proofErr w:type="spellEnd"/>
+      <w:r>
+        <w:rPr>
+          <w:rFonts w:ascii="Consolas" w:eastAsia="Times New Roman" w:hAnsi="Consolas" w:cs="Times New Roman"/>
+          <w:color w:val="F286C4"/>
+          <w:sz w:val="21"/>
+          <w:szCs w:val="21"/>
+          <w:lang w:eastAsia="pt-BR"/>
+        </w:rPr>
+        <w:t>:</w:t>
+      </w:r>
+      <w:r>
+        <w:rPr>
+          <w:rFonts w:ascii="Consolas" w:eastAsia="Times New Roman" w:hAnsi="Consolas" w:cs="Times New Roman"/>
+          <w:color w:val="F6F6F4"/>
+          <w:sz w:val="21"/>
+          <w:szCs w:val="21"/>
+          <w:lang w:eastAsia="pt-BR"/>
+        </w:rPr>
+        <w:t xml:space="preserve"> slide-out </w:t>
+      </w:r>
+      <w:r>
+        <w:rPr>
+          <w:rFonts w:ascii="Consolas" w:eastAsia="Times New Roman" w:hAnsi="Consolas" w:cs="Times New Roman"/>
+          <w:color w:val="BF9EEE"/>
+          <w:sz w:val="21"/>
+          <w:szCs w:val="21"/>
+          <w:lang w:eastAsia="pt-BR"/>
+        </w:rPr>
+        <w:t>2</w:t>
+      </w:r>
+      <w:r>
+        <w:rPr>
+          <w:rFonts w:ascii="Consolas" w:eastAsia="Times New Roman" w:hAnsi="Consolas" w:cs="Times New Roman"/>
+          <w:color w:val="F286C4"/>
+          <w:sz w:val="21"/>
+          <w:szCs w:val="21"/>
+          <w:lang w:eastAsia="pt-BR"/>
+        </w:rPr>
+        <w:t>s</w:t>
+      </w:r>
+      <w:r>
+        <w:rPr>
+          <w:rFonts w:ascii="Consolas" w:eastAsia="Times New Roman" w:hAnsi="Consolas" w:cs="Times New Roman"/>
+          <w:color w:val="F6F6F4"/>
+          <w:sz w:val="21"/>
+          <w:szCs w:val="21"/>
+          <w:lang w:eastAsia="pt-BR"/>
+        </w:rPr>
+        <w:t xml:space="preserve"> </w:t>
+      </w:r>
+      <w:proofErr w:type="spellStart"/>
+      <w:r>
+        <w:rPr>
+          <w:rFonts w:ascii="Consolas" w:eastAsia="Times New Roman" w:hAnsi="Consolas" w:cs="Times New Roman"/>
+          <w:color w:val="BF9EEE"/>
+          <w:sz w:val="21"/>
+          <w:szCs w:val="21"/>
+          <w:lang w:eastAsia="pt-BR"/>
+        </w:rPr>
+        <w:t>ease</w:t>
+      </w:r>
+      <w:proofErr w:type="spellEnd"/>
+      <w:r>
+        <w:rPr>
+          <w:rFonts w:ascii="Consolas" w:eastAsia="Times New Roman" w:hAnsi="Consolas" w:cs="Times New Roman"/>
+          <w:color w:val="F6F6F4"/>
+          <w:sz w:val="21"/>
+          <w:szCs w:val="21"/>
+          <w:lang w:eastAsia="pt-BR"/>
+        </w:rPr>
+        <w:t>;</w:t>
+      </w:r>
+    </w:p>
+    <w:p>
+      <w:pPr>
+        <w:pStyle w:val="PargrafodaLista"/>
+        <w:numPr>
+          <w:ilvl w:val="0"/>
+          <w:numId w:val="1"/>
+        </w:numPr>
+        <w:shd w:val="clear" w:color="auto" w:fill="282A36"/>
+        <w:spacing w:after="0" w:line="285" w:lineRule="atLeast"/>
+        <w:jc w:val="left"/>
+        <w:rPr>
+          <w:rFonts w:ascii="Consolas" w:eastAsia="Times New Roman" w:hAnsi="Consolas" w:cs="Times New Roman"/>
+          <w:color w:val="F6F6F4"/>
+          <w:sz w:val="21"/>
+          <w:szCs w:val="21"/>
+          <w:lang w:eastAsia="pt-BR"/>
+        </w:rPr>
+      </w:pPr>
+      <w:r>
+        <w:rPr>
+          <w:rFonts w:ascii="Consolas" w:eastAsia="Times New Roman" w:hAnsi="Consolas" w:cs="Times New Roman"/>
+          <w:color w:val="F6F6F4"/>
+          <w:sz w:val="21"/>
+          <w:szCs w:val="21"/>
+          <w:lang w:eastAsia="pt-BR"/>
+        </w:rPr>
+        <w:t xml:space="preserve">    </w:t>
+      </w:r>
+      <w:proofErr w:type="spellStart"/>
+      <w:r>
+        <w:rPr>
+          <w:rFonts w:ascii="Consolas" w:eastAsia="Times New Roman" w:hAnsi="Consolas" w:cs="Times New Roman"/>
+          <w:color w:val="97E1F1"/>
+          <w:sz w:val="21"/>
+          <w:szCs w:val="21"/>
+          <w:lang w:eastAsia="pt-BR"/>
+        </w:rPr>
+        <w:t>transition</w:t>
+      </w:r>
+      <w:proofErr w:type="spellEnd"/>
+      <w:r>
+        <w:rPr>
+          <w:rFonts w:ascii="Consolas" w:eastAsia="Times New Roman" w:hAnsi="Consolas" w:cs="Times New Roman"/>
+          <w:color w:val="F286C4"/>
+          <w:sz w:val="21"/>
+          <w:szCs w:val="21"/>
+          <w:lang w:eastAsia="pt-BR"/>
+        </w:rPr>
+        <w:t>:</w:t>
+      </w:r>
+      <w:r>
+        <w:rPr>
+          <w:rFonts w:ascii="Consolas" w:eastAsia="Times New Roman" w:hAnsi="Consolas" w:cs="Times New Roman"/>
+          <w:color w:val="F6F6F4"/>
+          <w:sz w:val="21"/>
+          <w:szCs w:val="21"/>
+          <w:lang w:eastAsia="pt-BR"/>
+        </w:rPr>
+        <w:t xml:space="preserve"> </w:t>
+      </w:r>
+      <w:proofErr w:type="spellStart"/>
+      <w:r>
+        <w:rPr>
+          <w:rFonts w:ascii="Consolas" w:eastAsia="Times New Roman" w:hAnsi="Consolas" w:cs="Times New Roman"/>
+          <w:color w:val="F6F6F4"/>
+          <w:sz w:val="21"/>
+          <w:szCs w:val="21"/>
+          <w:lang w:eastAsia="pt-BR"/>
+        </w:rPr>
+        <w:t>opacity</w:t>
+      </w:r>
+      <w:proofErr w:type="spellEnd"/>
+      <w:r>
+        <w:rPr>
+          <w:rFonts w:ascii="Consolas" w:eastAsia="Times New Roman" w:hAnsi="Consolas" w:cs="Times New Roman"/>
+          <w:color w:val="F6F6F4"/>
+          <w:sz w:val="21"/>
+          <w:szCs w:val="21"/>
+          <w:lang w:eastAsia="pt-BR"/>
+        </w:rPr>
+        <w:t xml:space="preserve"> </w:t>
+      </w:r>
+      <w:r>
+        <w:rPr>
+          <w:rFonts w:ascii="Consolas" w:eastAsia="Times New Roman" w:hAnsi="Consolas" w:cs="Times New Roman"/>
+          <w:color w:val="BF9EEE"/>
+          <w:sz w:val="21"/>
+          <w:szCs w:val="21"/>
+          <w:lang w:eastAsia="pt-BR"/>
+        </w:rPr>
+        <w:t>2</w:t>
+      </w:r>
+      <w:r>
+        <w:rPr>
+          <w:rFonts w:ascii="Consolas" w:eastAsia="Times New Roman" w:hAnsi="Consolas" w:cs="Times New Roman"/>
+          <w:color w:val="F286C4"/>
+          <w:sz w:val="21"/>
+          <w:szCs w:val="21"/>
+          <w:lang w:eastAsia="pt-BR"/>
+        </w:rPr>
+        <w:t>s</w:t>
+      </w:r>
       <w:r>
         <w:rPr>
           <w:rFonts w:ascii="Consolas" w:eastAsia="Times New Roman" w:hAnsi="Consolas" w:cs="Times New Roman"/>

</xml_diff>

<commit_message>
Executando animação ao iniciar um componente
</commit_message>
<xml_diff>
--- a/MELHORANDO ESTÉTICA.docx
+++ b/MELHORANDO ESTÉTICA.docx
@@ -9577,6 +9577,1527 @@
           <w:lang w:eastAsia="pt-BR"/>
         </w:rPr>
         <w:t>}</w:t>
+      </w:r>
+    </w:p>
+    <w:p>
+      <w:pPr>
+        <w:pStyle w:val="PargrafodaLista"/>
+        <w:ind w:left="1060" w:firstLine="0"/>
+        <w:rPr>
+          <w:rFonts w:ascii="Consolas" w:hAnsi="Consolas"/>
+          <w:sz w:val="24"/>
+          <w:szCs w:val="24"/>
+        </w:rPr>
+      </w:pPr>
+    </w:p>
+    <w:p>
+      <w:pPr>
+        <w:pStyle w:val="PargrafodaLista"/>
+        <w:ind w:left="1060" w:firstLine="0"/>
+        <w:rPr>
+          <w:rFonts w:ascii="Consolas" w:hAnsi="Consolas"/>
+          <w:b/>
+          <w:bCs/>
+          <w:sz w:val="24"/>
+          <w:szCs w:val="24"/>
+        </w:rPr>
+      </w:pPr>
+      <w:r>
+        <w:rPr>
+          <w:rFonts w:ascii="Consolas" w:hAnsi="Consolas"/>
+          <w:b/>
+          <w:bCs/>
+          <w:sz w:val="24"/>
+          <w:szCs w:val="24"/>
+        </w:rPr>
+        <w:t>Aula 216 – V-show</w:t>
+      </w:r>
+    </w:p>
+    <w:p>
+      <w:pPr>
+        <w:pStyle w:val="PargrafodaLista"/>
+        <w:numPr>
+          <w:ilvl w:val="0"/>
+          <w:numId w:val="1"/>
+        </w:numPr>
+        <w:rPr>
+          <w:rFonts w:ascii="Consolas" w:hAnsi="Consolas"/>
+          <w:sz w:val="24"/>
+          <w:szCs w:val="24"/>
+        </w:rPr>
+      </w:pPr>
+      <w:r>
+        <w:rPr>
+          <w:rFonts w:ascii="Consolas" w:hAnsi="Consolas"/>
+          <w:sz w:val="24"/>
+          <w:szCs w:val="24"/>
+        </w:rPr>
+        <w:t xml:space="preserve">Podemos utilizar o v-show da mesma forma que utilizamos o </w:t>
+      </w:r>
+      <w:proofErr w:type="spellStart"/>
+      <w:r>
+        <w:rPr>
+          <w:rFonts w:ascii="Consolas" w:hAnsi="Consolas"/>
+          <w:sz w:val="24"/>
+          <w:szCs w:val="24"/>
+        </w:rPr>
+        <w:t>v-if</w:t>
+      </w:r>
+      <w:proofErr w:type="spellEnd"/>
+      <w:r>
+        <w:rPr>
+          <w:rFonts w:ascii="Consolas" w:hAnsi="Consolas"/>
+          <w:sz w:val="24"/>
+          <w:szCs w:val="24"/>
+        </w:rPr>
+        <w:t>.</w:t>
+      </w:r>
+    </w:p>
+    <w:p>
+      <w:pPr>
+        <w:pStyle w:val="PargrafodaLista"/>
+        <w:numPr>
+          <w:ilvl w:val="0"/>
+          <w:numId w:val="1"/>
+        </w:numPr>
+        <w:shd w:val="clear" w:color="auto" w:fill="282A36"/>
+        <w:spacing w:after="0" w:line="285" w:lineRule="atLeast"/>
+        <w:jc w:val="left"/>
+        <w:rPr>
+          <w:rFonts w:ascii="Consolas" w:eastAsia="Times New Roman" w:hAnsi="Consolas" w:cs="Times New Roman"/>
+          <w:color w:val="F6F6F4"/>
+          <w:sz w:val="21"/>
+          <w:szCs w:val="21"/>
+          <w:lang w:eastAsia="pt-BR"/>
+        </w:rPr>
+      </w:pPr>
+      <w:r>
+        <w:rPr>
+          <w:rFonts w:ascii="Consolas" w:eastAsia="Times New Roman" w:hAnsi="Consolas" w:cs="Times New Roman"/>
+          <w:color w:val="F6F6F4"/>
+          <w:sz w:val="21"/>
+          <w:szCs w:val="21"/>
+          <w:lang w:eastAsia="pt-BR"/>
+        </w:rPr>
+        <w:t>&lt;</w:t>
+      </w:r>
+      <w:proofErr w:type="spellStart"/>
+      <w:r>
+        <w:rPr>
+          <w:rFonts w:ascii="Consolas" w:eastAsia="Times New Roman" w:hAnsi="Consolas" w:cs="Times New Roman"/>
+          <w:color w:val="F286C4"/>
+          <w:sz w:val="21"/>
+          <w:szCs w:val="21"/>
+          <w:lang w:eastAsia="pt-BR"/>
+        </w:rPr>
+        <w:t>transition</w:t>
+      </w:r>
+      <w:proofErr w:type="spellEnd"/>
+      <w:r>
+        <w:rPr>
+          <w:rFonts w:ascii="Consolas" w:eastAsia="Times New Roman" w:hAnsi="Consolas" w:cs="Times New Roman"/>
+          <w:color w:val="F6F6F4"/>
+          <w:sz w:val="21"/>
+          <w:szCs w:val="21"/>
+          <w:lang w:eastAsia="pt-BR"/>
+        </w:rPr>
+        <w:t xml:space="preserve"> </w:t>
+      </w:r>
+      <w:proofErr w:type="spellStart"/>
+      <w:r>
+        <w:rPr>
+          <w:rFonts w:ascii="Consolas" w:eastAsia="Times New Roman" w:hAnsi="Consolas" w:cs="Times New Roman"/>
+          <w:i/>
+          <w:iCs/>
+          <w:color w:val="62E884"/>
+          <w:sz w:val="21"/>
+          <w:szCs w:val="21"/>
+          <w:lang w:eastAsia="pt-BR"/>
+        </w:rPr>
+        <w:t>name</w:t>
+      </w:r>
+      <w:proofErr w:type="spellEnd"/>
+      <w:r>
+        <w:rPr>
+          <w:rFonts w:ascii="Consolas" w:eastAsia="Times New Roman" w:hAnsi="Consolas" w:cs="Times New Roman"/>
+          <w:color w:val="F286C4"/>
+          <w:sz w:val="21"/>
+          <w:szCs w:val="21"/>
+          <w:lang w:eastAsia="pt-BR"/>
+        </w:rPr>
+        <w:t>=</w:t>
+      </w:r>
+      <w:r>
+        <w:rPr>
+          <w:rFonts w:ascii="Consolas" w:eastAsia="Times New Roman" w:hAnsi="Consolas" w:cs="Times New Roman"/>
+          <w:color w:val="DEE492"/>
+          <w:sz w:val="21"/>
+          <w:szCs w:val="21"/>
+          <w:lang w:eastAsia="pt-BR"/>
+        </w:rPr>
+        <w:t>"</w:t>
+      </w:r>
+      <w:r>
+        <w:rPr>
+          <w:rFonts w:ascii="Consolas" w:eastAsia="Times New Roman" w:hAnsi="Consolas" w:cs="Times New Roman"/>
+          <w:color w:val="E7EE98"/>
+          <w:sz w:val="21"/>
+          <w:szCs w:val="21"/>
+          <w:lang w:eastAsia="pt-BR"/>
+        </w:rPr>
+        <w:t>slide</w:t>
+      </w:r>
+      <w:r>
+        <w:rPr>
+          <w:rFonts w:ascii="Consolas" w:eastAsia="Times New Roman" w:hAnsi="Consolas" w:cs="Times New Roman"/>
+          <w:color w:val="DEE492"/>
+          <w:sz w:val="21"/>
+          <w:szCs w:val="21"/>
+          <w:lang w:eastAsia="pt-BR"/>
+        </w:rPr>
+        <w:t>"</w:t>
+      </w:r>
+      <w:r>
+        <w:rPr>
+          <w:rFonts w:ascii="Consolas" w:eastAsia="Times New Roman" w:hAnsi="Consolas" w:cs="Times New Roman"/>
+          <w:color w:val="F6F6F4"/>
+          <w:sz w:val="21"/>
+          <w:szCs w:val="21"/>
+          <w:lang w:eastAsia="pt-BR"/>
+        </w:rPr>
+        <w:t xml:space="preserve"> </w:t>
+      </w:r>
+      <w:proofErr w:type="spellStart"/>
+      <w:r>
+        <w:rPr>
+          <w:rFonts w:ascii="Consolas" w:eastAsia="Times New Roman" w:hAnsi="Consolas" w:cs="Times New Roman"/>
+          <w:i/>
+          <w:iCs/>
+          <w:color w:val="62E884"/>
+          <w:sz w:val="21"/>
+          <w:szCs w:val="21"/>
+          <w:lang w:eastAsia="pt-BR"/>
+        </w:rPr>
+        <w:t>appear</w:t>
+      </w:r>
+      <w:proofErr w:type="spellEnd"/>
+      <w:r>
+        <w:rPr>
+          <w:rFonts w:ascii="Consolas" w:eastAsia="Times New Roman" w:hAnsi="Consolas" w:cs="Times New Roman"/>
+          <w:color w:val="F6F6F4"/>
+          <w:sz w:val="21"/>
+          <w:szCs w:val="21"/>
+          <w:lang w:eastAsia="pt-BR"/>
+        </w:rPr>
+        <w:t xml:space="preserve"> &gt;</w:t>
+      </w:r>
+    </w:p>
+    <w:p>
+      <w:pPr>
+        <w:pStyle w:val="PargrafodaLista"/>
+        <w:numPr>
+          <w:ilvl w:val="0"/>
+          <w:numId w:val="1"/>
+        </w:numPr>
+        <w:shd w:val="clear" w:color="auto" w:fill="282A36"/>
+        <w:spacing w:after="0" w:line="285" w:lineRule="atLeast"/>
+        <w:jc w:val="left"/>
+        <w:rPr>
+          <w:rFonts w:ascii="Consolas" w:eastAsia="Times New Roman" w:hAnsi="Consolas" w:cs="Times New Roman"/>
+          <w:color w:val="F6F6F4"/>
+          <w:sz w:val="21"/>
+          <w:szCs w:val="21"/>
+          <w:lang w:eastAsia="pt-BR"/>
+        </w:rPr>
+      </w:pPr>
+      <w:r>
+        <w:rPr>
+          <w:rFonts w:ascii="Consolas" w:eastAsia="Times New Roman" w:hAnsi="Consolas" w:cs="Times New Roman"/>
+          <w:color w:val="F6F6F4"/>
+          <w:sz w:val="21"/>
+          <w:szCs w:val="21"/>
+          <w:lang w:eastAsia="pt-BR"/>
+        </w:rPr>
+        <w:t>            &lt;</w:t>
+      </w:r>
+      <w:r>
+        <w:rPr>
+          <w:rFonts w:ascii="Consolas" w:eastAsia="Times New Roman" w:hAnsi="Consolas" w:cs="Times New Roman"/>
+          <w:color w:val="F286C4"/>
+          <w:sz w:val="21"/>
+          <w:szCs w:val="21"/>
+          <w:lang w:eastAsia="pt-BR"/>
+        </w:rPr>
+        <w:t>b-</w:t>
+      </w:r>
+      <w:proofErr w:type="spellStart"/>
+      <w:r>
+        <w:rPr>
+          <w:rFonts w:ascii="Consolas" w:eastAsia="Times New Roman" w:hAnsi="Consolas" w:cs="Times New Roman"/>
+          <w:color w:val="F286C4"/>
+          <w:sz w:val="21"/>
+          <w:szCs w:val="21"/>
+          <w:lang w:eastAsia="pt-BR"/>
+        </w:rPr>
+        <w:t>alert</w:t>
+      </w:r>
+      <w:proofErr w:type="spellEnd"/>
+      <w:r>
+        <w:rPr>
+          <w:rFonts w:ascii="Consolas" w:eastAsia="Times New Roman" w:hAnsi="Consolas" w:cs="Times New Roman"/>
+          <w:color w:val="F6F6F4"/>
+          <w:sz w:val="21"/>
+          <w:szCs w:val="21"/>
+          <w:lang w:eastAsia="pt-BR"/>
+        </w:rPr>
+        <w:t xml:space="preserve"> </w:t>
+      </w:r>
+      <w:proofErr w:type="spellStart"/>
+      <w:r>
+        <w:rPr>
+          <w:rFonts w:ascii="Consolas" w:eastAsia="Times New Roman" w:hAnsi="Consolas" w:cs="Times New Roman"/>
+          <w:i/>
+          <w:iCs/>
+          <w:color w:val="62E884"/>
+          <w:sz w:val="21"/>
+          <w:szCs w:val="21"/>
+          <w:lang w:eastAsia="pt-BR"/>
+        </w:rPr>
+        <w:t>variant</w:t>
+      </w:r>
+      <w:proofErr w:type="spellEnd"/>
+      <w:r>
+        <w:rPr>
+          <w:rFonts w:ascii="Consolas" w:eastAsia="Times New Roman" w:hAnsi="Consolas" w:cs="Times New Roman"/>
+          <w:color w:val="F286C4"/>
+          <w:sz w:val="21"/>
+          <w:szCs w:val="21"/>
+          <w:lang w:eastAsia="pt-BR"/>
+        </w:rPr>
+        <w:t>=</w:t>
+      </w:r>
+      <w:r>
+        <w:rPr>
+          <w:rFonts w:ascii="Consolas" w:eastAsia="Times New Roman" w:hAnsi="Consolas" w:cs="Times New Roman"/>
+          <w:color w:val="DEE492"/>
+          <w:sz w:val="21"/>
+          <w:szCs w:val="21"/>
+          <w:lang w:eastAsia="pt-BR"/>
+        </w:rPr>
+        <w:t>"</w:t>
+      </w:r>
+      <w:proofErr w:type="spellStart"/>
+      <w:r>
+        <w:rPr>
+          <w:rFonts w:ascii="Consolas" w:eastAsia="Times New Roman" w:hAnsi="Consolas" w:cs="Times New Roman"/>
+          <w:color w:val="E7EE98"/>
+          <w:sz w:val="21"/>
+          <w:szCs w:val="21"/>
+          <w:lang w:eastAsia="pt-BR"/>
+        </w:rPr>
+        <w:t>info</w:t>
+      </w:r>
+      <w:proofErr w:type="spellEnd"/>
+      <w:r>
+        <w:rPr>
+          <w:rFonts w:ascii="Consolas" w:eastAsia="Times New Roman" w:hAnsi="Consolas" w:cs="Times New Roman"/>
+          <w:color w:val="DEE492"/>
+          <w:sz w:val="21"/>
+          <w:szCs w:val="21"/>
+          <w:lang w:eastAsia="pt-BR"/>
+        </w:rPr>
+        <w:t>"</w:t>
+      </w:r>
+      <w:r>
+        <w:rPr>
+          <w:rFonts w:ascii="Consolas" w:eastAsia="Times New Roman" w:hAnsi="Consolas" w:cs="Times New Roman"/>
+          <w:color w:val="F6F6F4"/>
+          <w:sz w:val="21"/>
+          <w:szCs w:val="21"/>
+          <w:lang w:eastAsia="pt-BR"/>
+        </w:rPr>
+        <w:t xml:space="preserve"> </w:t>
+      </w:r>
+      <w:r>
+        <w:rPr>
+          <w:rFonts w:ascii="Consolas" w:eastAsia="Times New Roman" w:hAnsi="Consolas" w:cs="Times New Roman"/>
+          <w:i/>
+          <w:iCs/>
+          <w:color w:val="62E884"/>
+          <w:sz w:val="21"/>
+          <w:szCs w:val="21"/>
+          <w:lang w:eastAsia="pt-BR"/>
+        </w:rPr>
+        <w:t>show</w:t>
+      </w:r>
+      <w:r>
+        <w:rPr>
+          <w:rFonts w:ascii="Consolas" w:eastAsia="Times New Roman" w:hAnsi="Consolas" w:cs="Times New Roman"/>
+          <w:color w:val="F6F6F4"/>
+          <w:sz w:val="21"/>
+          <w:szCs w:val="21"/>
+          <w:lang w:eastAsia="pt-BR"/>
+        </w:rPr>
+        <w:t xml:space="preserve"> </w:t>
+      </w:r>
+      <w:r>
+        <w:rPr>
+          <w:rFonts w:ascii="Consolas" w:eastAsia="Times New Roman" w:hAnsi="Consolas" w:cs="Times New Roman"/>
+          <w:i/>
+          <w:iCs/>
+          <w:color w:val="62E884"/>
+          <w:sz w:val="21"/>
+          <w:szCs w:val="21"/>
+          <w:lang w:eastAsia="pt-BR"/>
+        </w:rPr>
+        <w:t>v-show</w:t>
+      </w:r>
+      <w:r>
+        <w:rPr>
+          <w:rFonts w:ascii="Consolas" w:eastAsia="Times New Roman" w:hAnsi="Consolas" w:cs="Times New Roman"/>
+          <w:color w:val="F286C4"/>
+          <w:sz w:val="21"/>
+          <w:szCs w:val="21"/>
+          <w:lang w:eastAsia="pt-BR"/>
+        </w:rPr>
+        <w:t>=</w:t>
+      </w:r>
+      <w:r>
+        <w:rPr>
+          <w:rFonts w:ascii="Consolas" w:eastAsia="Times New Roman" w:hAnsi="Consolas" w:cs="Times New Roman"/>
+          <w:color w:val="DEE492"/>
+          <w:sz w:val="21"/>
+          <w:szCs w:val="21"/>
+          <w:lang w:eastAsia="pt-BR"/>
+        </w:rPr>
+        <w:t>"</w:t>
+      </w:r>
+      <w:r>
+        <w:rPr>
+          <w:rFonts w:ascii="Consolas" w:eastAsia="Times New Roman" w:hAnsi="Consolas" w:cs="Times New Roman"/>
+          <w:color w:val="F6F6F4"/>
+          <w:sz w:val="21"/>
+          <w:szCs w:val="21"/>
+          <w:lang w:eastAsia="pt-BR"/>
+        </w:rPr>
+        <w:t>exibir</w:t>
+      </w:r>
+      <w:r>
+        <w:rPr>
+          <w:rFonts w:ascii="Consolas" w:eastAsia="Times New Roman" w:hAnsi="Consolas" w:cs="Times New Roman"/>
+          <w:color w:val="DEE492"/>
+          <w:sz w:val="21"/>
+          <w:szCs w:val="21"/>
+          <w:lang w:eastAsia="pt-BR"/>
+        </w:rPr>
+        <w:t>"</w:t>
+      </w:r>
+      <w:r>
+        <w:rPr>
+          <w:rFonts w:ascii="Consolas" w:eastAsia="Times New Roman" w:hAnsi="Consolas" w:cs="Times New Roman"/>
+          <w:color w:val="F6F6F4"/>
+          <w:sz w:val="21"/>
+          <w:szCs w:val="21"/>
+          <w:lang w:eastAsia="pt-BR"/>
+        </w:rPr>
+        <w:t>&gt;{{msg</w:t>
+      </w:r>
+      <w:proofErr w:type="gramStart"/>
+      <w:r>
+        <w:rPr>
+          <w:rFonts w:ascii="Consolas" w:eastAsia="Times New Roman" w:hAnsi="Consolas" w:cs="Times New Roman"/>
+          <w:color w:val="F6F6F4"/>
+          <w:sz w:val="21"/>
+          <w:szCs w:val="21"/>
+          <w:lang w:eastAsia="pt-BR"/>
+        </w:rPr>
+        <w:t>}}&lt;</w:t>
+      </w:r>
+      <w:proofErr w:type="gramEnd"/>
+      <w:r>
+        <w:rPr>
+          <w:rFonts w:ascii="Consolas" w:eastAsia="Times New Roman" w:hAnsi="Consolas" w:cs="Times New Roman"/>
+          <w:color w:val="F6F6F4"/>
+          <w:sz w:val="21"/>
+          <w:szCs w:val="21"/>
+          <w:lang w:eastAsia="pt-BR"/>
+        </w:rPr>
+        <w:t>/</w:t>
+      </w:r>
+      <w:r>
+        <w:rPr>
+          <w:rFonts w:ascii="Consolas" w:eastAsia="Times New Roman" w:hAnsi="Consolas" w:cs="Times New Roman"/>
+          <w:color w:val="F286C4"/>
+          <w:sz w:val="21"/>
+          <w:szCs w:val="21"/>
+          <w:lang w:eastAsia="pt-BR"/>
+        </w:rPr>
+        <w:t>b-</w:t>
+      </w:r>
+      <w:proofErr w:type="spellStart"/>
+      <w:r>
+        <w:rPr>
+          <w:rFonts w:ascii="Consolas" w:eastAsia="Times New Roman" w:hAnsi="Consolas" w:cs="Times New Roman"/>
+          <w:color w:val="F286C4"/>
+          <w:sz w:val="21"/>
+          <w:szCs w:val="21"/>
+          <w:lang w:eastAsia="pt-BR"/>
+        </w:rPr>
+        <w:t>alert</w:t>
+      </w:r>
+      <w:proofErr w:type="spellEnd"/>
+      <w:r>
+        <w:rPr>
+          <w:rFonts w:ascii="Consolas" w:eastAsia="Times New Roman" w:hAnsi="Consolas" w:cs="Times New Roman"/>
+          <w:color w:val="F6F6F4"/>
+          <w:sz w:val="21"/>
+          <w:szCs w:val="21"/>
+          <w:lang w:eastAsia="pt-BR"/>
+        </w:rPr>
+        <w:t>&gt;</w:t>
+      </w:r>
+    </w:p>
+    <w:p>
+      <w:pPr>
+        <w:pStyle w:val="PargrafodaLista"/>
+        <w:numPr>
+          <w:ilvl w:val="0"/>
+          <w:numId w:val="1"/>
+        </w:numPr>
+        <w:shd w:val="clear" w:color="auto" w:fill="282A36"/>
+        <w:spacing w:after="0" w:line="285" w:lineRule="atLeast"/>
+        <w:jc w:val="left"/>
+        <w:rPr>
+          <w:rFonts w:ascii="Consolas" w:eastAsia="Times New Roman" w:hAnsi="Consolas" w:cs="Times New Roman"/>
+          <w:color w:val="F6F6F4"/>
+          <w:sz w:val="21"/>
+          <w:szCs w:val="21"/>
+          <w:lang w:eastAsia="pt-BR"/>
+        </w:rPr>
+      </w:pPr>
+      <w:r>
+        <w:rPr>
+          <w:rFonts w:ascii="Consolas" w:eastAsia="Times New Roman" w:hAnsi="Consolas" w:cs="Times New Roman"/>
+          <w:color w:val="F6F6F4"/>
+          <w:sz w:val="21"/>
+          <w:szCs w:val="21"/>
+          <w:lang w:eastAsia="pt-BR"/>
+        </w:rPr>
+        <w:t>        &lt;/</w:t>
+      </w:r>
+      <w:proofErr w:type="spellStart"/>
+      <w:r>
+        <w:rPr>
+          <w:rFonts w:ascii="Consolas" w:eastAsia="Times New Roman" w:hAnsi="Consolas" w:cs="Times New Roman"/>
+          <w:color w:val="F286C4"/>
+          <w:sz w:val="21"/>
+          <w:szCs w:val="21"/>
+          <w:lang w:eastAsia="pt-BR"/>
+        </w:rPr>
+        <w:t>transition</w:t>
+      </w:r>
+      <w:proofErr w:type="spellEnd"/>
+      <w:r>
+        <w:rPr>
+          <w:rFonts w:ascii="Consolas" w:eastAsia="Times New Roman" w:hAnsi="Consolas" w:cs="Times New Roman"/>
+          <w:color w:val="F6F6F4"/>
+          <w:sz w:val="21"/>
+          <w:szCs w:val="21"/>
+          <w:lang w:eastAsia="pt-BR"/>
+        </w:rPr>
+        <w:t>&gt;</w:t>
+      </w:r>
+    </w:p>
+    <w:p>
+      <w:pPr>
+        <w:pStyle w:val="PargrafodaLista"/>
+        <w:numPr>
+          <w:ilvl w:val="0"/>
+          <w:numId w:val="1"/>
+        </w:numPr>
+        <w:rPr>
+          <w:rFonts w:ascii="Consolas" w:hAnsi="Consolas"/>
+          <w:sz w:val="24"/>
+          <w:szCs w:val="24"/>
+        </w:rPr>
+      </w:pPr>
+    </w:p>
+    <w:p>
+      <w:pPr>
+        <w:pStyle w:val="PargrafodaLista"/>
+        <w:ind w:left="1060" w:firstLine="0"/>
+        <w:rPr>
+          <w:rFonts w:ascii="Consolas" w:hAnsi="Consolas"/>
+          <w:sz w:val="24"/>
+          <w:szCs w:val="24"/>
+        </w:rPr>
+      </w:pPr>
+    </w:p>
+    <w:p>
+      <w:pPr>
+        <w:pStyle w:val="PargrafodaLista"/>
+        <w:ind w:left="1060" w:firstLine="0"/>
+        <w:rPr>
+          <w:rFonts w:ascii="Consolas" w:hAnsi="Consolas"/>
+          <w:b/>
+          <w:bCs/>
+          <w:sz w:val="24"/>
+          <w:szCs w:val="24"/>
+        </w:rPr>
+      </w:pPr>
+      <w:r>
+        <w:rPr>
+          <w:rFonts w:ascii="Consolas" w:hAnsi="Consolas"/>
+          <w:b/>
+          <w:bCs/>
+          <w:sz w:val="24"/>
+          <w:szCs w:val="24"/>
+        </w:rPr>
+        <w:t>Aula 217 – Configurando animação no carregamento do</w:t>
+      </w:r>
+      <w:r>
+        <w:rPr>
+          <w:rFonts w:ascii="Consolas" w:hAnsi="Consolas"/>
+          <w:sz w:val="24"/>
+          <w:szCs w:val="24"/>
+        </w:rPr>
+        <w:t xml:space="preserve"> </w:t>
+      </w:r>
+      <w:r>
+        <w:rPr>
+          <w:rFonts w:ascii="Consolas" w:hAnsi="Consolas"/>
+          <w:b/>
+          <w:bCs/>
+          <w:sz w:val="24"/>
+          <w:szCs w:val="24"/>
+        </w:rPr>
+        <w:t>componente.</w:t>
+      </w:r>
+    </w:p>
+    <w:p>
+      <w:pPr>
+        <w:pStyle w:val="PargrafodaLista"/>
+        <w:numPr>
+          <w:ilvl w:val="0"/>
+          <w:numId w:val="1"/>
+        </w:numPr>
+        <w:rPr>
+          <w:rFonts w:ascii="Consolas" w:hAnsi="Consolas"/>
+          <w:sz w:val="24"/>
+          <w:szCs w:val="24"/>
+        </w:rPr>
+      </w:pPr>
+      <w:r>
+        <w:rPr>
+          <w:rFonts w:ascii="Consolas" w:hAnsi="Consolas"/>
+          <w:sz w:val="24"/>
+          <w:szCs w:val="24"/>
+        </w:rPr>
+        <w:t xml:space="preserve">Para podermos carregar a transição de um componente ao </w:t>
+      </w:r>
+      <w:r>
+        <w:rPr>
+          <w:rFonts w:ascii="Consolas" w:hAnsi="Consolas"/>
+          <w:sz w:val="24"/>
+          <w:szCs w:val="24"/>
+        </w:rPr>
+        <w:t xml:space="preserve">iniciar a aplicação devemos </w:t>
+      </w:r>
+      <w:r>
+        <w:rPr>
+          <w:rFonts w:ascii="Consolas" w:hAnsi="Consolas"/>
+          <w:sz w:val="24"/>
+          <w:szCs w:val="24"/>
+        </w:rPr>
+        <w:t xml:space="preserve">utilizar o atributo </w:t>
+      </w:r>
+      <w:proofErr w:type="spellStart"/>
+      <w:r>
+        <w:rPr>
+          <w:rFonts w:ascii="Consolas" w:hAnsi="Consolas"/>
+          <w:sz w:val="24"/>
+          <w:szCs w:val="24"/>
+        </w:rPr>
+        <w:t>appear</w:t>
+      </w:r>
+      <w:proofErr w:type="spellEnd"/>
+      <w:r>
+        <w:rPr>
+          <w:rFonts w:ascii="Consolas" w:hAnsi="Consolas"/>
+          <w:sz w:val="24"/>
+          <w:szCs w:val="24"/>
+        </w:rPr>
+        <w:t xml:space="preserve"> na </w:t>
+      </w:r>
+      <w:proofErr w:type="spellStart"/>
+      <w:r>
+        <w:rPr>
+          <w:rFonts w:ascii="Consolas" w:hAnsi="Consolas"/>
+          <w:sz w:val="24"/>
+          <w:szCs w:val="24"/>
+        </w:rPr>
+        <w:t>tag</w:t>
+      </w:r>
+      <w:proofErr w:type="spellEnd"/>
+      <w:r>
+        <w:rPr>
+          <w:rFonts w:ascii="Consolas" w:hAnsi="Consolas"/>
+          <w:sz w:val="24"/>
+          <w:szCs w:val="24"/>
+        </w:rPr>
+        <w:t xml:space="preserve"> &lt;</w:t>
+      </w:r>
+      <w:proofErr w:type="spellStart"/>
+      <w:r>
+        <w:rPr>
+          <w:rFonts w:ascii="Consolas" w:hAnsi="Consolas"/>
+          <w:sz w:val="24"/>
+          <w:szCs w:val="24"/>
+        </w:rPr>
+        <w:t>transition</w:t>
+      </w:r>
+      <w:proofErr w:type="spellEnd"/>
+      <w:r>
+        <w:rPr>
+          <w:rFonts w:ascii="Consolas" w:hAnsi="Consolas"/>
+          <w:sz w:val="24"/>
+          <w:szCs w:val="24"/>
+        </w:rPr>
+        <w:t>&gt;</w:t>
+      </w:r>
+      <w:r>
+        <w:rPr>
+          <w:rFonts w:ascii="Consolas" w:hAnsi="Consolas"/>
+          <w:sz w:val="24"/>
+          <w:szCs w:val="24"/>
+        </w:rPr>
+        <w:t>, para exemplificar vamos utilizar n</w:t>
+      </w:r>
+      <w:r>
+        <w:rPr>
+          <w:rFonts w:ascii="Consolas" w:hAnsi="Consolas"/>
+          <w:sz w:val="24"/>
+          <w:szCs w:val="24"/>
+        </w:rPr>
+        <w:t xml:space="preserve">a </w:t>
+      </w:r>
+      <w:proofErr w:type="spellStart"/>
+      <w:r>
+        <w:rPr>
+          <w:rFonts w:ascii="Consolas" w:hAnsi="Consolas"/>
+          <w:sz w:val="24"/>
+          <w:szCs w:val="24"/>
+        </w:rPr>
+        <w:t>transition</w:t>
+      </w:r>
+      <w:proofErr w:type="spellEnd"/>
+      <w:r>
+        <w:rPr>
+          <w:rFonts w:ascii="Consolas" w:hAnsi="Consolas"/>
+          <w:sz w:val="24"/>
+          <w:szCs w:val="24"/>
+        </w:rPr>
+        <w:t xml:space="preserve"> de </w:t>
+      </w:r>
+      <w:r>
+        <w:rPr>
+          <w:rFonts w:ascii="Consolas" w:hAnsi="Consolas"/>
+          <w:sz w:val="24"/>
+          <w:szCs w:val="24"/>
+        </w:rPr>
+        <w:t>slide</w:t>
+      </w:r>
+      <w:r>
+        <w:rPr>
+          <w:rFonts w:ascii="Consolas" w:hAnsi="Consolas"/>
+          <w:sz w:val="24"/>
+          <w:szCs w:val="24"/>
+        </w:rPr>
+        <w:t>.</w:t>
+      </w:r>
+      <w:r>
+        <w:rPr>
+          <w:rFonts w:ascii="Consolas" w:hAnsi="Consolas"/>
+          <w:sz w:val="24"/>
+          <w:szCs w:val="24"/>
+        </w:rPr>
+        <w:t xml:space="preserve"> </w:t>
+      </w:r>
+    </w:p>
+    <w:p>
+      <w:pPr>
+        <w:pStyle w:val="PargrafodaLista"/>
+        <w:numPr>
+          <w:ilvl w:val="0"/>
+          <w:numId w:val="1"/>
+        </w:numPr>
+        <w:shd w:val="clear" w:color="auto" w:fill="282A36"/>
+        <w:spacing w:after="0" w:line="285" w:lineRule="atLeast"/>
+        <w:jc w:val="left"/>
+        <w:rPr>
+          <w:rFonts w:ascii="Consolas" w:eastAsia="Times New Roman" w:hAnsi="Consolas" w:cs="Times New Roman"/>
+          <w:color w:val="F6F6F4"/>
+          <w:sz w:val="21"/>
+          <w:szCs w:val="21"/>
+          <w:lang w:eastAsia="pt-BR"/>
+        </w:rPr>
+      </w:pPr>
+      <w:r>
+        <w:rPr>
+          <w:rFonts w:ascii="Consolas" w:eastAsia="Times New Roman" w:hAnsi="Consolas" w:cs="Times New Roman"/>
+          <w:color w:val="F6F6F4"/>
+          <w:sz w:val="21"/>
+          <w:szCs w:val="21"/>
+          <w:lang w:eastAsia="pt-BR"/>
+        </w:rPr>
+        <w:t>&lt;</w:t>
+      </w:r>
+      <w:proofErr w:type="spellStart"/>
+      <w:r>
+        <w:rPr>
+          <w:rFonts w:ascii="Consolas" w:eastAsia="Times New Roman" w:hAnsi="Consolas" w:cs="Times New Roman"/>
+          <w:color w:val="F286C4"/>
+          <w:sz w:val="21"/>
+          <w:szCs w:val="21"/>
+          <w:lang w:eastAsia="pt-BR"/>
+        </w:rPr>
+        <w:t>transition</w:t>
+      </w:r>
+      <w:proofErr w:type="spellEnd"/>
+      <w:r>
+        <w:rPr>
+          <w:rFonts w:ascii="Consolas" w:eastAsia="Times New Roman" w:hAnsi="Consolas" w:cs="Times New Roman"/>
+          <w:color w:val="F6F6F4"/>
+          <w:sz w:val="21"/>
+          <w:szCs w:val="21"/>
+          <w:lang w:eastAsia="pt-BR"/>
+        </w:rPr>
+        <w:t xml:space="preserve"> </w:t>
+      </w:r>
+      <w:proofErr w:type="spellStart"/>
+      <w:r>
+        <w:rPr>
+          <w:rFonts w:ascii="Consolas" w:eastAsia="Times New Roman" w:hAnsi="Consolas" w:cs="Times New Roman"/>
+          <w:i/>
+          <w:iCs/>
+          <w:color w:val="62E884"/>
+          <w:sz w:val="21"/>
+          <w:szCs w:val="21"/>
+          <w:lang w:eastAsia="pt-BR"/>
+        </w:rPr>
+        <w:t>name</w:t>
+      </w:r>
+      <w:proofErr w:type="spellEnd"/>
+      <w:r>
+        <w:rPr>
+          <w:rFonts w:ascii="Consolas" w:eastAsia="Times New Roman" w:hAnsi="Consolas" w:cs="Times New Roman"/>
+          <w:color w:val="F286C4"/>
+          <w:sz w:val="21"/>
+          <w:szCs w:val="21"/>
+          <w:lang w:eastAsia="pt-BR"/>
+        </w:rPr>
+        <w:t>=</w:t>
+      </w:r>
+      <w:r>
+        <w:rPr>
+          <w:rFonts w:ascii="Consolas" w:eastAsia="Times New Roman" w:hAnsi="Consolas" w:cs="Times New Roman"/>
+          <w:color w:val="DEE492"/>
+          <w:sz w:val="21"/>
+          <w:szCs w:val="21"/>
+          <w:lang w:eastAsia="pt-BR"/>
+        </w:rPr>
+        <w:t>"</w:t>
+      </w:r>
+      <w:r>
+        <w:rPr>
+          <w:rFonts w:ascii="Consolas" w:eastAsia="Times New Roman" w:hAnsi="Consolas" w:cs="Times New Roman"/>
+          <w:color w:val="E7EE98"/>
+          <w:sz w:val="21"/>
+          <w:szCs w:val="21"/>
+          <w:lang w:eastAsia="pt-BR"/>
+        </w:rPr>
+        <w:t>slide</w:t>
+      </w:r>
+      <w:r>
+        <w:rPr>
+          <w:rFonts w:ascii="Consolas" w:eastAsia="Times New Roman" w:hAnsi="Consolas" w:cs="Times New Roman"/>
+          <w:color w:val="DEE492"/>
+          <w:sz w:val="21"/>
+          <w:szCs w:val="21"/>
+          <w:lang w:eastAsia="pt-BR"/>
+        </w:rPr>
+        <w:t>"</w:t>
+      </w:r>
+      <w:r>
+        <w:rPr>
+          <w:rFonts w:ascii="Consolas" w:eastAsia="Times New Roman" w:hAnsi="Consolas" w:cs="Times New Roman"/>
+          <w:color w:val="F6F6F4"/>
+          <w:sz w:val="21"/>
+          <w:szCs w:val="21"/>
+          <w:lang w:eastAsia="pt-BR"/>
+        </w:rPr>
+        <w:t xml:space="preserve"> </w:t>
+      </w:r>
+      <w:proofErr w:type="spellStart"/>
+      <w:r>
+        <w:rPr>
+          <w:rFonts w:ascii="Consolas" w:eastAsia="Times New Roman" w:hAnsi="Consolas" w:cs="Times New Roman"/>
+          <w:i/>
+          <w:iCs/>
+          <w:color w:val="62E884"/>
+          <w:sz w:val="21"/>
+          <w:szCs w:val="21"/>
+          <w:lang w:eastAsia="pt-BR"/>
+        </w:rPr>
+        <w:t>appear</w:t>
+      </w:r>
+      <w:proofErr w:type="spellEnd"/>
+      <w:r>
+        <w:rPr>
+          <w:rFonts w:ascii="Consolas" w:eastAsia="Times New Roman" w:hAnsi="Consolas" w:cs="Times New Roman"/>
+          <w:color w:val="F6F6F4"/>
+          <w:sz w:val="21"/>
+          <w:szCs w:val="21"/>
+          <w:lang w:eastAsia="pt-BR"/>
+        </w:rPr>
+        <w:t xml:space="preserve"> &gt;</w:t>
+      </w:r>
+    </w:p>
+    <w:p>
+      <w:pPr>
+        <w:pStyle w:val="PargrafodaLista"/>
+        <w:numPr>
+          <w:ilvl w:val="0"/>
+          <w:numId w:val="1"/>
+        </w:numPr>
+        <w:shd w:val="clear" w:color="auto" w:fill="282A36"/>
+        <w:spacing w:after="0" w:line="285" w:lineRule="atLeast"/>
+        <w:jc w:val="left"/>
+        <w:rPr>
+          <w:rFonts w:ascii="Consolas" w:eastAsia="Times New Roman" w:hAnsi="Consolas" w:cs="Times New Roman"/>
+          <w:color w:val="F6F6F4"/>
+          <w:sz w:val="21"/>
+          <w:szCs w:val="21"/>
+          <w:lang w:eastAsia="pt-BR"/>
+        </w:rPr>
+      </w:pPr>
+      <w:r>
+        <w:rPr>
+          <w:rFonts w:ascii="Consolas" w:eastAsia="Times New Roman" w:hAnsi="Consolas" w:cs="Times New Roman"/>
+          <w:color w:val="F6F6F4"/>
+          <w:sz w:val="21"/>
+          <w:szCs w:val="21"/>
+          <w:lang w:eastAsia="pt-BR"/>
+        </w:rPr>
+        <w:t>            &lt;</w:t>
+      </w:r>
+      <w:r>
+        <w:rPr>
+          <w:rFonts w:ascii="Consolas" w:eastAsia="Times New Roman" w:hAnsi="Consolas" w:cs="Times New Roman"/>
+          <w:color w:val="F286C4"/>
+          <w:sz w:val="21"/>
+          <w:szCs w:val="21"/>
+          <w:lang w:eastAsia="pt-BR"/>
+        </w:rPr>
+        <w:t>b-</w:t>
+      </w:r>
+      <w:proofErr w:type="spellStart"/>
+      <w:r>
+        <w:rPr>
+          <w:rFonts w:ascii="Consolas" w:eastAsia="Times New Roman" w:hAnsi="Consolas" w:cs="Times New Roman"/>
+          <w:color w:val="F286C4"/>
+          <w:sz w:val="21"/>
+          <w:szCs w:val="21"/>
+          <w:lang w:eastAsia="pt-BR"/>
+        </w:rPr>
+        <w:t>alert</w:t>
+      </w:r>
+      <w:proofErr w:type="spellEnd"/>
+      <w:r>
+        <w:rPr>
+          <w:rFonts w:ascii="Consolas" w:eastAsia="Times New Roman" w:hAnsi="Consolas" w:cs="Times New Roman"/>
+          <w:color w:val="F6F6F4"/>
+          <w:sz w:val="21"/>
+          <w:szCs w:val="21"/>
+          <w:lang w:eastAsia="pt-BR"/>
+        </w:rPr>
+        <w:t xml:space="preserve"> </w:t>
+      </w:r>
+      <w:proofErr w:type="spellStart"/>
+      <w:r>
+        <w:rPr>
+          <w:rFonts w:ascii="Consolas" w:eastAsia="Times New Roman" w:hAnsi="Consolas" w:cs="Times New Roman"/>
+          <w:i/>
+          <w:iCs/>
+          <w:color w:val="62E884"/>
+          <w:sz w:val="21"/>
+          <w:szCs w:val="21"/>
+          <w:lang w:eastAsia="pt-BR"/>
+        </w:rPr>
+        <w:t>variant</w:t>
+      </w:r>
+      <w:proofErr w:type="spellEnd"/>
+      <w:r>
+        <w:rPr>
+          <w:rFonts w:ascii="Consolas" w:eastAsia="Times New Roman" w:hAnsi="Consolas" w:cs="Times New Roman"/>
+          <w:color w:val="F286C4"/>
+          <w:sz w:val="21"/>
+          <w:szCs w:val="21"/>
+          <w:lang w:eastAsia="pt-BR"/>
+        </w:rPr>
+        <w:t>=</w:t>
+      </w:r>
+      <w:r>
+        <w:rPr>
+          <w:rFonts w:ascii="Consolas" w:eastAsia="Times New Roman" w:hAnsi="Consolas" w:cs="Times New Roman"/>
+          <w:color w:val="DEE492"/>
+          <w:sz w:val="21"/>
+          <w:szCs w:val="21"/>
+          <w:lang w:eastAsia="pt-BR"/>
+        </w:rPr>
+        <w:t>"</w:t>
+      </w:r>
+      <w:proofErr w:type="spellStart"/>
+      <w:r>
+        <w:rPr>
+          <w:rFonts w:ascii="Consolas" w:eastAsia="Times New Roman" w:hAnsi="Consolas" w:cs="Times New Roman"/>
+          <w:color w:val="E7EE98"/>
+          <w:sz w:val="21"/>
+          <w:szCs w:val="21"/>
+          <w:lang w:eastAsia="pt-BR"/>
+        </w:rPr>
+        <w:t>info</w:t>
+      </w:r>
+      <w:proofErr w:type="spellEnd"/>
+      <w:r>
+        <w:rPr>
+          <w:rFonts w:ascii="Consolas" w:eastAsia="Times New Roman" w:hAnsi="Consolas" w:cs="Times New Roman"/>
+          <w:color w:val="DEE492"/>
+          <w:sz w:val="21"/>
+          <w:szCs w:val="21"/>
+          <w:lang w:eastAsia="pt-BR"/>
+        </w:rPr>
+        <w:t>"</w:t>
+      </w:r>
+      <w:r>
+        <w:rPr>
+          <w:rFonts w:ascii="Consolas" w:eastAsia="Times New Roman" w:hAnsi="Consolas" w:cs="Times New Roman"/>
+          <w:color w:val="F6F6F4"/>
+          <w:sz w:val="21"/>
+          <w:szCs w:val="21"/>
+          <w:lang w:eastAsia="pt-BR"/>
+        </w:rPr>
+        <w:t xml:space="preserve"> </w:t>
+      </w:r>
+      <w:r>
+        <w:rPr>
+          <w:rFonts w:ascii="Consolas" w:eastAsia="Times New Roman" w:hAnsi="Consolas" w:cs="Times New Roman"/>
+          <w:i/>
+          <w:iCs/>
+          <w:color w:val="62E884"/>
+          <w:sz w:val="21"/>
+          <w:szCs w:val="21"/>
+          <w:lang w:eastAsia="pt-BR"/>
+        </w:rPr>
+        <w:t>show</w:t>
+      </w:r>
+      <w:r>
+        <w:rPr>
+          <w:rFonts w:ascii="Consolas" w:eastAsia="Times New Roman" w:hAnsi="Consolas" w:cs="Times New Roman"/>
+          <w:color w:val="F6F6F4"/>
+          <w:sz w:val="21"/>
+          <w:szCs w:val="21"/>
+          <w:lang w:eastAsia="pt-BR"/>
+        </w:rPr>
+        <w:t xml:space="preserve"> </w:t>
+      </w:r>
+      <w:r>
+        <w:rPr>
+          <w:rFonts w:ascii="Consolas" w:eastAsia="Times New Roman" w:hAnsi="Consolas" w:cs="Times New Roman"/>
+          <w:i/>
+          <w:iCs/>
+          <w:color w:val="62E884"/>
+          <w:sz w:val="21"/>
+          <w:szCs w:val="21"/>
+          <w:lang w:eastAsia="pt-BR"/>
+        </w:rPr>
+        <w:t>v-show</w:t>
+      </w:r>
+      <w:r>
+        <w:rPr>
+          <w:rFonts w:ascii="Consolas" w:eastAsia="Times New Roman" w:hAnsi="Consolas" w:cs="Times New Roman"/>
+          <w:color w:val="F286C4"/>
+          <w:sz w:val="21"/>
+          <w:szCs w:val="21"/>
+          <w:lang w:eastAsia="pt-BR"/>
+        </w:rPr>
+        <w:t>=</w:t>
+      </w:r>
+      <w:r>
+        <w:rPr>
+          <w:rFonts w:ascii="Consolas" w:eastAsia="Times New Roman" w:hAnsi="Consolas" w:cs="Times New Roman"/>
+          <w:color w:val="DEE492"/>
+          <w:sz w:val="21"/>
+          <w:szCs w:val="21"/>
+          <w:lang w:eastAsia="pt-BR"/>
+        </w:rPr>
+        <w:t>"</w:t>
+      </w:r>
+      <w:r>
+        <w:rPr>
+          <w:rFonts w:ascii="Consolas" w:eastAsia="Times New Roman" w:hAnsi="Consolas" w:cs="Times New Roman"/>
+          <w:color w:val="F6F6F4"/>
+          <w:sz w:val="21"/>
+          <w:szCs w:val="21"/>
+          <w:lang w:eastAsia="pt-BR"/>
+        </w:rPr>
+        <w:t>exibir</w:t>
+      </w:r>
+      <w:r>
+        <w:rPr>
+          <w:rFonts w:ascii="Consolas" w:eastAsia="Times New Roman" w:hAnsi="Consolas" w:cs="Times New Roman"/>
+          <w:color w:val="DEE492"/>
+          <w:sz w:val="21"/>
+          <w:szCs w:val="21"/>
+          <w:lang w:eastAsia="pt-BR"/>
+        </w:rPr>
+        <w:t>"</w:t>
+      </w:r>
+      <w:r>
+        <w:rPr>
+          <w:rFonts w:ascii="Consolas" w:eastAsia="Times New Roman" w:hAnsi="Consolas" w:cs="Times New Roman"/>
+          <w:color w:val="F6F6F4"/>
+          <w:sz w:val="21"/>
+          <w:szCs w:val="21"/>
+          <w:lang w:eastAsia="pt-BR"/>
+        </w:rPr>
+        <w:t>&gt;{{msg</w:t>
+      </w:r>
+      <w:proofErr w:type="gramStart"/>
+      <w:r>
+        <w:rPr>
+          <w:rFonts w:ascii="Consolas" w:eastAsia="Times New Roman" w:hAnsi="Consolas" w:cs="Times New Roman"/>
+          <w:color w:val="F6F6F4"/>
+          <w:sz w:val="21"/>
+          <w:szCs w:val="21"/>
+          <w:lang w:eastAsia="pt-BR"/>
+        </w:rPr>
+        <w:t>}}&lt;</w:t>
+      </w:r>
+      <w:proofErr w:type="gramEnd"/>
+      <w:r>
+        <w:rPr>
+          <w:rFonts w:ascii="Consolas" w:eastAsia="Times New Roman" w:hAnsi="Consolas" w:cs="Times New Roman"/>
+          <w:color w:val="F6F6F4"/>
+          <w:sz w:val="21"/>
+          <w:szCs w:val="21"/>
+          <w:lang w:eastAsia="pt-BR"/>
+        </w:rPr>
+        <w:t>/</w:t>
+      </w:r>
+      <w:r>
+        <w:rPr>
+          <w:rFonts w:ascii="Consolas" w:eastAsia="Times New Roman" w:hAnsi="Consolas" w:cs="Times New Roman"/>
+          <w:color w:val="F286C4"/>
+          <w:sz w:val="21"/>
+          <w:szCs w:val="21"/>
+          <w:lang w:eastAsia="pt-BR"/>
+        </w:rPr>
+        <w:t>b-</w:t>
+      </w:r>
+      <w:proofErr w:type="spellStart"/>
+      <w:r>
+        <w:rPr>
+          <w:rFonts w:ascii="Consolas" w:eastAsia="Times New Roman" w:hAnsi="Consolas" w:cs="Times New Roman"/>
+          <w:color w:val="F286C4"/>
+          <w:sz w:val="21"/>
+          <w:szCs w:val="21"/>
+          <w:lang w:eastAsia="pt-BR"/>
+        </w:rPr>
+        <w:t>alert</w:t>
+      </w:r>
+      <w:proofErr w:type="spellEnd"/>
+      <w:r>
+        <w:rPr>
+          <w:rFonts w:ascii="Consolas" w:eastAsia="Times New Roman" w:hAnsi="Consolas" w:cs="Times New Roman"/>
+          <w:color w:val="F6F6F4"/>
+          <w:sz w:val="21"/>
+          <w:szCs w:val="21"/>
+          <w:lang w:eastAsia="pt-BR"/>
+        </w:rPr>
+        <w:t>&gt;</w:t>
+      </w:r>
+    </w:p>
+    <w:p>
+      <w:pPr>
+        <w:pStyle w:val="PargrafodaLista"/>
+        <w:numPr>
+          <w:ilvl w:val="0"/>
+          <w:numId w:val="1"/>
+        </w:numPr>
+        <w:shd w:val="clear" w:color="auto" w:fill="282A36"/>
+        <w:spacing w:after="0" w:line="285" w:lineRule="atLeast"/>
+        <w:jc w:val="left"/>
+        <w:rPr>
+          <w:rFonts w:ascii="Consolas" w:eastAsia="Times New Roman" w:hAnsi="Consolas" w:cs="Times New Roman"/>
+          <w:color w:val="F6F6F4"/>
+          <w:sz w:val="21"/>
+          <w:szCs w:val="21"/>
+          <w:lang w:eastAsia="pt-BR"/>
+        </w:rPr>
+      </w:pPr>
+      <w:r>
+        <w:rPr>
+          <w:rFonts w:ascii="Consolas" w:eastAsia="Times New Roman" w:hAnsi="Consolas" w:cs="Times New Roman"/>
+          <w:color w:val="F6F6F4"/>
+          <w:sz w:val="21"/>
+          <w:szCs w:val="21"/>
+          <w:lang w:eastAsia="pt-BR"/>
+        </w:rPr>
+        <w:t>        &lt;/</w:t>
+      </w:r>
+      <w:proofErr w:type="spellStart"/>
+      <w:r>
+        <w:rPr>
+          <w:rFonts w:ascii="Consolas" w:eastAsia="Times New Roman" w:hAnsi="Consolas" w:cs="Times New Roman"/>
+          <w:color w:val="F286C4"/>
+          <w:sz w:val="21"/>
+          <w:szCs w:val="21"/>
+          <w:lang w:eastAsia="pt-BR"/>
+        </w:rPr>
+        <w:t>transition</w:t>
+      </w:r>
+      <w:proofErr w:type="spellEnd"/>
+      <w:r>
+        <w:rPr>
+          <w:rFonts w:ascii="Consolas" w:eastAsia="Times New Roman" w:hAnsi="Consolas" w:cs="Times New Roman"/>
+          <w:color w:val="F6F6F4"/>
+          <w:sz w:val="21"/>
+          <w:szCs w:val="21"/>
+          <w:lang w:eastAsia="pt-BR"/>
+        </w:rPr>
+        <w:t>&gt;</w:t>
+      </w:r>
+    </w:p>
+    <w:p>
+      <w:pPr>
+        <w:pStyle w:val="PargrafodaLista"/>
+        <w:numPr>
+          <w:ilvl w:val="0"/>
+          <w:numId w:val="1"/>
+        </w:numPr>
+        <w:rPr>
+          <w:rFonts w:ascii="Consolas" w:hAnsi="Consolas"/>
+          <w:sz w:val="24"/>
+          <w:szCs w:val="24"/>
+        </w:rPr>
+      </w:pPr>
+      <w:r>
+        <w:rPr>
+          <w:rFonts w:ascii="Consolas" w:hAnsi="Consolas"/>
+          <w:sz w:val="24"/>
+          <w:szCs w:val="24"/>
+        </w:rPr>
+        <w:t xml:space="preserve">E passar a variável exibir para </w:t>
+      </w:r>
+      <w:proofErr w:type="spellStart"/>
+      <w:r>
+        <w:rPr>
+          <w:rFonts w:ascii="Consolas" w:hAnsi="Consolas"/>
+          <w:sz w:val="24"/>
+          <w:szCs w:val="24"/>
+        </w:rPr>
+        <w:t>true</w:t>
+      </w:r>
+      <w:proofErr w:type="spellEnd"/>
+      <w:r>
+        <w:rPr>
+          <w:rFonts w:ascii="Consolas" w:hAnsi="Consolas"/>
+          <w:sz w:val="24"/>
+          <w:szCs w:val="24"/>
+        </w:rPr>
+        <w:t>.</w:t>
+      </w:r>
+    </w:p>
+    <w:p>
+      <w:pPr>
+        <w:pStyle w:val="PargrafodaLista"/>
+        <w:numPr>
+          <w:ilvl w:val="0"/>
+          <w:numId w:val="1"/>
+        </w:numPr>
+        <w:shd w:val="clear" w:color="auto" w:fill="282A36"/>
+        <w:spacing w:after="0" w:line="285" w:lineRule="atLeast"/>
+        <w:jc w:val="left"/>
+        <w:rPr>
+          <w:rFonts w:ascii="Consolas" w:eastAsia="Times New Roman" w:hAnsi="Consolas" w:cs="Times New Roman"/>
+          <w:color w:val="F6F6F4"/>
+          <w:sz w:val="21"/>
+          <w:szCs w:val="21"/>
+          <w:lang w:eastAsia="pt-BR"/>
+        </w:rPr>
+      </w:pPr>
+      <w:proofErr w:type="gramStart"/>
+      <w:r>
+        <w:rPr>
+          <w:rFonts w:ascii="Consolas" w:eastAsia="Times New Roman" w:hAnsi="Consolas" w:cs="Times New Roman"/>
+          <w:color w:val="62E884"/>
+          <w:sz w:val="21"/>
+          <w:szCs w:val="21"/>
+          <w:lang w:eastAsia="pt-BR"/>
+        </w:rPr>
+        <w:t>data</w:t>
+      </w:r>
+      <w:r>
+        <w:rPr>
+          <w:rFonts w:ascii="Consolas" w:eastAsia="Times New Roman" w:hAnsi="Consolas" w:cs="Times New Roman"/>
+          <w:color w:val="F6F6F4"/>
+          <w:sz w:val="21"/>
+          <w:szCs w:val="21"/>
+          <w:lang w:eastAsia="pt-BR"/>
+        </w:rPr>
+        <w:t>(</w:t>
+      </w:r>
+      <w:proofErr w:type="gramEnd"/>
+      <w:r>
+        <w:rPr>
+          <w:rFonts w:ascii="Consolas" w:eastAsia="Times New Roman" w:hAnsi="Consolas" w:cs="Times New Roman"/>
+          <w:color w:val="F6F6F4"/>
+          <w:sz w:val="21"/>
+          <w:szCs w:val="21"/>
+          <w:lang w:eastAsia="pt-BR"/>
+        </w:rPr>
+        <w:t>) {</w:t>
+      </w:r>
+    </w:p>
+    <w:p>
+      <w:pPr>
+        <w:pStyle w:val="PargrafodaLista"/>
+        <w:numPr>
+          <w:ilvl w:val="0"/>
+          <w:numId w:val="1"/>
+        </w:numPr>
+        <w:shd w:val="clear" w:color="auto" w:fill="282A36"/>
+        <w:spacing w:after="0" w:line="285" w:lineRule="atLeast"/>
+        <w:jc w:val="left"/>
+        <w:rPr>
+          <w:rFonts w:ascii="Consolas" w:eastAsia="Times New Roman" w:hAnsi="Consolas" w:cs="Times New Roman"/>
+          <w:color w:val="F6F6F4"/>
+          <w:sz w:val="21"/>
+          <w:szCs w:val="21"/>
+          <w:lang w:eastAsia="pt-BR"/>
+        </w:rPr>
+      </w:pPr>
+      <w:r>
+        <w:rPr>
+          <w:rFonts w:ascii="Consolas" w:eastAsia="Times New Roman" w:hAnsi="Consolas" w:cs="Times New Roman"/>
+          <w:color w:val="F6F6F4"/>
+          <w:sz w:val="21"/>
+          <w:szCs w:val="21"/>
+          <w:lang w:eastAsia="pt-BR"/>
+        </w:rPr>
+        <w:t xml:space="preserve">        </w:t>
+      </w:r>
+      <w:proofErr w:type="spellStart"/>
+      <w:r>
+        <w:rPr>
+          <w:rFonts w:ascii="Consolas" w:eastAsia="Times New Roman" w:hAnsi="Consolas" w:cs="Times New Roman"/>
+          <w:color w:val="F286C4"/>
+          <w:sz w:val="21"/>
+          <w:szCs w:val="21"/>
+          <w:lang w:eastAsia="pt-BR"/>
+        </w:rPr>
+        <w:t>return</w:t>
+      </w:r>
+      <w:proofErr w:type="spellEnd"/>
+      <w:r>
+        <w:rPr>
+          <w:rFonts w:ascii="Consolas" w:eastAsia="Times New Roman" w:hAnsi="Consolas" w:cs="Times New Roman"/>
+          <w:color w:val="F6F6F4"/>
+          <w:sz w:val="21"/>
+          <w:szCs w:val="21"/>
+          <w:lang w:eastAsia="pt-BR"/>
+        </w:rPr>
+        <w:t xml:space="preserve"> {</w:t>
+      </w:r>
+    </w:p>
+    <w:p>
+      <w:pPr>
+        <w:pStyle w:val="PargrafodaLista"/>
+        <w:numPr>
+          <w:ilvl w:val="0"/>
+          <w:numId w:val="1"/>
+        </w:numPr>
+        <w:shd w:val="clear" w:color="auto" w:fill="282A36"/>
+        <w:spacing w:after="0" w:line="285" w:lineRule="atLeast"/>
+        <w:jc w:val="left"/>
+        <w:rPr>
+          <w:rFonts w:ascii="Consolas" w:eastAsia="Times New Roman" w:hAnsi="Consolas" w:cs="Times New Roman"/>
+          <w:color w:val="F6F6F4"/>
+          <w:sz w:val="21"/>
+          <w:szCs w:val="21"/>
+          <w:lang w:eastAsia="pt-BR"/>
+        </w:rPr>
+      </w:pPr>
+      <w:r>
+        <w:rPr>
+          <w:rFonts w:ascii="Consolas" w:eastAsia="Times New Roman" w:hAnsi="Consolas" w:cs="Times New Roman"/>
+          <w:color w:val="F6F6F4"/>
+          <w:sz w:val="21"/>
+          <w:szCs w:val="21"/>
+          <w:lang w:eastAsia="pt-BR"/>
+        </w:rPr>
+        <w:t>            msg</w:t>
+      </w:r>
+      <w:r>
+        <w:rPr>
+          <w:rFonts w:ascii="Consolas" w:eastAsia="Times New Roman" w:hAnsi="Consolas" w:cs="Times New Roman"/>
+          <w:color w:val="F286C4"/>
+          <w:sz w:val="21"/>
+          <w:szCs w:val="21"/>
+          <w:lang w:eastAsia="pt-BR"/>
+        </w:rPr>
+        <w:t>:</w:t>
+      </w:r>
+      <w:r>
+        <w:rPr>
+          <w:rFonts w:ascii="Consolas" w:eastAsia="Times New Roman" w:hAnsi="Consolas" w:cs="Times New Roman"/>
+          <w:color w:val="F6F6F4"/>
+          <w:sz w:val="21"/>
+          <w:szCs w:val="21"/>
+          <w:lang w:eastAsia="pt-BR"/>
+        </w:rPr>
+        <w:t xml:space="preserve"> </w:t>
+      </w:r>
+      <w:r>
+        <w:rPr>
+          <w:rFonts w:ascii="Consolas" w:eastAsia="Times New Roman" w:hAnsi="Consolas" w:cs="Times New Roman"/>
+          <w:color w:val="DEE492"/>
+          <w:sz w:val="21"/>
+          <w:szCs w:val="21"/>
+          <w:lang w:eastAsia="pt-BR"/>
+        </w:rPr>
+        <w:t>'</w:t>
+      </w:r>
+      <w:r>
+        <w:rPr>
+          <w:rFonts w:ascii="Consolas" w:eastAsia="Times New Roman" w:hAnsi="Consolas" w:cs="Times New Roman"/>
+          <w:color w:val="E7EE98"/>
+          <w:sz w:val="21"/>
+          <w:szCs w:val="21"/>
+          <w:lang w:eastAsia="pt-BR"/>
+        </w:rPr>
+        <w:t>Uma mensagem de informação para o usuário!</w:t>
+      </w:r>
+      <w:r>
+        <w:rPr>
+          <w:rFonts w:ascii="Consolas" w:eastAsia="Times New Roman" w:hAnsi="Consolas" w:cs="Times New Roman"/>
+          <w:color w:val="DEE492"/>
+          <w:sz w:val="21"/>
+          <w:szCs w:val="21"/>
+          <w:lang w:eastAsia="pt-BR"/>
+        </w:rPr>
+        <w:t>'</w:t>
+      </w:r>
+      <w:r>
+        <w:rPr>
+          <w:rFonts w:ascii="Consolas" w:eastAsia="Times New Roman" w:hAnsi="Consolas" w:cs="Times New Roman"/>
+          <w:color w:val="F6F6F4"/>
+          <w:sz w:val="21"/>
+          <w:szCs w:val="21"/>
+          <w:lang w:eastAsia="pt-BR"/>
+        </w:rPr>
+        <w:t>,</w:t>
+      </w:r>
+    </w:p>
+    <w:p>
+      <w:pPr>
+        <w:pStyle w:val="PargrafodaLista"/>
+        <w:numPr>
+          <w:ilvl w:val="0"/>
+          <w:numId w:val="1"/>
+        </w:numPr>
+        <w:shd w:val="clear" w:color="auto" w:fill="282A36"/>
+        <w:spacing w:after="0" w:line="285" w:lineRule="atLeast"/>
+        <w:jc w:val="left"/>
+        <w:rPr>
+          <w:rFonts w:ascii="Consolas" w:eastAsia="Times New Roman" w:hAnsi="Consolas" w:cs="Times New Roman"/>
+          <w:color w:val="F6F6F4"/>
+          <w:sz w:val="21"/>
+          <w:szCs w:val="21"/>
+          <w:lang w:eastAsia="pt-BR"/>
+        </w:rPr>
+      </w:pPr>
+      <w:r>
+        <w:rPr>
+          <w:rFonts w:ascii="Consolas" w:eastAsia="Times New Roman" w:hAnsi="Consolas" w:cs="Times New Roman"/>
+          <w:color w:val="F6F6F4"/>
+          <w:sz w:val="21"/>
+          <w:szCs w:val="21"/>
+          <w:lang w:eastAsia="pt-BR"/>
+        </w:rPr>
+        <w:t>            exibir</w:t>
+      </w:r>
+      <w:r>
+        <w:rPr>
+          <w:rFonts w:ascii="Consolas" w:eastAsia="Times New Roman" w:hAnsi="Consolas" w:cs="Times New Roman"/>
+          <w:color w:val="F286C4"/>
+          <w:sz w:val="21"/>
+          <w:szCs w:val="21"/>
+          <w:lang w:eastAsia="pt-BR"/>
+        </w:rPr>
+        <w:t>:</w:t>
+      </w:r>
+      <w:r>
+        <w:rPr>
+          <w:rFonts w:ascii="Consolas" w:eastAsia="Times New Roman" w:hAnsi="Consolas" w:cs="Times New Roman"/>
+          <w:color w:val="F6F6F4"/>
+          <w:sz w:val="21"/>
+          <w:szCs w:val="21"/>
+          <w:lang w:eastAsia="pt-BR"/>
+        </w:rPr>
+        <w:t xml:space="preserve"> </w:t>
+      </w:r>
+      <w:proofErr w:type="spellStart"/>
+      <w:r>
+        <w:rPr>
+          <w:rFonts w:ascii="Consolas" w:eastAsia="Times New Roman" w:hAnsi="Consolas" w:cs="Times New Roman"/>
+          <w:color w:val="BF9EEE"/>
+          <w:sz w:val="21"/>
+          <w:szCs w:val="21"/>
+          <w:lang w:eastAsia="pt-BR"/>
+        </w:rPr>
+        <w:t>true</w:t>
+      </w:r>
+      <w:proofErr w:type="spellEnd"/>
+    </w:p>
+    <w:p>
+      <w:pPr>
+        <w:pStyle w:val="PargrafodaLista"/>
+        <w:numPr>
+          <w:ilvl w:val="0"/>
+          <w:numId w:val="1"/>
+        </w:numPr>
+        <w:shd w:val="clear" w:color="auto" w:fill="282A36"/>
+        <w:spacing w:after="0" w:line="285" w:lineRule="atLeast"/>
+        <w:jc w:val="left"/>
+        <w:rPr>
+          <w:rFonts w:ascii="Consolas" w:eastAsia="Times New Roman" w:hAnsi="Consolas" w:cs="Times New Roman"/>
+          <w:color w:val="F6F6F4"/>
+          <w:sz w:val="21"/>
+          <w:szCs w:val="21"/>
+          <w:lang w:eastAsia="pt-BR"/>
+        </w:rPr>
+      </w:pPr>
+      <w:r>
+        <w:rPr>
+          <w:rFonts w:ascii="Consolas" w:eastAsia="Times New Roman" w:hAnsi="Consolas" w:cs="Times New Roman"/>
+          <w:color w:val="F6F6F4"/>
+          <w:sz w:val="21"/>
+          <w:szCs w:val="21"/>
+          <w:lang w:eastAsia="pt-BR"/>
+        </w:rPr>
+        <w:t>        }</w:t>
       </w:r>
     </w:p>
     <w:p>

</xml_diff>

<commit_message>
Usando nomes diferentes de classes CSS e biblioteca externa animate.css
</commit_message>
<xml_diff>
--- a/MELHORANDO ESTÉTICA.docx
+++ b/MELHORANDO ESTÉTICA.docx
@@ -11103,10 +11103,1279 @@
     <w:p>
       <w:pPr>
         <w:pStyle w:val="PargrafodaLista"/>
-        <w:numPr>
-          <w:ilvl w:val="0"/>
-          <w:numId w:val="1"/>
-        </w:numPr>
+        <w:ind w:left="1060" w:firstLine="0"/>
+        <w:rPr>
+          <w:rFonts w:ascii="Consolas" w:hAnsi="Consolas"/>
+          <w:sz w:val="24"/>
+          <w:szCs w:val="24"/>
+        </w:rPr>
+      </w:pPr>
+    </w:p>
+    <w:p>
+      <w:pPr>
+        <w:pStyle w:val="PargrafodaLista"/>
+        <w:ind w:left="1060" w:firstLine="0"/>
+        <w:rPr>
+          <w:rFonts w:ascii="Consolas" w:hAnsi="Consolas"/>
+          <w:b/>
+          <w:bCs/>
+          <w:sz w:val="24"/>
+          <w:szCs w:val="24"/>
+        </w:rPr>
+      </w:pPr>
+      <w:r>
+        <w:rPr>
+          <w:rFonts w:ascii="Consolas" w:hAnsi="Consolas"/>
+          <w:b/>
+          <w:bCs/>
+          <w:sz w:val="24"/>
+          <w:szCs w:val="24"/>
+        </w:rPr>
+        <w:t>Aula 218 – Usando nomes diferentes de classes CSS</w:t>
+      </w:r>
+    </w:p>
+    <w:p>
+      <w:pPr>
+        <w:pStyle w:val="PargrafodaLista"/>
+        <w:numPr>
+          <w:ilvl w:val="0"/>
+          <w:numId w:val="1"/>
+        </w:numPr>
+        <w:rPr>
+          <w:rFonts w:ascii="Consolas" w:hAnsi="Consolas"/>
+          <w:sz w:val="24"/>
+          <w:szCs w:val="24"/>
+        </w:rPr>
+      </w:pPr>
+      <w:r>
+        <w:rPr>
+          <w:rFonts w:ascii="Consolas" w:hAnsi="Consolas"/>
+          <w:sz w:val="24"/>
+          <w:szCs w:val="24"/>
+        </w:rPr>
+        <w:t xml:space="preserve">É possível utilizar outro padrão de nomenclatura das classes do </w:t>
+      </w:r>
+      <w:proofErr w:type="spellStart"/>
+      <w:r>
+        <w:rPr>
+          <w:rFonts w:ascii="Consolas" w:hAnsi="Consolas"/>
+          <w:sz w:val="24"/>
+          <w:szCs w:val="24"/>
+        </w:rPr>
+        <w:t>vue</w:t>
+      </w:r>
+      <w:proofErr w:type="spellEnd"/>
+      <w:r>
+        <w:rPr>
+          <w:rFonts w:ascii="Consolas" w:hAnsi="Consolas"/>
+          <w:sz w:val="24"/>
+          <w:szCs w:val="24"/>
+        </w:rPr>
+        <w:t>, sem problema nenhum, para isso.</w:t>
+      </w:r>
+    </w:p>
+    <w:p>
+      <w:pPr>
+        <w:pStyle w:val="PargrafodaLista"/>
+        <w:numPr>
+          <w:ilvl w:val="0"/>
+          <w:numId w:val="1"/>
+        </w:numPr>
+        <w:rPr>
+          <w:rFonts w:ascii="Consolas" w:hAnsi="Consolas"/>
+          <w:sz w:val="24"/>
+          <w:szCs w:val="24"/>
+        </w:rPr>
+      </w:pPr>
+      <w:r>
+        <w:rPr>
+          <w:rFonts w:ascii="Consolas" w:hAnsi="Consolas"/>
+          <w:sz w:val="24"/>
+          <w:szCs w:val="24"/>
+        </w:rPr>
+        <w:t xml:space="preserve">Vamos encontrar a biblioteca na página </w:t>
+      </w:r>
+      <w:hyperlink r:id="rId6" w:history="1">
+        <w:r>
+          <w:rPr>
+            <w:rStyle w:val="Hyperlink"/>
+            <w:rFonts w:ascii="Consolas" w:hAnsi="Consolas"/>
+            <w:sz w:val="24"/>
+            <w:szCs w:val="24"/>
+          </w:rPr>
+          <w:t>https://animate.style/</w:t>
+        </w:r>
+      </w:hyperlink>
+    </w:p>
+    <w:p>
+      <w:pPr>
+        <w:pStyle w:val="PargrafodaLista"/>
+        <w:numPr>
+          <w:ilvl w:val="0"/>
+          <w:numId w:val="1"/>
+        </w:numPr>
+        <w:rPr>
+          <w:rFonts w:ascii="Consolas" w:hAnsi="Consolas"/>
+          <w:sz w:val="24"/>
+          <w:szCs w:val="24"/>
+        </w:rPr>
+      </w:pPr>
+      <w:r>
+        <w:rPr>
+          <w:rFonts w:ascii="Consolas" w:hAnsi="Consolas"/>
+          <w:sz w:val="24"/>
+          <w:szCs w:val="24"/>
+        </w:rPr>
+        <w:lastRenderedPageBreak/>
+        <w:t>Que possui várias animações</w:t>
+      </w:r>
+      <w:r>
+        <w:rPr>
+          <w:rFonts w:ascii="Consolas" w:hAnsi="Consolas"/>
+          <w:sz w:val="24"/>
+          <w:szCs w:val="24"/>
+        </w:rPr>
+        <w:t xml:space="preserve">. Vamos copiar o link do </w:t>
+      </w:r>
+      <w:proofErr w:type="spellStart"/>
+      <w:r>
+        <w:rPr>
+          <w:rFonts w:ascii="Consolas" w:hAnsi="Consolas"/>
+          <w:sz w:val="24"/>
+          <w:szCs w:val="24"/>
+        </w:rPr>
+        <w:t>cdn</w:t>
+      </w:r>
+      <w:proofErr w:type="spellEnd"/>
+      <w:r>
+        <w:rPr>
+          <w:rFonts w:ascii="Consolas" w:hAnsi="Consolas"/>
+          <w:sz w:val="24"/>
+          <w:szCs w:val="24"/>
+        </w:rPr>
+        <w:t xml:space="preserve"> e colar na nossa página index.html.</w:t>
+      </w:r>
+    </w:p>
+    <w:p>
+      <w:pPr>
+        <w:pStyle w:val="PargrafodaLista"/>
+        <w:numPr>
+          <w:ilvl w:val="0"/>
+          <w:numId w:val="1"/>
+        </w:numPr>
+        <w:shd w:val="clear" w:color="auto" w:fill="2D2D2D"/>
+        <w:tabs>
+          <w:tab w:val="left" w:pos="916"/>
+          <w:tab w:val="left" w:pos="1832"/>
+          <w:tab w:val="left" w:pos="2748"/>
+          <w:tab w:val="left" w:pos="3664"/>
+          <w:tab w:val="left" w:pos="4580"/>
+          <w:tab w:val="left" w:pos="5496"/>
+          <w:tab w:val="left" w:pos="6412"/>
+          <w:tab w:val="left" w:pos="7328"/>
+          <w:tab w:val="left" w:pos="8244"/>
+          <w:tab w:val="left" w:pos="9160"/>
+          <w:tab w:val="left" w:pos="10076"/>
+          <w:tab w:val="left" w:pos="10992"/>
+          <w:tab w:val="left" w:pos="11908"/>
+          <w:tab w:val="left" w:pos="12824"/>
+          <w:tab w:val="left" w:pos="13740"/>
+          <w:tab w:val="left" w:pos="14656"/>
+        </w:tabs>
+        <w:spacing w:before="120" w:after="120" w:line="240" w:lineRule="auto"/>
+        <w:jc w:val="left"/>
+        <w:rPr>
+          <w:rFonts w:ascii="Consolas" w:eastAsia="Times New Roman" w:hAnsi="Consolas" w:cs="Courier New"/>
+          <w:color w:val="E2777A"/>
+          <w:sz w:val="27"/>
+          <w:szCs w:val="27"/>
+          <w:lang w:eastAsia="pt-BR"/>
+        </w:rPr>
+      </w:pPr>
+      <w:r>
+        <w:rPr>
+          <w:rFonts w:ascii="Consolas" w:eastAsia="Times New Roman" w:hAnsi="Consolas" w:cs="Courier New"/>
+          <w:color w:val="CCCCCC"/>
+          <w:sz w:val="27"/>
+          <w:szCs w:val="27"/>
+          <w:lang w:eastAsia="pt-BR"/>
+        </w:rPr>
+        <w:t>&lt;</w:t>
+      </w:r>
+      <w:r>
+        <w:rPr>
+          <w:rFonts w:ascii="Consolas" w:eastAsia="Times New Roman" w:hAnsi="Consolas" w:cs="Courier New"/>
+          <w:color w:val="E2777A"/>
+          <w:sz w:val="27"/>
+          <w:szCs w:val="27"/>
+          <w:lang w:eastAsia="pt-BR"/>
+        </w:rPr>
+        <w:t>link</w:t>
+      </w:r>
+    </w:p>
+    <w:p>
+      <w:pPr>
+        <w:pStyle w:val="PargrafodaLista"/>
+        <w:numPr>
+          <w:ilvl w:val="0"/>
+          <w:numId w:val="1"/>
+        </w:numPr>
+        <w:shd w:val="clear" w:color="auto" w:fill="2D2D2D"/>
+        <w:tabs>
+          <w:tab w:val="left" w:pos="916"/>
+          <w:tab w:val="left" w:pos="1832"/>
+          <w:tab w:val="left" w:pos="2748"/>
+          <w:tab w:val="left" w:pos="3664"/>
+          <w:tab w:val="left" w:pos="4580"/>
+          <w:tab w:val="left" w:pos="5496"/>
+          <w:tab w:val="left" w:pos="6412"/>
+          <w:tab w:val="left" w:pos="7328"/>
+          <w:tab w:val="left" w:pos="8244"/>
+          <w:tab w:val="left" w:pos="9160"/>
+          <w:tab w:val="left" w:pos="10076"/>
+          <w:tab w:val="left" w:pos="10992"/>
+          <w:tab w:val="left" w:pos="11908"/>
+          <w:tab w:val="left" w:pos="12824"/>
+          <w:tab w:val="left" w:pos="13740"/>
+          <w:tab w:val="left" w:pos="14656"/>
+        </w:tabs>
+        <w:spacing w:before="120" w:after="120" w:line="240" w:lineRule="auto"/>
+        <w:jc w:val="left"/>
+        <w:rPr>
+          <w:rFonts w:ascii="Consolas" w:eastAsia="Times New Roman" w:hAnsi="Consolas" w:cs="Courier New"/>
+          <w:color w:val="E2777A"/>
+          <w:sz w:val="27"/>
+          <w:szCs w:val="27"/>
+          <w:lang w:eastAsia="pt-BR"/>
+        </w:rPr>
+      </w:pPr>
+      <w:r>
+        <w:rPr>
+          <w:rFonts w:ascii="Consolas" w:eastAsia="Times New Roman" w:hAnsi="Consolas" w:cs="Courier New"/>
+          <w:color w:val="E2777A"/>
+          <w:sz w:val="27"/>
+          <w:szCs w:val="27"/>
+          <w:lang w:eastAsia="pt-BR"/>
+        </w:rPr>
+        <w:t xml:space="preserve">    </w:t>
+      </w:r>
+      <w:proofErr w:type="spellStart"/>
+      <w:r>
+        <w:rPr>
+          <w:rFonts w:ascii="Consolas" w:eastAsia="Times New Roman" w:hAnsi="Consolas" w:cs="Courier New"/>
+          <w:color w:val="E2777A"/>
+          <w:sz w:val="27"/>
+          <w:szCs w:val="27"/>
+          <w:lang w:eastAsia="pt-BR"/>
+        </w:rPr>
+        <w:t>rel</w:t>
+      </w:r>
+      <w:proofErr w:type="spellEnd"/>
+      <w:r>
+        <w:rPr>
+          <w:rFonts w:ascii="Consolas" w:eastAsia="Times New Roman" w:hAnsi="Consolas" w:cs="Courier New"/>
+          <w:color w:val="CCCCCC"/>
+          <w:sz w:val="27"/>
+          <w:szCs w:val="27"/>
+          <w:lang w:eastAsia="pt-BR"/>
+        </w:rPr>
+        <w:t>="</w:t>
+      </w:r>
+      <w:proofErr w:type="spellStart"/>
+      <w:r>
+        <w:rPr>
+          <w:rFonts w:ascii="Consolas" w:eastAsia="Times New Roman" w:hAnsi="Consolas" w:cs="Courier New"/>
+          <w:color w:val="7EC699"/>
+          <w:sz w:val="27"/>
+          <w:szCs w:val="27"/>
+          <w:lang w:eastAsia="pt-BR"/>
+        </w:rPr>
+        <w:t>stylesheet</w:t>
+      </w:r>
+      <w:proofErr w:type="spellEnd"/>
+      <w:r>
+        <w:rPr>
+          <w:rFonts w:ascii="Consolas" w:eastAsia="Times New Roman" w:hAnsi="Consolas" w:cs="Courier New"/>
+          <w:color w:val="CCCCCC"/>
+          <w:sz w:val="27"/>
+          <w:szCs w:val="27"/>
+          <w:lang w:eastAsia="pt-BR"/>
+        </w:rPr>
+        <w:t>"</w:t>
+      </w:r>
+    </w:p>
+    <w:p>
+      <w:pPr>
+        <w:pStyle w:val="PargrafodaLista"/>
+        <w:numPr>
+          <w:ilvl w:val="0"/>
+          <w:numId w:val="1"/>
+        </w:numPr>
+        <w:shd w:val="clear" w:color="auto" w:fill="2D2D2D"/>
+        <w:tabs>
+          <w:tab w:val="left" w:pos="916"/>
+          <w:tab w:val="left" w:pos="1832"/>
+          <w:tab w:val="left" w:pos="2748"/>
+          <w:tab w:val="left" w:pos="3664"/>
+          <w:tab w:val="left" w:pos="4580"/>
+          <w:tab w:val="left" w:pos="5496"/>
+          <w:tab w:val="left" w:pos="6412"/>
+          <w:tab w:val="left" w:pos="7328"/>
+          <w:tab w:val="left" w:pos="8244"/>
+          <w:tab w:val="left" w:pos="9160"/>
+          <w:tab w:val="left" w:pos="10076"/>
+          <w:tab w:val="left" w:pos="10992"/>
+          <w:tab w:val="left" w:pos="11908"/>
+          <w:tab w:val="left" w:pos="12824"/>
+          <w:tab w:val="left" w:pos="13740"/>
+          <w:tab w:val="left" w:pos="14656"/>
+        </w:tabs>
+        <w:spacing w:before="120" w:after="120" w:line="240" w:lineRule="auto"/>
+        <w:jc w:val="left"/>
+        <w:rPr>
+          <w:rFonts w:ascii="Consolas" w:eastAsia="Times New Roman" w:hAnsi="Consolas" w:cs="Courier New"/>
+          <w:color w:val="E2777A"/>
+          <w:sz w:val="27"/>
+          <w:szCs w:val="27"/>
+          <w:lang w:eastAsia="pt-BR"/>
+        </w:rPr>
+      </w:pPr>
+      <w:r>
+        <w:rPr>
+          <w:rFonts w:ascii="Consolas" w:eastAsia="Times New Roman" w:hAnsi="Consolas" w:cs="Courier New"/>
+          <w:color w:val="E2777A"/>
+          <w:sz w:val="27"/>
+          <w:szCs w:val="27"/>
+          <w:lang w:eastAsia="pt-BR"/>
+        </w:rPr>
+        <w:t xml:space="preserve">    href</w:t>
+      </w:r>
+      <w:r>
+        <w:rPr>
+          <w:rFonts w:ascii="Consolas" w:eastAsia="Times New Roman" w:hAnsi="Consolas" w:cs="Courier New"/>
+          <w:color w:val="CCCCCC"/>
+          <w:sz w:val="27"/>
+          <w:szCs w:val="27"/>
+          <w:lang w:eastAsia="pt-BR"/>
+        </w:rPr>
+        <w:t>="</w:t>
+      </w:r>
+      <w:r>
+        <w:rPr>
+          <w:rFonts w:ascii="Consolas" w:eastAsia="Times New Roman" w:hAnsi="Consolas" w:cs="Courier New"/>
+          <w:color w:val="7EC699"/>
+          <w:sz w:val="27"/>
+          <w:szCs w:val="27"/>
+          <w:lang w:eastAsia="pt-BR"/>
+        </w:rPr>
+        <w:t>https://cdnjs.cloudflare.com/ajax/libs/animate.css/4.1.1/animate.min.css</w:t>
+      </w:r>
+      <w:r>
+        <w:rPr>
+          <w:rFonts w:ascii="Consolas" w:eastAsia="Times New Roman" w:hAnsi="Consolas" w:cs="Courier New"/>
+          <w:color w:val="CCCCCC"/>
+          <w:sz w:val="27"/>
+          <w:szCs w:val="27"/>
+          <w:lang w:eastAsia="pt-BR"/>
+        </w:rPr>
+        <w:t>"</w:t>
+      </w:r>
+    </w:p>
+    <w:p>
+      <w:pPr>
+        <w:pStyle w:val="PargrafodaLista"/>
+        <w:numPr>
+          <w:ilvl w:val="0"/>
+          <w:numId w:val="1"/>
+        </w:numPr>
+        <w:shd w:val="clear" w:color="auto" w:fill="2D2D2D"/>
+        <w:tabs>
+          <w:tab w:val="left" w:pos="916"/>
+          <w:tab w:val="left" w:pos="1832"/>
+          <w:tab w:val="left" w:pos="2748"/>
+          <w:tab w:val="left" w:pos="3664"/>
+          <w:tab w:val="left" w:pos="4580"/>
+          <w:tab w:val="left" w:pos="5496"/>
+          <w:tab w:val="left" w:pos="6412"/>
+          <w:tab w:val="left" w:pos="7328"/>
+          <w:tab w:val="left" w:pos="8244"/>
+          <w:tab w:val="left" w:pos="9160"/>
+          <w:tab w:val="left" w:pos="10076"/>
+          <w:tab w:val="left" w:pos="10992"/>
+          <w:tab w:val="left" w:pos="11908"/>
+          <w:tab w:val="left" w:pos="12824"/>
+          <w:tab w:val="left" w:pos="13740"/>
+          <w:tab w:val="left" w:pos="14656"/>
+        </w:tabs>
+        <w:spacing w:before="120" w:after="120" w:line="240" w:lineRule="auto"/>
+        <w:jc w:val="left"/>
+        <w:rPr>
+          <w:rFonts w:ascii="Consolas" w:eastAsia="Times New Roman" w:hAnsi="Consolas" w:cs="Courier New"/>
+          <w:color w:val="CCCCCC"/>
+          <w:sz w:val="27"/>
+          <w:szCs w:val="27"/>
+          <w:lang w:eastAsia="pt-BR"/>
+        </w:rPr>
+      </w:pPr>
+      <w:r>
+        <w:rPr>
+          <w:rFonts w:ascii="Consolas" w:eastAsia="Times New Roman" w:hAnsi="Consolas" w:cs="Courier New"/>
+          <w:color w:val="E2777A"/>
+          <w:sz w:val="27"/>
+          <w:szCs w:val="27"/>
+          <w:lang w:eastAsia="pt-BR"/>
+        </w:rPr>
+        <w:t xml:space="preserve">  </w:t>
+      </w:r>
+      <w:r>
+        <w:rPr>
+          <w:rFonts w:ascii="Consolas" w:eastAsia="Times New Roman" w:hAnsi="Consolas" w:cs="Courier New"/>
+          <w:color w:val="CCCCCC"/>
+          <w:sz w:val="27"/>
+          <w:szCs w:val="27"/>
+          <w:lang w:eastAsia="pt-BR"/>
+        </w:rPr>
+        <w:t>/&gt;</w:t>
+      </w:r>
+    </w:p>
+    <w:p>
+      <w:pPr>
+        <w:pStyle w:val="PargrafodaLista"/>
+        <w:numPr>
+          <w:ilvl w:val="0"/>
+          <w:numId w:val="1"/>
+        </w:numPr>
+        <w:rPr>
+          <w:rFonts w:ascii="Consolas" w:hAnsi="Consolas"/>
+          <w:sz w:val="24"/>
+          <w:szCs w:val="24"/>
+        </w:rPr>
+      </w:pPr>
+      <w:r>
+        <w:rPr>
+          <w:rFonts w:ascii="Consolas" w:hAnsi="Consolas"/>
+          <w:sz w:val="24"/>
+          <w:szCs w:val="24"/>
+        </w:rPr>
+        <w:t xml:space="preserve">Vamos duplicar a última </w:t>
+      </w:r>
+      <w:proofErr w:type="spellStart"/>
+      <w:r>
+        <w:rPr>
+          <w:rFonts w:ascii="Consolas" w:hAnsi="Consolas"/>
+          <w:sz w:val="24"/>
+          <w:szCs w:val="24"/>
+        </w:rPr>
+        <w:t>transition</w:t>
+      </w:r>
+      <w:proofErr w:type="spellEnd"/>
+      <w:r>
+        <w:rPr>
+          <w:rFonts w:ascii="Consolas" w:hAnsi="Consolas"/>
+          <w:sz w:val="24"/>
+          <w:szCs w:val="24"/>
+        </w:rPr>
+        <w:t xml:space="preserve"> do </w:t>
+      </w:r>
+      <w:proofErr w:type="spellStart"/>
+      <w:r>
+        <w:rPr>
+          <w:rFonts w:ascii="Consolas" w:hAnsi="Consolas"/>
+          <w:sz w:val="24"/>
+          <w:szCs w:val="24"/>
+        </w:rPr>
+        <w:t>template</w:t>
+      </w:r>
+      <w:proofErr w:type="spellEnd"/>
+      <w:r>
+        <w:rPr>
+          <w:rFonts w:ascii="Consolas" w:hAnsi="Consolas"/>
+          <w:sz w:val="24"/>
+          <w:szCs w:val="24"/>
+        </w:rPr>
+        <w:t xml:space="preserve"> e retirar o nome</w:t>
+      </w:r>
+      <w:r>
+        <w:rPr>
+          <w:rFonts w:ascii="Consolas" w:hAnsi="Consolas"/>
+          <w:sz w:val="24"/>
+          <w:szCs w:val="24"/>
+        </w:rPr>
+        <w:t xml:space="preserve"> e </w:t>
+      </w:r>
+      <w:proofErr w:type="spellStart"/>
+      <w:r>
+        <w:rPr>
+          <w:rFonts w:ascii="Consolas" w:hAnsi="Consolas"/>
+          <w:sz w:val="24"/>
+          <w:szCs w:val="24"/>
+        </w:rPr>
+        <w:t>appear</w:t>
+      </w:r>
+      <w:proofErr w:type="spellEnd"/>
+      <w:r>
+        <w:rPr>
+          <w:rFonts w:ascii="Consolas" w:hAnsi="Consolas"/>
+          <w:sz w:val="24"/>
+          <w:szCs w:val="24"/>
+        </w:rPr>
+        <w:t>.</w:t>
+      </w:r>
+    </w:p>
+    <w:p>
+      <w:pPr>
+        <w:pStyle w:val="PargrafodaLista"/>
+        <w:numPr>
+          <w:ilvl w:val="0"/>
+          <w:numId w:val="1"/>
+        </w:numPr>
+        <w:rPr>
+          <w:rFonts w:ascii="Consolas" w:hAnsi="Consolas"/>
+          <w:sz w:val="24"/>
+          <w:szCs w:val="24"/>
+        </w:rPr>
+      </w:pPr>
+      <w:r>
+        <w:rPr>
+          <w:rFonts w:ascii="Consolas" w:hAnsi="Consolas"/>
+          <w:sz w:val="24"/>
+          <w:szCs w:val="24"/>
+        </w:rPr>
+        <w:t xml:space="preserve">dentro da </w:t>
+      </w:r>
+      <w:proofErr w:type="spellStart"/>
+      <w:r>
+        <w:rPr>
+          <w:rFonts w:ascii="Consolas" w:hAnsi="Consolas"/>
+          <w:sz w:val="24"/>
+          <w:szCs w:val="24"/>
+        </w:rPr>
+        <w:t>tag</w:t>
+      </w:r>
+      <w:proofErr w:type="spellEnd"/>
+      <w:r>
+        <w:rPr>
+          <w:rFonts w:ascii="Consolas" w:hAnsi="Consolas"/>
+          <w:sz w:val="24"/>
+          <w:szCs w:val="24"/>
+        </w:rPr>
+        <w:t xml:space="preserve"> </w:t>
+      </w:r>
+      <w:proofErr w:type="spellStart"/>
+      <w:r>
+        <w:rPr>
+          <w:rFonts w:ascii="Consolas" w:hAnsi="Consolas"/>
+          <w:sz w:val="24"/>
+          <w:szCs w:val="24"/>
+        </w:rPr>
+        <w:t>transition</w:t>
+      </w:r>
+      <w:proofErr w:type="spellEnd"/>
+      <w:r>
+        <w:rPr>
+          <w:rFonts w:ascii="Consolas" w:hAnsi="Consolas"/>
+          <w:sz w:val="24"/>
+          <w:szCs w:val="24"/>
+        </w:rPr>
+        <w:t xml:space="preserve"> vamos incluir as classes </w:t>
+      </w:r>
+      <w:proofErr w:type="spellStart"/>
+      <w:r>
+        <w:rPr>
+          <w:rFonts w:ascii="Consolas" w:hAnsi="Consolas"/>
+          <w:sz w:val="24"/>
+          <w:szCs w:val="24"/>
+        </w:rPr>
+        <w:t>enter-active-class</w:t>
+      </w:r>
+      <w:proofErr w:type="spellEnd"/>
+      <w:r>
+        <w:rPr>
+          <w:rFonts w:ascii="Consolas" w:hAnsi="Consolas"/>
+          <w:sz w:val="24"/>
+          <w:szCs w:val="24"/>
+        </w:rPr>
+        <w:t xml:space="preserve"> e </w:t>
+      </w:r>
+      <w:proofErr w:type="spellStart"/>
+      <w:r>
+        <w:rPr>
+          <w:rFonts w:ascii="Consolas" w:hAnsi="Consolas"/>
+          <w:sz w:val="24"/>
+          <w:szCs w:val="24"/>
+        </w:rPr>
+        <w:t>leave-active-class</w:t>
+      </w:r>
+      <w:proofErr w:type="spellEnd"/>
+      <w:r>
+        <w:rPr>
+          <w:rFonts w:ascii="Consolas" w:hAnsi="Consolas"/>
+          <w:sz w:val="24"/>
+          <w:szCs w:val="24"/>
+        </w:rPr>
+        <w:t xml:space="preserve"> e iremos utilizar uma </w:t>
+      </w:r>
+      <w:r>
+        <w:rPr>
+          <w:rFonts w:ascii="Consolas" w:hAnsi="Consolas"/>
+          <w:sz w:val="24"/>
+          <w:szCs w:val="24"/>
+        </w:rPr>
+        <w:t xml:space="preserve">classe da biblioteca </w:t>
+      </w:r>
+      <w:proofErr w:type="spellStart"/>
+      <w:r>
+        <w:rPr>
+          <w:rFonts w:ascii="Consolas" w:hAnsi="Consolas"/>
+          <w:sz w:val="24"/>
+          <w:szCs w:val="24"/>
+        </w:rPr>
+        <w:t>animate</w:t>
+      </w:r>
+      <w:proofErr w:type="spellEnd"/>
+      <w:r>
+        <w:rPr>
+          <w:rFonts w:ascii="Consolas" w:hAnsi="Consolas"/>
+          <w:sz w:val="24"/>
+          <w:szCs w:val="24"/>
+        </w:rPr>
+        <w:t>.</w:t>
+      </w:r>
+    </w:p>
+    <w:p>
+      <w:pPr>
+        <w:pStyle w:val="PargrafodaLista"/>
+        <w:numPr>
+          <w:ilvl w:val="0"/>
+          <w:numId w:val="1"/>
+        </w:numPr>
+        <w:shd w:val="clear" w:color="auto" w:fill="282A36"/>
+        <w:spacing w:after="0" w:line="285" w:lineRule="atLeast"/>
+        <w:jc w:val="left"/>
+        <w:rPr>
+          <w:rFonts w:ascii="Consolas" w:eastAsia="Times New Roman" w:hAnsi="Consolas" w:cs="Times New Roman"/>
+          <w:color w:val="F6F6F4"/>
+          <w:sz w:val="21"/>
+          <w:szCs w:val="21"/>
+          <w:lang w:eastAsia="pt-BR"/>
+        </w:rPr>
+      </w:pPr>
+      <w:r>
+        <w:rPr>
+          <w:rFonts w:ascii="Consolas" w:eastAsia="Times New Roman" w:hAnsi="Consolas" w:cs="Times New Roman"/>
+          <w:color w:val="F6F6F4"/>
+          <w:sz w:val="21"/>
+          <w:szCs w:val="21"/>
+          <w:lang w:eastAsia="pt-BR"/>
+        </w:rPr>
+        <w:t>&lt;</w:t>
+      </w:r>
+      <w:proofErr w:type="spellStart"/>
+      <w:r>
+        <w:rPr>
+          <w:rFonts w:ascii="Consolas" w:eastAsia="Times New Roman" w:hAnsi="Consolas" w:cs="Times New Roman"/>
+          <w:color w:val="F286C4"/>
+          <w:sz w:val="21"/>
+          <w:szCs w:val="21"/>
+          <w:lang w:eastAsia="pt-BR"/>
+        </w:rPr>
+        <w:t>transition</w:t>
+      </w:r>
+      <w:proofErr w:type="spellEnd"/>
+      <w:r>
+        <w:rPr>
+          <w:rFonts w:ascii="Consolas" w:eastAsia="Times New Roman" w:hAnsi="Consolas" w:cs="Times New Roman"/>
+          <w:color w:val="F6F6F4"/>
+          <w:sz w:val="21"/>
+          <w:szCs w:val="21"/>
+          <w:lang w:eastAsia="pt-BR"/>
+        </w:rPr>
+        <w:t xml:space="preserve"> </w:t>
+      </w:r>
+    </w:p>
+    <w:p>
+      <w:pPr>
+        <w:pStyle w:val="PargrafodaLista"/>
+        <w:numPr>
+          <w:ilvl w:val="0"/>
+          <w:numId w:val="1"/>
+        </w:numPr>
+        <w:shd w:val="clear" w:color="auto" w:fill="282A36"/>
+        <w:spacing w:after="0" w:line="285" w:lineRule="atLeast"/>
+        <w:jc w:val="left"/>
+        <w:rPr>
+          <w:rFonts w:ascii="Consolas" w:eastAsia="Times New Roman" w:hAnsi="Consolas" w:cs="Times New Roman"/>
+          <w:color w:val="F6F6F4"/>
+          <w:sz w:val="21"/>
+          <w:szCs w:val="21"/>
+          <w:lang w:eastAsia="pt-BR"/>
+        </w:rPr>
+      </w:pPr>
+      <w:r>
+        <w:rPr>
+          <w:rFonts w:ascii="Consolas" w:eastAsia="Times New Roman" w:hAnsi="Consolas" w:cs="Times New Roman"/>
+          <w:color w:val="F6F6F4"/>
+          <w:sz w:val="21"/>
+          <w:szCs w:val="21"/>
+          <w:lang w:eastAsia="pt-BR"/>
+        </w:rPr>
+        <w:t xml:space="preserve">                </w:t>
+      </w:r>
+      <w:proofErr w:type="spellStart"/>
+      <w:r>
+        <w:rPr>
+          <w:rFonts w:ascii="Consolas" w:eastAsia="Times New Roman" w:hAnsi="Consolas" w:cs="Times New Roman"/>
+          <w:i/>
+          <w:iCs/>
+          <w:color w:val="62E884"/>
+          <w:sz w:val="21"/>
+          <w:szCs w:val="21"/>
+          <w:lang w:eastAsia="pt-BR"/>
+        </w:rPr>
+        <w:t>enter-active-class</w:t>
+      </w:r>
+      <w:proofErr w:type="spellEnd"/>
+      <w:r>
+        <w:rPr>
+          <w:rFonts w:ascii="Consolas" w:eastAsia="Times New Roman" w:hAnsi="Consolas" w:cs="Times New Roman"/>
+          <w:color w:val="F286C4"/>
+          <w:sz w:val="21"/>
+          <w:szCs w:val="21"/>
+          <w:lang w:eastAsia="pt-BR"/>
+        </w:rPr>
+        <w:t>=</w:t>
+      </w:r>
+      <w:r>
+        <w:rPr>
+          <w:rFonts w:ascii="Consolas" w:eastAsia="Times New Roman" w:hAnsi="Consolas" w:cs="Times New Roman"/>
+          <w:color w:val="DEE492"/>
+          <w:sz w:val="21"/>
+          <w:szCs w:val="21"/>
+          <w:lang w:eastAsia="pt-BR"/>
+        </w:rPr>
+        <w:t>"</w:t>
+      </w:r>
+      <w:proofErr w:type="spellStart"/>
+      <w:r>
+        <w:rPr>
+          <w:rFonts w:ascii="Consolas" w:eastAsia="Times New Roman" w:hAnsi="Consolas" w:cs="Times New Roman"/>
+          <w:color w:val="E7EE98"/>
+          <w:sz w:val="21"/>
+          <w:szCs w:val="21"/>
+          <w:lang w:eastAsia="pt-BR"/>
+        </w:rPr>
+        <w:t>animated</w:t>
+      </w:r>
+      <w:proofErr w:type="spellEnd"/>
+      <w:r>
+        <w:rPr>
+          <w:rFonts w:ascii="Consolas" w:eastAsia="Times New Roman" w:hAnsi="Consolas" w:cs="Times New Roman"/>
+          <w:color w:val="E7EE98"/>
+          <w:sz w:val="21"/>
+          <w:szCs w:val="21"/>
+          <w:lang w:eastAsia="pt-BR"/>
+        </w:rPr>
+        <w:t xml:space="preserve"> </w:t>
+      </w:r>
+      <w:proofErr w:type="spellStart"/>
+      <w:r>
+        <w:rPr>
+          <w:rFonts w:ascii="Consolas" w:eastAsia="Times New Roman" w:hAnsi="Consolas" w:cs="Times New Roman"/>
+          <w:color w:val="E7EE98"/>
+          <w:sz w:val="21"/>
+          <w:szCs w:val="21"/>
+          <w:lang w:eastAsia="pt-BR"/>
+        </w:rPr>
+        <w:t>bounce</w:t>
+      </w:r>
+      <w:proofErr w:type="spellEnd"/>
+      <w:r>
+        <w:rPr>
+          <w:rFonts w:ascii="Consolas" w:eastAsia="Times New Roman" w:hAnsi="Consolas" w:cs="Times New Roman"/>
+          <w:color w:val="DEE492"/>
+          <w:sz w:val="21"/>
+          <w:szCs w:val="21"/>
+          <w:lang w:eastAsia="pt-BR"/>
+        </w:rPr>
+        <w:t>"</w:t>
+      </w:r>
+    </w:p>
+    <w:p>
+      <w:pPr>
+        <w:pStyle w:val="PargrafodaLista"/>
+        <w:numPr>
+          <w:ilvl w:val="0"/>
+          <w:numId w:val="1"/>
+        </w:numPr>
+        <w:shd w:val="clear" w:color="auto" w:fill="282A36"/>
+        <w:spacing w:after="0" w:line="285" w:lineRule="atLeast"/>
+        <w:jc w:val="left"/>
+        <w:rPr>
+          <w:rFonts w:ascii="Consolas" w:eastAsia="Times New Roman" w:hAnsi="Consolas" w:cs="Times New Roman"/>
+          <w:color w:val="F6F6F4"/>
+          <w:sz w:val="21"/>
+          <w:szCs w:val="21"/>
+          <w:lang w:eastAsia="pt-BR"/>
+        </w:rPr>
+      </w:pPr>
+      <w:r>
+        <w:rPr>
+          <w:rFonts w:ascii="Consolas" w:eastAsia="Times New Roman" w:hAnsi="Consolas" w:cs="Times New Roman"/>
+          <w:color w:val="F6F6F4"/>
+          <w:sz w:val="21"/>
+          <w:szCs w:val="21"/>
+          <w:lang w:eastAsia="pt-BR"/>
+        </w:rPr>
+        <w:t xml:space="preserve">                </w:t>
+      </w:r>
+      <w:proofErr w:type="spellStart"/>
+      <w:r>
+        <w:rPr>
+          <w:rFonts w:ascii="Consolas" w:eastAsia="Times New Roman" w:hAnsi="Consolas" w:cs="Times New Roman"/>
+          <w:i/>
+          <w:iCs/>
+          <w:color w:val="62E884"/>
+          <w:sz w:val="21"/>
+          <w:szCs w:val="21"/>
+          <w:lang w:eastAsia="pt-BR"/>
+        </w:rPr>
+        <w:t>leave-active-class</w:t>
+      </w:r>
+      <w:proofErr w:type="spellEnd"/>
+      <w:r>
+        <w:rPr>
+          <w:rFonts w:ascii="Consolas" w:eastAsia="Times New Roman" w:hAnsi="Consolas" w:cs="Times New Roman"/>
+          <w:color w:val="F286C4"/>
+          <w:sz w:val="21"/>
+          <w:szCs w:val="21"/>
+          <w:lang w:eastAsia="pt-BR"/>
+        </w:rPr>
+        <w:t>=</w:t>
+      </w:r>
+      <w:r>
+        <w:rPr>
+          <w:rFonts w:ascii="Consolas" w:eastAsia="Times New Roman" w:hAnsi="Consolas" w:cs="Times New Roman"/>
+          <w:color w:val="DEE492"/>
+          <w:sz w:val="21"/>
+          <w:szCs w:val="21"/>
+          <w:lang w:eastAsia="pt-BR"/>
+        </w:rPr>
+        <w:t>"</w:t>
+      </w:r>
+      <w:proofErr w:type="spellStart"/>
+      <w:r>
+        <w:rPr>
+          <w:rFonts w:ascii="Consolas" w:eastAsia="Times New Roman" w:hAnsi="Consolas" w:cs="Times New Roman"/>
+          <w:color w:val="E7EE98"/>
+          <w:sz w:val="21"/>
+          <w:szCs w:val="21"/>
+          <w:lang w:eastAsia="pt-BR"/>
+        </w:rPr>
+        <w:t>animated</w:t>
+      </w:r>
+      <w:proofErr w:type="spellEnd"/>
+      <w:r>
+        <w:rPr>
+          <w:rFonts w:ascii="Consolas" w:eastAsia="Times New Roman" w:hAnsi="Consolas" w:cs="Times New Roman"/>
+          <w:color w:val="E7EE98"/>
+          <w:sz w:val="21"/>
+          <w:szCs w:val="21"/>
+          <w:lang w:eastAsia="pt-BR"/>
+        </w:rPr>
+        <w:t xml:space="preserve"> shake</w:t>
+      </w:r>
+      <w:proofErr w:type="gramStart"/>
+      <w:r>
+        <w:rPr>
+          <w:rFonts w:ascii="Consolas" w:eastAsia="Times New Roman" w:hAnsi="Consolas" w:cs="Times New Roman"/>
+          <w:color w:val="DEE492"/>
+          <w:sz w:val="21"/>
+          <w:szCs w:val="21"/>
+          <w:lang w:eastAsia="pt-BR"/>
+        </w:rPr>
+        <w:t>"</w:t>
+      </w:r>
+      <w:r>
+        <w:rPr>
+          <w:rFonts w:ascii="Consolas" w:eastAsia="Times New Roman" w:hAnsi="Consolas" w:cs="Times New Roman"/>
+          <w:color w:val="F6F6F4"/>
+          <w:sz w:val="21"/>
+          <w:szCs w:val="21"/>
+          <w:lang w:eastAsia="pt-BR"/>
+        </w:rPr>
+        <w:t xml:space="preserve">  &gt;</w:t>
+      </w:r>
+      <w:proofErr w:type="gramEnd"/>
+    </w:p>
+    <w:p>
+      <w:pPr>
+        <w:pStyle w:val="PargrafodaLista"/>
+        <w:numPr>
+          <w:ilvl w:val="0"/>
+          <w:numId w:val="1"/>
+        </w:numPr>
+        <w:shd w:val="clear" w:color="auto" w:fill="282A36"/>
+        <w:spacing w:after="0" w:line="285" w:lineRule="atLeast"/>
+        <w:jc w:val="left"/>
+        <w:rPr>
+          <w:rFonts w:ascii="Consolas" w:eastAsia="Times New Roman" w:hAnsi="Consolas" w:cs="Times New Roman"/>
+          <w:color w:val="F6F6F4"/>
+          <w:sz w:val="21"/>
+          <w:szCs w:val="21"/>
+          <w:lang w:eastAsia="pt-BR"/>
+        </w:rPr>
+      </w:pPr>
+      <w:r>
+        <w:rPr>
+          <w:rFonts w:ascii="Consolas" w:eastAsia="Times New Roman" w:hAnsi="Consolas" w:cs="Times New Roman"/>
+          <w:color w:val="F6F6F4"/>
+          <w:sz w:val="21"/>
+          <w:szCs w:val="21"/>
+          <w:lang w:eastAsia="pt-BR"/>
+        </w:rPr>
+        <w:t>            &lt;</w:t>
+      </w:r>
+      <w:r>
+        <w:rPr>
+          <w:rFonts w:ascii="Consolas" w:eastAsia="Times New Roman" w:hAnsi="Consolas" w:cs="Times New Roman"/>
+          <w:color w:val="F286C4"/>
+          <w:sz w:val="21"/>
+          <w:szCs w:val="21"/>
+          <w:lang w:eastAsia="pt-BR"/>
+        </w:rPr>
+        <w:t>b-</w:t>
+      </w:r>
+      <w:proofErr w:type="spellStart"/>
+      <w:r>
+        <w:rPr>
+          <w:rFonts w:ascii="Consolas" w:eastAsia="Times New Roman" w:hAnsi="Consolas" w:cs="Times New Roman"/>
+          <w:color w:val="F286C4"/>
+          <w:sz w:val="21"/>
+          <w:szCs w:val="21"/>
+          <w:lang w:eastAsia="pt-BR"/>
+        </w:rPr>
+        <w:t>alert</w:t>
+      </w:r>
+      <w:proofErr w:type="spellEnd"/>
+      <w:r>
+        <w:rPr>
+          <w:rFonts w:ascii="Consolas" w:eastAsia="Times New Roman" w:hAnsi="Consolas" w:cs="Times New Roman"/>
+          <w:color w:val="F6F6F4"/>
+          <w:sz w:val="21"/>
+          <w:szCs w:val="21"/>
+          <w:lang w:eastAsia="pt-BR"/>
+        </w:rPr>
+        <w:t xml:space="preserve"> </w:t>
+      </w:r>
+      <w:proofErr w:type="spellStart"/>
+      <w:r>
+        <w:rPr>
+          <w:rFonts w:ascii="Consolas" w:eastAsia="Times New Roman" w:hAnsi="Consolas" w:cs="Times New Roman"/>
+          <w:i/>
+          <w:iCs/>
+          <w:color w:val="62E884"/>
+          <w:sz w:val="21"/>
+          <w:szCs w:val="21"/>
+          <w:lang w:eastAsia="pt-BR"/>
+        </w:rPr>
+        <w:t>variant</w:t>
+      </w:r>
+      <w:proofErr w:type="spellEnd"/>
+      <w:r>
+        <w:rPr>
+          <w:rFonts w:ascii="Consolas" w:eastAsia="Times New Roman" w:hAnsi="Consolas" w:cs="Times New Roman"/>
+          <w:color w:val="F286C4"/>
+          <w:sz w:val="21"/>
+          <w:szCs w:val="21"/>
+          <w:lang w:eastAsia="pt-BR"/>
+        </w:rPr>
+        <w:t>=</w:t>
+      </w:r>
+      <w:r>
+        <w:rPr>
+          <w:rFonts w:ascii="Consolas" w:eastAsia="Times New Roman" w:hAnsi="Consolas" w:cs="Times New Roman"/>
+          <w:color w:val="DEE492"/>
+          <w:sz w:val="21"/>
+          <w:szCs w:val="21"/>
+          <w:lang w:eastAsia="pt-BR"/>
+        </w:rPr>
+        <w:t>"</w:t>
+      </w:r>
+      <w:proofErr w:type="spellStart"/>
+      <w:r>
+        <w:rPr>
+          <w:rFonts w:ascii="Consolas" w:eastAsia="Times New Roman" w:hAnsi="Consolas" w:cs="Times New Roman"/>
+          <w:color w:val="E7EE98"/>
+          <w:sz w:val="21"/>
+          <w:szCs w:val="21"/>
+          <w:lang w:eastAsia="pt-BR"/>
+        </w:rPr>
+        <w:t>info</w:t>
+      </w:r>
+      <w:proofErr w:type="spellEnd"/>
+      <w:r>
+        <w:rPr>
+          <w:rFonts w:ascii="Consolas" w:eastAsia="Times New Roman" w:hAnsi="Consolas" w:cs="Times New Roman"/>
+          <w:color w:val="DEE492"/>
+          <w:sz w:val="21"/>
+          <w:szCs w:val="21"/>
+          <w:lang w:eastAsia="pt-BR"/>
+        </w:rPr>
+        <w:t>"</w:t>
+      </w:r>
+      <w:r>
+        <w:rPr>
+          <w:rFonts w:ascii="Consolas" w:eastAsia="Times New Roman" w:hAnsi="Consolas" w:cs="Times New Roman"/>
+          <w:color w:val="F6F6F4"/>
+          <w:sz w:val="21"/>
+          <w:szCs w:val="21"/>
+          <w:lang w:eastAsia="pt-BR"/>
+        </w:rPr>
+        <w:t xml:space="preserve"> </w:t>
+      </w:r>
+      <w:r>
+        <w:rPr>
+          <w:rFonts w:ascii="Consolas" w:eastAsia="Times New Roman" w:hAnsi="Consolas" w:cs="Times New Roman"/>
+          <w:i/>
+          <w:iCs/>
+          <w:color w:val="62E884"/>
+          <w:sz w:val="21"/>
+          <w:szCs w:val="21"/>
+          <w:lang w:eastAsia="pt-BR"/>
+        </w:rPr>
+        <w:t>show</w:t>
+      </w:r>
+      <w:r>
+        <w:rPr>
+          <w:rFonts w:ascii="Consolas" w:eastAsia="Times New Roman" w:hAnsi="Consolas" w:cs="Times New Roman"/>
+          <w:color w:val="F6F6F4"/>
+          <w:sz w:val="21"/>
+          <w:szCs w:val="21"/>
+          <w:lang w:eastAsia="pt-BR"/>
+        </w:rPr>
+        <w:t xml:space="preserve"> </w:t>
+      </w:r>
+      <w:r>
+        <w:rPr>
+          <w:rFonts w:ascii="Consolas" w:eastAsia="Times New Roman" w:hAnsi="Consolas" w:cs="Times New Roman"/>
+          <w:i/>
+          <w:iCs/>
+          <w:color w:val="62E884"/>
+          <w:sz w:val="21"/>
+          <w:szCs w:val="21"/>
+          <w:lang w:eastAsia="pt-BR"/>
+        </w:rPr>
+        <w:t>v-show</w:t>
+      </w:r>
+      <w:r>
+        <w:rPr>
+          <w:rFonts w:ascii="Consolas" w:eastAsia="Times New Roman" w:hAnsi="Consolas" w:cs="Times New Roman"/>
+          <w:color w:val="F286C4"/>
+          <w:sz w:val="21"/>
+          <w:szCs w:val="21"/>
+          <w:lang w:eastAsia="pt-BR"/>
+        </w:rPr>
+        <w:t>=</w:t>
+      </w:r>
+      <w:r>
+        <w:rPr>
+          <w:rFonts w:ascii="Consolas" w:eastAsia="Times New Roman" w:hAnsi="Consolas" w:cs="Times New Roman"/>
+          <w:color w:val="DEE492"/>
+          <w:sz w:val="21"/>
+          <w:szCs w:val="21"/>
+          <w:lang w:eastAsia="pt-BR"/>
+        </w:rPr>
+        <w:t>"</w:t>
+      </w:r>
+      <w:r>
+        <w:rPr>
+          <w:rFonts w:ascii="Consolas" w:eastAsia="Times New Roman" w:hAnsi="Consolas" w:cs="Times New Roman"/>
+          <w:color w:val="F6F6F4"/>
+          <w:sz w:val="21"/>
+          <w:szCs w:val="21"/>
+          <w:lang w:eastAsia="pt-BR"/>
+        </w:rPr>
+        <w:t>exibir</w:t>
+      </w:r>
+      <w:r>
+        <w:rPr>
+          <w:rFonts w:ascii="Consolas" w:eastAsia="Times New Roman" w:hAnsi="Consolas" w:cs="Times New Roman"/>
+          <w:color w:val="DEE492"/>
+          <w:sz w:val="21"/>
+          <w:szCs w:val="21"/>
+          <w:lang w:eastAsia="pt-BR"/>
+        </w:rPr>
+        <w:t>"</w:t>
+      </w:r>
+      <w:r>
+        <w:rPr>
+          <w:rFonts w:ascii="Consolas" w:eastAsia="Times New Roman" w:hAnsi="Consolas" w:cs="Times New Roman"/>
+          <w:color w:val="F6F6F4"/>
+          <w:sz w:val="21"/>
+          <w:szCs w:val="21"/>
+          <w:lang w:eastAsia="pt-BR"/>
+        </w:rPr>
+        <w:t>&gt;{{msg</w:t>
+      </w:r>
+      <w:proofErr w:type="gramStart"/>
+      <w:r>
+        <w:rPr>
+          <w:rFonts w:ascii="Consolas" w:eastAsia="Times New Roman" w:hAnsi="Consolas" w:cs="Times New Roman"/>
+          <w:color w:val="F6F6F4"/>
+          <w:sz w:val="21"/>
+          <w:szCs w:val="21"/>
+          <w:lang w:eastAsia="pt-BR"/>
+        </w:rPr>
+        <w:t>}}&lt;</w:t>
+      </w:r>
+      <w:proofErr w:type="gramEnd"/>
+      <w:r>
+        <w:rPr>
+          <w:rFonts w:ascii="Consolas" w:eastAsia="Times New Roman" w:hAnsi="Consolas" w:cs="Times New Roman"/>
+          <w:color w:val="F6F6F4"/>
+          <w:sz w:val="21"/>
+          <w:szCs w:val="21"/>
+          <w:lang w:eastAsia="pt-BR"/>
+        </w:rPr>
+        <w:t>/</w:t>
+      </w:r>
+      <w:r>
+        <w:rPr>
+          <w:rFonts w:ascii="Consolas" w:eastAsia="Times New Roman" w:hAnsi="Consolas" w:cs="Times New Roman"/>
+          <w:color w:val="F286C4"/>
+          <w:sz w:val="21"/>
+          <w:szCs w:val="21"/>
+          <w:lang w:eastAsia="pt-BR"/>
+        </w:rPr>
+        <w:t>b-</w:t>
+      </w:r>
+      <w:proofErr w:type="spellStart"/>
+      <w:r>
+        <w:rPr>
+          <w:rFonts w:ascii="Consolas" w:eastAsia="Times New Roman" w:hAnsi="Consolas" w:cs="Times New Roman"/>
+          <w:color w:val="F286C4"/>
+          <w:sz w:val="21"/>
+          <w:szCs w:val="21"/>
+          <w:lang w:eastAsia="pt-BR"/>
+        </w:rPr>
+        <w:t>alert</w:t>
+      </w:r>
+      <w:proofErr w:type="spellEnd"/>
+      <w:r>
+        <w:rPr>
+          <w:rFonts w:ascii="Consolas" w:eastAsia="Times New Roman" w:hAnsi="Consolas" w:cs="Times New Roman"/>
+          <w:color w:val="F6F6F4"/>
+          <w:sz w:val="21"/>
+          <w:szCs w:val="21"/>
+          <w:lang w:eastAsia="pt-BR"/>
+        </w:rPr>
+        <w:t>&gt;</w:t>
+      </w:r>
+    </w:p>
+    <w:p>
+      <w:pPr>
+        <w:pStyle w:val="PargrafodaLista"/>
+        <w:numPr>
+          <w:ilvl w:val="0"/>
+          <w:numId w:val="1"/>
+        </w:numPr>
+        <w:shd w:val="clear" w:color="auto" w:fill="282A36"/>
+        <w:spacing w:after="0" w:line="285" w:lineRule="atLeast"/>
+        <w:jc w:val="left"/>
+        <w:rPr>
+          <w:rFonts w:ascii="Consolas" w:eastAsia="Times New Roman" w:hAnsi="Consolas" w:cs="Times New Roman"/>
+          <w:color w:val="F6F6F4"/>
+          <w:sz w:val="21"/>
+          <w:szCs w:val="21"/>
+          <w:lang w:eastAsia="pt-BR"/>
+        </w:rPr>
+      </w:pPr>
+      <w:r>
+        <w:rPr>
+          <w:rFonts w:ascii="Consolas" w:eastAsia="Times New Roman" w:hAnsi="Consolas" w:cs="Times New Roman"/>
+          <w:color w:val="F6F6F4"/>
+          <w:sz w:val="21"/>
+          <w:szCs w:val="21"/>
+          <w:lang w:eastAsia="pt-BR"/>
+        </w:rPr>
+        <w:t>        &lt;/</w:t>
+      </w:r>
+      <w:proofErr w:type="spellStart"/>
+      <w:r>
+        <w:rPr>
+          <w:rFonts w:ascii="Consolas" w:eastAsia="Times New Roman" w:hAnsi="Consolas" w:cs="Times New Roman"/>
+          <w:color w:val="F286C4"/>
+          <w:sz w:val="21"/>
+          <w:szCs w:val="21"/>
+          <w:lang w:eastAsia="pt-BR"/>
+        </w:rPr>
+        <w:t>transition</w:t>
+      </w:r>
+      <w:proofErr w:type="spellEnd"/>
+      <w:r>
+        <w:rPr>
+          <w:rFonts w:ascii="Consolas" w:eastAsia="Times New Roman" w:hAnsi="Consolas" w:cs="Times New Roman"/>
+          <w:color w:val="F6F6F4"/>
+          <w:sz w:val="21"/>
+          <w:szCs w:val="21"/>
+          <w:lang w:eastAsia="pt-BR"/>
+        </w:rPr>
+        <w:t>&gt;</w:t>
+      </w:r>
+    </w:p>
+    <w:p>
+      <w:pPr>
+        <w:pStyle w:val="PargrafodaLista"/>
+        <w:numPr>
+          <w:ilvl w:val="0"/>
+          <w:numId w:val="1"/>
+        </w:numPr>
+        <w:rPr>
+          <w:rFonts w:ascii="Consolas" w:hAnsi="Consolas"/>
+          <w:sz w:val="24"/>
+          <w:szCs w:val="24"/>
+        </w:rPr>
+      </w:pPr>
+    </w:p>
+    <w:p>
+      <w:pPr>
+        <w:pStyle w:val="PargrafodaLista"/>
+        <w:numPr>
+          <w:ilvl w:val="0"/>
+          <w:numId w:val="1"/>
+        </w:numPr>
+        <w:rPr>
+          <w:rFonts w:ascii="Consolas" w:hAnsi="Consolas"/>
+          <w:sz w:val="24"/>
+          <w:szCs w:val="24"/>
+        </w:rPr>
+      </w:pPr>
+      <w:r>
+        <w:rPr>
+          <w:rFonts w:ascii="Consolas" w:hAnsi="Consolas"/>
+          <w:sz w:val="24"/>
+          <w:szCs w:val="24"/>
+        </w:rPr>
+        <w:t>Passe o valor da variável exibir para false.</w:t>
+      </w:r>
+    </w:p>
+    <w:p>
+      <w:pPr>
+        <w:pStyle w:val="PargrafodaLista"/>
+        <w:numPr>
+          <w:ilvl w:val="0"/>
+          <w:numId w:val="1"/>
+        </w:numPr>
+        <w:rPr>
+          <w:rFonts w:ascii="Consolas" w:hAnsi="Consolas"/>
+          <w:sz w:val="24"/>
+          <w:szCs w:val="24"/>
+        </w:rPr>
+      </w:pPr>
+    </w:p>
+    <w:p>
+      <w:pPr>
+        <w:ind w:left="0" w:firstLine="340"/>
         <w:rPr>
           <w:rFonts w:ascii="Consolas" w:hAnsi="Consolas"/>
           <w:sz w:val="24"/>
@@ -11657,6 +12926,86 @@
       <w:contextualSpacing/>
     </w:pPr>
   </w:style>
+  <w:style w:type="character" w:styleId="Hyperlink">
+    <w:name w:val="Hyperlink"/>
+    <w:basedOn w:val="Fontepargpadro"/>
+    <w:uiPriority w:val="99"/>
+    <w:unhideWhenUsed/>
+    <w:rsid w:val="00161A63"/>
+    <w:rPr>
+      <w:color w:val="0563C1" w:themeColor="hyperlink"/>
+      <w:u w:val="single"/>
+    </w:rPr>
+  </w:style>
+  <w:style w:type="character" w:styleId="MenoPendente">
+    <w:name w:val="Unresolved Mention"/>
+    <w:basedOn w:val="Fontepargpadro"/>
+    <w:uiPriority w:val="99"/>
+    <w:semiHidden/>
+    <w:unhideWhenUsed/>
+    <w:rsid w:val="00161A63"/>
+    <w:rPr>
+      <w:color w:val="605E5C"/>
+      <w:shd w:val="clear" w:color="auto" w:fill="E1DFDD"/>
+    </w:rPr>
+  </w:style>
+  <w:style w:type="paragraph" w:styleId="Pr-formataoHTML">
+    <w:name w:val="HTML Preformatted"/>
+    <w:basedOn w:val="Normal"/>
+    <w:link w:val="Pr-formataoHTMLChar"/>
+    <w:uiPriority w:val="99"/>
+    <w:semiHidden/>
+    <w:unhideWhenUsed/>
+    <w:rsid w:val="0060024D"/>
+    <w:pPr>
+      <w:tabs>
+        <w:tab w:val="left" w:pos="916"/>
+        <w:tab w:val="left" w:pos="1832"/>
+        <w:tab w:val="left" w:pos="2748"/>
+        <w:tab w:val="left" w:pos="3664"/>
+        <w:tab w:val="left" w:pos="4580"/>
+        <w:tab w:val="left" w:pos="5496"/>
+        <w:tab w:val="left" w:pos="6412"/>
+        <w:tab w:val="left" w:pos="7328"/>
+        <w:tab w:val="left" w:pos="8244"/>
+        <w:tab w:val="left" w:pos="9160"/>
+        <w:tab w:val="left" w:pos="10076"/>
+        <w:tab w:val="left" w:pos="10992"/>
+        <w:tab w:val="left" w:pos="11908"/>
+        <w:tab w:val="left" w:pos="12824"/>
+        <w:tab w:val="left" w:pos="13740"/>
+        <w:tab w:val="left" w:pos="14656"/>
+      </w:tabs>
+      <w:spacing w:after="0" w:line="240" w:lineRule="auto"/>
+      <w:ind w:left="0" w:firstLine="0"/>
+      <w:jc w:val="left"/>
+    </w:pPr>
+    <w:rPr>
+      <w:rFonts w:ascii="Courier New" w:eastAsia="Times New Roman" w:hAnsi="Courier New" w:cs="Courier New"/>
+      <w:sz w:val="20"/>
+      <w:szCs w:val="20"/>
+      <w:lang w:eastAsia="pt-BR"/>
+    </w:rPr>
+  </w:style>
+  <w:style w:type="character" w:customStyle="1" w:styleId="Pr-formataoHTMLChar">
+    <w:name w:val="Pré-formatação HTML Char"/>
+    <w:basedOn w:val="Fontepargpadro"/>
+    <w:link w:val="Pr-formataoHTML"/>
+    <w:uiPriority w:val="99"/>
+    <w:semiHidden/>
+    <w:rsid w:val="0060024D"/>
+    <w:rPr>
+      <w:rFonts w:ascii="Courier New" w:eastAsia="Times New Roman" w:hAnsi="Courier New" w:cs="Courier New"/>
+      <w:sz w:val="20"/>
+      <w:szCs w:val="20"/>
+      <w:lang w:eastAsia="pt-BR"/>
+    </w:rPr>
+  </w:style>
+  <w:style w:type="character" w:customStyle="1" w:styleId="token">
+    <w:name w:val="token"/>
+    <w:basedOn w:val="Fontepargpadro"/>
+    <w:rsid w:val="0060024D"/>
+  </w:style>
 </w:styles>
 </file>
 

</xml_diff>

<commit_message>
Usando nomes e atributos dinämicos nas transition
</commit_message>
<xml_diff>
--- a/MELHORANDO ESTÉTICA.docx
+++ b/MELHORANDO ESTÉTICA.docx
@@ -7,6 +7,8 @@
         <w:jc w:val="center"/>
         <w:rPr>
           <w:rFonts w:ascii="Consolas" w:hAnsi="Consolas"/>
+          <w:b/>
+          <w:bCs/>
           <w:sz w:val="32"/>
           <w:szCs w:val="32"/>
         </w:rPr>
@@ -14,41 +16,61 @@
       <w:r>
         <w:rPr>
           <w:rFonts w:ascii="Consolas" w:hAnsi="Consolas"/>
+          <w:b/>
+          <w:bCs/>
           <w:sz w:val="32"/>
           <w:szCs w:val="32"/>
         </w:rPr>
-        <w:t>MELHORANDO ESTÉTICA-TRANSIÇÕES-E-ANIMAÇÕES NO VUE.JS</w:t>
-      </w:r>
-    </w:p>
-    <w:p>
-      <w:pPr>
-        <w:pStyle w:val="PargrafodaLista"/>
-        <w:ind w:left="1060" w:firstLine="0"/>
+        <w:t>MELHORANDO ESTÉTICA-TRANSIÇÕES-E-ANIMAÇÕES NO</w:t>
+      </w:r>
+      <w:r>
+        <w:rPr>
+          <w:rFonts w:ascii="Consolas" w:hAnsi="Consolas"/>
+          <w:sz w:val="32"/>
+          <w:szCs w:val="32"/>
+        </w:rPr>
+        <w:t xml:space="preserve"> </w:t>
+      </w:r>
+      <w:r>
         <w:rPr>
           <w:rFonts w:ascii="Consolas" w:hAnsi="Consolas"/>
           <w:b/>
           <w:bCs/>
-          <w:sz w:val="24"/>
-          <w:szCs w:val="24"/>
-        </w:rPr>
-      </w:pPr>
-      <w:r>
+          <w:sz w:val="32"/>
+          <w:szCs w:val="32"/>
+        </w:rPr>
+        <w:t>VUE.JS</w:t>
+      </w:r>
+    </w:p>
+    <w:p>
+      <w:pPr>
+        <w:pStyle w:val="PargrafodaLista"/>
+        <w:ind w:left="1060" w:firstLine="0"/>
         <w:rPr>
           <w:rFonts w:ascii="Consolas" w:hAnsi="Consolas"/>
           <w:b/>
           <w:bCs/>
-          <w:sz w:val="24"/>
-          <w:szCs w:val="24"/>
-        </w:rPr>
-        <w:t>Aula 210 – Preparando o c</w:t>
-      </w:r>
+          <w:sz w:val="28"/>
+          <w:szCs w:val="28"/>
+        </w:rPr>
+      </w:pPr>
       <w:r>
         <w:rPr>
           <w:rFonts w:ascii="Consolas" w:hAnsi="Consolas"/>
           <w:b/>
           <w:bCs/>
-          <w:sz w:val="24"/>
-          <w:szCs w:val="24"/>
+          <w:sz w:val="28"/>
+          <w:szCs w:val="28"/>
+        </w:rPr>
+        <w:t>Aula 210 – Preparando o c</w:t>
+      </w:r>
+      <w:r>
+        <w:rPr>
+          <w:rFonts w:ascii="Consolas" w:hAnsi="Consolas"/>
+          <w:b/>
+          <w:bCs/>
+          <w:sz w:val="28"/>
+          <w:szCs w:val="28"/>
         </w:rPr>
         <w:t>ódigo para as transições</w:t>
       </w:r>
@@ -3265,8 +3287,8 @@
           <w:rFonts w:ascii="Consolas" w:hAnsi="Consolas"/>
           <w:b/>
           <w:bCs/>
-          <w:sz w:val="24"/>
-          <w:szCs w:val="24"/>
+          <w:sz w:val="28"/>
+          <w:szCs w:val="28"/>
         </w:rPr>
       </w:pPr>
       <w:r>
@@ -3274,8 +3296,8 @@
           <w:rFonts w:ascii="Consolas" w:hAnsi="Consolas"/>
           <w:b/>
           <w:bCs/>
-          <w:sz w:val="24"/>
-          <w:szCs w:val="24"/>
+          <w:sz w:val="28"/>
+          <w:szCs w:val="28"/>
         </w:rPr>
         <w:t>Aula 21</w:t>
       </w:r>
@@ -3284,8 +3306,8 @@
           <w:rFonts w:ascii="Consolas" w:hAnsi="Consolas"/>
           <w:b/>
           <w:bCs/>
-          <w:sz w:val="24"/>
-          <w:szCs w:val="24"/>
+          <w:sz w:val="28"/>
+          <w:szCs w:val="28"/>
         </w:rPr>
         <w:t>2</w:t>
       </w:r>
@@ -3294,38 +3316,28 @@
           <w:rFonts w:ascii="Consolas" w:hAnsi="Consolas"/>
           <w:b/>
           <w:bCs/>
-          <w:sz w:val="24"/>
-          <w:szCs w:val="24"/>
-        </w:rPr>
-        <w:t xml:space="preserve"> – </w:t>
+          <w:sz w:val="28"/>
+          <w:szCs w:val="28"/>
+        </w:rPr>
+        <w:t xml:space="preserve"> – Definindo as classes CSS</w:t>
       </w:r>
       <w:r>
         <w:rPr>
           <w:rFonts w:ascii="Consolas" w:hAnsi="Consolas"/>
           <w:b/>
           <w:bCs/>
-          <w:sz w:val="24"/>
-          <w:szCs w:val="24"/>
-        </w:rPr>
-        <w:t>Definindo as classes CSS</w:t>
+          <w:sz w:val="28"/>
+          <w:szCs w:val="28"/>
+        </w:rPr>
+        <w:t xml:space="preserve"> para</w:t>
       </w:r>
       <w:r>
         <w:rPr>
           <w:rFonts w:ascii="Consolas" w:hAnsi="Consolas"/>
           <w:b/>
           <w:bCs/>
-          <w:sz w:val="24"/>
-          <w:szCs w:val="24"/>
-        </w:rPr>
-        <w:t xml:space="preserve"> para</w:t>
-      </w:r>
-      <w:r>
-        <w:rPr>
-          <w:rFonts w:ascii="Consolas" w:hAnsi="Consolas"/>
-          <w:b/>
-          <w:bCs/>
-          <w:sz w:val="24"/>
-          <w:szCs w:val="24"/>
+          <w:sz w:val="28"/>
+          <w:szCs w:val="28"/>
         </w:rPr>
         <w:t xml:space="preserve"> transição</w:t>
       </w:r>
@@ -5487,8 +5499,8 @@
           <w:rFonts w:ascii="Consolas" w:hAnsi="Consolas"/>
           <w:b/>
           <w:bCs/>
-          <w:sz w:val="24"/>
-          <w:szCs w:val="24"/>
+          <w:sz w:val="28"/>
+          <w:szCs w:val="28"/>
         </w:rPr>
       </w:pPr>
       <w:r>
@@ -5496,8 +5508,8 @@
           <w:rFonts w:ascii="Consolas" w:hAnsi="Consolas"/>
           <w:b/>
           <w:bCs/>
-          <w:sz w:val="24"/>
-          <w:szCs w:val="24"/>
+          <w:sz w:val="28"/>
+          <w:szCs w:val="28"/>
         </w:rPr>
         <w:t xml:space="preserve">Aula 213 </w:t>
       </w:r>
@@ -5506,8 +5518,8 @@
           <w:rFonts w:ascii="Consolas" w:hAnsi="Consolas"/>
           <w:b/>
           <w:bCs/>
-          <w:sz w:val="24"/>
-          <w:szCs w:val="24"/>
+          <w:sz w:val="28"/>
+          <w:szCs w:val="28"/>
         </w:rPr>
         <w:t>–</w:t>
       </w:r>
@@ -5516,8 +5528,8 @@
           <w:rFonts w:ascii="Consolas" w:hAnsi="Consolas"/>
           <w:b/>
           <w:bCs/>
-          <w:sz w:val="24"/>
-          <w:szCs w:val="24"/>
+          <w:sz w:val="28"/>
+          <w:szCs w:val="28"/>
         </w:rPr>
         <w:t xml:space="preserve"> </w:t>
       </w:r>
@@ -5526,8 +5538,8 @@
           <w:rFonts w:ascii="Consolas" w:hAnsi="Consolas"/>
           <w:b/>
           <w:bCs/>
-          <w:sz w:val="24"/>
-          <w:szCs w:val="24"/>
+          <w:sz w:val="28"/>
+          <w:szCs w:val="28"/>
         </w:rPr>
         <w:t xml:space="preserve">Criando </w:t>
       </w:r>
@@ -5537,8 +5549,8 @@
           <w:rFonts w:ascii="Consolas" w:hAnsi="Consolas"/>
           <w:b/>
           <w:bCs/>
-          <w:sz w:val="24"/>
-          <w:szCs w:val="24"/>
+          <w:sz w:val="28"/>
+          <w:szCs w:val="28"/>
         </w:rPr>
         <w:t>transição Fade</w:t>
       </w:r>
@@ -5548,8 +5560,8 @@
           <w:rFonts w:ascii="Consolas" w:hAnsi="Consolas"/>
           <w:b/>
           <w:bCs/>
-          <w:sz w:val="24"/>
-          <w:szCs w:val="24"/>
+          <w:sz w:val="28"/>
+          <w:szCs w:val="28"/>
         </w:rPr>
         <w:t xml:space="preserve"> com propriedade CSS </w:t>
       </w:r>
@@ -5559,12 +5571,25 @@
           <w:rFonts w:ascii="Consolas" w:hAnsi="Consolas"/>
           <w:b/>
           <w:bCs/>
-          <w:sz w:val="24"/>
-          <w:szCs w:val="24"/>
+          <w:sz w:val="28"/>
+          <w:szCs w:val="28"/>
         </w:rPr>
         <w:t>transition</w:t>
       </w:r>
       <w:proofErr w:type="spellEnd"/>
+    </w:p>
+    <w:p>
+      <w:pPr>
+        <w:pStyle w:val="PargrafodaLista"/>
+        <w:ind w:left="1060" w:firstLine="0"/>
+        <w:rPr>
+          <w:rFonts w:ascii="Consolas" w:hAnsi="Consolas"/>
+          <w:b/>
+          <w:bCs/>
+          <w:sz w:val="28"/>
+          <w:szCs w:val="28"/>
+        </w:rPr>
+      </w:pPr>
     </w:p>
     <w:p>
       <w:pPr>
@@ -6473,6 +6498,7 @@
           <w:szCs w:val="21"/>
           <w:lang w:eastAsia="pt-BR"/>
         </w:rPr>
+        <w:lastRenderedPageBreak/>
         <w:t>}</w:t>
       </w:r>
     </w:p>
@@ -6484,38 +6510,50 @@
           <w:rFonts w:ascii="Consolas" w:hAnsi="Consolas"/>
           <w:b/>
           <w:bCs/>
-          <w:sz w:val="24"/>
-          <w:szCs w:val="24"/>
-        </w:rPr>
-      </w:pPr>
-      <w:r>
+          <w:sz w:val="28"/>
+          <w:szCs w:val="28"/>
+        </w:rPr>
+      </w:pPr>
+    </w:p>
+    <w:p>
+      <w:pPr>
+        <w:pStyle w:val="PargrafodaLista"/>
+        <w:ind w:left="1060" w:firstLine="0"/>
         <w:rPr>
           <w:rFonts w:ascii="Consolas" w:hAnsi="Consolas"/>
           <w:b/>
           <w:bCs/>
-          <w:sz w:val="24"/>
-          <w:szCs w:val="24"/>
-        </w:rPr>
-        <w:lastRenderedPageBreak/>
-        <w:t>Aula 21</w:t>
-      </w:r>
+          <w:sz w:val="28"/>
+          <w:szCs w:val="28"/>
+        </w:rPr>
+      </w:pPr>
       <w:r>
         <w:rPr>
           <w:rFonts w:ascii="Consolas" w:hAnsi="Consolas"/>
           <w:b/>
           <w:bCs/>
-          <w:sz w:val="24"/>
-          <w:szCs w:val="24"/>
-        </w:rPr>
-        <w:t>4</w:t>
+          <w:sz w:val="28"/>
+          <w:szCs w:val="28"/>
+        </w:rPr>
+        <w:t>Aula 21</w:t>
       </w:r>
       <w:r>
         <w:rPr>
           <w:rFonts w:ascii="Consolas" w:hAnsi="Consolas"/>
           <w:b/>
           <w:bCs/>
-          <w:sz w:val="24"/>
-          <w:szCs w:val="24"/>
+          <w:sz w:val="28"/>
+          <w:szCs w:val="28"/>
+        </w:rPr>
+        <w:t>4</w:t>
+      </w:r>
+      <w:r>
+        <w:rPr>
+          <w:rFonts w:ascii="Consolas" w:hAnsi="Consolas"/>
+          <w:b/>
+          <w:bCs/>
+          <w:sz w:val="28"/>
+          <w:szCs w:val="28"/>
         </w:rPr>
         <w:t xml:space="preserve"> – Criando transição Slide com propriedade CSS.</w:t>
       </w:r>
@@ -8584,8 +8622,8 @@
           <w:rFonts w:ascii="Consolas" w:hAnsi="Consolas"/>
           <w:b/>
           <w:bCs/>
-          <w:sz w:val="24"/>
-          <w:szCs w:val="24"/>
+          <w:sz w:val="28"/>
+          <w:szCs w:val="28"/>
         </w:rPr>
       </w:pPr>
       <w:r>
@@ -8593,9 +8631,10 @@
           <w:rFonts w:ascii="Consolas" w:hAnsi="Consolas"/>
           <w:b/>
           <w:bCs/>
-          <w:sz w:val="24"/>
-          <w:szCs w:val="24"/>
-        </w:rPr>
+          <w:sz w:val="28"/>
+          <w:szCs w:val="28"/>
+        </w:rPr>
+        <w:lastRenderedPageBreak/>
         <w:t>Aula 215 – Mist</w:t>
       </w:r>
       <w:r>
@@ -8603,8 +8642,8 @@
           <w:rFonts w:ascii="Consolas" w:hAnsi="Consolas"/>
           <w:b/>
           <w:bCs/>
-          <w:sz w:val="24"/>
-          <w:szCs w:val="24"/>
+          <w:sz w:val="28"/>
+          <w:szCs w:val="28"/>
         </w:rPr>
         <w:t xml:space="preserve">urando as propriedades Animation e </w:t>
       </w:r>
@@ -8614,8 +8653,8 @@
           <w:rFonts w:ascii="Consolas" w:hAnsi="Consolas"/>
           <w:b/>
           <w:bCs/>
-          <w:sz w:val="24"/>
-          <w:szCs w:val="24"/>
+          <w:sz w:val="28"/>
+          <w:szCs w:val="28"/>
         </w:rPr>
         <w:t>transition</w:t>
       </w:r>
@@ -8676,16 +8715,7 @@
           <w:sz w:val="24"/>
           <w:szCs w:val="24"/>
         </w:rPr>
-        <w:t xml:space="preserve"> </w:t>
-      </w:r>
-      <w:r>
-        <w:rPr>
-          <w:rFonts w:ascii="Consolas" w:hAnsi="Consolas"/>
-          <w:sz w:val="24"/>
-          <w:szCs w:val="24"/>
-        </w:rPr>
-        <w:lastRenderedPageBreak/>
-        <w:t>&lt;</w:t>
+        <w:t xml:space="preserve"> &lt;</w:t>
       </w:r>
       <w:proofErr w:type="spellStart"/>
       <w:r>
@@ -9598,8 +9628,8 @@
           <w:rFonts w:ascii="Consolas" w:hAnsi="Consolas"/>
           <w:b/>
           <w:bCs/>
-          <w:sz w:val="24"/>
-          <w:szCs w:val="24"/>
+          <w:sz w:val="28"/>
+          <w:szCs w:val="28"/>
         </w:rPr>
       </w:pPr>
       <w:r>
@@ -9607,11 +9637,24 @@
           <w:rFonts w:ascii="Consolas" w:hAnsi="Consolas"/>
           <w:b/>
           <w:bCs/>
-          <w:sz w:val="24"/>
-          <w:szCs w:val="24"/>
+          <w:sz w:val="28"/>
+          <w:szCs w:val="28"/>
         </w:rPr>
         <w:t>Aula 216 – V-show</w:t>
       </w:r>
+    </w:p>
+    <w:p>
+      <w:pPr>
+        <w:pStyle w:val="PargrafodaLista"/>
+        <w:ind w:left="1060" w:firstLine="0"/>
+        <w:rPr>
+          <w:rFonts w:ascii="Consolas" w:hAnsi="Consolas"/>
+          <w:b/>
+          <w:bCs/>
+          <w:sz w:val="28"/>
+          <w:szCs w:val="28"/>
+        </w:rPr>
+      </w:pPr>
     </w:p>
     <w:p>
       <w:pPr>
@@ -10141,8 +10184,8 @@
           <w:rFonts w:ascii="Consolas" w:hAnsi="Consolas"/>
           <w:b/>
           <w:bCs/>
-          <w:sz w:val="24"/>
-          <w:szCs w:val="24"/>
+          <w:sz w:val="28"/>
+          <w:szCs w:val="28"/>
         </w:rPr>
       </w:pPr>
       <w:r>
@@ -10150,16 +10193,16 @@
           <w:rFonts w:ascii="Consolas" w:hAnsi="Consolas"/>
           <w:b/>
           <w:bCs/>
-          <w:sz w:val="24"/>
-          <w:szCs w:val="24"/>
+          <w:sz w:val="28"/>
+          <w:szCs w:val="28"/>
         </w:rPr>
         <w:t>Aula 217 – Configurando animação no carregamento do</w:t>
       </w:r>
       <w:r>
         <w:rPr>
           <w:rFonts w:ascii="Consolas" w:hAnsi="Consolas"/>
-          <w:sz w:val="24"/>
-          <w:szCs w:val="24"/>
+          <w:sz w:val="28"/>
+          <w:szCs w:val="28"/>
         </w:rPr>
         <w:t xml:space="preserve"> </w:t>
       </w:r>
@@ -10168,11 +10211,24 @@
           <w:rFonts w:ascii="Consolas" w:hAnsi="Consolas"/>
           <w:b/>
           <w:bCs/>
-          <w:sz w:val="24"/>
-          <w:szCs w:val="24"/>
+          <w:sz w:val="28"/>
+          <w:szCs w:val="28"/>
         </w:rPr>
         <w:t>componente.</w:t>
       </w:r>
+    </w:p>
+    <w:p>
+      <w:pPr>
+        <w:pStyle w:val="PargrafodaLista"/>
+        <w:ind w:left="1060" w:firstLine="0"/>
+        <w:rPr>
+          <w:rFonts w:ascii="Consolas" w:hAnsi="Consolas"/>
+          <w:b/>
+          <w:bCs/>
+          <w:sz w:val="28"/>
+          <w:szCs w:val="28"/>
+        </w:rPr>
+      </w:pPr>
     </w:p>
     <w:p>
       <w:pPr>
@@ -11097,6 +11153,7 @@
           <w:szCs w:val="21"/>
           <w:lang w:eastAsia="pt-BR"/>
         </w:rPr>
+        <w:lastRenderedPageBreak/>
         <w:t>        }</w:t>
       </w:r>
     </w:p>
@@ -11119,8 +11176,8 @@
           <w:rFonts w:ascii="Consolas" w:hAnsi="Consolas"/>
           <w:b/>
           <w:bCs/>
-          <w:sz w:val="24"/>
-          <w:szCs w:val="24"/>
+          <w:sz w:val="28"/>
+          <w:szCs w:val="28"/>
         </w:rPr>
       </w:pPr>
       <w:r>
@@ -11128,11 +11185,24 @@
           <w:rFonts w:ascii="Consolas" w:hAnsi="Consolas"/>
           <w:b/>
           <w:bCs/>
-          <w:sz w:val="24"/>
-          <w:szCs w:val="24"/>
+          <w:sz w:val="28"/>
+          <w:szCs w:val="28"/>
         </w:rPr>
         <w:t>Aula 218 – Usando nomes diferentes de classes CSS</w:t>
       </w:r>
+    </w:p>
+    <w:p>
+      <w:pPr>
+        <w:pStyle w:val="PargrafodaLista"/>
+        <w:ind w:left="1060" w:firstLine="0"/>
+        <w:rPr>
+          <w:rFonts w:ascii="Consolas" w:hAnsi="Consolas"/>
+          <w:b/>
+          <w:bCs/>
+          <w:sz w:val="24"/>
+          <w:szCs w:val="24"/>
+        </w:rPr>
+      </w:pPr>
     </w:p>
     <w:p>
       <w:pPr>
@@ -11226,7 +11296,6 @@
           <w:sz w:val="24"/>
           <w:szCs w:val="24"/>
         </w:rPr>
-        <w:lastRenderedPageBreak/>
         <w:t>Que possui várias animações</w:t>
       </w:r>
       <w:r>
@@ -12357,6 +12426,2522 @@
           <w:szCs w:val="24"/>
         </w:rPr>
         <w:t>Passe o valor da variável exibir para false.</w:t>
+      </w:r>
+    </w:p>
+    <w:p>
+      <w:pPr>
+        <w:pStyle w:val="PargrafodaLista"/>
+        <w:ind w:left="1060" w:firstLine="0"/>
+        <w:rPr>
+          <w:rFonts w:ascii="Consolas" w:hAnsi="Consolas"/>
+          <w:b/>
+          <w:bCs/>
+          <w:sz w:val="24"/>
+          <w:szCs w:val="24"/>
+        </w:rPr>
+      </w:pPr>
+    </w:p>
+    <w:p>
+      <w:pPr>
+        <w:pStyle w:val="PargrafodaLista"/>
+        <w:ind w:left="1060" w:firstLine="0"/>
+        <w:rPr>
+          <w:rFonts w:ascii="Consolas" w:hAnsi="Consolas"/>
+          <w:b/>
+          <w:bCs/>
+          <w:sz w:val="28"/>
+          <w:szCs w:val="28"/>
+        </w:rPr>
+      </w:pPr>
+      <w:r>
+        <w:rPr>
+          <w:rFonts w:ascii="Consolas" w:hAnsi="Consolas"/>
+          <w:b/>
+          <w:bCs/>
+          <w:sz w:val="28"/>
+          <w:szCs w:val="28"/>
+        </w:rPr>
+        <w:t>Aula 219 – Usando nomes e atributos dinâmicos</w:t>
+      </w:r>
+    </w:p>
+    <w:p>
+      <w:pPr>
+        <w:pStyle w:val="PargrafodaLista"/>
+        <w:ind w:left="1060" w:firstLine="0"/>
+        <w:rPr>
+          <w:rFonts w:ascii="Consolas" w:hAnsi="Consolas"/>
+          <w:b/>
+          <w:bCs/>
+          <w:sz w:val="24"/>
+          <w:szCs w:val="24"/>
+        </w:rPr>
+      </w:pPr>
+    </w:p>
+    <w:p>
+      <w:pPr>
+        <w:pStyle w:val="PargrafodaLista"/>
+        <w:numPr>
+          <w:ilvl w:val="0"/>
+          <w:numId w:val="1"/>
+        </w:numPr>
+        <w:rPr>
+          <w:rFonts w:ascii="Consolas" w:hAnsi="Consolas"/>
+          <w:sz w:val="24"/>
+          <w:szCs w:val="24"/>
+        </w:rPr>
+      </w:pPr>
+      <w:r>
+        <w:rPr>
+          <w:rFonts w:ascii="Consolas" w:hAnsi="Consolas"/>
+          <w:sz w:val="24"/>
+          <w:szCs w:val="24"/>
+        </w:rPr>
+        <w:t xml:space="preserve">Os nomes dos atributos da </w:t>
+      </w:r>
+      <w:proofErr w:type="spellStart"/>
+      <w:r>
+        <w:rPr>
+          <w:rFonts w:ascii="Consolas" w:hAnsi="Consolas"/>
+          <w:sz w:val="24"/>
+          <w:szCs w:val="24"/>
+        </w:rPr>
+        <w:t>tag</w:t>
+      </w:r>
+      <w:proofErr w:type="spellEnd"/>
+      <w:r>
+        <w:rPr>
+          <w:rFonts w:ascii="Consolas" w:hAnsi="Consolas"/>
+          <w:sz w:val="24"/>
+          <w:szCs w:val="24"/>
+        </w:rPr>
+        <w:t xml:space="preserve"> &lt;</w:t>
+      </w:r>
+      <w:proofErr w:type="spellStart"/>
+      <w:r>
+        <w:rPr>
+          <w:rFonts w:ascii="Consolas" w:hAnsi="Consolas"/>
+          <w:sz w:val="24"/>
+          <w:szCs w:val="24"/>
+        </w:rPr>
+        <w:t>transition</w:t>
+      </w:r>
+      <w:proofErr w:type="spellEnd"/>
+      <w:r>
+        <w:rPr>
+          <w:rFonts w:ascii="Consolas" w:hAnsi="Consolas"/>
+          <w:sz w:val="24"/>
+          <w:szCs w:val="24"/>
+        </w:rPr>
+        <w:t xml:space="preserve">&gt; podem ser passados dinamicamente utilizando </w:t>
+      </w:r>
+      <w:proofErr w:type="spellStart"/>
+      <w:r>
+        <w:rPr>
+          <w:rFonts w:ascii="Consolas" w:hAnsi="Consolas"/>
+          <w:sz w:val="24"/>
+          <w:szCs w:val="24"/>
+        </w:rPr>
+        <w:t>bind</w:t>
+      </w:r>
+      <w:proofErr w:type="spellEnd"/>
+      <w:r>
+        <w:rPr>
+          <w:rFonts w:ascii="Consolas" w:hAnsi="Consolas"/>
+          <w:sz w:val="24"/>
+          <w:szCs w:val="24"/>
+        </w:rPr>
+        <w:t xml:space="preserve">. Para exemplificar vamos duplicar </w:t>
+      </w:r>
+      <w:r>
+        <w:rPr>
+          <w:rFonts w:ascii="Consolas" w:hAnsi="Consolas"/>
+          <w:sz w:val="24"/>
+          <w:szCs w:val="24"/>
+        </w:rPr>
+        <w:t xml:space="preserve">a </w:t>
+      </w:r>
+      <w:proofErr w:type="spellStart"/>
+      <w:r>
+        <w:rPr>
+          <w:rFonts w:ascii="Consolas" w:hAnsi="Consolas"/>
+          <w:sz w:val="24"/>
+          <w:szCs w:val="24"/>
+        </w:rPr>
+        <w:t>tag</w:t>
+      </w:r>
+      <w:proofErr w:type="spellEnd"/>
+      <w:r>
+        <w:rPr>
+          <w:rFonts w:ascii="Consolas" w:hAnsi="Consolas"/>
+          <w:sz w:val="24"/>
+          <w:szCs w:val="24"/>
+        </w:rPr>
+        <w:t xml:space="preserve"> </w:t>
+      </w:r>
+      <w:proofErr w:type="spellStart"/>
+      <w:r>
+        <w:rPr>
+          <w:rFonts w:ascii="Consolas" w:hAnsi="Consolas"/>
+          <w:sz w:val="24"/>
+          <w:szCs w:val="24"/>
+        </w:rPr>
+        <w:t>transition</w:t>
+      </w:r>
+      <w:proofErr w:type="spellEnd"/>
+      <w:r>
+        <w:rPr>
+          <w:rFonts w:ascii="Consolas" w:hAnsi="Consolas"/>
+          <w:sz w:val="24"/>
+          <w:szCs w:val="24"/>
+        </w:rPr>
+        <w:t xml:space="preserve"> do slide.</w:t>
+      </w:r>
+    </w:p>
+    <w:p>
+      <w:pPr>
+        <w:pStyle w:val="PargrafodaLista"/>
+        <w:numPr>
+          <w:ilvl w:val="0"/>
+          <w:numId w:val="1"/>
+        </w:numPr>
+        <w:shd w:val="clear" w:color="auto" w:fill="282A36"/>
+        <w:spacing w:after="0" w:line="285" w:lineRule="atLeast"/>
+        <w:jc w:val="left"/>
+        <w:rPr>
+          <w:rFonts w:ascii="Consolas" w:eastAsia="Times New Roman" w:hAnsi="Consolas" w:cs="Times New Roman"/>
+          <w:color w:val="F6F6F4"/>
+          <w:sz w:val="21"/>
+          <w:szCs w:val="21"/>
+          <w:lang w:eastAsia="pt-BR"/>
+        </w:rPr>
+      </w:pPr>
+      <w:r>
+        <w:rPr>
+          <w:rFonts w:ascii="Consolas" w:eastAsia="Times New Roman" w:hAnsi="Consolas" w:cs="Times New Roman"/>
+          <w:color w:val="F6F6F4"/>
+          <w:sz w:val="21"/>
+          <w:szCs w:val="21"/>
+          <w:lang w:eastAsia="pt-BR"/>
+        </w:rPr>
+        <w:t>&lt;</w:t>
+      </w:r>
+      <w:proofErr w:type="spellStart"/>
+      <w:r>
+        <w:rPr>
+          <w:rFonts w:ascii="Consolas" w:eastAsia="Times New Roman" w:hAnsi="Consolas" w:cs="Times New Roman"/>
+          <w:color w:val="F286C4"/>
+          <w:sz w:val="21"/>
+          <w:szCs w:val="21"/>
+          <w:lang w:eastAsia="pt-BR"/>
+        </w:rPr>
+        <w:t>transition</w:t>
+      </w:r>
+      <w:proofErr w:type="spellEnd"/>
+      <w:r>
+        <w:rPr>
+          <w:rFonts w:ascii="Consolas" w:eastAsia="Times New Roman" w:hAnsi="Consolas" w:cs="Times New Roman"/>
+          <w:color w:val="F6F6F4"/>
+          <w:sz w:val="21"/>
+          <w:szCs w:val="21"/>
+          <w:lang w:eastAsia="pt-BR"/>
+        </w:rPr>
+        <w:t xml:space="preserve"> </w:t>
+      </w:r>
+      <w:r>
+        <w:rPr>
+          <w:rFonts w:ascii="Consolas" w:eastAsia="Times New Roman" w:hAnsi="Consolas" w:cs="Times New Roman"/>
+          <w:color w:val="F286C4"/>
+          <w:sz w:val="21"/>
+          <w:szCs w:val="21"/>
+          <w:lang w:eastAsia="pt-BR"/>
+        </w:rPr>
+        <w:t>:</w:t>
+      </w:r>
+      <w:proofErr w:type="spellStart"/>
+      <w:r>
+        <w:rPr>
+          <w:rFonts w:ascii="Consolas" w:eastAsia="Times New Roman" w:hAnsi="Consolas" w:cs="Times New Roman"/>
+          <w:i/>
+          <w:iCs/>
+          <w:color w:val="62E884"/>
+          <w:sz w:val="21"/>
+          <w:szCs w:val="21"/>
+          <w:lang w:eastAsia="pt-BR"/>
+        </w:rPr>
+        <w:t>name</w:t>
+      </w:r>
+      <w:proofErr w:type="spellEnd"/>
+      <w:r>
+        <w:rPr>
+          <w:rFonts w:ascii="Consolas" w:eastAsia="Times New Roman" w:hAnsi="Consolas" w:cs="Times New Roman"/>
+          <w:color w:val="F286C4"/>
+          <w:sz w:val="21"/>
+          <w:szCs w:val="21"/>
+          <w:lang w:eastAsia="pt-BR"/>
+        </w:rPr>
+        <w:t>=</w:t>
+      </w:r>
+      <w:r>
+        <w:rPr>
+          <w:rFonts w:ascii="Consolas" w:eastAsia="Times New Roman" w:hAnsi="Consolas" w:cs="Times New Roman"/>
+          <w:color w:val="DEE492"/>
+          <w:sz w:val="21"/>
+          <w:szCs w:val="21"/>
+          <w:lang w:eastAsia="pt-BR"/>
+        </w:rPr>
+        <w:t>"</w:t>
+      </w:r>
+      <w:proofErr w:type="spellStart"/>
+      <w:r>
+        <w:rPr>
+          <w:rFonts w:ascii="Consolas" w:eastAsia="Times New Roman" w:hAnsi="Consolas" w:cs="Times New Roman"/>
+          <w:color w:val="F6F6F4"/>
+          <w:sz w:val="21"/>
+          <w:szCs w:val="21"/>
+          <w:lang w:eastAsia="pt-BR"/>
+        </w:rPr>
+        <w:t>tipoAnimacao</w:t>
+      </w:r>
+      <w:proofErr w:type="spellEnd"/>
+      <w:r>
+        <w:rPr>
+          <w:rFonts w:ascii="Consolas" w:eastAsia="Times New Roman" w:hAnsi="Consolas" w:cs="Times New Roman"/>
+          <w:color w:val="DEE492"/>
+          <w:sz w:val="21"/>
+          <w:szCs w:val="21"/>
+          <w:lang w:eastAsia="pt-BR"/>
+        </w:rPr>
+        <w:t>"</w:t>
+      </w:r>
+      <w:r>
+        <w:rPr>
+          <w:rFonts w:ascii="Consolas" w:eastAsia="Times New Roman" w:hAnsi="Consolas" w:cs="Times New Roman"/>
+          <w:color w:val="F6F6F4"/>
+          <w:sz w:val="21"/>
+          <w:szCs w:val="21"/>
+          <w:lang w:eastAsia="pt-BR"/>
+        </w:rPr>
+        <w:t xml:space="preserve"> &gt;</w:t>
+      </w:r>
+    </w:p>
+    <w:p>
+      <w:pPr>
+        <w:pStyle w:val="PargrafodaLista"/>
+        <w:numPr>
+          <w:ilvl w:val="0"/>
+          <w:numId w:val="1"/>
+        </w:numPr>
+        <w:shd w:val="clear" w:color="auto" w:fill="282A36"/>
+        <w:spacing w:after="0" w:line="285" w:lineRule="atLeast"/>
+        <w:jc w:val="left"/>
+        <w:rPr>
+          <w:rFonts w:ascii="Consolas" w:eastAsia="Times New Roman" w:hAnsi="Consolas" w:cs="Times New Roman"/>
+          <w:color w:val="F6F6F4"/>
+          <w:sz w:val="21"/>
+          <w:szCs w:val="21"/>
+          <w:lang w:eastAsia="pt-BR"/>
+        </w:rPr>
+      </w:pPr>
+      <w:r>
+        <w:rPr>
+          <w:rFonts w:ascii="Consolas" w:eastAsia="Times New Roman" w:hAnsi="Consolas" w:cs="Times New Roman"/>
+          <w:color w:val="F6F6F4"/>
+          <w:sz w:val="21"/>
+          <w:szCs w:val="21"/>
+          <w:lang w:eastAsia="pt-BR"/>
+        </w:rPr>
+        <w:t>            &lt;</w:t>
+      </w:r>
+      <w:r>
+        <w:rPr>
+          <w:rFonts w:ascii="Consolas" w:eastAsia="Times New Roman" w:hAnsi="Consolas" w:cs="Times New Roman"/>
+          <w:color w:val="F286C4"/>
+          <w:sz w:val="21"/>
+          <w:szCs w:val="21"/>
+          <w:lang w:eastAsia="pt-BR"/>
+        </w:rPr>
+        <w:t>b-</w:t>
+      </w:r>
+      <w:proofErr w:type="spellStart"/>
+      <w:r>
+        <w:rPr>
+          <w:rFonts w:ascii="Consolas" w:eastAsia="Times New Roman" w:hAnsi="Consolas" w:cs="Times New Roman"/>
+          <w:color w:val="F286C4"/>
+          <w:sz w:val="21"/>
+          <w:szCs w:val="21"/>
+          <w:lang w:eastAsia="pt-BR"/>
+        </w:rPr>
+        <w:t>alert</w:t>
+      </w:r>
+      <w:proofErr w:type="spellEnd"/>
+      <w:r>
+        <w:rPr>
+          <w:rFonts w:ascii="Consolas" w:eastAsia="Times New Roman" w:hAnsi="Consolas" w:cs="Times New Roman"/>
+          <w:color w:val="F6F6F4"/>
+          <w:sz w:val="21"/>
+          <w:szCs w:val="21"/>
+          <w:lang w:eastAsia="pt-BR"/>
+        </w:rPr>
+        <w:t xml:space="preserve"> </w:t>
+      </w:r>
+      <w:proofErr w:type="spellStart"/>
+      <w:r>
+        <w:rPr>
+          <w:rFonts w:ascii="Consolas" w:eastAsia="Times New Roman" w:hAnsi="Consolas" w:cs="Times New Roman"/>
+          <w:i/>
+          <w:iCs/>
+          <w:color w:val="62E884"/>
+          <w:sz w:val="21"/>
+          <w:szCs w:val="21"/>
+          <w:lang w:eastAsia="pt-BR"/>
+        </w:rPr>
+        <w:t>variant</w:t>
+      </w:r>
+      <w:proofErr w:type="spellEnd"/>
+      <w:r>
+        <w:rPr>
+          <w:rFonts w:ascii="Consolas" w:eastAsia="Times New Roman" w:hAnsi="Consolas" w:cs="Times New Roman"/>
+          <w:color w:val="F286C4"/>
+          <w:sz w:val="21"/>
+          <w:szCs w:val="21"/>
+          <w:lang w:eastAsia="pt-BR"/>
+        </w:rPr>
+        <w:t>=</w:t>
+      </w:r>
+      <w:r>
+        <w:rPr>
+          <w:rFonts w:ascii="Consolas" w:eastAsia="Times New Roman" w:hAnsi="Consolas" w:cs="Times New Roman"/>
+          <w:color w:val="DEE492"/>
+          <w:sz w:val="21"/>
+          <w:szCs w:val="21"/>
+          <w:lang w:eastAsia="pt-BR"/>
+        </w:rPr>
+        <w:t>"</w:t>
+      </w:r>
+      <w:proofErr w:type="spellStart"/>
+      <w:r>
+        <w:rPr>
+          <w:rFonts w:ascii="Consolas" w:eastAsia="Times New Roman" w:hAnsi="Consolas" w:cs="Times New Roman"/>
+          <w:color w:val="E7EE98"/>
+          <w:sz w:val="21"/>
+          <w:szCs w:val="21"/>
+          <w:lang w:eastAsia="pt-BR"/>
+        </w:rPr>
+        <w:t>info</w:t>
+      </w:r>
+      <w:proofErr w:type="spellEnd"/>
+      <w:r>
+        <w:rPr>
+          <w:rFonts w:ascii="Consolas" w:eastAsia="Times New Roman" w:hAnsi="Consolas" w:cs="Times New Roman"/>
+          <w:color w:val="DEE492"/>
+          <w:sz w:val="21"/>
+          <w:szCs w:val="21"/>
+          <w:lang w:eastAsia="pt-BR"/>
+        </w:rPr>
+        <w:t>"</w:t>
+      </w:r>
+      <w:r>
+        <w:rPr>
+          <w:rFonts w:ascii="Consolas" w:eastAsia="Times New Roman" w:hAnsi="Consolas" w:cs="Times New Roman"/>
+          <w:color w:val="F6F6F4"/>
+          <w:sz w:val="21"/>
+          <w:szCs w:val="21"/>
+          <w:lang w:eastAsia="pt-BR"/>
+        </w:rPr>
+        <w:t xml:space="preserve"> </w:t>
+      </w:r>
+      <w:r>
+        <w:rPr>
+          <w:rFonts w:ascii="Consolas" w:eastAsia="Times New Roman" w:hAnsi="Consolas" w:cs="Times New Roman"/>
+          <w:i/>
+          <w:iCs/>
+          <w:color w:val="62E884"/>
+          <w:sz w:val="21"/>
+          <w:szCs w:val="21"/>
+          <w:lang w:eastAsia="pt-BR"/>
+        </w:rPr>
+        <w:t>show</w:t>
+      </w:r>
+      <w:r>
+        <w:rPr>
+          <w:rFonts w:ascii="Consolas" w:eastAsia="Times New Roman" w:hAnsi="Consolas" w:cs="Times New Roman"/>
+          <w:color w:val="F6F6F4"/>
+          <w:sz w:val="21"/>
+          <w:szCs w:val="21"/>
+          <w:lang w:eastAsia="pt-BR"/>
+        </w:rPr>
+        <w:t xml:space="preserve"> </w:t>
+      </w:r>
+      <w:r>
+        <w:rPr>
+          <w:rFonts w:ascii="Consolas" w:eastAsia="Times New Roman" w:hAnsi="Consolas" w:cs="Times New Roman"/>
+          <w:i/>
+          <w:iCs/>
+          <w:color w:val="62E884"/>
+          <w:sz w:val="21"/>
+          <w:szCs w:val="21"/>
+          <w:lang w:eastAsia="pt-BR"/>
+        </w:rPr>
+        <w:t>v-show</w:t>
+      </w:r>
+      <w:r>
+        <w:rPr>
+          <w:rFonts w:ascii="Consolas" w:eastAsia="Times New Roman" w:hAnsi="Consolas" w:cs="Times New Roman"/>
+          <w:color w:val="F286C4"/>
+          <w:sz w:val="21"/>
+          <w:szCs w:val="21"/>
+          <w:lang w:eastAsia="pt-BR"/>
+        </w:rPr>
+        <w:t>=</w:t>
+      </w:r>
+      <w:r>
+        <w:rPr>
+          <w:rFonts w:ascii="Consolas" w:eastAsia="Times New Roman" w:hAnsi="Consolas" w:cs="Times New Roman"/>
+          <w:color w:val="DEE492"/>
+          <w:sz w:val="21"/>
+          <w:szCs w:val="21"/>
+          <w:lang w:eastAsia="pt-BR"/>
+        </w:rPr>
+        <w:t>"</w:t>
+      </w:r>
+      <w:r>
+        <w:rPr>
+          <w:rFonts w:ascii="Consolas" w:eastAsia="Times New Roman" w:hAnsi="Consolas" w:cs="Times New Roman"/>
+          <w:color w:val="F6F6F4"/>
+          <w:sz w:val="21"/>
+          <w:szCs w:val="21"/>
+          <w:lang w:eastAsia="pt-BR"/>
+        </w:rPr>
+        <w:t>exibir</w:t>
+      </w:r>
+      <w:r>
+        <w:rPr>
+          <w:rFonts w:ascii="Consolas" w:eastAsia="Times New Roman" w:hAnsi="Consolas" w:cs="Times New Roman"/>
+          <w:color w:val="DEE492"/>
+          <w:sz w:val="21"/>
+          <w:szCs w:val="21"/>
+          <w:lang w:eastAsia="pt-BR"/>
+        </w:rPr>
+        <w:t>"</w:t>
+      </w:r>
+      <w:r>
+        <w:rPr>
+          <w:rFonts w:ascii="Consolas" w:eastAsia="Times New Roman" w:hAnsi="Consolas" w:cs="Times New Roman"/>
+          <w:color w:val="F6F6F4"/>
+          <w:sz w:val="21"/>
+          <w:szCs w:val="21"/>
+          <w:lang w:eastAsia="pt-BR"/>
+        </w:rPr>
+        <w:t>&gt;{{msg</w:t>
+      </w:r>
+      <w:proofErr w:type="gramStart"/>
+      <w:r>
+        <w:rPr>
+          <w:rFonts w:ascii="Consolas" w:eastAsia="Times New Roman" w:hAnsi="Consolas" w:cs="Times New Roman"/>
+          <w:color w:val="F6F6F4"/>
+          <w:sz w:val="21"/>
+          <w:szCs w:val="21"/>
+          <w:lang w:eastAsia="pt-BR"/>
+        </w:rPr>
+        <w:t>}}&lt;</w:t>
+      </w:r>
+      <w:proofErr w:type="gramEnd"/>
+      <w:r>
+        <w:rPr>
+          <w:rFonts w:ascii="Consolas" w:eastAsia="Times New Roman" w:hAnsi="Consolas" w:cs="Times New Roman"/>
+          <w:color w:val="F6F6F4"/>
+          <w:sz w:val="21"/>
+          <w:szCs w:val="21"/>
+          <w:lang w:eastAsia="pt-BR"/>
+        </w:rPr>
+        <w:t>/</w:t>
+      </w:r>
+      <w:r>
+        <w:rPr>
+          <w:rFonts w:ascii="Consolas" w:eastAsia="Times New Roman" w:hAnsi="Consolas" w:cs="Times New Roman"/>
+          <w:color w:val="F286C4"/>
+          <w:sz w:val="21"/>
+          <w:szCs w:val="21"/>
+          <w:lang w:eastAsia="pt-BR"/>
+        </w:rPr>
+        <w:t>b-</w:t>
+      </w:r>
+      <w:proofErr w:type="spellStart"/>
+      <w:r>
+        <w:rPr>
+          <w:rFonts w:ascii="Consolas" w:eastAsia="Times New Roman" w:hAnsi="Consolas" w:cs="Times New Roman"/>
+          <w:color w:val="F286C4"/>
+          <w:sz w:val="21"/>
+          <w:szCs w:val="21"/>
+          <w:lang w:eastAsia="pt-BR"/>
+        </w:rPr>
+        <w:t>alert</w:t>
+      </w:r>
+      <w:proofErr w:type="spellEnd"/>
+      <w:r>
+        <w:rPr>
+          <w:rFonts w:ascii="Consolas" w:eastAsia="Times New Roman" w:hAnsi="Consolas" w:cs="Times New Roman"/>
+          <w:color w:val="F6F6F4"/>
+          <w:sz w:val="21"/>
+          <w:szCs w:val="21"/>
+          <w:lang w:eastAsia="pt-BR"/>
+        </w:rPr>
+        <w:t>&gt;</w:t>
+      </w:r>
+    </w:p>
+    <w:p>
+      <w:pPr>
+        <w:pStyle w:val="PargrafodaLista"/>
+        <w:numPr>
+          <w:ilvl w:val="0"/>
+          <w:numId w:val="1"/>
+        </w:numPr>
+        <w:shd w:val="clear" w:color="auto" w:fill="282A36"/>
+        <w:spacing w:after="0" w:line="285" w:lineRule="atLeast"/>
+        <w:jc w:val="left"/>
+        <w:rPr>
+          <w:rFonts w:ascii="Consolas" w:eastAsia="Times New Roman" w:hAnsi="Consolas" w:cs="Times New Roman"/>
+          <w:color w:val="F6F6F4"/>
+          <w:sz w:val="21"/>
+          <w:szCs w:val="21"/>
+          <w:lang w:eastAsia="pt-BR"/>
+        </w:rPr>
+      </w:pPr>
+      <w:r>
+        <w:rPr>
+          <w:rFonts w:ascii="Consolas" w:eastAsia="Times New Roman" w:hAnsi="Consolas" w:cs="Times New Roman"/>
+          <w:color w:val="F6F6F4"/>
+          <w:sz w:val="21"/>
+          <w:szCs w:val="21"/>
+          <w:lang w:eastAsia="pt-BR"/>
+        </w:rPr>
+        <w:t>        &lt;/</w:t>
+      </w:r>
+      <w:proofErr w:type="spellStart"/>
+      <w:r>
+        <w:rPr>
+          <w:rFonts w:ascii="Consolas" w:eastAsia="Times New Roman" w:hAnsi="Consolas" w:cs="Times New Roman"/>
+          <w:color w:val="F286C4"/>
+          <w:sz w:val="21"/>
+          <w:szCs w:val="21"/>
+          <w:lang w:eastAsia="pt-BR"/>
+        </w:rPr>
+        <w:t>transition</w:t>
+      </w:r>
+      <w:proofErr w:type="spellEnd"/>
+      <w:r>
+        <w:rPr>
+          <w:rFonts w:ascii="Consolas" w:eastAsia="Times New Roman" w:hAnsi="Consolas" w:cs="Times New Roman"/>
+          <w:color w:val="F6F6F4"/>
+          <w:sz w:val="21"/>
+          <w:szCs w:val="21"/>
+          <w:lang w:eastAsia="pt-BR"/>
+        </w:rPr>
+        <w:t>&gt;</w:t>
+      </w:r>
+    </w:p>
+    <w:p>
+      <w:pPr>
+        <w:pStyle w:val="PargrafodaLista"/>
+        <w:numPr>
+          <w:ilvl w:val="0"/>
+          <w:numId w:val="1"/>
+        </w:numPr>
+        <w:rPr>
+          <w:rFonts w:ascii="Consolas" w:hAnsi="Consolas"/>
+          <w:sz w:val="24"/>
+          <w:szCs w:val="24"/>
+        </w:rPr>
+      </w:pPr>
+    </w:p>
+    <w:p>
+      <w:pPr>
+        <w:pStyle w:val="PargrafodaLista"/>
+        <w:numPr>
+          <w:ilvl w:val="0"/>
+          <w:numId w:val="1"/>
+        </w:numPr>
+        <w:rPr>
+          <w:rFonts w:ascii="Consolas" w:hAnsi="Consolas"/>
+          <w:sz w:val="24"/>
+          <w:szCs w:val="24"/>
+        </w:rPr>
+      </w:pPr>
+      <w:r>
+        <w:rPr>
+          <w:rFonts w:ascii="Consolas" w:hAnsi="Consolas"/>
+          <w:sz w:val="24"/>
+          <w:szCs w:val="24"/>
+        </w:rPr>
+        <w:t xml:space="preserve">Dentro de </w:t>
+      </w:r>
+      <w:proofErr w:type="gramStart"/>
+      <w:r>
+        <w:rPr>
+          <w:rFonts w:ascii="Consolas" w:hAnsi="Consolas"/>
+          <w:sz w:val="24"/>
+          <w:szCs w:val="24"/>
+        </w:rPr>
+        <w:t>data(</w:t>
+      </w:r>
+      <w:proofErr w:type="gramEnd"/>
+      <w:r>
+        <w:rPr>
+          <w:rFonts w:ascii="Consolas" w:hAnsi="Consolas"/>
+          <w:sz w:val="24"/>
+          <w:szCs w:val="24"/>
+        </w:rPr>
+        <w:t xml:space="preserve">) vamos criar uma variável chamada </w:t>
+      </w:r>
+      <w:proofErr w:type="spellStart"/>
+      <w:r>
+        <w:rPr>
+          <w:rFonts w:ascii="Consolas" w:hAnsi="Consolas"/>
+          <w:sz w:val="24"/>
+          <w:szCs w:val="24"/>
+        </w:rPr>
+        <w:t>tipoAnimacao</w:t>
+      </w:r>
+      <w:proofErr w:type="spellEnd"/>
+      <w:r>
+        <w:rPr>
+          <w:rFonts w:ascii="Consolas" w:hAnsi="Consolas"/>
+          <w:sz w:val="24"/>
+          <w:szCs w:val="24"/>
+        </w:rPr>
+        <w:t xml:space="preserve"> que terá um valor inicialmente de ‘fade’.</w:t>
+      </w:r>
+    </w:p>
+    <w:p>
+      <w:pPr>
+        <w:pStyle w:val="PargrafodaLista"/>
+        <w:numPr>
+          <w:ilvl w:val="0"/>
+          <w:numId w:val="1"/>
+        </w:numPr>
+        <w:shd w:val="clear" w:color="auto" w:fill="282A36"/>
+        <w:spacing w:after="0" w:line="285" w:lineRule="atLeast"/>
+        <w:jc w:val="left"/>
+        <w:rPr>
+          <w:rFonts w:ascii="Consolas" w:eastAsia="Times New Roman" w:hAnsi="Consolas" w:cs="Times New Roman"/>
+          <w:color w:val="F6F6F4"/>
+          <w:sz w:val="21"/>
+          <w:szCs w:val="21"/>
+          <w:lang w:eastAsia="pt-BR"/>
+        </w:rPr>
+      </w:pPr>
+      <w:proofErr w:type="gramStart"/>
+      <w:r>
+        <w:rPr>
+          <w:rFonts w:ascii="Consolas" w:eastAsia="Times New Roman" w:hAnsi="Consolas" w:cs="Times New Roman"/>
+          <w:color w:val="62E884"/>
+          <w:sz w:val="21"/>
+          <w:szCs w:val="21"/>
+          <w:lang w:eastAsia="pt-BR"/>
+        </w:rPr>
+        <w:t>data</w:t>
+      </w:r>
+      <w:r>
+        <w:rPr>
+          <w:rFonts w:ascii="Consolas" w:eastAsia="Times New Roman" w:hAnsi="Consolas" w:cs="Times New Roman"/>
+          <w:color w:val="F6F6F4"/>
+          <w:sz w:val="21"/>
+          <w:szCs w:val="21"/>
+          <w:lang w:eastAsia="pt-BR"/>
+        </w:rPr>
+        <w:t>(</w:t>
+      </w:r>
+      <w:proofErr w:type="gramEnd"/>
+      <w:r>
+        <w:rPr>
+          <w:rFonts w:ascii="Consolas" w:eastAsia="Times New Roman" w:hAnsi="Consolas" w:cs="Times New Roman"/>
+          <w:color w:val="F6F6F4"/>
+          <w:sz w:val="21"/>
+          <w:szCs w:val="21"/>
+          <w:lang w:eastAsia="pt-BR"/>
+        </w:rPr>
+        <w:t>) {</w:t>
+      </w:r>
+    </w:p>
+    <w:p>
+      <w:pPr>
+        <w:pStyle w:val="PargrafodaLista"/>
+        <w:numPr>
+          <w:ilvl w:val="0"/>
+          <w:numId w:val="1"/>
+        </w:numPr>
+        <w:shd w:val="clear" w:color="auto" w:fill="282A36"/>
+        <w:spacing w:after="0" w:line="285" w:lineRule="atLeast"/>
+        <w:jc w:val="left"/>
+        <w:rPr>
+          <w:rFonts w:ascii="Consolas" w:eastAsia="Times New Roman" w:hAnsi="Consolas" w:cs="Times New Roman"/>
+          <w:color w:val="F6F6F4"/>
+          <w:sz w:val="21"/>
+          <w:szCs w:val="21"/>
+          <w:lang w:eastAsia="pt-BR"/>
+        </w:rPr>
+      </w:pPr>
+      <w:r>
+        <w:rPr>
+          <w:rFonts w:ascii="Consolas" w:eastAsia="Times New Roman" w:hAnsi="Consolas" w:cs="Times New Roman"/>
+          <w:color w:val="F6F6F4"/>
+          <w:sz w:val="21"/>
+          <w:szCs w:val="21"/>
+          <w:lang w:eastAsia="pt-BR"/>
+        </w:rPr>
+        <w:t xml:space="preserve">        </w:t>
+      </w:r>
+      <w:proofErr w:type="spellStart"/>
+      <w:r>
+        <w:rPr>
+          <w:rFonts w:ascii="Consolas" w:eastAsia="Times New Roman" w:hAnsi="Consolas" w:cs="Times New Roman"/>
+          <w:color w:val="F286C4"/>
+          <w:sz w:val="21"/>
+          <w:szCs w:val="21"/>
+          <w:lang w:eastAsia="pt-BR"/>
+        </w:rPr>
+        <w:t>return</w:t>
+      </w:r>
+      <w:proofErr w:type="spellEnd"/>
+      <w:r>
+        <w:rPr>
+          <w:rFonts w:ascii="Consolas" w:eastAsia="Times New Roman" w:hAnsi="Consolas" w:cs="Times New Roman"/>
+          <w:color w:val="F6F6F4"/>
+          <w:sz w:val="21"/>
+          <w:szCs w:val="21"/>
+          <w:lang w:eastAsia="pt-BR"/>
+        </w:rPr>
+        <w:t xml:space="preserve"> {</w:t>
+      </w:r>
+    </w:p>
+    <w:p>
+      <w:pPr>
+        <w:pStyle w:val="PargrafodaLista"/>
+        <w:numPr>
+          <w:ilvl w:val="0"/>
+          <w:numId w:val="1"/>
+        </w:numPr>
+        <w:shd w:val="clear" w:color="auto" w:fill="282A36"/>
+        <w:spacing w:after="0" w:line="285" w:lineRule="atLeast"/>
+        <w:jc w:val="left"/>
+        <w:rPr>
+          <w:rFonts w:ascii="Consolas" w:eastAsia="Times New Roman" w:hAnsi="Consolas" w:cs="Times New Roman"/>
+          <w:color w:val="F6F6F4"/>
+          <w:sz w:val="21"/>
+          <w:szCs w:val="21"/>
+          <w:lang w:eastAsia="pt-BR"/>
+        </w:rPr>
+      </w:pPr>
+      <w:r>
+        <w:rPr>
+          <w:rFonts w:ascii="Consolas" w:eastAsia="Times New Roman" w:hAnsi="Consolas" w:cs="Times New Roman"/>
+          <w:color w:val="F6F6F4"/>
+          <w:sz w:val="21"/>
+          <w:szCs w:val="21"/>
+          <w:lang w:eastAsia="pt-BR"/>
+        </w:rPr>
+        <w:t>            msg</w:t>
+      </w:r>
+      <w:r>
+        <w:rPr>
+          <w:rFonts w:ascii="Consolas" w:eastAsia="Times New Roman" w:hAnsi="Consolas" w:cs="Times New Roman"/>
+          <w:color w:val="F286C4"/>
+          <w:sz w:val="21"/>
+          <w:szCs w:val="21"/>
+          <w:lang w:eastAsia="pt-BR"/>
+        </w:rPr>
+        <w:t>:</w:t>
+      </w:r>
+      <w:r>
+        <w:rPr>
+          <w:rFonts w:ascii="Consolas" w:eastAsia="Times New Roman" w:hAnsi="Consolas" w:cs="Times New Roman"/>
+          <w:color w:val="F6F6F4"/>
+          <w:sz w:val="21"/>
+          <w:szCs w:val="21"/>
+          <w:lang w:eastAsia="pt-BR"/>
+        </w:rPr>
+        <w:t xml:space="preserve"> </w:t>
+      </w:r>
+      <w:r>
+        <w:rPr>
+          <w:rFonts w:ascii="Consolas" w:eastAsia="Times New Roman" w:hAnsi="Consolas" w:cs="Times New Roman"/>
+          <w:color w:val="DEE492"/>
+          <w:sz w:val="21"/>
+          <w:szCs w:val="21"/>
+          <w:lang w:eastAsia="pt-BR"/>
+        </w:rPr>
+        <w:t>'</w:t>
+      </w:r>
+      <w:r>
+        <w:rPr>
+          <w:rFonts w:ascii="Consolas" w:eastAsia="Times New Roman" w:hAnsi="Consolas" w:cs="Times New Roman"/>
+          <w:color w:val="E7EE98"/>
+          <w:sz w:val="21"/>
+          <w:szCs w:val="21"/>
+          <w:lang w:eastAsia="pt-BR"/>
+        </w:rPr>
+        <w:t>Uma mensagem de informação para o usuário!</w:t>
+      </w:r>
+      <w:r>
+        <w:rPr>
+          <w:rFonts w:ascii="Consolas" w:eastAsia="Times New Roman" w:hAnsi="Consolas" w:cs="Times New Roman"/>
+          <w:color w:val="DEE492"/>
+          <w:sz w:val="21"/>
+          <w:szCs w:val="21"/>
+          <w:lang w:eastAsia="pt-BR"/>
+        </w:rPr>
+        <w:t>'</w:t>
+      </w:r>
+      <w:r>
+        <w:rPr>
+          <w:rFonts w:ascii="Consolas" w:eastAsia="Times New Roman" w:hAnsi="Consolas" w:cs="Times New Roman"/>
+          <w:color w:val="F6F6F4"/>
+          <w:sz w:val="21"/>
+          <w:szCs w:val="21"/>
+          <w:lang w:eastAsia="pt-BR"/>
+        </w:rPr>
+        <w:t>,</w:t>
+      </w:r>
+    </w:p>
+    <w:p>
+      <w:pPr>
+        <w:pStyle w:val="PargrafodaLista"/>
+        <w:numPr>
+          <w:ilvl w:val="0"/>
+          <w:numId w:val="1"/>
+        </w:numPr>
+        <w:shd w:val="clear" w:color="auto" w:fill="282A36"/>
+        <w:spacing w:after="0" w:line="285" w:lineRule="atLeast"/>
+        <w:jc w:val="left"/>
+        <w:rPr>
+          <w:rFonts w:ascii="Consolas" w:eastAsia="Times New Roman" w:hAnsi="Consolas" w:cs="Times New Roman"/>
+          <w:color w:val="F6F6F4"/>
+          <w:sz w:val="21"/>
+          <w:szCs w:val="21"/>
+          <w:lang w:eastAsia="pt-BR"/>
+        </w:rPr>
+      </w:pPr>
+      <w:r>
+        <w:rPr>
+          <w:rFonts w:ascii="Consolas" w:eastAsia="Times New Roman" w:hAnsi="Consolas" w:cs="Times New Roman"/>
+          <w:color w:val="F6F6F4"/>
+          <w:sz w:val="21"/>
+          <w:szCs w:val="21"/>
+          <w:lang w:eastAsia="pt-BR"/>
+        </w:rPr>
+        <w:lastRenderedPageBreak/>
+        <w:t>            exibir</w:t>
+      </w:r>
+      <w:r>
+        <w:rPr>
+          <w:rFonts w:ascii="Consolas" w:eastAsia="Times New Roman" w:hAnsi="Consolas" w:cs="Times New Roman"/>
+          <w:color w:val="F286C4"/>
+          <w:sz w:val="21"/>
+          <w:szCs w:val="21"/>
+          <w:lang w:eastAsia="pt-BR"/>
+        </w:rPr>
+        <w:t>:</w:t>
+      </w:r>
+      <w:r>
+        <w:rPr>
+          <w:rFonts w:ascii="Consolas" w:eastAsia="Times New Roman" w:hAnsi="Consolas" w:cs="Times New Roman"/>
+          <w:color w:val="F6F6F4"/>
+          <w:sz w:val="21"/>
+          <w:szCs w:val="21"/>
+          <w:lang w:eastAsia="pt-BR"/>
+        </w:rPr>
+        <w:t xml:space="preserve"> </w:t>
+      </w:r>
+      <w:r>
+        <w:rPr>
+          <w:rFonts w:ascii="Consolas" w:eastAsia="Times New Roman" w:hAnsi="Consolas" w:cs="Times New Roman"/>
+          <w:color w:val="BF9EEE"/>
+          <w:sz w:val="21"/>
+          <w:szCs w:val="21"/>
+          <w:lang w:eastAsia="pt-BR"/>
+        </w:rPr>
+        <w:t>false</w:t>
+      </w:r>
+      <w:r>
+        <w:rPr>
+          <w:rFonts w:ascii="Consolas" w:eastAsia="Times New Roman" w:hAnsi="Consolas" w:cs="Times New Roman"/>
+          <w:color w:val="F6F6F4"/>
+          <w:sz w:val="21"/>
+          <w:szCs w:val="21"/>
+          <w:lang w:eastAsia="pt-BR"/>
+        </w:rPr>
+        <w:t>,</w:t>
+      </w:r>
+    </w:p>
+    <w:p>
+      <w:pPr>
+        <w:pStyle w:val="PargrafodaLista"/>
+        <w:numPr>
+          <w:ilvl w:val="0"/>
+          <w:numId w:val="1"/>
+        </w:numPr>
+        <w:shd w:val="clear" w:color="auto" w:fill="282A36"/>
+        <w:spacing w:after="0" w:line="285" w:lineRule="atLeast"/>
+        <w:jc w:val="left"/>
+        <w:rPr>
+          <w:rFonts w:ascii="Consolas" w:eastAsia="Times New Roman" w:hAnsi="Consolas" w:cs="Times New Roman"/>
+          <w:color w:val="F6F6F4"/>
+          <w:sz w:val="21"/>
+          <w:szCs w:val="21"/>
+          <w:lang w:eastAsia="pt-BR"/>
+        </w:rPr>
+      </w:pPr>
+      <w:r>
+        <w:rPr>
+          <w:rFonts w:ascii="Consolas" w:eastAsia="Times New Roman" w:hAnsi="Consolas" w:cs="Times New Roman"/>
+          <w:color w:val="F6F6F4"/>
+          <w:sz w:val="21"/>
+          <w:szCs w:val="21"/>
+          <w:lang w:eastAsia="pt-BR"/>
+        </w:rPr>
+        <w:t xml:space="preserve">            </w:t>
+      </w:r>
+      <w:proofErr w:type="spellStart"/>
+      <w:r>
+        <w:rPr>
+          <w:rFonts w:ascii="Consolas" w:eastAsia="Times New Roman" w:hAnsi="Consolas" w:cs="Times New Roman"/>
+          <w:color w:val="F6F6F4"/>
+          <w:sz w:val="21"/>
+          <w:szCs w:val="21"/>
+          <w:lang w:eastAsia="pt-BR"/>
+        </w:rPr>
+        <w:t>tipoAnimacao</w:t>
+      </w:r>
+      <w:proofErr w:type="spellEnd"/>
+      <w:r>
+        <w:rPr>
+          <w:rFonts w:ascii="Consolas" w:eastAsia="Times New Roman" w:hAnsi="Consolas" w:cs="Times New Roman"/>
+          <w:color w:val="F286C4"/>
+          <w:sz w:val="21"/>
+          <w:szCs w:val="21"/>
+          <w:lang w:eastAsia="pt-BR"/>
+        </w:rPr>
+        <w:t>:</w:t>
+      </w:r>
+      <w:r>
+        <w:rPr>
+          <w:rFonts w:ascii="Consolas" w:eastAsia="Times New Roman" w:hAnsi="Consolas" w:cs="Times New Roman"/>
+          <w:color w:val="F6F6F4"/>
+          <w:sz w:val="21"/>
+          <w:szCs w:val="21"/>
+          <w:lang w:eastAsia="pt-BR"/>
+        </w:rPr>
+        <w:t xml:space="preserve"> </w:t>
+      </w:r>
+      <w:r>
+        <w:rPr>
+          <w:rFonts w:ascii="Consolas" w:eastAsia="Times New Roman" w:hAnsi="Consolas" w:cs="Times New Roman"/>
+          <w:color w:val="DEE492"/>
+          <w:sz w:val="21"/>
+          <w:szCs w:val="21"/>
+          <w:lang w:eastAsia="pt-BR"/>
+        </w:rPr>
+        <w:t>'</w:t>
+      </w:r>
+      <w:r>
+        <w:rPr>
+          <w:rFonts w:ascii="Consolas" w:eastAsia="Times New Roman" w:hAnsi="Consolas" w:cs="Times New Roman"/>
+          <w:color w:val="E7EE98"/>
+          <w:sz w:val="21"/>
+          <w:szCs w:val="21"/>
+          <w:lang w:eastAsia="pt-BR"/>
+        </w:rPr>
+        <w:t>fade</w:t>
+      </w:r>
+      <w:r>
+        <w:rPr>
+          <w:rFonts w:ascii="Consolas" w:eastAsia="Times New Roman" w:hAnsi="Consolas" w:cs="Times New Roman"/>
+          <w:color w:val="DEE492"/>
+          <w:sz w:val="21"/>
+          <w:szCs w:val="21"/>
+          <w:lang w:eastAsia="pt-BR"/>
+        </w:rPr>
+        <w:t>'</w:t>
+      </w:r>
+    </w:p>
+    <w:p>
+      <w:pPr>
+        <w:pStyle w:val="PargrafodaLista"/>
+        <w:numPr>
+          <w:ilvl w:val="0"/>
+          <w:numId w:val="1"/>
+        </w:numPr>
+        <w:shd w:val="clear" w:color="auto" w:fill="282A36"/>
+        <w:spacing w:after="0" w:line="285" w:lineRule="atLeast"/>
+        <w:jc w:val="left"/>
+        <w:rPr>
+          <w:rFonts w:ascii="Consolas" w:eastAsia="Times New Roman" w:hAnsi="Consolas" w:cs="Times New Roman"/>
+          <w:color w:val="F6F6F4"/>
+          <w:sz w:val="21"/>
+          <w:szCs w:val="21"/>
+          <w:lang w:eastAsia="pt-BR"/>
+        </w:rPr>
+      </w:pPr>
+      <w:r>
+        <w:rPr>
+          <w:rFonts w:ascii="Consolas" w:eastAsia="Times New Roman" w:hAnsi="Consolas" w:cs="Times New Roman"/>
+          <w:color w:val="F6F6F4"/>
+          <w:sz w:val="21"/>
+          <w:szCs w:val="21"/>
+          <w:lang w:eastAsia="pt-BR"/>
+        </w:rPr>
+        <w:t>        }</w:t>
+      </w:r>
+    </w:p>
+    <w:p>
+      <w:pPr>
+        <w:pStyle w:val="PargrafodaLista"/>
+        <w:numPr>
+          <w:ilvl w:val="0"/>
+          <w:numId w:val="1"/>
+        </w:numPr>
+        <w:shd w:val="clear" w:color="auto" w:fill="282A36"/>
+        <w:spacing w:after="0" w:line="285" w:lineRule="atLeast"/>
+        <w:jc w:val="left"/>
+        <w:rPr>
+          <w:rFonts w:ascii="Consolas" w:eastAsia="Times New Roman" w:hAnsi="Consolas" w:cs="Times New Roman"/>
+          <w:color w:val="F6F6F4"/>
+          <w:sz w:val="21"/>
+          <w:szCs w:val="21"/>
+          <w:lang w:eastAsia="pt-BR"/>
+        </w:rPr>
+      </w:pPr>
+      <w:r>
+        <w:rPr>
+          <w:rFonts w:ascii="Consolas" w:eastAsia="Times New Roman" w:hAnsi="Consolas" w:cs="Times New Roman"/>
+          <w:color w:val="F6F6F4"/>
+          <w:sz w:val="21"/>
+          <w:szCs w:val="21"/>
+          <w:lang w:eastAsia="pt-BR"/>
+        </w:rPr>
+        <w:t>    },</w:t>
+      </w:r>
+    </w:p>
+    <w:p>
+      <w:pPr>
+        <w:pStyle w:val="PargrafodaLista"/>
+        <w:numPr>
+          <w:ilvl w:val="0"/>
+          <w:numId w:val="1"/>
+        </w:numPr>
+        <w:rPr>
+          <w:rFonts w:ascii="Consolas" w:hAnsi="Consolas"/>
+          <w:sz w:val="24"/>
+          <w:szCs w:val="24"/>
+        </w:rPr>
+      </w:pPr>
+    </w:p>
+    <w:p>
+      <w:pPr>
+        <w:pStyle w:val="PargrafodaLista"/>
+        <w:numPr>
+          <w:ilvl w:val="0"/>
+          <w:numId w:val="1"/>
+        </w:numPr>
+        <w:rPr>
+          <w:rFonts w:ascii="Consolas" w:hAnsi="Consolas"/>
+          <w:sz w:val="24"/>
+          <w:szCs w:val="24"/>
+        </w:rPr>
+      </w:pPr>
+      <w:r>
+        <w:rPr>
+          <w:rFonts w:ascii="Consolas" w:hAnsi="Consolas"/>
+          <w:sz w:val="24"/>
+          <w:szCs w:val="24"/>
+        </w:rPr>
+        <w:t xml:space="preserve">Agora no </w:t>
+      </w:r>
+      <w:proofErr w:type="spellStart"/>
+      <w:r>
+        <w:rPr>
+          <w:rFonts w:ascii="Consolas" w:hAnsi="Consolas"/>
+          <w:sz w:val="24"/>
+          <w:szCs w:val="24"/>
+        </w:rPr>
+        <w:t>template</w:t>
+      </w:r>
+      <w:proofErr w:type="spellEnd"/>
+      <w:r>
+        <w:rPr>
+          <w:rFonts w:ascii="Consolas" w:hAnsi="Consolas"/>
+          <w:sz w:val="24"/>
+          <w:szCs w:val="24"/>
+        </w:rPr>
+        <w:t xml:space="preserve"> vamos inserir uma </w:t>
+      </w:r>
+      <w:proofErr w:type="spellStart"/>
+      <w:r>
+        <w:rPr>
+          <w:rFonts w:ascii="Consolas" w:hAnsi="Consolas"/>
+          <w:sz w:val="24"/>
+          <w:szCs w:val="24"/>
+        </w:rPr>
+        <w:t>tag</w:t>
+      </w:r>
+      <w:proofErr w:type="spellEnd"/>
+      <w:r>
+        <w:rPr>
+          <w:rFonts w:ascii="Consolas" w:hAnsi="Consolas"/>
+          <w:sz w:val="24"/>
+          <w:szCs w:val="24"/>
+        </w:rPr>
+        <w:t xml:space="preserve"> &lt;b-</w:t>
+      </w:r>
+      <w:proofErr w:type="spellStart"/>
+      <w:r>
+        <w:rPr>
+          <w:rFonts w:ascii="Consolas" w:hAnsi="Consolas"/>
+          <w:sz w:val="24"/>
+          <w:szCs w:val="24"/>
+        </w:rPr>
+        <w:t>select</w:t>
+      </w:r>
+      <w:proofErr w:type="spellEnd"/>
+      <w:r>
+        <w:rPr>
+          <w:rFonts w:ascii="Consolas" w:hAnsi="Consolas"/>
+          <w:sz w:val="24"/>
+          <w:szCs w:val="24"/>
+        </w:rPr>
+        <w:t xml:space="preserve">&gt; </w:t>
+      </w:r>
+      <w:r>
+        <w:rPr>
+          <w:rFonts w:ascii="Consolas" w:hAnsi="Consolas"/>
+          <w:sz w:val="24"/>
+          <w:szCs w:val="24"/>
+        </w:rPr>
+        <w:t xml:space="preserve">e dentro dela duas </w:t>
+      </w:r>
+      <w:proofErr w:type="spellStart"/>
+      <w:r>
+        <w:rPr>
+          <w:rFonts w:ascii="Consolas" w:hAnsi="Consolas"/>
+          <w:sz w:val="24"/>
+          <w:szCs w:val="24"/>
+        </w:rPr>
+        <w:t>tags</w:t>
+      </w:r>
+      <w:proofErr w:type="spellEnd"/>
+      <w:r>
+        <w:rPr>
+          <w:rFonts w:ascii="Consolas" w:hAnsi="Consolas"/>
+          <w:sz w:val="24"/>
+          <w:szCs w:val="24"/>
+        </w:rPr>
+        <w:t xml:space="preserve"> &lt;</w:t>
+      </w:r>
+      <w:proofErr w:type="spellStart"/>
+      <w:r>
+        <w:rPr>
+          <w:rFonts w:ascii="Consolas" w:hAnsi="Consolas"/>
+          <w:sz w:val="24"/>
+          <w:szCs w:val="24"/>
+        </w:rPr>
+        <w:t>option</w:t>
+      </w:r>
+      <w:proofErr w:type="spellEnd"/>
+      <w:r>
+        <w:rPr>
+          <w:rFonts w:ascii="Consolas" w:hAnsi="Consolas"/>
+          <w:sz w:val="24"/>
+          <w:szCs w:val="24"/>
+        </w:rPr>
+        <w:t xml:space="preserve">&gt; com as opções de </w:t>
+      </w:r>
+      <w:proofErr w:type="spellStart"/>
+      <w:r>
+        <w:rPr>
+          <w:rFonts w:ascii="Consolas" w:hAnsi="Consolas"/>
+          <w:sz w:val="24"/>
+          <w:szCs w:val="24"/>
+        </w:rPr>
+        <w:t>value</w:t>
+      </w:r>
+      <w:proofErr w:type="spellEnd"/>
+      <w:r>
+        <w:rPr>
+          <w:rFonts w:ascii="Consolas" w:hAnsi="Consolas"/>
+          <w:sz w:val="24"/>
+          <w:szCs w:val="24"/>
+        </w:rPr>
+        <w:t xml:space="preserve"> ‘</w:t>
+      </w:r>
+      <w:proofErr w:type="spellStart"/>
+      <w:r>
+        <w:rPr>
+          <w:rFonts w:ascii="Consolas" w:hAnsi="Consolas"/>
+          <w:sz w:val="24"/>
+          <w:szCs w:val="24"/>
+        </w:rPr>
+        <w:t>fade’e</w:t>
+      </w:r>
+      <w:proofErr w:type="spellEnd"/>
+      <w:r>
+        <w:rPr>
+          <w:rFonts w:ascii="Consolas" w:hAnsi="Consolas"/>
+          <w:sz w:val="24"/>
+          <w:szCs w:val="24"/>
+        </w:rPr>
+        <w:t xml:space="preserve"> ‘slide’</w:t>
+      </w:r>
+      <w:r>
+        <w:rPr>
+          <w:rFonts w:ascii="Consolas" w:hAnsi="Consolas"/>
+          <w:sz w:val="24"/>
+          <w:szCs w:val="24"/>
+        </w:rPr>
+        <w:t>.</w:t>
+      </w:r>
+    </w:p>
+    <w:p>
+      <w:pPr>
+        <w:pStyle w:val="PargrafodaLista"/>
+        <w:numPr>
+          <w:ilvl w:val="0"/>
+          <w:numId w:val="1"/>
+        </w:numPr>
+        <w:rPr>
+          <w:rFonts w:ascii="Consolas" w:hAnsi="Consolas"/>
+          <w:sz w:val="24"/>
+          <w:szCs w:val="24"/>
+        </w:rPr>
+      </w:pPr>
+      <w:r>
+        <w:rPr>
+          <w:rFonts w:ascii="Consolas" w:hAnsi="Consolas"/>
+          <w:sz w:val="24"/>
+          <w:szCs w:val="24"/>
+        </w:rPr>
+        <w:t xml:space="preserve">Na </w:t>
+      </w:r>
+      <w:proofErr w:type="spellStart"/>
+      <w:r>
+        <w:rPr>
+          <w:rFonts w:ascii="Consolas" w:hAnsi="Consolas"/>
+          <w:sz w:val="24"/>
+          <w:szCs w:val="24"/>
+        </w:rPr>
+        <w:t>tag</w:t>
+      </w:r>
+      <w:proofErr w:type="spellEnd"/>
+      <w:r>
+        <w:rPr>
+          <w:rFonts w:ascii="Consolas" w:hAnsi="Consolas"/>
+          <w:sz w:val="24"/>
+          <w:szCs w:val="24"/>
+        </w:rPr>
+        <w:t xml:space="preserve"> b-</w:t>
+      </w:r>
+      <w:proofErr w:type="spellStart"/>
+      <w:r>
+        <w:rPr>
+          <w:rFonts w:ascii="Consolas" w:hAnsi="Consolas"/>
+          <w:sz w:val="24"/>
+          <w:szCs w:val="24"/>
+        </w:rPr>
+        <w:t>select</w:t>
+      </w:r>
+      <w:proofErr w:type="spellEnd"/>
+      <w:r>
+        <w:rPr>
+          <w:rFonts w:ascii="Consolas" w:hAnsi="Consolas"/>
+          <w:sz w:val="24"/>
+          <w:szCs w:val="24"/>
+        </w:rPr>
+        <w:t xml:space="preserve"> iremos utilizar um v-model apontando para </w:t>
+      </w:r>
+      <w:proofErr w:type="spellStart"/>
+      <w:r>
+        <w:rPr>
+          <w:rFonts w:ascii="Consolas" w:hAnsi="Consolas"/>
+          <w:sz w:val="24"/>
+          <w:szCs w:val="24"/>
+        </w:rPr>
+        <w:t>tipoAnimacao</w:t>
+      </w:r>
+      <w:proofErr w:type="spellEnd"/>
+      <w:r>
+        <w:rPr>
+          <w:rFonts w:ascii="Consolas" w:hAnsi="Consolas"/>
+          <w:sz w:val="24"/>
+          <w:szCs w:val="24"/>
+        </w:rPr>
+        <w:t>.</w:t>
+      </w:r>
+    </w:p>
+    <w:p>
+      <w:pPr>
+        <w:pStyle w:val="PargrafodaLista"/>
+        <w:numPr>
+          <w:ilvl w:val="0"/>
+          <w:numId w:val="1"/>
+        </w:numPr>
+        <w:rPr>
+          <w:rFonts w:ascii="Consolas" w:hAnsi="Consolas"/>
+          <w:sz w:val="24"/>
+          <w:szCs w:val="24"/>
+        </w:rPr>
+      </w:pPr>
+      <w:r>
+        <w:rPr>
+          <w:rFonts w:ascii="Consolas" w:hAnsi="Consolas"/>
+          <w:sz w:val="24"/>
+          <w:szCs w:val="24"/>
+        </w:rPr>
+        <w:t xml:space="preserve">Na </w:t>
+      </w:r>
+      <w:proofErr w:type="spellStart"/>
+      <w:r>
+        <w:rPr>
+          <w:rFonts w:ascii="Consolas" w:hAnsi="Consolas"/>
+          <w:sz w:val="24"/>
+          <w:szCs w:val="24"/>
+        </w:rPr>
+        <w:t>tag</w:t>
+      </w:r>
+      <w:proofErr w:type="spellEnd"/>
+      <w:r>
+        <w:rPr>
+          <w:rFonts w:ascii="Consolas" w:hAnsi="Consolas"/>
+          <w:sz w:val="24"/>
+          <w:szCs w:val="24"/>
+        </w:rPr>
+        <w:t xml:space="preserve"> </w:t>
+      </w:r>
+      <w:proofErr w:type="spellStart"/>
+      <w:r>
+        <w:rPr>
+          <w:rFonts w:ascii="Consolas" w:hAnsi="Consolas"/>
+          <w:sz w:val="24"/>
+          <w:szCs w:val="24"/>
+        </w:rPr>
+        <w:t>transition</w:t>
+      </w:r>
+      <w:proofErr w:type="spellEnd"/>
+      <w:r>
+        <w:rPr>
+          <w:rFonts w:ascii="Consolas" w:hAnsi="Consolas"/>
+          <w:sz w:val="24"/>
+          <w:szCs w:val="24"/>
+        </w:rPr>
+        <w:t xml:space="preserve"> que foi duplicada vamos </w:t>
+      </w:r>
+      <w:r>
+        <w:rPr>
+          <w:rFonts w:ascii="Consolas" w:hAnsi="Consolas"/>
+          <w:sz w:val="24"/>
+          <w:szCs w:val="24"/>
+        </w:rPr>
+        <w:t xml:space="preserve">incluir um </w:t>
+      </w:r>
+      <w:proofErr w:type="spellStart"/>
+      <w:r>
+        <w:rPr>
+          <w:rFonts w:ascii="Consolas" w:hAnsi="Consolas"/>
+          <w:sz w:val="24"/>
+          <w:szCs w:val="24"/>
+        </w:rPr>
+        <w:t>bind</w:t>
+      </w:r>
+      <w:proofErr w:type="spellEnd"/>
+      <w:r>
+        <w:rPr>
+          <w:rFonts w:ascii="Consolas" w:hAnsi="Consolas"/>
+          <w:sz w:val="24"/>
+          <w:szCs w:val="24"/>
+        </w:rPr>
+        <w:t xml:space="preserve"> na propriedade :</w:t>
+      </w:r>
+      <w:proofErr w:type="spellStart"/>
+      <w:r>
+        <w:rPr>
+          <w:rFonts w:ascii="Consolas" w:hAnsi="Consolas"/>
+          <w:sz w:val="24"/>
+          <w:szCs w:val="24"/>
+        </w:rPr>
+        <w:t>name</w:t>
+      </w:r>
+      <w:proofErr w:type="spellEnd"/>
+      <w:r>
+        <w:rPr>
+          <w:rFonts w:ascii="Consolas" w:hAnsi="Consolas"/>
+          <w:sz w:val="24"/>
+          <w:szCs w:val="24"/>
+        </w:rPr>
+        <w:t xml:space="preserve"> passando </w:t>
+      </w:r>
+      <w:proofErr w:type="spellStart"/>
+      <w:r>
+        <w:rPr>
+          <w:rFonts w:ascii="Consolas" w:hAnsi="Consolas"/>
+          <w:sz w:val="24"/>
+          <w:szCs w:val="24"/>
+        </w:rPr>
+        <w:t>tipoAnimacao</w:t>
+      </w:r>
+      <w:proofErr w:type="spellEnd"/>
+      <w:r>
+        <w:rPr>
+          <w:rFonts w:ascii="Consolas" w:hAnsi="Consolas"/>
+          <w:sz w:val="24"/>
+          <w:szCs w:val="24"/>
+        </w:rPr>
+        <w:t xml:space="preserve"> para ela.</w:t>
+      </w:r>
+    </w:p>
+    <w:p>
+      <w:pPr>
+        <w:pStyle w:val="PargrafodaLista"/>
+        <w:numPr>
+          <w:ilvl w:val="0"/>
+          <w:numId w:val="1"/>
+        </w:numPr>
+        <w:shd w:val="clear" w:color="auto" w:fill="282A36"/>
+        <w:spacing w:after="0" w:line="285" w:lineRule="atLeast"/>
+        <w:jc w:val="left"/>
+        <w:rPr>
+          <w:rFonts w:ascii="Consolas" w:eastAsia="Times New Roman" w:hAnsi="Consolas" w:cs="Times New Roman"/>
+          <w:color w:val="F6F6F4"/>
+          <w:sz w:val="21"/>
+          <w:szCs w:val="21"/>
+          <w:lang w:eastAsia="pt-BR"/>
+        </w:rPr>
+      </w:pPr>
+      <w:r>
+        <w:rPr>
+          <w:rFonts w:ascii="Consolas" w:eastAsia="Times New Roman" w:hAnsi="Consolas" w:cs="Times New Roman"/>
+          <w:color w:val="F6F6F4"/>
+          <w:sz w:val="21"/>
+          <w:szCs w:val="21"/>
+          <w:lang w:eastAsia="pt-BR"/>
+        </w:rPr>
+        <w:t>&lt;</w:t>
+      </w:r>
+      <w:r>
+        <w:rPr>
+          <w:rFonts w:ascii="Consolas" w:eastAsia="Times New Roman" w:hAnsi="Consolas" w:cs="Times New Roman"/>
+          <w:color w:val="F286C4"/>
+          <w:sz w:val="21"/>
+          <w:szCs w:val="21"/>
+          <w:lang w:eastAsia="pt-BR"/>
+        </w:rPr>
+        <w:t>b-</w:t>
+      </w:r>
+      <w:proofErr w:type="spellStart"/>
+      <w:r>
+        <w:rPr>
+          <w:rFonts w:ascii="Consolas" w:eastAsia="Times New Roman" w:hAnsi="Consolas" w:cs="Times New Roman"/>
+          <w:color w:val="F286C4"/>
+          <w:sz w:val="21"/>
+          <w:szCs w:val="21"/>
+          <w:lang w:eastAsia="pt-BR"/>
+        </w:rPr>
+        <w:t>select</w:t>
+      </w:r>
+      <w:proofErr w:type="spellEnd"/>
+      <w:r>
+        <w:rPr>
+          <w:rFonts w:ascii="Consolas" w:eastAsia="Times New Roman" w:hAnsi="Consolas" w:cs="Times New Roman"/>
+          <w:color w:val="F6F6F4"/>
+          <w:sz w:val="21"/>
+          <w:szCs w:val="21"/>
+          <w:lang w:eastAsia="pt-BR"/>
+        </w:rPr>
+        <w:t xml:space="preserve"> </w:t>
+      </w:r>
+      <w:r>
+        <w:rPr>
+          <w:rFonts w:ascii="Consolas" w:eastAsia="Times New Roman" w:hAnsi="Consolas" w:cs="Times New Roman"/>
+          <w:i/>
+          <w:iCs/>
+          <w:color w:val="62E884"/>
+          <w:sz w:val="21"/>
+          <w:szCs w:val="21"/>
+          <w:lang w:eastAsia="pt-BR"/>
+        </w:rPr>
+        <w:t>v-model</w:t>
+      </w:r>
+      <w:r>
+        <w:rPr>
+          <w:rFonts w:ascii="Consolas" w:eastAsia="Times New Roman" w:hAnsi="Consolas" w:cs="Times New Roman"/>
+          <w:color w:val="F286C4"/>
+          <w:sz w:val="21"/>
+          <w:szCs w:val="21"/>
+          <w:lang w:eastAsia="pt-BR"/>
+        </w:rPr>
+        <w:t>=</w:t>
+      </w:r>
+      <w:r>
+        <w:rPr>
+          <w:rFonts w:ascii="Consolas" w:eastAsia="Times New Roman" w:hAnsi="Consolas" w:cs="Times New Roman"/>
+          <w:color w:val="DEE492"/>
+          <w:sz w:val="21"/>
+          <w:szCs w:val="21"/>
+          <w:lang w:eastAsia="pt-BR"/>
+        </w:rPr>
+        <w:t>"</w:t>
+      </w:r>
+      <w:proofErr w:type="spellStart"/>
+      <w:r>
+        <w:rPr>
+          <w:rFonts w:ascii="Consolas" w:eastAsia="Times New Roman" w:hAnsi="Consolas" w:cs="Times New Roman"/>
+          <w:color w:val="F6F6F4"/>
+          <w:sz w:val="21"/>
+          <w:szCs w:val="21"/>
+          <w:lang w:eastAsia="pt-BR"/>
+        </w:rPr>
+        <w:t>tipoAnimacao</w:t>
+      </w:r>
+      <w:proofErr w:type="spellEnd"/>
+      <w:r>
+        <w:rPr>
+          <w:rFonts w:ascii="Consolas" w:eastAsia="Times New Roman" w:hAnsi="Consolas" w:cs="Times New Roman"/>
+          <w:color w:val="DEE492"/>
+          <w:sz w:val="21"/>
+          <w:szCs w:val="21"/>
+          <w:lang w:eastAsia="pt-BR"/>
+        </w:rPr>
+        <w:t>"</w:t>
+      </w:r>
+      <w:r>
+        <w:rPr>
+          <w:rFonts w:ascii="Consolas" w:eastAsia="Times New Roman" w:hAnsi="Consolas" w:cs="Times New Roman"/>
+          <w:color w:val="F6F6F4"/>
+          <w:sz w:val="21"/>
+          <w:szCs w:val="21"/>
+          <w:lang w:eastAsia="pt-BR"/>
+        </w:rPr>
+        <w:t xml:space="preserve"> </w:t>
+      </w:r>
+      <w:proofErr w:type="spellStart"/>
+      <w:r>
+        <w:rPr>
+          <w:rFonts w:ascii="Consolas" w:eastAsia="Times New Roman" w:hAnsi="Consolas" w:cs="Times New Roman"/>
+          <w:i/>
+          <w:iCs/>
+          <w:color w:val="62E884"/>
+          <w:sz w:val="21"/>
+          <w:szCs w:val="21"/>
+          <w:lang w:eastAsia="pt-BR"/>
+        </w:rPr>
+        <w:t>class</w:t>
+      </w:r>
+      <w:proofErr w:type="spellEnd"/>
+      <w:r>
+        <w:rPr>
+          <w:rFonts w:ascii="Consolas" w:eastAsia="Times New Roman" w:hAnsi="Consolas" w:cs="Times New Roman"/>
+          <w:color w:val="F286C4"/>
+          <w:sz w:val="21"/>
+          <w:szCs w:val="21"/>
+          <w:lang w:eastAsia="pt-BR"/>
+        </w:rPr>
+        <w:t>=</w:t>
+      </w:r>
+      <w:r>
+        <w:rPr>
+          <w:rFonts w:ascii="Consolas" w:eastAsia="Times New Roman" w:hAnsi="Consolas" w:cs="Times New Roman"/>
+          <w:color w:val="DEE492"/>
+          <w:sz w:val="21"/>
+          <w:szCs w:val="21"/>
+          <w:lang w:eastAsia="pt-BR"/>
+        </w:rPr>
+        <w:t>"</w:t>
+      </w:r>
+      <w:r>
+        <w:rPr>
+          <w:rFonts w:ascii="Consolas" w:eastAsia="Times New Roman" w:hAnsi="Consolas" w:cs="Times New Roman"/>
+          <w:color w:val="E7EE98"/>
+          <w:sz w:val="21"/>
+          <w:szCs w:val="21"/>
+          <w:lang w:eastAsia="pt-BR"/>
+        </w:rPr>
+        <w:t>mb-4</w:t>
+      </w:r>
+      <w:r>
+        <w:rPr>
+          <w:rFonts w:ascii="Consolas" w:eastAsia="Times New Roman" w:hAnsi="Consolas" w:cs="Times New Roman"/>
+          <w:color w:val="DEE492"/>
+          <w:sz w:val="21"/>
+          <w:szCs w:val="21"/>
+          <w:lang w:eastAsia="pt-BR"/>
+        </w:rPr>
+        <w:t>"</w:t>
+      </w:r>
+      <w:r>
+        <w:rPr>
+          <w:rFonts w:ascii="Consolas" w:eastAsia="Times New Roman" w:hAnsi="Consolas" w:cs="Times New Roman"/>
+          <w:color w:val="F6F6F4"/>
+          <w:sz w:val="21"/>
+          <w:szCs w:val="21"/>
+          <w:lang w:eastAsia="pt-BR"/>
+        </w:rPr>
+        <w:t>&gt;</w:t>
+      </w:r>
+    </w:p>
+    <w:p>
+      <w:pPr>
+        <w:pStyle w:val="PargrafodaLista"/>
+        <w:numPr>
+          <w:ilvl w:val="0"/>
+          <w:numId w:val="1"/>
+        </w:numPr>
+        <w:shd w:val="clear" w:color="auto" w:fill="282A36"/>
+        <w:spacing w:after="0" w:line="285" w:lineRule="atLeast"/>
+        <w:jc w:val="left"/>
+        <w:rPr>
+          <w:rFonts w:ascii="Consolas" w:eastAsia="Times New Roman" w:hAnsi="Consolas" w:cs="Times New Roman"/>
+          <w:color w:val="F6F6F4"/>
+          <w:sz w:val="21"/>
+          <w:szCs w:val="21"/>
+          <w:lang w:eastAsia="pt-BR"/>
+        </w:rPr>
+      </w:pPr>
+      <w:r>
+        <w:rPr>
+          <w:rFonts w:ascii="Consolas" w:eastAsia="Times New Roman" w:hAnsi="Consolas" w:cs="Times New Roman"/>
+          <w:color w:val="F6F6F4"/>
+          <w:sz w:val="21"/>
+          <w:szCs w:val="21"/>
+          <w:lang w:eastAsia="pt-BR"/>
+        </w:rPr>
+        <w:t>            &lt;</w:t>
+      </w:r>
+      <w:proofErr w:type="spellStart"/>
+      <w:r>
+        <w:rPr>
+          <w:rFonts w:ascii="Consolas" w:eastAsia="Times New Roman" w:hAnsi="Consolas" w:cs="Times New Roman"/>
+          <w:color w:val="F286C4"/>
+          <w:sz w:val="21"/>
+          <w:szCs w:val="21"/>
+          <w:lang w:eastAsia="pt-BR"/>
+        </w:rPr>
+        <w:t>option</w:t>
+      </w:r>
+      <w:proofErr w:type="spellEnd"/>
+      <w:r>
+        <w:rPr>
+          <w:rFonts w:ascii="Consolas" w:eastAsia="Times New Roman" w:hAnsi="Consolas" w:cs="Times New Roman"/>
+          <w:color w:val="F6F6F4"/>
+          <w:sz w:val="21"/>
+          <w:szCs w:val="21"/>
+          <w:lang w:eastAsia="pt-BR"/>
+        </w:rPr>
+        <w:t xml:space="preserve"> </w:t>
+      </w:r>
+      <w:proofErr w:type="spellStart"/>
+      <w:r>
+        <w:rPr>
+          <w:rFonts w:ascii="Consolas" w:eastAsia="Times New Roman" w:hAnsi="Consolas" w:cs="Times New Roman"/>
+          <w:i/>
+          <w:iCs/>
+          <w:color w:val="62E884"/>
+          <w:sz w:val="21"/>
+          <w:szCs w:val="21"/>
+          <w:lang w:eastAsia="pt-BR"/>
+        </w:rPr>
+        <w:t>value</w:t>
+      </w:r>
+      <w:proofErr w:type="spellEnd"/>
+      <w:r>
+        <w:rPr>
+          <w:rFonts w:ascii="Consolas" w:eastAsia="Times New Roman" w:hAnsi="Consolas" w:cs="Times New Roman"/>
+          <w:color w:val="F286C4"/>
+          <w:sz w:val="21"/>
+          <w:szCs w:val="21"/>
+          <w:lang w:eastAsia="pt-BR"/>
+        </w:rPr>
+        <w:t>=</w:t>
+      </w:r>
+      <w:r>
+        <w:rPr>
+          <w:rFonts w:ascii="Consolas" w:eastAsia="Times New Roman" w:hAnsi="Consolas" w:cs="Times New Roman"/>
+          <w:color w:val="DEE492"/>
+          <w:sz w:val="21"/>
+          <w:szCs w:val="21"/>
+          <w:lang w:eastAsia="pt-BR"/>
+        </w:rPr>
+        <w:t>"</w:t>
+      </w:r>
+      <w:r>
+        <w:rPr>
+          <w:rFonts w:ascii="Consolas" w:eastAsia="Times New Roman" w:hAnsi="Consolas" w:cs="Times New Roman"/>
+          <w:color w:val="E7EE98"/>
+          <w:sz w:val="21"/>
+          <w:szCs w:val="21"/>
+          <w:lang w:eastAsia="pt-BR"/>
+        </w:rPr>
+        <w:t>fade</w:t>
+      </w:r>
+      <w:r>
+        <w:rPr>
+          <w:rFonts w:ascii="Consolas" w:eastAsia="Times New Roman" w:hAnsi="Consolas" w:cs="Times New Roman"/>
+          <w:color w:val="DEE492"/>
+          <w:sz w:val="21"/>
+          <w:szCs w:val="21"/>
+          <w:lang w:eastAsia="pt-BR"/>
+        </w:rPr>
+        <w:t>"</w:t>
+      </w:r>
+      <w:r>
+        <w:rPr>
+          <w:rFonts w:ascii="Consolas" w:eastAsia="Times New Roman" w:hAnsi="Consolas" w:cs="Times New Roman"/>
+          <w:color w:val="F6F6F4"/>
+          <w:sz w:val="21"/>
+          <w:szCs w:val="21"/>
+          <w:lang w:eastAsia="pt-BR"/>
+        </w:rPr>
+        <w:t>&gt;Fade&lt;/</w:t>
+      </w:r>
+      <w:proofErr w:type="spellStart"/>
+      <w:r>
+        <w:rPr>
+          <w:rFonts w:ascii="Consolas" w:eastAsia="Times New Roman" w:hAnsi="Consolas" w:cs="Times New Roman"/>
+          <w:color w:val="F286C4"/>
+          <w:sz w:val="21"/>
+          <w:szCs w:val="21"/>
+          <w:lang w:eastAsia="pt-BR"/>
+        </w:rPr>
+        <w:t>option</w:t>
+      </w:r>
+      <w:proofErr w:type="spellEnd"/>
+      <w:r>
+        <w:rPr>
+          <w:rFonts w:ascii="Consolas" w:eastAsia="Times New Roman" w:hAnsi="Consolas" w:cs="Times New Roman"/>
+          <w:color w:val="F6F6F4"/>
+          <w:sz w:val="21"/>
+          <w:szCs w:val="21"/>
+          <w:lang w:eastAsia="pt-BR"/>
+        </w:rPr>
+        <w:t>&gt;</w:t>
+      </w:r>
+    </w:p>
+    <w:p>
+      <w:pPr>
+        <w:pStyle w:val="PargrafodaLista"/>
+        <w:numPr>
+          <w:ilvl w:val="0"/>
+          <w:numId w:val="1"/>
+        </w:numPr>
+        <w:shd w:val="clear" w:color="auto" w:fill="282A36"/>
+        <w:spacing w:after="0" w:line="285" w:lineRule="atLeast"/>
+        <w:jc w:val="left"/>
+        <w:rPr>
+          <w:rFonts w:ascii="Consolas" w:eastAsia="Times New Roman" w:hAnsi="Consolas" w:cs="Times New Roman"/>
+          <w:color w:val="F6F6F4"/>
+          <w:sz w:val="21"/>
+          <w:szCs w:val="21"/>
+          <w:lang w:eastAsia="pt-BR"/>
+        </w:rPr>
+      </w:pPr>
+      <w:r>
+        <w:rPr>
+          <w:rFonts w:ascii="Consolas" w:eastAsia="Times New Roman" w:hAnsi="Consolas" w:cs="Times New Roman"/>
+          <w:color w:val="F6F6F4"/>
+          <w:sz w:val="21"/>
+          <w:szCs w:val="21"/>
+          <w:lang w:eastAsia="pt-BR"/>
+        </w:rPr>
+        <w:t>            &lt;</w:t>
+      </w:r>
+      <w:proofErr w:type="spellStart"/>
+      <w:r>
+        <w:rPr>
+          <w:rFonts w:ascii="Consolas" w:eastAsia="Times New Roman" w:hAnsi="Consolas" w:cs="Times New Roman"/>
+          <w:color w:val="F286C4"/>
+          <w:sz w:val="21"/>
+          <w:szCs w:val="21"/>
+          <w:lang w:eastAsia="pt-BR"/>
+        </w:rPr>
+        <w:t>option</w:t>
+      </w:r>
+      <w:proofErr w:type="spellEnd"/>
+      <w:r>
+        <w:rPr>
+          <w:rFonts w:ascii="Consolas" w:eastAsia="Times New Roman" w:hAnsi="Consolas" w:cs="Times New Roman"/>
+          <w:color w:val="F6F6F4"/>
+          <w:sz w:val="21"/>
+          <w:szCs w:val="21"/>
+          <w:lang w:eastAsia="pt-BR"/>
+        </w:rPr>
+        <w:t xml:space="preserve"> </w:t>
+      </w:r>
+      <w:proofErr w:type="spellStart"/>
+      <w:r>
+        <w:rPr>
+          <w:rFonts w:ascii="Consolas" w:eastAsia="Times New Roman" w:hAnsi="Consolas" w:cs="Times New Roman"/>
+          <w:i/>
+          <w:iCs/>
+          <w:color w:val="62E884"/>
+          <w:sz w:val="21"/>
+          <w:szCs w:val="21"/>
+          <w:lang w:eastAsia="pt-BR"/>
+        </w:rPr>
+        <w:t>value</w:t>
+      </w:r>
+      <w:proofErr w:type="spellEnd"/>
+      <w:r>
+        <w:rPr>
+          <w:rFonts w:ascii="Consolas" w:eastAsia="Times New Roman" w:hAnsi="Consolas" w:cs="Times New Roman"/>
+          <w:color w:val="F286C4"/>
+          <w:sz w:val="21"/>
+          <w:szCs w:val="21"/>
+          <w:lang w:eastAsia="pt-BR"/>
+        </w:rPr>
+        <w:t>=</w:t>
+      </w:r>
+      <w:r>
+        <w:rPr>
+          <w:rFonts w:ascii="Consolas" w:eastAsia="Times New Roman" w:hAnsi="Consolas" w:cs="Times New Roman"/>
+          <w:color w:val="DEE492"/>
+          <w:sz w:val="21"/>
+          <w:szCs w:val="21"/>
+          <w:lang w:eastAsia="pt-BR"/>
+        </w:rPr>
+        <w:t>"</w:t>
+      </w:r>
+      <w:r>
+        <w:rPr>
+          <w:rFonts w:ascii="Consolas" w:eastAsia="Times New Roman" w:hAnsi="Consolas" w:cs="Times New Roman"/>
+          <w:color w:val="E7EE98"/>
+          <w:sz w:val="21"/>
+          <w:szCs w:val="21"/>
+          <w:lang w:eastAsia="pt-BR"/>
+        </w:rPr>
+        <w:t>slide</w:t>
+      </w:r>
+      <w:r>
+        <w:rPr>
+          <w:rFonts w:ascii="Consolas" w:eastAsia="Times New Roman" w:hAnsi="Consolas" w:cs="Times New Roman"/>
+          <w:color w:val="DEE492"/>
+          <w:sz w:val="21"/>
+          <w:szCs w:val="21"/>
+          <w:lang w:eastAsia="pt-BR"/>
+        </w:rPr>
+        <w:t>"</w:t>
+      </w:r>
+      <w:r>
+        <w:rPr>
+          <w:rFonts w:ascii="Consolas" w:eastAsia="Times New Roman" w:hAnsi="Consolas" w:cs="Times New Roman"/>
+          <w:color w:val="F6F6F4"/>
+          <w:sz w:val="21"/>
+          <w:szCs w:val="21"/>
+          <w:lang w:eastAsia="pt-BR"/>
+        </w:rPr>
+        <w:t>&gt;Slide&lt;/</w:t>
+      </w:r>
+      <w:proofErr w:type="spellStart"/>
+      <w:r>
+        <w:rPr>
+          <w:rFonts w:ascii="Consolas" w:eastAsia="Times New Roman" w:hAnsi="Consolas" w:cs="Times New Roman"/>
+          <w:color w:val="F286C4"/>
+          <w:sz w:val="21"/>
+          <w:szCs w:val="21"/>
+          <w:lang w:eastAsia="pt-BR"/>
+        </w:rPr>
+        <w:t>option</w:t>
+      </w:r>
+      <w:proofErr w:type="spellEnd"/>
+      <w:r>
+        <w:rPr>
+          <w:rFonts w:ascii="Consolas" w:eastAsia="Times New Roman" w:hAnsi="Consolas" w:cs="Times New Roman"/>
+          <w:color w:val="F6F6F4"/>
+          <w:sz w:val="21"/>
+          <w:szCs w:val="21"/>
+          <w:lang w:eastAsia="pt-BR"/>
+        </w:rPr>
+        <w:t>&gt;</w:t>
+      </w:r>
+    </w:p>
+    <w:p>
+      <w:pPr>
+        <w:pStyle w:val="PargrafodaLista"/>
+        <w:numPr>
+          <w:ilvl w:val="0"/>
+          <w:numId w:val="1"/>
+        </w:numPr>
+        <w:shd w:val="clear" w:color="auto" w:fill="282A36"/>
+        <w:spacing w:after="0" w:line="285" w:lineRule="atLeast"/>
+        <w:jc w:val="left"/>
+        <w:rPr>
+          <w:rFonts w:ascii="Consolas" w:eastAsia="Times New Roman" w:hAnsi="Consolas" w:cs="Times New Roman"/>
+          <w:color w:val="F6F6F4"/>
+          <w:sz w:val="21"/>
+          <w:szCs w:val="21"/>
+          <w:lang w:eastAsia="pt-BR"/>
+        </w:rPr>
+      </w:pPr>
+      <w:r>
+        <w:rPr>
+          <w:rFonts w:ascii="Consolas" w:eastAsia="Times New Roman" w:hAnsi="Consolas" w:cs="Times New Roman"/>
+          <w:color w:val="F6F6F4"/>
+          <w:sz w:val="21"/>
+          <w:szCs w:val="21"/>
+          <w:lang w:eastAsia="pt-BR"/>
+        </w:rPr>
+        <w:t>        &lt;/</w:t>
+      </w:r>
+      <w:r>
+        <w:rPr>
+          <w:rFonts w:ascii="Consolas" w:eastAsia="Times New Roman" w:hAnsi="Consolas" w:cs="Times New Roman"/>
+          <w:color w:val="F286C4"/>
+          <w:sz w:val="21"/>
+          <w:szCs w:val="21"/>
+          <w:lang w:eastAsia="pt-BR"/>
+        </w:rPr>
+        <w:t>b-</w:t>
+      </w:r>
+      <w:proofErr w:type="spellStart"/>
+      <w:r>
+        <w:rPr>
+          <w:rFonts w:ascii="Consolas" w:eastAsia="Times New Roman" w:hAnsi="Consolas" w:cs="Times New Roman"/>
+          <w:color w:val="F286C4"/>
+          <w:sz w:val="21"/>
+          <w:szCs w:val="21"/>
+          <w:lang w:eastAsia="pt-BR"/>
+        </w:rPr>
+        <w:t>select</w:t>
+      </w:r>
+      <w:proofErr w:type="spellEnd"/>
+      <w:r>
+        <w:rPr>
+          <w:rFonts w:ascii="Consolas" w:eastAsia="Times New Roman" w:hAnsi="Consolas" w:cs="Times New Roman"/>
+          <w:color w:val="F6F6F4"/>
+          <w:sz w:val="21"/>
+          <w:szCs w:val="21"/>
+          <w:lang w:eastAsia="pt-BR"/>
+        </w:rPr>
+        <w:t>&gt;</w:t>
+      </w:r>
+    </w:p>
+    <w:p>
+      <w:pPr>
+        <w:pStyle w:val="PargrafodaLista"/>
+        <w:numPr>
+          <w:ilvl w:val="0"/>
+          <w:numId w:val="1"/>
+        </w:numPr>
+        <w:shd w:val="clear" w:color="auto" w:fill="282A36"/>
+        <w:spacing w:after="0" w:line="285" w:lineRule="atLeast"/>
+        <w:jc w:val="left"/>
+        <w:rPr>
+          <w:rFonts w:ascii="Consolas" w:eastAsia="Times New Roman" w:hAnsi="Consolas" w:cs="Times New Roman"/>
+          <w:color w:val="F6F6F4"/>
+          <w:sz w:val="21"/>
+          <w:szCs w:val="21"/>
+          <w:lang w:eastAsia="pt-BR"/>
+        </w:rPr>
+      </w:pPr>
+    </w:p>
+    <w:p>
+      <w:pPr>
+        <w:pStyle w:val="PargrafodaLista"/>
+        <w:numPr>
+          <w:ilvl w:val="0"/>
+          <w:numId w:val="1"/>
+        </w:numPr>
+        <w:shd w:val="clear" w:color="auto" w:fill="282A36"/>
+        <w:spacing w:after="0" w:line="285" w:lineRule="atLeast"/>
+        <w:jc w:val="left"/>
+        <w:rPr>
+          <w:rFonts w:ascii="Consolas" w:eastAsia="Times New Roman" w:hAnsi="Consolas" w:cs="Times New Roman"/>
+          <w:color w:val="F6F6F4"/>
+          <w:sz w:val="21"/>
+          <w:szCs w:val="21"/>
+          <w:lang w:eastAsia="pt-BR"/>
+        </w:rPr>
+      </w:pPr>
+      <w:r>
+        <w:rPr>
+          <w:rFonts w:ascii="Consolas" w:eastAsia="Times New Roman" w:hAnsi="Consolas" w:cs="Times New Roman"/>
+          <w:color w:val="F6F6F4"/>
+          <w:sz w:val="21"/>
+          <w:szCs w:val="21"/>
+          <w:lang w:eastAsia="pt-BR"/>
+        </w:rPr>
+        <w:t>        &lt;</w:t>
+      </w:r>
+      <w:proofErr w:type="spellStart"/>
+      <w:r>
+        <w:rPr>
+          <w:rFonts w:ascii="Consolas" w:eastAsia="Times New Roman" w:hAnsi="Consolas" w:cs="Times New Roman"/>
+          <w:color w:val="F286C4"/>
+          <w:sz w:val="21"/>
+          <w:szCs w:val="21"/>
+          <w:lang w:eastAsia="pt-BR"/>
+        </w:rPr>
+        <w:t>transition</w:t>
+      </w:r>
+      <w:proofErr w:type="spellEnd"/>
+      <w:r>
+        <w:rPr>
+          <w:rFonts w:ascii="Consolas" w:eastAsia="Times New Roman" w:hAnsi="Consolas" w:cs="Times New Roman"/>
+          <w:color w:val="F6F6F4"/>
+          <w:sz w:val="21"/>
+          <w:szCs w:val="21"/>
+          <w:lang w:eastAsia="pt-BR"/>
+        </w:rPr>
+        <w:t xml:space="preserve"> </w:t>
+      </w:r>
+      <w:r>
+        <w:rPr>
+          <w:rFonts w:ascii="Consolas" w:eastAsia="Times New Roman" w:hAnsi="Consolas" w:cs="Times New Roman"/>
+          <w:color w:val="F286C4"/>
+          <w:sz w:val="21"/>
+          <w:szCs w:val="21"/>
+          <w:lang w:eastAsia="pt-BR"/>
+        </w:rPr>
+        <w:t>:</w:t>
+      </w:r>
+      <w:proofErr w:type="spellStart"/>
+      <w:r>
+        <w:rPr>
+          <w:rFonts w:ascii="Consolas" w:eastAsia="Times New Roman" w:hAnsi="Consolas" w:cs="Times New Roman"/>
+          <w:i/>
+          <w:iCs/>
+          <w:color w:val="62E884"/>
+          <w:sz w:val="21"/>
+          <w:szCs w:val="21"/>
+          <w:lang w:eastAsia="pt-BR"/>
+        </w:rPr>
+        <w:t>name</w:t>
+      </w:r>
+      <w:proofErr w:type="spellEnd"/>
+      <w:r>
+        <w:rPr>
+          <w:rFonts w:ascii="Consolas" w:eastAsia="Times New Roman" w:hAnsi="Consolas" w:cs="Times New Roman"/>
+          <w:color w:val="F286C4"/>
+          <w:sz w:val="21"/>
+          <w:szCs w:val="21"/>
+          <w:lang w:eastAsia="pt-BR"/>
+        </w:rPr>
+        <w:t>=</w:t>
+      </w:r>
+      <w:r>
+        <w:rPr>
+          <w:rFonts w:ascii="Consolas" w:eastAsia="Times New Roman" w:hAnsi="Consolas" w:cs="Times New Roman"/>
+          <w:color w:val="DEE492"/>
+          <w:sz w:val="21"/>
+          <w:szCs w:val="21"/>
+          <w:lang w:eastAsia="pt-BR"/>
+        </w:rPr>
+        <w:t>"</w:t>
+      </w:r>
+      <w:proofErr w:type="spellStart"/>
+      <w:r>
+        <w:rPr>
+          <w:rFonts w:ascii="Consolas" w:eastAsia="Times New Roman" w:hAnsi="Consolas" w:cs="Times New Roman"/>
+          <w:color w:val="F6F6F4"/>
+          <w:sz w:val="21"/>
+          <w:szCs w:val="21"/>
+          <w:lang w:eastAsia="pt-BR"/>
+        </w:rPr>
+        <w:t>tipoAnimacao</w:t>
+      </w:r>
+      <w:proofErr w:type="spellEnd"/>
+      <w:r>
+        <w:rPr>
+          <w:rFonts w:ascii="Consolas" w:eastAsia="Times New Roman" w:hAnsi="Consolas" w:cs="Times New Roman"/>
+          <w:color w:val="DEE492"/>
+          <w:sz w:val="21"/>
+          <w:szCs w:val="21"/>
+          <w:lang w:eastAsia="pt-BR"/>
+        </w:rPr>
+        <w:t>"</w:t>
+      </w:r>
+      <w:r>
+        <w:rPr>
+          <w:rFonts w:ascii="Consolas" w:eastAsia="Times New Roman" w:hAnsi="Consolas" w:cs="Times New Roman"/>
+          <w:color w:val="F6F6F4"/>
+          <w:sz w:val="21"/>
+          <w:szCs w:val="21"/>
+          <w:lang w:eastAsia="pt-BR"/>
+        </w:rPr>
+        <w:t xml:space="preserve"> &gt;</w:t>
+      </w:r>
+    </w:p>
+    <w:p>
+      <w:pPr>
+        <w:pStyle w:val="PargrafodaLista"/>
+        <w:numPr>
+          <w:ilvl w:val="0"/>
+          <w:numId w:val="1"/>
+        </w:numPr>
+        <w:shd w:val="clear" w:color="auto" w:fill="282A36"/>
+        <w:spacing w:after="0" w:line="285" w:lineRule="atLeast"/>
+        <w:jc w:val="left"/>
+        <w:rPr>
+          <w:rFonts w:ascii="Consolas" w:eastAsia="Times New Roman" w:hAnsi="Consolas" w:cs="Times New Roman"/>
+          <w:color w:val="F6F6F4"/>
+          <w:sz w:val="21"/>
+          <w:szCs w:val="21"/>
+          <w:lang w:eastAsia="pt-BR"/>
+        </w:rPr>
+      </w:pPr>
+      <w:r>
+        <w:rPr>
+          <w:rFonts w:ascii="Consolas" w:eastAsia="Times New Roman" w:hAnsi="Consolas" w:cs="Times New Roman"/>
+          <w:color w:val="F6F6F4"/>
+          <w:sz w:val="21"/>
+          <w:szCs w:val="21"/>
+          <w:lang w:eastAsia="pt-BR"/>
+        </w:rPr>
+        <w:t>            &lt;</w:t>
+      </w:r>
+      <w:r>
+        <w:rPr>
+          <w:rFonts w:ascii="Consolas" w:eastAsia="Times New Roman" w:hAnsi="Consolas" w:cs="Times New Roman"/>
+          <w:color w:val="F286C4"/>
+          <w:sz w:val="21"/>
+          <w:szCs w:val="21"/>
+          <w:lang w:eastAsia="pt-BR"/>
+        </w:rPr>
+        <w:t>b-</w:t>
+      </w:r>
+      <w:proofErr w:type="spellStart"/>
+      <w:r>
+        <w:rPr>
+          <w:rFonts w:ascii="Consolas" w:eastAsia="Times New Roman" w:hAnsi="Consolas" w:cs="Times New Roman"/>
+          <w:color w:val="F286C4"/>
+          <w:sz w:val="21"/>
+          <w:szCs w:val="21"/>
+          <w:lang w:eastAsia="pt-BR"/>
+        </w:rPr>
+        <w:t>alert</w:t>
+      </w:r>
+      <w:proofErr w:type="spellEnd"/>
+      <w:r>
+        <w:rPr>
+          <w:rFonts w:ascii="Consolas" w:eastAsia="Times New Roman" w:hAnsi="Consolas" w:cs="Times New Roman"/>
+          <w:color w:val="F6F6F4"/>
+          <w:sz w:val="21"/>
+          <w:szCs w:val="21"/>
+          <w:lang w:eastAsia="pt-BR"/>
+        </w:rPr>
+        <w:t xml:space="preserve"> </w:t>
+      </w:r>
+      <w:proofErr w:type="spellStart"/>
+      <w:r>
+        <w:rPr>
+          <w:rFonts w:ascii="Consolas" w:eastAsia="Times New Roman" w:hAnsi="Consolas" w:cs="Times New Roman"/>
+          <w:i/>
+          <w:iCs/>
+          <w:color w:val="62E884"/>
+          <w:sz w:val="21"/>
+          <w:szCs w:val="21"/>
+          <w:lang w:eastAsia="pt-BR"/>
+        </w:rPr>
+        <w:t>variant</w:t>
+      </w:r>
+      <w:proofErr w:type="spellEnd"/>
+      <w:r>
+        <w:rPr>
+          <w:rFonts w:ascii="Consolas" w:eastAsia="Times New Roman" w:hAnsi="Consolas" w:cs="Times New Roman"/>
+          <w:color w:val="F286C4"/>
+          <w:sz w:val="21"/>
+          <w:szCs w:val="21"/>
+          <w:lang w:eastAsia="pt-BR"/>
+        </w:rPr>
+        <w:t>=</w:t>
+      </w:r>
+      <w:r>
+        <w:rPr>
+          <w:rFonts w:ascii="Consolas" w:eastAsia="Times New Roman" w:hAnsi="Consolas" w:cs="Times New Roman"/>
+          <w:color w:val="DEE492"/>
+          <w:sz w:val="21"/>
+          <w:szCs w:val="21"/>
+          <w:lang w:eastAsia="pt-BR"/>
+        </w:rPr>
+        <w:t>"</w:t>
+      </w:r>
+      <w:proofErr w:type="spellStart"/>
+      <w:r>
+        <w:rPr>
+          <w:rFonts w:ascii="Consolas" w:eastAsia="Times New Roman" w:hAnsi="Consolas" w:cs="Times New Roman"/>
+          <w:color w:val="E7EE98"/>
+          <w:sz w:val="21"/>
+          <w:szCs w:val="21"/>
+          <w:lang w:eastAsia="pt-BR"/>
+        </w:rPr>
+        <w:t>info</w:t>
+      </w:r>
+      <w:proofErr w:type="spellEnd"/>
+      <w:r>
+        <w:rPr>
+          <w:rFonts w:ascii="Consolas" w:eastAsia="Times New Roman" w:hAnsi="Consolas" w:cs="Times New Roman"/>
+          <w:color w:val="DEE492"/>
+          <w:sz w:val="21"/>
+          <w:szCs w:val="21"/>
+          <w:lang w:eastAsia="pt-BR"/>
+        </w:rPr>
+        <w:t>"</w:t>
+      </w:r>
+      <w:r>
+        <w:rPr>
+          <w:rFonts w:ascii="Consolas" w:eastAsia="Times New Roman" w:hAnsi="Consolas" w:cs="Times New Roman"/>
+          <w:color w:val="F6F6F4"/>
+          <w:sz w:val="21"/>
+          <w:szCs w:val="21"/>
+          <w:lang w:eastAsia="pt-BR"/>
+        </w:rPr>
+        <w:t xml:space="preserve"> </w:t>
+      </w:r>
+      <w:r>
+        <w:rPr>
+          <w:rFonts w:ascii="Consolas" w:eastAsia="Times New Roman" w:hAnsi="Consolas" w:cs="Times New Roman"/>
+          <w:i/>
+          <w:iCs/>
+          <w:color w:val="62E884"/>
+          <w:sz w:val="21"/>
+          <w:szCs w:val="21"/>
+          <w:lang w:eastAsia="pt-BR"/>
+        </w:rPr>
+        <w:t>show</w:t>
+      </w:r>
+      <w:r>
+        <w:rPr>
+          <w:rFonts w:ascii="Consolas" w:eastAsia="Times New Roman" w:hAnsi="Consolas" w:cs="Times New Roman"/>
+          <w:color w:val="F6F6F4"/>
+          <w:sz w:val="21"/>
+          <w:szCs w:val="21"/>
+          <w:lang w:eastAsia="pt-BR"/>
+        </w:rPr>
+        <w:t xml:space="preserve"> </w:t>
+      </w:r>
+      <w:r>
+        <w:rPr>
+          <w:rFonts w:ascii="Consolas" w:eastAsia="Times New Roman" w:hAnsi="Consolas" w:cs="Times New Roman"/>
+          <w:i/>
+          <w:iCs/>
+          <w:color w:val="62E884"/>
+          <w:sz w:val="21"/>
+          <w:szCs w:val="21"/>
+          <w:lang w:eastAsia="pt-BR"/>
+        </w:rPr>
+        <w:t>v-show</w:t>
+      </w:r>
+      <w:r>
+        <w:rPr>
+          <w:rFonts w:ascii="Consolas" w:eastAsia="Times New Roman" w:hAnsi="Consolas" w:cs="Times New Roman"/>
+          <w:color w:val="F286C4"/>
+          <w:sz w:val="21"/>
+          <w:szCs w:val="21"/>
+          <w:lang w:eastAsia="pt-BR"/>
+        </w:rPr>
+        <w:t>=</w:t>
+      </w:r>
+      <w:r>
+        <w:rPr>
+          <w:rFonts w:ascii="Consolas" w:eastAsia="Times New Roman" w:hAnsi="Consolas" w:cs="Times New Roman"/>
+          <w:color w:val="DEE492"/>
+          <w:sz w:val="21"/>
+          <w:szCs w:val="21"/>
+          <w:lang w:eastAsia="pt-BR"/>
+        </w:rPr>
+        <w:t>"</w:t>
+      </w:r>
+      <w:r>
+        <w:rPr>
+          <w:rFonts w:ascii="Consolas" w:eastAsia="Times New Roman" w:hAnsi="Consolas" w:cs="Times New Roman"/>
+          <w:color w:val="F6F6F4"/>
+          <w:sz w:val="21"/>
+          <w:szCs w:val="21"/>
+          <w:lang w:eastAsia="pt-BR"/>
+        </w:rPr>
+        <w:t>exibir</w:t>
+      </w:r>
+      <w:r>
+        <w:rPr>
+          <w:rFonts w:ascii="Consolas" w:eastAsia="Times New Roman" w:hAnsi="Consolas" w:cs="Times New Roman"/>
+          <w:color w:val="DEE492"/>
+          <w:sz w:val="21"/>
+          <w:szCs w:val="21"/>
+          <w:lang w:eastAsia="pt-BR"/>
+        </w:rPr>
+        <w:t>"</w:t>
+      </w:r>
+      <w:r>
+        <w:rPr>
+          <w:rFonts w:ascii="Consolas" w:eastAsia="Times New Roman" w:hAnsi="Consolas" w:cs="Times New Roman"/>
+          <w:color w:val="F6F6F4"/>
+          <w:sz w:val="21"/>
+          <w:szCs w:val="21"/>
+          <w:lang w:eastAsia="pt-BR"/>
+        </w:rPr>
+        <w:t>&gt;{{msg</w:t>
+      </w:r>
+      <w:proofErr w:type="gramStart"/>
+      <w:r>
+        <w:rPr>
+          <w:rFonts w:ascii="Consolas" w:eastAsia="Times New Roman" w:hAnsi="Consolas" w:cs="Times New Roman"/>
+          <w:color w:val="F6F6F4"/>
+          <w:sz w:val="21"/>
+          <w:szCs w:val="21"/>
+          <w:lang w:eastAsia="pt-BR"/>
+        </w:rPr>
+        <w:t>}}&lt;</w:t>
+      </w:r>
+      <w:proofErr w:type="gramEnd"/>
+      <w:r>
+        <w:rPr>
+          <w:rFonts w:ascii="Consolas" w:eastAsia="Times New Roman" w:hAnsi="Consolas" w:cs="Times New Roman"/>
+          <w:color w:val="F6F6F4"/>
+          <w:sz w:val="21"/>
+          <w:szCs w:val="21"/>
+          <w:lang w:eastAsia="pt-BR"/>
+        </w:rPr>
+        <w:t>/</w:t>
+      </w:r>
+      <w:r>
+        <w:rPr>
+          <w:rFonts w:ascii="Consolas" w:eastAsia="Times New Roman" w:hAnsi="Consolas" w:cs="Times New Roman"/>
+          <w:color w:val="F286C4"/>
+          <w:sz w:val="21"/>
+          <w:szCs w:val="21"/>
+          <w:lang w:eastAsia="pt-BR"/>
+        </w:rPr>
+        <w:t>b-</w:t>
+      </w:r>
+      <w:proofErr w:type="spellStart"/>
+      <w:r>
+        <w:rPr>
+          <w:rFonts w:ascii="Consolas" w:eastAsia="Times New Roman" w:hAnsi="Consolas" w:cs="Times New Roman"/>
+          <w:color w:val="F286C4"/>
+          <w:sz w:val="21"/>
+          <w:szCs w:val="21"/>
+          <w:lang w:eastAsia="pt-BR"/>
+        </w:rPr>
+        <w:t>alert</w:t>
+      </w:r>
+      <w:proofErr w:type="spellEnd"/>
+      <w:r>
+        <w:rPr>
+          <w:rFonts w:ascii="Consolas" w:eastAsia="Times New Roman" w:hAnsi="Consolas" w:cs="Times New Roman"/>
+          <w:color w:val="F6F6F4"/>
+          <w:sz w:val="21"/>
+          <w:szCs w:val="21"/>
+          <w:lang w:eastAsia="pt-BR"/>
+        </w:rPr>
+        <w:t>&gt;</w:t>
+      </w:r>
+    </w:p>
+    <w:p>
+      <w:pPr>
+        <w:pStyle w:val="PargrafodaLista"/>
+        <w:numPr>
+          <w:ilvl w:val="0"/>
+          <w:numId w:val="1"/>
+        </w:numPr>
+        <w:shd w:val="clear" w:color="auto" w:fill="282A36"/>
+        <w:spacing w:after="0" w:line="285" w:lineRule="atLeast"/>
+        <w:jc w:val="left"/>
+        <w:rPr>
+          <w:rFonts w:ascii="Consolas" w:eastAsia="Times New Roman" w:hAnsi="Consolas" w:cs="Times New Roman"/>
+          <w:color w:val="F6F6F4"/>
+          <w:sz w:val="21"/>
+          <w:szCs w:val="21"/>
+          <w:lang w:eastAsia="pt-BR"/>
+        </w:rPr>
+      </w:pPr>
+      <w:r>
+        <w:rPr>
+          <w:rFonts w:ascii="Consolas" w:eastAsia="Times New Roman" w:hAnsi="Consolas" w:cs="Times New Roman"/>
+          <w:color w:val="F6F6F4"/>
+          <w:sz w:val="21"/>
+          <w:szCs w:val="21"/>
+          <w:lang w:eastAsia="pt-BR"/>
+        </w:rPr>
+        <w:t>        &lt;/</w:t>
+      </w:r>
+      <w:proofErr w:type="spellStart"/>
+      <w:r>
+        <w:rPr>
+          <w:rFonts w:ascii="Consolas" w:eastAsia="Times New Roman" w:hAnsi="Consolas" w:cs="Times New Roman"/>
+          <w:color w:val="F286C4"/>
+          <w:sz w:val="21"/>
+          <w:szCs w:val="21"/>
+          <w:lang w:eastAsia="pt-BR"/>
+        </w:rPr>
+        <w:t>transition</w:t>
+      </w:r>
+      <w:proofErr w:type="spellEnd"/>
+      <w:r>
+        <w:rPr>
+          <w:rFonts w:ascii="Consolas" w:eastAsia="Times New Roman" w:hAnsi="Consolas" w:cs="Times New Roman"/>
+          <w:color w:val="F6F6F4"/>
+          <w:sz w:val="21"/>
+          <w:szCs w:val="21"/>
+          <w:lang w:eastAsia="pt-BR"/>
+        </w:rPr>
+        <w:t>&gt;</w:t>
+      </w:r>
+    </w:p>
+    <w:p>
+      <w:pPr>
+        <w:pStyle w:val="PargrafodaLista"/>
+        <w:numPr>
+          <w:ilvl w:val="0"/>
+          <w:numId w:val="1"/>
+        </w:numPr>
+        <w:rPr>
+          <w:rFonts w:ascii="Consolas" w:hAnsi="Consolas"/>
+          <w:sz w:val="24"/>
+          <w:szCs w:val="24"/>
+        </w:rPr>
+      </w:pPr>
+      <w:r>
+        <w:rPr>
+          <w:rFonts w:ascii="Consolas" w:hAnsi="Consolas"/>
+          <w:sz w:val="24"/>
+          <w:szCs w:val="24"/>
+        </w:rPr>
+        <w:t>C</w:t>
+      </w:r>
+    </w:p>
+    <w:p>
+      <w:pPr>
+        <w:pStyle w:val="PargrafodaLista"/>
+        <w:numPr>
+          <w:ilvl w:val="0"/>
+          <w:numId w:val="1"/>
+        </w:numPr>
+        <w:rPr>
+          <w:rFonts w:ascii="Consolas" w:hAnsi="Consolas"/>
+          <w:sz w:val="24"/>
+          <w:szCs w:val="24"/>
+        </w:rPr>
+      </w:pPr>
+      <w:r>
+        <w:rPr>
+          <w:rFonts w:ascii="Consolas" w:hAnsi="Consolas"/>
+          <w:sz w:val="24"/>
+          <w:szCs w:val="24"/>
+        </w:rPr>
+        <w:t xml:space="preserve">Aula 220 – </w:t>
+      </w:r>
+      <w:proofErr w:type="spellStart"/>
+      <w:r>
+        <w:rPr>
+          <w:rFonts w:ascii="Consolas" w:hAnsi="Consolas"/>
+          <w:sz w:val="24"/>
+          <w:szCs w:val="24"/>
+        </w:rPr>
+        <w:t>Transicionar</w:t>
+      </w:r>
+      <w:proofErr w:type="spellEnd"/>
+      <w:r>
+        <w:rPr>
+          <w:rFonts w:ascii="Consolas" w:hAnsi="Consolas"/>
+          <w:sz w:val="24"/>
+          <w:szCs w:val="24"/>
+        </w:rPr>
+        <w:t xml:space="preserve"> entre múltiplos elementos</w:t>
       </w:r>
     </w:p>
     <w:p>

</xml_diff>

<commit_message>
Preparando o template para utilizar o transition-group em listas
</commit_message>
<xml_diff>
--- a/MELHORANDO ESTÉTICA.docx
+++ b/MELHORANDO ESTÉTICA.docx
@@ -32187,6 +32187,7 @@
       <w:r>
         <w:rPr>
           <w:rFonts w:ascii="Consolas" w:hAnsi="Consolas"/>
+          <w:noProof/>
           <w:sz w:val="24"/>
           <w:szCs w:val="24"/>
         </w:rPr>
@@ -32243,6 +32244,7 @@
       <w:r>
         <w:rPr>
           <w:rFonts w:ascii="Consolas" w:hAnsi="Consolas"/>
+          <w:noProof/>
           <w:sz w:val="24"/>
           <w:szCs w:val="24"/>
         </w:rPr>
@@ -32718,16 +32720,2645 @@
     <w:p>
       <w:pPr>
         <w:pStyle w:val="PargrafodaLista"/>
-        <w:numPr>
-          <w:ilvl w:val="0"/>
-          <w:numId w:val="1"/>
-        </w:numPr>
-        <w:rPr>
-          <w:rFonts w:ascii="Consolas" w:hAnsi="Consolas"/>
-          <w:sz w:val="24"/>
-          <w:szCs w:val="24"/>
-        </w:rPr>
-      </w:pPr>
+        <w:ind w:left="1060" w:firstLine="0"/>
+        <w:rPr>
+          <w:rFonts w:ascii="Consolas" w:hAnsi="Consolas"/>
+          <w:sz w:val="24"/>
+          <w:szCs w:val="24"/>
+        </w:rPr>
+      </w:pPr>
+    </w:p>
+    <w:p>
+      <w:pPr>
+        <w:pStyle w:val="PargrafodaLista"/>
+        <w:ind w:left="1060" w:firstLine="0"/>
+        <w:rPr>
+          <w:rFonts w:ascii="Consolas" w:hAnsi="Consolas"/>
+          <w:b/>
+          <w:bCs/>
+          <w:sz w:val="28"/>
+          <w:szCs w:val="28"/>
+        </w:rPr>
+      </w:pPr>
+      <w:r>
+        <w:rPr>
+          <w:rFonts w:ascii="Consolas" w:hAnsi="Consolas"/>
+          <w:b/>
+          <w:bCs/>
+          <w:sz w:val="28"/>
+          <w:szCs w:val="28"/>
+        </w:rPr>
+        <w:t>Aula 22</w:t>
+      </w:r>
+      <w:r>
+        <w:rPr>
+          <w:rFonts w:ascii="Consolas" w:hAnsi="Consolas"/>
+          <w:b/>
+          <w:bCs/>
+          <w:sz w:val="28"/>
+          <w:szCs w:val="28"/>
+        </w:rPr>
+        <w:t>6</w:t>
+      </w:r>
+      <w:r>
+        <w:rPr>
+          <w:rFonts w:ascii="Consolas" w:hAnsi="Consolas"/>
+          <w:b/>
+          <w:bCs/>
+          <w:sz w:val="28"/>
+          <w:szCs w:val="28"/>
+        </w:rPr>
+        <w:t xml:space="preserve"> – Animando listas com &lt;transition</w:t>
+      </w:r>
+      <w:r>
+        <w:rPr>
+          <w:rFonts w:ascii="Consolas" w:hAnsi="Consolas"/>
+          <w:b/>
+          <w:bCs/>
+          <w:sz w:val="28"/>
+          <w:szCs w:val="28"/>
+        </w:rPr>
+        <w:t>-</w:t>
+      </w:r>
+      <w:r>
+        <w:rPr>
+          <w:rFonts w:ascii="Consolas" w:hAnsi="Consolas"/>
+          <w:b/>
+          <w:bCs/>
+          <w:sz w:val="28"/>
+          <w:szCs w:val="28"/>
+        </w:rPr>
+        <w:t>group&gt;</w:t>
+      </w:r>
+    </w:p>
+    <w:p>
+      <w:pPr>
+        <w:pStyle w:val="PargrafodaLista"/>
+        <w:numPr>
+          <w:ilvl w:val="0"/>
+          <w:numId w:val="1"/>
+        </w:numPr>
+        <w:rPr>
+          <w:rFonts w:ascii="Consolas" w:hAnsi="Consolas"/>
+          <w:sz w:val="24"/>
+          <w:szCs w:val="24"/>
+        </w:rPr>
+      </w:pPr>
+      <w:r>
+        <w:rPr>
+          <w:rFonts w:ascii="Consolas" w:hAnsi="Consolas"/>
+          <w:sz w:val="24"/>
+          <w:szCs w:val="24"/>
+        </w:rPr>
+        <w:t xml:space="preserve">Quando utilizamos </w:t>
+      </w:r>
+      <w:r>
+        <w:rPr>
+          <w:rFonts w:ascii="Consolas" w:hAnsi="Consolas"/>
+          <w:sz w:val="24"/>
+          <w:szCs w:val="24"/>
+        </w:rPr>
+        <w:t xml:space="preserve">o &lt;tansition&gt; para </w:t>
+      </w:r>
+      <w:r>
+        <w:rPr>
+          <w:rFonts w:ascii="Consolas" w:hAnsi="Consolas"/>
+          <w:sz w:val="24"/>
+          <w:szCs w:val="24"/>
+        </w:rPr>
+        <w:t>realizar animações o mesmo não altera o html da página, porém o &lt;transition-group&gt; realiza alterações no html.</w:t>
+      </w:r>
+    </w:p>
+    <w:p>
+      <w:pPr>
+        <w:pStyle w:val="PargrafodaLista"/>
+        <w:ind w:left="1060" w:firstLine="0"/>
+        <w:rPr>
+          <w:rFonts w:ascii="Consolas" w:hAnsi="Consolas"/>
+          <w:sz w:val="24"/>
+          <w:szCs w:val="24"/>
+        </w:rPr>
+      </w:pPr>
+    </w:p>
+    <w:p>
+      <w:pPr>
+        <w:pStyle w:val="PargrafodaLista"/>
+        <w:ind w:left="1060" w:firstLine="0"/>
+        <w:rPr>
+          <w:rFonts w:ascii="Consolas" w:hAnsi="Consolas"/>
+          <w:b/>
+          <w:bCs/>
+          <w:sz w:val="28"/>
+          <w:szCs w:val="28"/>
+        </w:rPr>
+      </w:pPr>
+      <w:r>
+        <w:rPr>
+          <w:rFonts w:ascii="Consolas" w:hAnsi="Consolas"/>
+          <w:b/>
+          <w:bCs/>
+          <w:sz w:val="28"/>
+          <w:szCs w:val="28"/>
+        </w:rPr>
+        <w:t xml:space="preserve">Aula 227 </w:t>
+      </w:r>
+      <w:r>
+        <w:rPr>
+          <w:rFonts w:ascii="Consolas" w:hAnsi="Consolas"/>
+          <w:b/>
+          <w:bCs/>
+          <w:sz w:val="28"/>
+          <w:szCs w:val="28"/>
+        </w:rPr>
+        <w:t>–</w:t>
+      </w:r>
+      <w:r>
+        <w:rPr>
+          <w:rFonts w:ascii="Consolas" w:hAnsi="Consolas"/>
+          <w:b/>
+          <w:bCs/>
+          <w:sz w:val="28"/>
+          <w:szCs w:val="28"/>
+        </w:rPr>
+        <w:t xml:space="preserve"> </w:t>
+      </w:r>
+      <w:r>
+        <w:rPr>
+          <w:rFonts w:ascii="Consolas" w:hAnsi="Consolas"/>
+          <w:b/>
+          <w:bCs/>
+          <w:sz w:val="28"/>
+          <w:szCs w:val="28"/>
+        </w:rPr>
+        <w:t>Usando &lt;transition-group&gt; - Preparações</w:t>
+      </w:r>
+    </w:p>
+    <w:p>
+      <w:pPr>
+        <w:pStyle w:val="PargrafodaLista"/>
+        <w:numPr>
+          <w:ilvl w:val="0"/>
+          <w:numId w:val="1"/>
+        </w:numPr>
+        <w:rPr>
+          <w:rFonts w:ascii="Consolas" w:hAnsi="Consolas"/>
+          <w:sz w:val="24"/>
+          <w:szCs w:val="24"/>
+        </w:rPr>
+      </w:pPr>
+      <w:r>
+        <w:rPr>
+          <w:rFonts w:ascii="Consolas" w:hAnsi="Consolas"/>
+          <w:sz w:val="24"/>
+          <w:szCs w:val="24"/>
+        </w:rPr>
+        <w:t>Vamos começ</w:t>
+      </w:r>
+      <w:r>
+        <w:rPr>
+          <w:rFonts w:ascii="Consolas" w:hAnsi="Consolas"/>
+          <w:sz w:val="24"/>
+          <w:szCs w:val="24"/>
+        </w:rPr>
+        <w:t>ar definindo um array de alunos.</w:t>
+      </w:r>
+    </w:p>
+    <w:p>
+      <w:pPr>
+        <w:pStyle w:val="PargrafodaLista"/>
+        <w:numPr>
+          <w:ilvl w:val="0"/>
+          <w:numId w:val="1"/>
+        </w:numPr>
+        <w:shd w:val="clear" w:color="auto" w:fill="282A36"/>
+        <w:spacing w:after="0" w:line="285" w:lineRule="atLeast"/>
+        <w:jc w:val="left"/>
+        <w:rPr>
+          <w:rFonts w:ascii="Consolas" w:eastAsia="Times New Roman" w:hAnsi="Consolas" w:cs="Times New Roman"/>
+          <w:color w:val="F6F6F4"/>
+          <w:sz w:val="21"/>
+          <w:szCs w:val="21"/>
+          <w:lang w:eastAsia="pt-BR"/>
+        </w:rPr>
+      </w:pPr>
+      <w:r>
+        <w:rPr>
+          <w:rFonts w:ascii="Consolas" w:eastAsia="Times New Roman" w:hAnsi="Consolas" w:cs="Times New Roman"/>
+          <w:color w:val="62E884"/>
+          <w:sz w:val="21"/>
+          <w:szCs w:val="21"/>
+          <w:lang w:eastAsia="pt-BR"/>
+        </w:rPr>
+        <w:t>data</w:t>
+      </w:r>
+      <w:r>
+        <w:rPr>
+          <w:rFonts w:ascii="Consolas" w:eastAsia="Times New Roman" w:hAnsi="Consolas" w:cs="Times New Roman"/>
+          <w:color w:val="F6F6F4"/>
+          <w:sz w:val="21"/>
+          <w:szCs w:val="21"/>
+          <w:lang w:eastAsia="pt-BR"/>
+        </w:rPr>
+        <w:t>() {</w:t>
+      </w:r>
+    </w:p>
+    <w:p>
+      <w:pPr>
+        <w:pStyle w:val="PargrafodaLista"/>
+        <w:numPr>
+          <w:ilvl w:val="0"/>
+          <w:numId w:val="1"/>
+        </w:numPr>
+        <w:shd w:val="clear" w:color="auto" w:fill="282A36"/>
+        <w:spacing w:after="0" w:line="285" w:lineRule="atLeast"/>
+        <w:jc w:val="left"/>
+        <w:rPr>
+          <w:rFonts w:ascii="Consolas" w:eastAsia="Times New Roman" w:hAnsi="Consolas" w:cs="Times New Roman"/>
+          <w:color w:val="F6F6F4"/>
+          <w:sz w:val="21"/>
+          <w:szCs w:val="21"/>
+          <w:lang w:eastAsia="pt-BR"/>
+        </w:rPr>
+      </w:pPr>
+      <w:r>
+        <w:rPr>
+          <w:rFonts w:ascii="Consolas" w:eastAsia="Times New Roman" w:hAnsi="Consolas" w:cs="Times New Roman"/>
+          <w:color w:val="F6F6F4"/>
+          <w:sz w:val="21"/>
+          <w:szCs w:val="21"/>
+          <w:lang w:eastAsia="pt-BR"/>
+        </w:rPr>
+        <w:t xml:space="preserve">            </w:t>
+      </w:r>
+      <w:r>
+        <w:rPr>
+          <w:rFonts w:ascii="Consolas" w:eastAsia="Times New Roman" w:hAnsi="Consolas" w:cs="Times New Roman"/>
+          <w:color w:val="F286C4"/>
+          <w:sz w:val="21"/>
+          <w:szCs w:val="21"/>
+          <w:lang w:eastAsia="pt-BR"/>
+        </w:rPr>
+        <w:t>return</w:t>
+      </w:r>
+      <w:r>
+        <w:rPr>
+          <w:rFonts w:ascii="Consolas" w:eastAsia="Times New Roman" w:hAnsi="Consolas" w:cs="Times New Roman"/>
+          <w:color w:val="F6F6F4"/>
+          <w:sz w:val="21"/>
+          <w:szCs w:val="21"/>
+          <w:lang w:eastAsia="pt-BR"/>
+        </w:rPr>
+        <w:t xml:space="preserve"> {</w:t>
+      </w:r>
+    </w:p>
+    <w:p>
+      <w:pPr>
+        <w:pStyle w:val="PargrafodaLista"/>
+        <w:numPr>
+          <w:ilvl w:val="0"/>
+          <w:numId w:val="1"/>
+        </w:numPr>
+        <w:shd w:val="clear" w:color="auto" w:fill="282A36"/>
+        <w:spacing w:after="0" w:line="285" w:lineRule="atLeast"/>
+        <w:jc w:val="left"/>
+        <w:rPr>
+          <w:rFonts w:ascii="Consolas" w:eastAsia="Times New Roman" w:hAnsi="Consolas" w:cs="Times New Roman"/>
+          <w:color w:val="F6F6F4"/>
+          <w:sz w:val="21"/>
+          <w:szCs w:val="21"/>
+          <w:lang w:eastAsia="pt-BR"/>
+        </w:rPr>
+      </w:pPr>
+      <w:r>
+        <w:rPr>
+          <w:rFonts w:ascii="Consolas" w:eastAsia="Times New Roman" w:hAnsi="Consolas" w:cs="Times New Roman"/>
+          <w:color w:val="F6F6F4"/>
+          <w:sz w:val="21"/>
+          <w:szCs w:val="21"/>
+          <w:lang w:eastAsia="pt-BR"/>
+        </w:rPr>
+        <w:t>                alunos</w:t>
+      </w:r>
+      <w:r>
+        <w:rPr>
+          <w:rFonts w:ascii="Consolas" w:eastAsia="Times New Roman" w:hAnsi="Consolas" w:cs="Times New Roman"/>
+          <w:color w:val="F286C4"/>
+          <w:sz w:val="21"/>
+          <w:szCs w:val="21"/>
+          <w:lang w:eastAsia="pt-BR"/>
+        </w:rPr>
+        <w:t>:</w:t>
+      </w:r>
+      <w:r>
+        <w:rPr>
+          <w:rFonts w:ascii="Consolas" w:eastAsia="Times New Roman" w:hAnsi="Consolas" w:cs="Times New Roman"/>
+          <w:color w:val="F6F6F4"/>
+          <w:sz w:val="21"/>
+          <w:szCs w:val="21"/>
+          <w:lang w:eastAsia="pt-BR"/>
+        </w:rPr>
+        <w:t xml:space="preserve"> [</w:t>
+      </w:r>
+      <w:r>
+        <w:rPr>
+          <w:rFonts w:ascii="Consolas" w:eastAsia="Times New Roman" w:hAnsi="Consolas" w:cs="Times New Roman"/>
+          <w:color w:val="DEE492"/>
+          <w:sz w:val="21"/>
+          <w:szCs w:val="21"/>
+          <w:lang w:eastAsia="pt-BR"/>
+        </w:rPr>
+        <w:t>'</w:t>
+      </w:r>
+      <w:r>
+        <w:rPr>
+          <w:rFonts w:ascii="Consolas" w:eastAsia="Times New Roman" w:hAnsi="Consolas" w:cs="Times New Roman"/>
+          <w:color w:val="E7EE98"/>
+          <w:sz w:val="21"/>
+          <w:szCs w:val="21"/>
+          <w:lang w:eastAsia="pt-BR"/>
+        </w:rPr>
+        <w:t>Roberto</w:t>
+      </w:r>
+      <w:r>
+        <w:rPr>
+          <w:rFonts w:ascii="Consolas" w:eastAsia="Times New Roman" w:hAnsi="Consolas" w:cs="Times New Roman"/>
+          <w:color w:val="DEE492"/>
+          <w:sz w:val="21"/>
+          <w:szCs w:val="21"/>
+          <w:lang w:eastAsia="pt-BR"/>
+        </w:rPr>
+        <w:t>'</w:t>
+      </w:r>
+      <w:r>
+        <w:rPr>
+          <w:rFonts w:ascii="Consolas" w:eastAsia="Times New Roman" w:hAnsi="Consolas" w:cs="Times New Roman"/>
+          <w:color w:val="F6F6F4"/>
+          <w:sz w:val="21"/>
+          <w:szCs w:val="21"/>
+          <w:lang w:eastAsia="pt-BR"/>
+        </w:rPr>
+        <w:t xml:space="preserve">, </w:t>
+      </w:r>
+      <w:r>
+        <w:rPr>
+          <w:rFonts w:ascii="Consolas" w:eastAsia="Times New Roman" w:hAnsi="Consolas" w:cs="Times New Roman"/>
+          <w:color w:val="DEE492"/>
+          <w:sz w:val="21"/>
+          <w:szCs w:val="21"/>
+          <w:lang w:eastAsia="pt-BR"/>
+        </w:rPr>
+        <w:t>'</w:t>
+      </w:r>
+      <w:r>
+        <w:rPr>
+          <w:rFonts w:ascii="Consolas" w:eastAsia="Times New Roman" w:hAnsi="Consolas" w:cs="Times New Roman"/>
+          <w:color w:val="E7EE98"/>
+          <w:sz w:val="21"/>
+          <w:szCs w:val="21"/>
+          <w:lang w:eastAsia="pt-BR"/>
+        </w:rPr>
+        <w:t>Julia</w:t>
+      </w:r>
+      <w:r>
+        <w:rPr>
+          <w:rFonts w:ascii="Consolas" w:eastAsia="Times New Roman" w:hAnsi="Consolas" w:cs="Times New Roman"/>
+          <w:color w:val="DEE492"/>
+          <w:sz w:val="21"/>
+          <w:szCs w:val="21"/>
+          <w:lang w:eastAsia="pt-BR"/>
+        </w:rPr>
+        <w:t>'</w:t>
+      </w:r>
+      <w:r>
+        <w:rPr>
+          <w:rFonts w:ascii="Consolas" w:eastAsia="Times New Roman" w:hAnsi="Consolas" w:cs="Times New Roman"/>
+          <w:color w:val="F6F6F4"/>
+          <w:sz w:val="21"/>
+          <w:szCs w:val="21"/>
+          <w:lang w:eastAsia="pt-BR"/>
+        </w:rPr>
+        <w:t xml:space="preserve">, </w:t>
+      </w:r>
+      <w:r>
+        <w:rPr>
+          <w:rFonts w:ascii="Consolas" w:eastAsia="Times New Roman" w:hAnsi="Consolas" w:cs="Times New Roman"/>
+          <w:color w:val="DEE492"/>
+          <w:sz w:val="21"/>
+          <w:szCs w:val="21"/>
+          <w:lang w:eastAsia="pt-BR"/>
+        </w:rPr>
+        <w:t>'</w:t>
+      </w:r>
+      <w:r>
+        <w:rPr>
+          <w:rFonts w:ascii="Consolas" w:eastAsia="Times New Roman" w:hAnsi="Consolas" w:cs="Times New Roman"/>
+          <w:color w:val="E7EE98"/>
+          <w:sz w:val="21"/>
+          <w:szCs w:val="21"/>
+          <w:lang w:eastAsia="pt-BR"/>
+        </w:rPr>
+        <w:t>Teresa</w:t>
+      </w:r>
+      <w:r>
+        <w:rPr>
+          <w:rFonts w:ascii="Consolas" w:eastAsia="Times New Roman" w:hAnsi="Consolas" w:cs="Times New Roman"/>
+          <w:color w:val="DEE492"/>
+          <w:sz w:val="21"/>
+          <w:szCs w:val="21"/>
+          <w:lang w:eastAsia="pt-BR"/>
+        </w:rPr>
+        <w:t>'</w:t>
+      </w:r>
+      <w:r>
+        <w:rPr>
+          <w:rFonts w:ascii="Consolas" w:eastAsia="Times New Roman" w:hAnsi="Consolas" w:cs="Times New Roman"/>
+          <w:color w:val="F6F6F4"/>
+          <w:sz w:val="21"/>
+          <w:szCs w:val="21"/>
+          <w:lang w:eastAsia="pt-BR"/>
+        </w:rPr>
+        <w:t xml:space="preserve">, </w:t>
+      </w:r>
+      <w:r>
+        <w:rPr>
+          <w:rFonts w:ascii="Consolas" w:eastAsia="Times New Roman" w:hAnsi="Consolas" w:cs="Times New Roman"/>
+          <w:color w:val="DEE492"/>
+          <w:sz w:val="21"/>
+          <w:szCs w:val="21"/>
+          <w:lang w:eastAsia="pt-BR"/>
+        </w:rPr>
+        <w:t>'</w:t>
+      </w:r>
+      <w:r>
+        <w:rPr>
+          <w:rFonts w:ascii="Consolas" w:eastAsia="Times New Roman" w:hAnsi="Consolas" w:cs="Times New Roman"/>
+          <w:color w:val="E7EE98"/>
+          <w:sz w:val="21"/>
+          <w:szCs w:val="21"/>
+          <w:lang w:eastAsia="pt-BR"/>
+        </w:rPr>
+        <w:t>Paulo</w:t>
+      </w:r>
+      <w:r>
+        <w:rPr>
+          <w:rFonts w:ascii="Consolas" w:eastAsia="Times New Roman" w:hAnsi="Consolas" w:cs="Times New Roman"/>
+          <w:color w:val="DEE492"/>
+          <w:sz w:val="21"/>
+          <w:szCs w:val="21"/>
+          <w:lang w:eastAsia="pt-BR"/>
+        </w:rPr>
+        <w:t>'</w:t>
+      </w:r>
+      <w:r>
+        <w:rPr>
+          <w:rFonts w:ascii="Consolas" w:eastAsia="Times New Roman" w:hAnsi="Consolas" w:cs="Times New Roman"/>
+          <w:color w:val="F6F6F4"/>
+          <w:sz w:val="21"/>
+          <w:szCs w:val="21"/>
+          <w:lang w:eastAsia="pt-BR"/>
+        </w:rPr>
+        <w:t>],</w:t>
+      </w:r>
+    </w:p>
+    <w:p>
+      <w:pPr>
+        <w:pStyle w:val="PargrafodaLista"/>
+        <w:numPr>
+          <w:ilvl w:val="0"/>
+          <w:numId w:val="1"/>
+        </w:numPr>
+        <w:shd w:val="clear" w:color="auto" w:fill="282A36"/>
+        <w:spacing w:after="0" w:line="285" w:lineRule="atLeast"/>
+        <w:jc w:val="left"/>
+        <w:rPr>
+          <w:rFonts w:ascii="Consolas" w:eastAsia="Times New Roman" w:hAnsi="Consolas" w:cs="Times New Roman"/>
+          <w:color w:val="F6F6F4"/>
+          <w:sz w:val="21"/>
+          <w:szCs w:val="21"/>
+          <w:lang w:eastAsia="pt-BR"/>
+        </w:rPr>
+      </w:pPr>
+      <w:r>
+        <w:rPr>
+          <w:rFonts w:ascii="Consolas" w:eastAsia="Times New Roman" w:hAnsi="Consolas" w:cs="Times New Roman"/>
+          <w:color w:val="F6F6F4"/>
+          <w:sz w:val="21"/>
+          <w:szCs w:val="21"/>
+          <w:lang w:eastAsia="pt-BR"/>
+        </w:rPr>
+        <w:t>                msg</w:t>
+      </w:r>
+      <w:r>
+        <w:rPr>
+          <w:rFonts w:ascii="Consolas" w:eastAsia="Times New Roman" w:hAnsi="Consolas" w:cs="Times New Roman"/>
+          <w:color w:val="F286C4"/>
+          <w:sz w:val="21"/>
+          <w:szCs w:val="21"/>
+          <w:lang w:eastAsia="pt-BR"/>
+        </w:rPr>
+        <w:t>:</w:t>
+      </w:r>
+      <w:r>
+        <w:rPr>
+          <w:rFonts w:ascii="Consolas" w:eastAsia="Times New Roman" w:hAnsi="Consolas" w:cs="Times New Roman"/>
+          <w:color w:val="F6F6F4"/>
+          <w:sz w:val="21"/>
+          <w:szCs w:val="21"/>
+          <w:lang w:eastAsia="pt-BR"/>
+        </w:rPr>
+        <w:t xml:space="preserve"> </w:t>
+      </w:r>
+      <w:r>
+        <w:rPr>
+          <w:rFonts w:ascii="Consolas" w:eastAsia="Times New Roman" w:hAnsi="Consolas" w:cs="Times New Roman"/>
+          <w:color w:val="DEE492"/>
+          <w:sz w:val="21"/>
+          <w:szCs w:val="21"/>
+          <w:lang w:eastAsia="pt-BR"/>
+        </w:rPr>
+        <w:t>'</w:t>
+      </w:r>
+      <w:r>
+        <w:rPr>
+          <w:rFonts w:ascii="Consolas" w:eastAsia="Times New Roman" w:hAnsi="Consolas" w:cs="Times New Roman"/>
+          <w:color w:val="E7EE98"/>
+          <w:sz w:val="21"/>
+          <w:szCs w:val="21"/>
+          <w:lang w:eastAsia="pt-BR"/>
+        </w:rPr>
+        <w:t>Uma mensagem de informação para o usuário!</w:t>
+      </w:r>
+      <w:r>
+        <w:rPr>
+          <w:rFonts w:ascii="Consolas" w:eastAsia="Times New Roman" w:hAnsi="Consolas" w:cs="Times New Roman"/>
+          <w:color w:val="DEE492"/>
+          <w:sz w:val="21"/>
+          <w:szCs w:val="21"/>
+          <w:lang w:eastAsia="pt-BR"/>
+        </w:rPr>
+        <w:t>'</w:t>
+      </w:r>
+      <w:r>
+        <w:rPr>
+          <w:rFonts w:ascii="Consolas" w:eastAsia="Times New Roman" w:hAnsi="Consolas" w:cs="Times New Roman"/>
+          <w:color w:val="F6F6F4"/>
+          <w:sz w:val="21"/>
+          <w:szCs w:val="21"/>
+          <w:lang w:eastAsia="pt-BR"/>
+        </w:rPr>
+        <w:t>,</w:t>
+      </w:r>
+    </w:p>
+    <w:p>
+      <w:pPr>
+        <w:pStyle w:val="PargrafodaLista"/>
+        <w:numPr>
+          <w:ilvl w:val="0"/>
+          <w:numId w:val="1"/>
+        </w:numPr>
+        <w:shd w:val="clear" w:color="auto" w:fill="282A36"/>
+        <w:spacing w:after="0" w:line="285" w:lineRule="atLeast"/>
+        <w:jc w:val="left"/>
+        <w:rPr>
+          <w:rFonts w:ascii="Consolas" w:eastAsia="Times New Roman" w:hAnsi="Consolas" w:cs="Times New Roman"/>
+          <w:color w:val="F6F6F4"/>
+          <w:sz w:val="21"/>
+          <w:szCs w:val="21"/>
+          <w:lang w:eastAsia="pt-BR"/>
+        </w:rPr>
+      </w:pPr>
+      <w:r>
+        <w:rPr>
+          <w:rFonts w:ascii="Consolas" w:eastAsia="Times New Roman" w:hAnsi="Consolas" w:cs="Times New Roman"/>
+          <w:color w:val="F6F6F4"/>
+          <w:sz w:val="21"/>
+          <w:szCs w:val="21"/>
+          <w:lang w:eastAsia="pt-BR"/>
+        </w:rPr>
+        <w:t>                exibir</w:t>
+      </w:r>
+      <w:r>
+        <w:rPr>
+          <w:rFonts w:ascii="Consolas" w:eastAsia="Times New Roman" w:hAnsi="Consolas" w:cs="Times New Roman"/>
+          <w:color w:val="F286C4"/>
+          <w:sz w:val="21"/>
+          <w:szCs w:val="21"/>
+          <w:lang w:eastAsia="pt-BR"/>
+        </w:rPr>
+        <w:t>:</w:t>
+      </w:r>
+      <w:r>
+        <w:rPr>
+          <w:rFonts w:ascii="Consolas" w:eastAsia="Times New Roman" w:hAnsi="Consolas" w:cs="Times New Roman"/>
+          <w:color w:val="F6F6F4"/>
+          <w:sz w:val="21"/>
+          <w:szCs w:val="21"/>
+          <w:lang w:eastAsia="pt-BR"/>
+        </w:rPr>
+        <w:t xml:space="preserve"> </w:t>
+      </w:r>
+      <w:r>
+        <w:rPr>
+          <w:rFonts w:ascii="Consolas" w:eastAsia="Times New Roman" w:hAnsi="Consolas" w:cs="Times New Roman"/>
+          <w:color w:val="BF9EEE"/>
+          <w:sz w:val="21"/>
+          <w:szCs w:val="21"/>
+          <w:lang w:eastAsia="pt-BR"/>
+        </w:rPr>
+        <w:t>false</w:t>
+      </w:r>
+      <w:r>
+        <w:rPr>
+          <w:rFonts w:ascii="Consolas" w:eastAsia="Times New Roman" w:hAnsi="Consolas" w:cs="Times New Roman"/>
+          <w:color w:val="F6F6F4"/>
+          <w:sz w:val="21"/>
+          <w:szCs w:val="21"/>
+          <w:lang w:eastAsia="pt-BR"/>
+        </w:rPr>
+        <w:t>,</w:t>
+      </w:r>
+    </w:p>
+    <w:p>
+      <w:pPr>
+        <w:pStyle w:val="PargrafodaLista"/>
+        <w:numPr>
+          <w:ilvl w:val="0"/>
+          <w:numId w:val="1"/>
+        </w:numPr>
+        <w:shd w:val="clear" w:color="auto" w:fill="282A36"/>
+        <w:spacing w:after="0" w:line="285" w:lineRule="atLeast"/>
+        <w:jc w:val="left"/>
+        <w:rPr>
+          <w:rFonts w:ascii="Consolas" w:eastAsia="Times New Roman" w:hAnsi="Consolas" w:cs="Times New Roman"/>
+          <w:color w:val="F6F6F4"/>
+          <w:sz w:val="21"/>
+          <w:szCs w:val="21"/>
+          <w:lang w:eastAsia="pt-BR"/>
+        </w:rPr>
+      </w:pPr>
+      <w:r>
+        <w:rPr>
+          <w:rFonts w:ascii="Consolas" w:eastAsia="Times New Roman" w:hAnsi="Consolas" w:cs="Times New Roman"/>
+          <w:color w:val="F6F6F4"/>
+          <w:sz w:val="21"/>
+          <w:szCs w:val="21"/>
+          <w:lang w:eastAsia="pt-BR"/>
+        </w:rPr>
+        <w:t>                exibir2</w:t>
+      </w:r>
+      <w:r>
+        <w:rPr>
+          <w:rFonts w:ascii="Consolas" w:eastAsia="Times New Roman" w:hAnsi="Consolas" w:cs="Times New Roman"/>
+          <w:color w:val="F286C4"/>
+          <w:sz w:val="21"/>
+          <w:szCs w:val="21"/>
+          <w:lang w:eastAsia="pt-BR"/>
+        </w:rPr>
+        <w:t>:</w:t>
+      </w:r>
+      <w:r>
+        <w:rPr>
+          <w:rFonts w:ascii="Consolas" w:eastAsia="Times New Roman" w:hAnsi="Consolas" w:cs="Times New Roman"/>
+          <w:color w:val="F6F6F4"/>
+          <w:sz w:val="21"/>
+          <w:szCs w:val="21"/>
+          <w:lang w:eastAsia="pt-BR"/>
+        </w:rPr>
+        <w:t xml:space="preserve"> </w:t>
+      </w:r>
+      <w:r>
+        <w:rPr>
+          <w:rFonts w:ascii="Consolas" w:eastAsia="Times New Roman" w:hAnsi="Consolas" w:cs="Times New Roman"/>
+          <w:color w:val="BF9EEE"/>
+          <w:sz w:val="21"/>
+          <w:szCs w:val="21"/>
+          <w:lang w:eastAsia="pt-BR"/>
+        </w:rPr>
+        <w:t>true</w:t>
+      </w:r>
+      <w:r>
+        <w:rPr>
+          <w:rFonts w:ascii="Consolas" w:eastAsia="Times New Roman" w:hAnsi="Consolas" w:cs="Times New Roman"/>
+          <w:color w:val="F6F6F4"/>
+          <w:sz w:val="21"/>
+          <w:szCs w:val="21"/>
+          <w:lang w:eastAsia="pt-BR"/>
+        </w:rPr>
+        <w:t>,</w:t>
+      </w:r>
+    </w:p>
+    <w:p>
+      <w:pPr>
+        <w:pStyle w:val="PargrafodaLista"/>
+        <w:numPr>
+          <w:ilvl w:val="0"/>
+          <w:numId w:val="1"/>
+        </w:numPr>
+        <w:shd w:val="clear" w:color="auto" w:fill="282A36"/>
+        <w:spacing w:after="0" w:line="285" w:lineRule="atLeast"/>
+        <w:jc w:val="left"/>
+        <w:rPr>
+          <w:rFonts w:ascii="Consolas" w:eastAsia="Times New Roman" w:hAnsi="Consolas" w:cs="Times New Roman"/>
+          <w:color w:val="F6F6F4"/>
+          <w:sz w:val="21"/>
+          <w:szCs w:val="21"/>
+          <w:lang w:eastAsia="pt-BR"/>
+        </w:rPr>
+      </w:pPr>
+      <w:r>
+        <w:rPr>
+          <w:rFonts w:ascii="Consolas" w:eastAsia="Times New Roman" w:hAnsi="Consolas" w:cs="Times New Roman"/>
+          <w:color w:val="F6F6F4"/>
+          <w:sz w:val="21"/>
+          <w:szCs w:val="21"/>
+          <w:lang w:eastAsia="pt-BR"/>
+        </w:rPr>
+        <w:t>                tipoAnimacao</w:t>
+      </w:r>
+      <w:r>
+        <w:rPr>
+          <w:rFonts w:ascii="Consolas" w:eastAsia="Times New Roman" w:hAnsi="Consolas" w:cs="Times New Roman"/>
+          <w:color w:val="F286C4"/>
+          <w:sz w:val="21"/>
+          <w:szCs w:val="21"/>
+          <w:lang w:eastAsia="pt-BR"/>
+        </w:rPr>
+        <w:t>:</w:t>
+      </w:r>
+      <w:r>
+        <w:rPr>
+          <w:rFonts w:ascii="Consolas" w:eastAsia="Times New Roman" w:hAnsi="Consolas" w:cs="Times New Roman"/>
+          <w:color w:val="F6F6F4"/>
+          <w:sz w:val="21"/>
+          <w:szCs w:val="21"/>
+          <w:lang w:eastAsia="pt-BR"/>
+        </w:rPr>
+        <w:t xml:space="preserve"> </w:t>
+      </w:r>
+      <w:r>
+        <w:rPr>
+          <w:rFonts w:ascii="Consolas" w:eastAsia="Times New Roman" w:hAnsi="Consolas" w:cs="Times New Roman"/>
+          <w:color w:val="DEE492"/>
+          <w:sz w:val="21"/>
+          <w:szCs w:val="21"/>
+          <w:lang w:eastAsia="pt-BR"/>
+        </w:rPr>
+        <w:t>'</w:t>
+      </w:r>
+      <w:r>
+        <w:rPr>
+          <w:rFonts w:ascii="Consolas" w:eastAsia="Times New Roman" w:hAnsi="Consolas" w:cs="Times New Roman"/>
+          <w:color w:val="E7EE98"/>
+          <w:sz w:val="21"/>
+          <w:szCs w:val="21"/>
+          <w:lang w:eastAsia="pt-BR"/>
+        </w:rPr>
+        <w:t>slide</w:t>
+      </w:r>
+      <w:r>
+        <w:rPr>
+          <w:rFonts w:ascii="Consolas" w:eastAsia="Times New Roman" w:hAnsi="Consolas" w:cs="Times New Roman"/>
+          <w:color w:val="DEE492"/>
+          <w:sz w:val="21"/>
+          <w:szCs w:val="21"/>
+          <w:lang w:eastAsia="pt-BR"/>
+        </w:rPr>
+        <w:t>'</w:t>
+      </w:r>
+      <w:r>
+        <w:rPr>
+          <w:rFonts w:ascii="Consolas" w:eastAsia="Times New Roman" w:hAnsi="Consolas" w:cs="Times New Roman"/>
+          <w:color w:val="F6F6F4"/>
+          <w:sz w:val="21"/>
+          <w:szCs w:val="21"/>
+          <w:lang w:eastAsia="pt-BR"/>
+        </w:rPr>
+        <w:t>,</w:t>
+      </w:r>
+    </w:p>
+    <w:p>
+      <w:pPr>
+        <w:pStyle w:val="PargrafodaLista"/>
+        <w:numPr>
+          <w:ilvl w:val="0"/>
+          <w:numId w:val="1"/>
+        </w:numPr>
+        <w:shd w:val="clear" w:color="auto" w:fill="282A36"/>
+        <w:spacing w:after="0" w:line="285" w:lineRule="atLeast"/>
+        <w:jc w:val="left"/>
+        <w:rPr>
+          <w:rFonts w:ascii="Consolas" w:eastAsia="Times New Roman" w:hAnsi="Consolas" w:cs="Times New Roman"/>
+          <w:color w:val="F6F6F4"/>
+          <w:sz w:val="21"/>
+          <w:szCs w:val="21"/>
+          <w:lang w:eastAsia="pt-BR"/>
+        </w:rPr>
+      </w:pPr>
+      <w:r>
+        <w:rPr>
+          <w:rFonts w:ascii="Consolas" w:eastAsia="Times New Roman" w:hAnsi="Consolas" w:cs="Times New Roman"/>
+          <w:color w:val="F6F6F4"/>
+          <w:sz w:val="21"/>
+          <w:szCs w:val="21"/>
+          <w:lang w:eastAsia="pt-BR"/>
+        </w:rPr>
+        <w:t>                larguraBase</w:t>
+      </w:r>
+      <w:r>
+        <w:rPr>
+          <w:rFonts w:ascii="Consolas" w:eastAsia="Times New Roman" w:hAnsi="Consolas" w:cs="Times New Roman"/>
+          <w:color w:val="F286C4"/>
+          <w:sz w:val="21"/>
+          <w:szCs w:val="21"/>
+          <w:lang w:eastAsia="pt-BR"/>
+        </w:rPr>
+        <w:t>:</w:t>
+      </w:r>
+      <w:r>
+        <w:rPr>
+          <w:rFonts w:ascii="Consolas" w:eastAsia="Times New Roman" w:hAnsi="Consolas" w:cs="Times New Roman"/>
+          <w:color w:val="F6F6F4"/>
+          <w:sz w:val="21"/>
+          <w:szCs w:val="21"/>
+          <w:lang w:eastAsia="pt-BR"/>
+        </w:rPr>
+        <w:t xml:space="preserve"> </w:t>
+      </w:r>
+      <w:r>
+        <w:rPr>
+          <w:rFonts w:ascii="Consolas" w:eastAsia="Times New Roman" w:hAnsi="Consolas" w:cs="Times New Roman"/>
+          <w:color w:val="BF9EEE"/>
+          <w:sz w:val="21"/>
+          <w:szCs w:val="21"/>
+          <w:lang w:eastAsia="pt-BR"/>
+        </w:rPr>
+        <w:t>0</w:t>
+      </w:r>
+      <w:r>
+        <w:rPr>
+          <w:rFonts w:ascii="Consolas" w:eastAsia="Times New Roman" w:hAnsi="Consolas" w:cs="Times New Roman"/>
+          <w:color w:val="F6F6F4"/>
+          <w:sz w:val="21"/>
+          <w:szCs w:val="21"/>
+          <w:lang w:eastAsia="pt-BR"/>
+        </w:rPr>
+        <w:t>,</w:t>
+      </w:r>
+    </w:p>
+    <w:p>
+      <w:pPr>
+        <w:pStyle w:val="PargrafodaLista"/>
+        <w:numPr>
+          <w:ilvl w:val="0"/>
+          <w:numId w:val="1"/>
+        </w:numPr>
+        <w:shd w:val="clear" w:color="auto" w:fill="282A36"/>
+        <w:spacing w:after="0" w:line="285" w:lineRule="atLeast"/>
+        <w:jc w:val="left"/>
+        <w:rPr>
+          <w:rFonts w:ascii="Consolas" w:eastAsia="Times New Roman" w:hAnsi="Consolas" w:cs="Times New Roman"/>
+          <w:color w:val="F6F6F4"/>
+          <w:sz w:val="21"/>
+          <w:szCs w:val="21"/>
+          <w:lang w:eastAsia="pt-BR"/>
+        </w:rPr>
+      </w:pPr>
+      <w:r>
+        <w:rPr>
+          <w:rFonts w:ascii="Consolas" w:eastAsia="Times New Roman" w:hAnsi="Consolas" w:cs="Times New Roman"/>
+          <w:color w:val="F6F6F4"/>
+          <w:sz w:val="21"/>
+          <w:szCs w:val="21"/>
+          <w:lang w:eastAsia="pt-BR"/>
+        </w:rPr>
+        <w:t>                componenteSelecionado</w:t>
+      </w:r>
+      <w:r>
+        <w:rPr>
+          <w:rFonts w:ascii="Consolas" w:eastAsia="Times New Roman" w:hAnsi="Consolas" w:cs="Times New Roman"/>
+          <w:color w:val="F286C4"/>
+          <w:sz w:val="21"/>
+          <w:szCs w:val="21"/>
+          <w:lang w:eastAsia="pt-BR"/>
+        </w:rPr>
+        <w:t>:</w:t>
+      </w:r>
+      <w:r>
+        <w:rPr>
+          <w:rFonts w:ascii="Consolas" w:eastAsia="Times New Roman" w:hAnsi="Consolas" w:cs="Times New Roman"/>
+          <w:color w:val="F6F6F4"/>
+          <w:sz w:val="21"/>
+          <w:szCs w:val="21"/>
+          <w:lang w:eastAsia="pt-BR"/>
+        </w:rPr>
+        <w:t xml:space="preserve"> </w:t>
+      </w:r>
+      <w:r>
+        <w:rPr>
+          <w:rFonts w:ascii="Consolas" w:eastAsia="Times New Roman" w:hAnsi="Consolas" w:cs="Times New Roman"/>
+          <w:color w:val="DEE492"/>
+          <w:sz w:val="21"/>
+          <w:szCs w:val="21"/>
+          <w:lang w:eastAsia="pt-BR"/>
+        </w:rPr>
+        <w:t>'</w:t>
+      </w:r>
+      <w:r>
+        <w:rPr>
+          <w:rFonts w:ascii="Consolas" w:eastAsia="Times New Roman" w:hAnsi="Consolas" w:cs="Times New Roman"/>
+          <w:color w:val="E7EE98"/>
+          <w:sz w:val="21"/>
+          <w:szCs w:val="21"/>
+          <w:lang w:eastAsia="pt-BR"/>
+        </w:rPr>
+        <w:t>AlertaInfo</w:t>
+      </w:r>
+      <w:r>
+        <w:rPr>
+          <w:rFonts w:ascii="Consolas" w:eastAsia="Times New Roman" w:hAnsi="Consolas" w:cs="Times New Roman"/>
+          <w:color w:val="DEE492"/>
+          <w:sz w:val="21"/>
+          <w:szCs w:val="21"/>
+          <w:lang w:eastAsia="pt-BR"/>
+        </w:rPr>
+        <w:t>'</w:t>
+      </w:r>
+    </w:p>
+    <w:p>
+      <w:pPr>
+        <w:pStyle w:val="PargrafodaLista"/>
+        <w:numPr>
+          <w:ilvl w:val="0"/>
+          <w:numId w:val="1"/>
+        </w:numPr>
+        <w:shd w:val="clear" w:color="auto" w:fill="282A36"/>
+        <w:spacing w:after="0" w:line="285" w:lineRule="atLeast"/>
+        <w:jc w:val="left"/>
+        <w:rPr>
+          <w:rFonts w:ascii="Consolas" w:eastAsia="Times New Roman" w:hAnsi="Consolas" w:cs="Times New Roman"/>
+          <w:color w:val="F6F6F4"/>
+          <w:sz w:val="21"/>
+          <w:szCs w:val="21"/>
+          <w:lang w:eastAsia="pt-BR"/>
+        </w:rPr>
+      </w:pPr>
+      <w:r>
+        <w:rPr>
+          <w:rFonts w:ascii="Consolas" w:eastAsia="Times New Roman" w:hAnsi="Consolas" w:cs="Times New Roman"/>
+          <w:color w:val="F6F6F4"/>
+          <w:sz w:val="21"/>
+          <w:szCs w:val="21"/>
+          <w:lang w:eastAsia="pt-BR"/>
+        </w:rPr>
+        <w:t>            }</w:t>
+      </w:r>
+    </w:p>
+    <w:p>
+      <w:pPr>
+        <w:pStyle w:val="PargrafodaLista"/>
+        <w:numPr>
+          <w:ilvl w:val="0"/>
+          <w:numId w:val="1"/>
+        </w:numPr>
+        <w:shd w:val="clear" w:color="auto" w:fill="282A36"/>
+        <w:spacing w:after="0" w:line="285" w:lineRule="atLeast"/>
+        <w:jc w:val="left"/>
+        <w:rPr>
+          <w:rFonts w:ascii="Consolas" w:eastAsia="Times New Roman" w:hAnsi="Consolas" w:cs="Times New Roman"/>
+          <w:color w:val="F6F6F4"/>
+          <w:sz w:val="21"/>
+          <w:szCs w:val="21"/>
+          <w:lang w:eastAsia="pt-BR"/>
+        </w:rPr>
+      </w:pPr>
+      <w:r>
+        <w:rPr>
+          <w:rFonts w:ascii="Consolas" w:eastAsia="Times New Roman" w:hAnsi="Consolas" w:cs="Times New Roman"/>
+          <w:color w:val="F6F6F4"/>
+          <w:sz w:val="21"/>
+          <w:szCs w:val="21"/>
+          <w:lang w:eastAsia="pt-BR"/>
+        </w:rPr>
+        <w:t>        },</w:t>
+      </w:r>
+    </w:p>
+    <w:p>
+      <w:pPr>
+        <w:pStyle w:val="PargrafodaLista"/>
+        <w:numPr>
+          <w:ilvl w:val="0"/>
+          <w:numId w:val="1"/>
+        </w:numPr>
+        <w:rPr>
+          <w:rFonts w:ascii="Consolas" w:eastAsia="Times New Roman" w:hAnsi="Consolas" w:cs="Times New Roman"/>
+          <w:color w:val="F6F6F4"/>
+          <w:sz w:val="21"/>
+          <w:szCs w:val="21"/>
+          <w:lang w:eastAsia="pt-BR"/>
+        </w:rPr>
+      </w:pPr>
+      <w:r>
+        <w:rPr>
+          <w:rFonts w:ascii="Consolas" w:hAnsi="Consolas"/>
+          <w:sz w:val="24"/>
+          <w:szCs w:val="24"/>
+        </w:rPr>
+        <w:t xml:space="preserve">Depois vamos inserir </w:t>
+      </w:r>
+      <w:r>
+        <w:rPr>
+          <w:rFonts w:ascii="Consolas" w:hAnsi="Consolas"/>
+          <w:sz w:val="24"/>
+          <w:szCs w:val="24"/>
+        </w:rPr>
+        <w:t xml:space="preserve">um &lt;hr&gt; e uma tag &lt;b-list-group&gt; </w:t>
+      </w:r>
+      <w:r>
+        <w:rPr>
+          <w:rFonts w:ascii="Consolas" w:hAnsi="Consolas"/>
+          <w:sz w:val="24"/>
+          <w:szCs w:val="24"/>
+        </w:rPr>
+        <w:t>com um &lt;b-list-item&gt; interpolando para ele o valor de aluno. Faremos um v-for no &lt;b-list-item&gt;</w:t>
+      </w:r>
+      <w:r>
+        <w:rPr>
+          <w:rFonts w:ascii="Consolas" w:eastAsia="Times New Roman" w:hAnsi="Consolas" w:cs="Times New Roman"/>
+          <w:color w:val="F6F6F4"/>
+          <w:sz w:val="21"/>
+          <w:szCs w:val="21"/>
+          <w:lang w:eastAsia="pt-BR"/>
+        </w:rPr>
+        <w:t xml:space="preserve"> </w:t>
+      </w:r>
+    </w:p>
+    <w:p>
+      <w:pPr>
+        <w:pStyle w:val="PargrafodaLista"/>
+        <w:numPr>
+          <w:ilvl w:val="0"/>
+          <w:numId w:val="1"/>
+        </w:numPr>
+        <w:shd w:val="clear" w:color="auto" w:fill="282A36"/>
+        <w:spacing w:after="0" w:line="285" w:lineRule="atLeast"/>
+        <w:jc w:val="left"/>
+        <w:rPr>
+          <w:rFonts w:ascii="Consolas" w:eastAsia="Times New Roman" w:hAnsi="Consolas" w:cs="Times New Roman"/>
+          <w:color w:val="F6F6F4"/>
+          <w:sz w:val="21"/>
+          <w:szCs w:val="21"/>
+          <w:lang w:eastAsia="pt-BR"/>
+        </w:rPr>
+      </w:pPr>
+      <w:r>
+        <w:rPr>
+          <w:rFonts w:ascii="Consolas" w:eastAsia="Times New Roman" w:hAnsi="Consolas" w:cs="Times New Roman"/>
+          <w:color w:val="F6F6F4"/>
+          <w:sz w:val="21"/>
+          <w:szCs w:val="21"/>
+          <w:lang w:eastAsia="pt-BR"/>
+        </w:rPr>
+        <w:t>&lt;</w:t>
+      </w:r>
+      <w:r>
+        <w:rPr>
+          <w:rFonts w:ascii="Consolas" w:eastAsia="Times New Roman" w:hAnsi="Consolas" w:cs="Times New Roman"/>
+          <w:color w:val="F286C4"/>
+          <w:sz w:val="21"/>
+          <w:szCs w:val="21"/>
+          <w:lang w:eastAsia="pt-BR"/>
+        </w:rPr>
+        <w:t>hr</w:t>
+      </w:r>
+      <w:r>
+        <w:rPr>
+          <w:rFonts w:ascii="Consolas" w:eastAsia="Times New Roman" w:hAnsi="Consolas" w:cs="Times New Roman"/>
+          <w:color w:val="F6F6F4"/>
+          <w:sz w:val="21"/>
+          <w:szCs w:val="21"/>
+          <w:lang w:eastAsia="pt-BR"/>
+        </w:rPr>
+        <w:t>&gt;</w:t>
+      </w:r>
+    </w:p>
+    <w:p>
+      <w:pPr>
+        <w:pStyle w:val="PargrafodaLista"/>
+        <w:numPr>
+          <w:ilvl w:val="0"/>
+          <w:numId w:val="1"/>
+        </w:numPr>
+        <w:shd w:val="clear" w:color="auto" w:fill="282A36"/>
+        <w:spacing w:after="0" w:line="285" w:lineRule="atLeast"/>
+        <w:jc w:val="left"/>
+        <w:rPr>
+          <w:rFonts w:ascii="Consolas" w:eastAsia="Times New Roman" w:hAnsi="Consolas" w:cs="Times New Roman"/>
+          <w:color w:val="F6F6F4"/>
+          <w:sz w:val="21"/>
+          <w:szCs w:val="21"/>
+          <w:lang w:eastAsia="pt-BR"/>
+        </w:rPr>
+      </w:pPr>
+      <w:r>
+        <w:rPr>
+          <w:rFonts w:ascii="Consolas" w:eastAsia="Times New Roman" w:hAnsi="Consolas" w:cs="Times New Roman"/>
+          <w:color w:val="F6F6F4"/>
+          <w:sz w:val="21"/>
+          <w:szCs w:val="21"/>
+          <w:lang w:eastAsia="pt-BR"/>
+        </w:rPr>
+        <w:t>        &lt;</w:t>
+      </w:r>
+      <w:r>
+        <w:rPr>
+          <w:rFonts w:ascii="Consolas" w:eastAsia="Times New Roman" w:hAnsi="Consolas" w:cs="Times New Roman"/>
+          <w:color w:val="F286C4"/>
+          <w:sz w:val="21"/>
+          <w:szCs w:val="21"/>
+          <w:lang w:eastAsia="pt-BR"/>
+        </w:rPr>
+        <w:t>b-list-group</w:t>
+      </w:r>
+      <w:r>
+        <w:rPr>
+          <w:rFonts w:ascii="Consolas" w:eastAsia="Times New Roman" w:hAnsi="Consolas" w:cs="Times New Roman"/>
+          <w:color w:val="F6F6F4"/>
+          <w:sz w:val="21"/>
+          <w:szCs w:val="21"/>
+          <w:lang w:eastAsia="pt-BR"/>
+        </w:rPr>
+        <w:t xml:space="preserve"> </w:t>
+      </w:r>
+      <w:r>
+        <w:rPr>
+          <w:rFonts w:ascii="Consolas" w:eastAsia="Times New Roman" w:hAnsi="Consolas" w:cs="Times New Roman"/>
+          <w:color w:val="F286C4"/>
+          <w:sz w:val="21"/>
+          <w:szCs w:val="21"/>
+          <w:lang w:eastAsia="pt-BR"/>
+        </w:rPr>
+        <w:t>v-for=</w:t>
+      </w:r>
+      <w:r>
+        <w:rPr>
+          <w:rFonts w:ascii="Consolas" w:eastAsia="Times New Roman" w:hAnsi="Consolas" w:cs="Times New Roman"/>
+          <w:color w:val="DEE492"/>
+          <w:sz w:val="21"/>
+          <w:szCs w:val="21"/>
+          <w:lang w:eastAsia="pt-BR"/>
+        </w:rPr>
+        <w:t>"</w:t>
+      </w:r>
+      <w:r>
+        <w:rPr>
+          <w:rFonts w:ascii="Consolas" w:eastAsia="Times New Roman" w:hAnsi="Consolas" w:cs="Times New Roman"/>
+          <w:color w:val="F6F6F4"/>
+          <w:sz w:val="21"/>
+          <w:szCs w:val="21"/>
+          <w:lang w:eastAsia="pt-BR"/>
+        </w:rPr>
+        <w:t xml:space="preserve">(aluno, i) </w:t>
+      </w:r>
+      <w:r>
+        <w:rPr>
+          <w:rFonts w:ascii="Consolas" w:eastAsia="Times New Roman" w:hAnsi="Consolas" w:cs="Times New Roman"/>
+          <w:color w:val="F286C4"/>
+          <w:sz w:val="21"/>
+          <w:szCs w:val="21"/>
+          <w:lang w:eastAsia="pt-BR"/>
+        </w:rPr>
+        <w:t>in</w:t>
+      </w:r>
+      <w:r>
+        <w:rPr>
+          <w:rFonts w:ascii="Consolas" w:eastAsia="Times New Roman" w:hAnsi="Consolas" w:cs="Times New Roman"/>
+          <w:color w:val="F6F6F4"/>
+          <w:sz w:val="21"/>
+          <w:szCs w:val="21"/>
+          <w:lang w:eastAsia="pt-BR"/>
+        </w:rPr>
+        <w:t xml:space="preserve"> alunos</w:t>
+      </w:r>
+      <w:r>
+        <w:rPr>
+          <w:rFonts w:ascii="Consolas" w:eastAsia="Times New Roman" w:hAnsi="Consolas" w:cs="Times New Roman"/>
+          <w:color w:val="DEE492"/>
+          <w:sz w:val="21"/>
+          <w:szCs w:val="21"/>
+          <w:lang w:eastAsia="pt-BR"/>
+        </w:rPr>
+        <w:t>"</w:t>
+      </w:r>
+      <w:r>
+        <w:rPr>
+          <w:rFonts w:ascii="Consolas" w:eastAsia="Times New Roman" w:hAnsi="Consolas" w:cs="Times New Roman"/>
+          <w:color w:val="F6F6F4"/>
+          <w:sz w:val="21"/>
+          <w:szCs w:val="21"/>
+          <w:lang w:eastAsia="pt-BR"/>
+        </w:rPr>
+        <w:t xml:space="preserve"> </w:t>
+      </w:r>
+      <w:r>
+        <w:rPr>
+          <w:rFonts w:ascii="Consolas" w:eastAsia="Times New Roman" w:hAnsi="Consolas" w:cs="Times New Roman"/>
+          <w:color w:val="F286C4"/>
+          <w:sz w:val="21"/>
+          <w:szCs w:val="21"/>
+          <w:lang w:eastAsia="pt-BR"/>
+        </w:rPr>
+        <w:t>:</w:t>
+      </w:r>
+      <w:r>
+        <w:rPr>
+          <w:rFonts w:ascii="Consolas" w:eastAsia="Times New Roman" w:hAnsi="Consolas" w:cs="Times New Roman"/>
+          <w:i/>
+          <w:iCs/>
+          <w:color w:val="62E884"/>
+          <w:sz w:val="21"/>
+          <w:szCs w:val="21"/>
+          <w:lang w:eastAsia="pt-BR"/>
+        </w:rPr>
+        <w:t>key</w:t>
+      </w:r>
+      <w:r>
+        <w:rPr>
+          <w:rFonts w:ascii="Consolas" w:eastAsia="Times New Roman" w:hAnsi="Consolas" w:cs="Times New Roman"/>
+          <w:color w:val="F286C4"/>
+          <w:sz w:val="21"/>
+          <w:szCs w:val="21"/>
+          <w:lang w:eastAsia="pt-BR"/>
+        </w:rPr>
+        <w:t>=</w:t>
+      </w:r>
+      <w:r>
+        <w:rPr>
+          <w:rFonts w:ascii="Consolas" w:eastAsia="Times New Roman" w:hAnsi="Consolas" w:cs="Times New Roman"/>
+          <w:color w:val="DEE492"/>
+          <w:sz w:val="21"/>
+          <w:szCs w:val="21"/>
+          <w:lang w:eastAsia="pt-BR"/>
+        </w:rPr>
+        <w:t>"</w:t>
+      </w:r>
+      <w:r>
+        <w:rPr>
+          <w:rFonts w:ascii="Consolas" w:eastAsia="Times New Roman" w:hAnsi="Consolas" w:cs="Times New Roman"/>
+          <w:color w:val="F6F6F4"/>
+          <w:sz w:val="21"/>
+          <w:szCs w:val="21"/>
+          <w:lang w:eastAsia="pt-BR"/>
+        </w:rPr>
+        <w:t>aluno</w:t>
+      </w:r>
+      <w:r>
+        <w:rPr>
+          <w:rFonts w:ascii="Consolas" w:eastAsia="Times New Roman" w:hAnsi="Consolas" w:cs="Times New Roman"/>
+          <w:color w:val="DEE492"/>
+          <w:sz w:val="21"/>
+          <w:szCs w:val="21"/>
+          <w:lang w:eastAsia="pt-BR"/>
+        </w:rPr>
+        <w:t>"</w:t>
+      </w:r>
+      <w:r>
+        <w:rPr>
+          <w:rFonts w:ascii="Consolas" w:eastAsia="Times New Roman" w:hAnsi="Consolas" w:cs="Times New Roman"/>
+          <w:color w:val="F6F6F4"/>
+          <w:sz w:val="21"/>
+          <w:szCs w:val="21"/>
+          <w:lang w:eastAsia="pt-BR"/>
+        </w:rPr>
+        <w:t>&gt;</w:t>
+      </w:r>
+    </w:p>
+    <w:p>
+      <w:pPr>
+        <w:pStyle w:val="PargrafodaLista"/>
+        <w:numPr>
+          <w:ilvl w:val="0"/>
+          <w:numId w:val="1"/>
+        </w:numPr>
+        <w:shd w:val="clear" w:color="auto" w:fill="282A36"/>
+        <w:spacing w:after="0" w:line="285" w:lineRule="atLeast"/>
+        <w:jc w:val="left"/>
+        <w:rPr>
+          <w:rFonts w:ascii="Consolas" w:eastAsia="Times New Roman" w:hAnsi="Consolas" w:cs="Times New Roman"/>
+          <w:color w:val="F6F6F4"/>
+          <w:sz w:val="21"/>
+          <w:szCs w:val="21"/>
+          <w:lang w:eastAsia="pt-BR"/>
+        </w:rPr>
+      </w:pPr>
+      <w:r>
+        <w:rPr>
+          <w:rFonts w:ascii="Consolas" w:eastAsia="Times New Roman" w:hAnsi="Consolas" w:cs="Times New Roman"/>
+          <w:color w:val="F6F6F4"/>
+          <w:sz w:val="21"/>
+          <w:szCs w:val="21"/>
+          <w:lang w:eastAsia="pt-BR"/>
+        </w:rPr>
+        <w:t>            &lt;</w:t>
+      </w:r>
+      <w:r>
+        <w:rPr>
+          <w:rFonts w:ascii="Consolas" w:eastAsia="Times New Roman" w:hAnsi="Consolas" w:cs="Times New Roman"/>
+          <w:color w:val="F286C4"/>
+          <w:sz w:val="21"/>
+          <w:szCs w:val="21"/>
+          <w:lang w:eastAsia="pt-BR"/>
+        </w:rPr>
+        <w:t>b-list-group-item</w:t>
+      </w:r>
+      <w:r>
+        <w:rPr>
+          <w:rFonts w:ascii="Consolas" w:eastAsia="Times New Roman" w:hAnsi="Consolas" w:cs="Times New Roman"/>
+          <w:color w:val="F6F6F4"/>
+          <w:sz w:val="21"/>
+          <w:szCs w:val="21"/>
+          <w:lang w:eastAsia="pt-BR"/>
+        </w:rPr>
+        <w:t xml:space="preserve"> </w:t>
+      </w:r>
+    </w:p>
+    <w:p>
+      <w:pPr>
+        <w:pStyle w:val="PargrafodaLista"/>
+        <w:numPr>
+          <w:ilvl w:val="0"/>
+          <w:numId w:val="1"/>
+        </w:numPr>
+        <w:shd w:val="clear" w:color="auto" w:fill="282A36"/>
+        <w:spacing w:after="0" w:line="285" w:lineRule="atLeast"/>
+        <w:jc w:val="left"/>
+        <w:rPr>
+          <w:rFonts w:ascii="Consolas" w:eastAsia="Times New Roman" w:hAnsi="Consolas" w:cs="Times New Roman"/>
+          <w:color w:val="F6F6F4"/>
+          <w:sz w:val="21"/>
+          <w:szCs w:val="21"/>
+          <w:lang w:eastAsia="pt-BR"/>
+        </w:rPr>
+      </w:pPr>
+      <w:r>
+        <w:rPr>
+          <w:rFonts w:ascii="Consolas" w:eastAsia="Times New Roman" w:hAnsi="Consolas" w:cs="Times New Roman"/>
+          <w:color w:val="F6F6F4"/>
+          <w:sz w:val="21"/>
+          <w:szCs w:val="21"/>
+          <w:lang w:eastAsia="pt-BR"/>
+        </w:rPr>
+        <w:t>                 </w:t>
+      </w:r>
+      <w:r>
+        <w:rPr>
+          <w:rFonts w:ascii="Consolas" w:eastAsia="Times New Roman" w:hAnsi="Consolas" w:cs="Times New Roman"/>
+          <w:color w:val="F286C4"/>
+          <w:sz w:val="21"/>
+          <w:szCs w:val="21"/>
+          <w:lang w:eastAsia="pt-BR"/>
+        </w:rPr>
+        <w:t>@</w:t>
+      </w:r>
+      <w:r>
+        <w:rPr>
+          <w:rFonts w:ascii="Consolas" w:eastAsia="Times New Roman" w:hAnsi="Consolas" w:cs="Times New Roman"/>
+          <w:i/>
+          <w:iCs/>
+          <w:color w:val="62E884"/>
+          <w:sz w:val="21"/>
+          <w:szCs w:val="21"/>
+          <w:lang w:eastAsia="pt-BR"/>
+        </w:rPr>
+        <w:t>click</w:t>
+      </w:r>
+      <w:r>
+        <w:rPr>
+          <w:rFonts w:ascii="Consolas" w:eastAsia="Times New Roman" w:hAnsi="Consolas" w:cs="Times New Roman"/>
+          <w:color w:val="F286C4"/>
+          <w:sz w:val="21"/>
+          <w:szCs w:val="21"/>
+          <w:lang w:eastAsia="pt-BR"/>
+        </w:rPr>
+        <w:t>=</w:t>
+      </w:r>
+      <w:r>
+        <w:rPr>
+          <w:rFonts w:ascii="Consolas" w:eastAsia="Times New Roman" w:hAnsi="Consolas" w:cs="Times New Roman"/>
+          <w:color w:val="DEE492"/>
+          <w:sz w:val="21"/>
+          <w:szCs w:val="21"/>
+          <w:lang w:eastAsia="pt-BR"/>
+        </w:rPr>
+        <w:t>"</w:t>
+      </w:r>
+      <w:r>
+        <w:rPr>
+          <w:rFonts w:ascii="Consolas" w:eastAsia="Times New Roman" w:hAnsi="Consolas" w:cs="Times New Roman"/>
+          <w:color w:val="62E884"/>
+          <w:sz w:val="21"/>
+          <w:szCs w:val="21"/>
+          <w:lang w:eastAsia="pt-BR"/>
+        </w:rPr>
+        <w:t>removerAluno</w:t>
+      </w:r>
+      <w:r>
+        <w:rPr>
+          <w:rFonts w:ascii="Consolas" w:eastAsia="Times New Roman" w:hAnsi="Consolas" w:cs="Times New Roman"/>
+          <w:color w:val="F6F6F4"/>
+          <w:sz w:val="21"/>
+          <w:szCs w:val="21"/>
+          <w:lang w:eastAsia="pt-BR"/>
+        </w:rPr>
+        <w:t>(i)</w:t>
+      </w:r>
+      <w:r>
+        <w:rPr>
+          <w:rFonts w:ascii="Consolas" w:eastAsia="Times New Roman" w:hAnsi="Consolas" w:cs="Times New Roman"/>
+          <w:color w:val="DEE492"/>
+          <w:sz w:val="21"/>
+          <w:szCs w:val="21"/>
+          <w:lang w:eastAsia="pt-BR"/>
+        </w:rPr>
+        <w:t>"</w:t>
+      </w:r>
+      <w:r>
+        <w:rPr>
+          <w:rFonts w:ascii="Consolas" w:eastAsia="Times New Roman" w:hAnsi="Consolas" w:cs="Times New Roman"/>
+          <w:color w:val="F6F6F4"/>
+          <w:sz w:val="21"/>
+          <w:szCs w:val="21"/>
+          <w:lang w:eastAsia="pt-BR"/>
+        </w:rPr>
+        <w:t>&gt;{{aluno}}&lt;/</w:t>
+      </w:r>
+      <w:r>
+        <w:rPr>
+          <w:rFonts w:ascii="Consolas" w:eastAsia="Times New Roman" w:hAnsi="Consolas" w:cs="Times New Roman"/>
+          <w:color w:val="F286C4"/>
+          <w:sz w:val="21"/>
+          <w:szCs w:val="21"/>
+          <w:lang w:eastAsia="pt-BR"/>
+        </w:rPr>
+        <w:t>b-list-group-item</w:t>
+      </w:r>
+      <w:r>
+        <w:rPr>
+          <w:rFonts w:ascii="Consolas" w:eastAsia="Times New Roman" w:hAnsi="Consolas" w:cs="Times New Roman"/>
+          <w:color w:val="F6F6F4"/>
+          <w:sz w:val="21"/>
+          <w:szCs w:val="21"/>
+          <w:lang w:eastAsia="pt-BR"/>
+        </w:rPr>
+        <w:t>&gt;</w:t>
+      </w:r>
+    </w:p>
+    <w:p>
+      <w:pPr>
+        <w:pStyle w:val="PargrafodaLista"/>
+        <w:numPr>
+          <w:ilvl w:val="0"/>
+          <w:numId w:val="1"/>
+        </w:numPr>
+        <w:shd w:val="clear" w:color="auto" w:fill="282A36"/>
+        <w:spacing w:after="0" w:line="285" w:lineRule="atLeast"/>
+        <w:jc w:val="left"/>
+        <w:rPr>
+          <w:rFonts w:ascii="Consolas" w:eastAsia="Times New Roman" w:hAnsi="Consolas" w:cs="Times New Roman"/>
+          <w:color w:val="F6F6F4"/>
+          <w:sz w:val="21"/>
+          <w:szCs w:val="21"/>
+          <w:lang w:eastAsia="pt-BR"/>
+        </w:rPr>
+      </w:pPr>
+      <w:r>
+        <w:rPr>
+          <w:rFonts w:ascii="Consolas" w:eastAsia="Times New Roman" w:hAnsi="Consolas" w:cs="Times New Roman"/>
+          <w:color w:val="F6F6F4"/>
+          <w:sz w:val="21"/>
+          <w:szCs w:val="21"/>
+          <w:lang w:eastAsia="pt-BR"/>
+        </w:rPr>
+        <w:t>        &lt;/</w:t>
+      </w:r>
+      <w:r>
+        <w:rPr>
+          <w:rFonts w:ascii="Consolas" w:eastAsia="Times New Roman" w:hAnsi="Consolas" w:cs="Times New Roman"/>
+          <w:color w:val="F286C4"/>
+          <w:sz w:val="21"/>
+          <w:szCs w:val="21"/>
+          <w:lang w:eastAsia="pt-BR"/>
+        </w:rPr>
+        <w:t>b-list-group</w:t>
+      </w:r>
+      <w:r>
+        <w:rPr>
+          <w:rFonts w:ascii="Consolas" w:eastAsia="Times New Roman" w:hAnsi="Consolas" w:cs="Times New Roman"/>
+          <w:color w:val="F6F6F4"/>
+          <w:sz w:val="21"/>
+          <w:szCs w:val="21"/>
+          <w:lang w:eastAsia="pt-BR"/>
+        </w:rPr>
+        <w:t>&gt;</w:t>
+      </w:r>
+    </w:p>
+    <w:p>
+      <w:pPr>
+        <w:pStyle w:val="PargrafodaLista"/>
+        <w:ind w:left="1060" w:firstLine="0"/>
+        <w:rPr>
+          <w:rFonts w:ascii="Consolas" w:hAnsi="Consolas"/>
+          <w:sz w:val="24"/>
+          <w:szCs w:val="24"/>
+        </w:rPr>
+      </w:pPr>
+    </w:p>
+    <w:p>
+      <w:pPr>
+        <w:pStyle w:val="PargrafodaLista"/>
+        <w:numPr>
+          <w:ilvl w:val="0"/>
+          <w:numId w:val="1"/>
+        </w:numPr>
+        <w:rPr>
+          <w:rFonts w:ascii="Consolas" w:hAnsi="Consolas"/>
+          <w:sz w:val="24"/>
+          <w:szCs w:val="24"/>
+        </w:rPr>
+      </w:pPr>
+      <w:r>
+        <w:rPr>
+          <w:rFonts w:ascii="Consolas" w:hAnsi="Consolas"/>
+          <w:sz w:val="24"/>
+          <w:szCs w:val="24"/>
+        </w:rPr>
+        <w:t xml:space="preserve">Faremos duas funções </w:t>
+      </w:r>
+      <w:r>
+        <w:rPr>
+          <w:rFonts w:ascii="Consolas" w:hAnsi="Consolas"/>
+          <w:sz w:val="24"/>
+          <w:szCs w:val="24"/>
+        </w:rPr>
+        <w:t>uma para adicionar e outra para remover o aluno.</w:t>
+      </w:r>
+    </w:p>
+    <w:p>
+      <w:pPr>
+        <w:pStyle w:val="PargrafodaLista"/>
+        <w:numPr>
+          <w:ilvl w:val="0"/>
+          <w:numId w:val="1"/>
+        </w:numPr>
+        <w:rPr>
+          <w:rFonts w:ascii="Consolas" w:hAnsi="Consolas"/>
+          <w:sz w:val="24"/>
+          <w:szCs w:val="24"/>
+        </w:rPr>
+      </w:pPr>
+      <w:r>
+        <w:rPr>
+          <w:rFonts w:ascii="Consolas" w:hAnsi="Consolas"/>
+          <w:sz w:val="24"/>
+          <w:szCs w:val="24"/>
+        </w:rPr>
+        <w:t xml:space="preserve">Mas iremos </w:t>
+      </w:r>
+      <w:r>
+        <w:rPr>
+          <w:rFonts w:ascii="Consolas" w:hAnsi="Consolas"/>
+          <w:sz w:val="24"/>
+          <w:szCs w:val="24"/>
+        </w:rPr>
+        <w:t xml:space="preserve">criar uma lógica </w:t>
+      </w:r>
+      <w:r>
+        <w:rPr>
+          <w:rFonts w:ascii="Consolas" w:hAnsi="Consolas"/>
+          <w:sz w:val="24"/>
+          <w:szCs w:val="24"/>
+        </w:rPr>
+        <w:t>para gerar uma string de forma randômica.</w:t>
+      </w:r>
+      <w:r>
+        <w:rPr>
+          <w:rFonts w:ascii="Consolas" w:hAnsi="Consolas"/>
+          <w:sz w:val="24"/>
+          <w:szCs w:val="24"/>
+        </w:rPr>
+        <w:t xml:space="preserve"> Com a classe Math.randon().tostring(</w:t>
+      </w:r>
+      <w:r>
+        <w:rPr>
+          <w:rFonts w:ascii="Consolas" w:hAnsi="Consolas"/>
+          <w:sz w:val="24"/>
+          <w:szCs w:val="24"/>
+        </w:rPr>
+        <w:t>)</w:t>
+      </w:r>
+    </w:p>
+    <w:p>
+      <w:pPr>
+        <w:pStyle w:val="PargrafodaLista"/>
+        <w:numPr>
+          <w:ilvl w:val="0"/>
+          <w:numId w:val="1"/>
+        </w:numPr>
+        <w:rPr>
+          <w:rFonts w:ascii="Consolas" w:hAnsi="Consolas"/>
+          <w:sz w:val="24"/>
+          <w:szCs w:val="24"/>
+        </w:rPr>
+      </w:pPr>
+      <w:r>
+        <w:rPr>
+          <w:rFonts w:ascii="Consolas" w:hAnsi="Consolas"/>
+          <w:sz w:val="24"/>
+          <w:szCs w:val="24"/>
+        </w:rPr>
+        <w:t>Sendo que o valor que colocarmos dentro do tostring() irá gerar um número correspo</w:t>
+      </w:r>
+      <w:r>
+        <w:rPr>
+          <w:rFonts w:ascii="Consolas" w:hAnsi="Consolas"/>
+          <w:sz w:val="24"/>
+          <w:szCs w:val="24"/>
+        </w:rPr>
+        <w:t xml:space="preserve">nde ou seja </w:t>
+      </w:r>
+      <w:r>
+        <w:rPr>
+          <w:rFonts w:ascii="Consolas" w:hAnsi="Consolas"/>
+          <w:sz w:val="24"/>
+          <w:szCs w:val="24"/>
+        </w:rPr>
+        <w:t>2 será binário, 8 octal, 10 decimal e 16 hexadecimal</w:t>
+      </w:r>
+      <w:r>
+        <w:rPr>
+          <w:rFonts w:ascii="Consolas" w:hAnsi="Consolas"/>
+          <w:sz w:val="24"/>
+          <w:szCs w:val="24"/>
+        </w:rPr>
+        <w:t xml:space="preserve"> e 36 gera todas as letras</w:t>
+      </w:r>
+      <w:r>
+        <w:rPr>
+          <w:rFonts w:ascii="Consolas" w:hAnsi="Consolas"/>
+          <w:sz w:val="24"/>
+          <w:szCs w:val="24"/>
+        </w:rPr>
+        <w:t xml:space="preserve">. Vamos utilizar </w:t>
+      </w:r>
+      <w:r>
+        <w:rPr>
+          <w:rFonts w:ascii="Consolas" w:hAnsi="Consolas"/>
+          <w:sz w:val="24"/>
+          <w:szCs w:val="24"/>
+        </w:rPr>
+        <w:t xml:space="preserve">no fim um método .substring(2) e </w:t>
+      </w:r>
+      <w:r>
+        <w:rPr>
+          <w:rFonts w:ascii="Consolas" w:hAnsi="Consolas"/>
+          <w:sz w:val="24"/>
+          <w:szCs w:val="24"/>
+        </w:rPr>
+        <w:t>irá retirar os dois primeiros algaritmos.</w:t>
+      </w:r>
+    </w:p>
+    <w:p>
+      <w:pPr>
+        <w:pStyle w:val="PargrafodaLista"/>
+        <w:numPr>
+          <w:ilvl w:val="0"/>
+          <w:numId w:val="1"/>
+        </w:numPr>
+        <w:shd w:val="clear" w:color="auto" w:fill="282A36"/>
+        <w:spacing w:after="0" w:line="285" w:lineRule="atLeast"/>
+        <w:jc w:val="left"/>
+        <w:rPr>
+          <w:rFonts w:ascii="Consolas" w:eastAsia="Times New Roman" w:hAnsi="Consolas" w:cs="Times New Roman"/>
+          <w:color w:val="F6F6F4"/>
+          <w:sz w:val="21"/>
+          <w:szCs w:val="21"/>
+          <w:lang w:eastAsia="pt-BR"/>
+        </w:rPr>
+      </w:pPr>
+      <w:r>
+        <w:rPr>
+          <w:rFonts w:ascii="Consolas" w:eastAsia="Times New Roman" w:hAnsi="Consolas" w:cs="Times New Roman"/>
+          <w:color w:val="F6F6F4"/>
+          <w:sz w:val="21"/>
+          <w:szCs w:val="21"/>
+          <w:lang w:eastAsia="pt-BR"/>
+        </w:rPr>
+        <w:t>methods</w:t>
+      </w:r>
+      <w:r>
+        <w:rPr>
+          <w:rFonts w:ascii="Consolas" w:eastAsia="Times New Roman" w:hAnsi="Consolas" w:cs="Times New Roman"/>
+          <w:color w:val="F286C4"/>
+          <w:sz w:val="21"/>
+          <w:szCs w:val="21"/>
+          <w:lang w:eastAsia="pt-BR"/>
+        </w:rPr>
+        <w:t>:</w:t>
+      </w:r>
+      <w:r>
+        <w:rPr>
+          <w:rFonts w:ascii="Consolas" w:eastAsia="Times New Roman" w:hAnsi="Consolas" w:cs="Times New Roman"/>
+          <w:color w:val="F6F6F4"/>
+          <w:sz w:val="21"/>
+          <w:szCs w:val="21"/>
+          <w:lang w:eastAsia="pt-BR"/>
+        </w:rPr>
+        <w:t xml:space="preserve"> {</w:t>
+      </w:r>
+    </w:p>
+    <w:p>
+      <w:pPr>
+        <w:pStyle w:val="PargrafodaLista"/>
+        <w:numPr>
+          <w:ilvl w:val="0"/>
+          <w:numId w:val="1"/>
+        </w:numPr>
+        <w:shd w:val="clear" w:color="auto" w:fill="282A36"/>
+        <w:spacing w:after="0" w:line="285" w:lineRule="atLeast"/>
+        <w:jc w:val="left"/>
+        <w:rPr>
+          <w:rFonts w:ascii="Consolas" w:eastAsia="Times New Roman" w:hAnsi="Consolas" w:cs="Times New Roman"/>
+          <w:color w:val="F6F6F4"/>
+          <w:sz w:val="21"/>
+          <w:szCs w:val="21"/>
+          <w:lang w:eastAsia="pt-BR"/>
+        </w:rPr>
+      </w:pPr>
+      <w:r>
+        <w:rPr>
+          <w:rFonts w:ascii="Consolas" w:eastAsia="Times New Roman" w:hAnsi="Consolas" w:cs="Times New Roman"/>
+          <w:color w:val="F6F6F4"/>
+          <w:sz w:val="21"/>
+          <w:szCs w:val="21"/>
+          <w:lang w:eastAsia="pt-BR"/>
+        </w:rPr>
+        <w:t xml:space="preserve">            </w:t>
+      </w:r>
+      <w:r>
+        <w:rPr>
+          <w:rFonts w:ascii="Consolas" w:eastAsia="Times New Roman" w:hAnsi="Consolas" w:cs="Times New Roman"/>
+          <w:color w:val="62E884"/>
+          <w:sz w:val="21"/>
+          <w:szCs w:val="21"/>
+          <w:lang w:eastAsia="pt-BR"/>
+        </w:rPr>
+        <w:t>adicionarAluno</w:t>
+      </w:r>
+      <w:r>
+        <w:rPr>
+          <w:rFonts w:ascii="Consolas" w:eastAsia="Times New Roman" w:hAnsi="Consolas" w:cs="Times New Roman"/>
+          <w:color w:val="F6F6F4"/>
+          <w:sz w:val="21"/>
+          <w:szCs w:val="21"/>
+          <w:lang w:eastAsia="pt-BR"/>
+        </w:rPr>
+        <w:t>(){</w:t>
+      </w:r>
+    </w:p>
+    <w:p>
+      <w:pPr>
+        <w:pStyle w:val="PargrafodaLista"/>
+        <w:numPr>
+          <w:ilvl w:val="0"/>
+          <w:numId w:val="1"/>
+        </w:numPr>
+        <w:shd w:val="clear" w:color="auto" w:fill="282A36"/>
+        <w:spacing w:after="0" w:line="285" w:lineRule="atLeast"/>
+        <w:jc w:val="left"/>
+        <w:rPr>
+          <w:rFonts w:ascii="Consolas" w:eastAsia="Times New Roman" w:hAnsi="Consolas" w:cs="Times New Roman"/>
+          <w:color w:val="F6F6F4"/>
+          <w:sz w:val="21"/>
+          <w:szCs w:val="21"/>
+          <w:lang w:eastAsia="pt-BR"/>
+        </w:rPr>
+      </w:pPr>
+      <w:r>
+        <w:rPr>
+          <w:rFonts w:ascii="Consolas" w:eastAsia="Times New Roman" w:hAnsi="Consolas" w:cs="Times New Roman"/>
+          <w:color w:val="F6F6F4"/>
+          <w:sz w:val="21"/>
+          <w:szCs w:val="21"/>
+          <w:lang w:eastAsia="pt-BR"/>
+        </w:rPr>
+        <w:lastRenderedPageBreak/>
+        <w:t xml:space="preserve">                </w:t>
+      </w:r>
+      <w:r>
+        <w:rPr>
+          <w:rFonts w:ascii="Consolas" w:eastAsia="Times New Roman" w:hAnsi="Consolas" w:cs="Times New Roman"/>
+          <w:color w:val="F286C4"/>
+          <w:sz w:val="21"/>
+          <w:szCs w:val="21"/>
+          <w:lang w:eastAsia="pt-BR"/>
+        </w:rPr>
+        <w:t>const</w:t>
+      </w:r>
+      <w:r>
+        <w:rPr>
+          <w:rFonts w:ascii="Consolas" w:eastAsia="Times New Roman" w:hAnsi="Consolas" w:cs="Times New Roman"/>
+          <w:color w:val="F6F6F4"/>
+          <w:sz w:val="21"/>
+          <w:szCs w:val="21"/>
+          <w:lang w:eastAsia="pt-BR"/>
+        </w:rPr>
+        <w:t xml:space="preserve"> </w:t>
+      </w:r>
+      <w:r>
+        <w:rPr>
+          <w:rFonts w:ascii="Consolas" w:eastAsia="Times New Roman" w:hAnsi="Consolas" w:cs="Times New Roman"/>
+          <w:color w:val="BF9EEE"/>
+          <w:sz w:val="21"/>
+          <w:szCs w:val="21"/>
+          <w:lang w:eastAsia="pt-BR"/>
+        </w:rPr>
+        <w:t>s</w:t>
+      </w:r>
+      <w:r>
+        <w:rPr>
+          <w:rFonts w:ascii="Consolas" w:eastAsia="Times New Roman" w:hAnsi="Consolas" w:cs="Times New Roman"/>
+          <w:color w:val="F6F6F4"/>
+          <w:sz w:val="21"/>
+          <w:szCs w:val="21"/>
+          <w:lang w:eastAsia="pt-BR"/>
+        </w:rPr>
+        <w:t xml:space="preserve"> </w:t>
+      </w:r>
+      <w:r>
+        <w:rPr>
+          <w:rFonts w:ascii="Consolas" w:eastAsia="Times New Roman" w:hAnsi="Consolas" w:cs="Times New Roman"/>
+          <w:color w:val="F286C4"/>
+          <w:sz w:val="21"/>
+          <w:szCs w:val="21"/>
+          <w:lang w:eastAsia="pt-BR"/>
+        </w:rPr>
+        <w:t>=</w:t>
+      </w:r>
+      <w:r>
+        <w:rPr>
+          <w:rFonts w:ascii="Consolas" w:eastAsia="Times New Roman" w:hAnsi="Consolas" w:cs="Times New Roman"/>
+          <w:color w:val="F6F6F4"/>
+          <w:sz w:val="21"/>
+          <w:szCs w:val="21"/>
+          <w:lang w:eastAsia="pt-BR"/>
+        </w:rPr>
+        <w:t xml:space="preserve"> </w:t>
+      </w:r>
+      <w:r>
+        <w:rPr>
+          <w:rFonts w:ascii="Consolas" w:eastAsia="Times New Roman" w:hAnsi="Consolas" w:cs="Times New Roman"/>
+          <w:color w:val="BF9EEE"/>
+          <w:sz w:val="21"/>
+          <w:szCs w:val="21"/>
+          <w:lang w:eastAsia="pt-BR"/>
+        </w:rPr>
+        <w:t>Math</w:t>
+      </w:r>
+      <w:r>
+        <w:rPr>
+          <w:rFonts w:ascii="Consolas" w:eastAsia="Times New Roman" w:hAnsi="Consolas" w:cs="Times New Roman"/>
+          <w:color w:val="F6F6F4"/>
+          <w:sz w:val="21"/>
+          <w:szCs w:val="21"/>
+          <w:lang w:eastAsia="pt-BR"/>
+        </w:rPr>
+        <w:t>.</w:t>
+      </w:r>
+      <w:r>
+        <w:rPr>
+          <w:rFonts w:ascii="Consolas" w:eastAsia="Times New Roman" w:hAnsi="Consolas" w:cs="Times New Roman"/>
+          <w:color w:val="62E884"/>
+          <w:sz w:val="21"/>
+          <w:szCs w:val="21"/>
+          <w:lang w:eastAsia="pt-BR"/>
+        </w:rPr>
+        <w:t>random</w:t>
+      </w:r>
+      <w:r>
+        <w:rPr>
+          <w:rFonts w:ascii="Consolas" w:eastAsia="Times New Roman" w:hAnsi="Consolas" w:cs="Times New Roman"/>
+          <w:color w:val="F6F6F4"/>
+          <w:sz w:val="21"/>
+          <w:szCs w:val="21"/>
+          <w:lang w:eastAsia="pt-BR"/>
+        </w:rPr>
+        <w:t>().</w:t>
+      </w:r>
+      <w:r>
+        <w:rPr>
+          <w:rFonts w:ascii="Consolas" w:eastAsia="Times New Roman" w:hAnsi="Consolas" w:cs="Times New Roman"/>
+          <w:color w:val="62E884"/>
+          <w:sz w:val="21"/>
+          <w:szCs w:val="21"/>
+          <w:lang w:eastAsia="pt-BR"/>
+        </w:rPr>
+        <w:t>toString</w:t>
+      </w:r>
+      <w:r>
+        <w:rPr>
+          <w:rFonts w:ascii="Consolas" w:eastAsia="Times New Roman" w:hAnsi="Consolas" w:cs="Times New Roman"/>
+          <w:color w:val="F6F6F4"/>
+          <w:sz w:val="21"/>
+          <w:szCs w:val="21"/>
+          <w:lang w:eastAsia="pt-BR"/>
+        </w:rPr>
+        <w:t>(</w:t>
+      </w:r>
+      <w:r>
+        <w:rPr>
+          <w:rFonts w:ascii="Consolas" w:eastAsia="Times New Roman" w:hAnsi="Consolas" w:cs="Times New Roman"/>
+          <w:color w:val="BF9EEE"/>
+          <w:sz w:val="21"/>
+          <w:szCs w:val="21"/>
+          <w:lang w:eastAsia="pt-BR"/>
+        </w:rPr>
+        <w:t>36</w:t>
+      </w:r>
+      <w:r>
+        <w:rPr>
+          <w:rFonts w:ascii="Consolas" w:eastAsia="Times New Roman" w:hAnsi="Consolas" w:cs="Times New Roman"/>
+          <w:color w:val="F6F6F4"/>
+          <w:sz w:val="21"/>
+          <w:szCs w:val="21"/>
+          <w:lang w:eastAsia="pt-BR"/>
+        </w:rPr>
+        <w:t>).</w:t>
+      </w:r>
+      <w:r>
+        <w:rPr>
+          <w:rFonts w:ascii="Consolas" w:eastAsia="Times New Roman" w:hAnsi="Consolas" w:cs="Times New Roman"/>
+          <w:color w:val="62E884"/>
+          <w:sz w:val="21"/>
+          <w:szCs w:val="21"/>
+          <w:lang w:eastAsia="pt-BR"/>
+        </w:rPr>
+        <w:t>substring</w:t>
+      </w:r>
+      <w:r>
+        <w:rPr>
+          <w:rFonts w:ascii="Consolas" w:eastAsia="Times New Roman" w:hAnsi="Consolas" w:cs="Times New Roman"/>
+          <w:color w:val="F6F6F4"/>
+          <w:sz w:val="21"/>
+          <w:szCs w:val="21"/>
+          <w:lang w:eastAsia="pt-BR"/>
+        </w:rPr>
+        <w:t>(</w:t>
+      </w:r>
+      <w:r>
+        <w:rPr>
+          <w:rFonts w:ascii="Consolas" w:eastAsia="Times New Roman" w:hAnsi="Consolas" w:cs="Times New Roman"/>
+          <w:color w:val="BF9EEE"/>
+          <w:sz w:val="21"/>
+          <w:szCs w:val="21"/>
+          <w:lang w:eastAsia="pt-BR"/>
+        </w:rPr>
+        <w:t>2</w:t>
+      </w:r>
+      <w:r>
+        <w:rPr>
+          <w:rFonts w:ascii="Consolas" w:eastAsia="Times New Roman" w:hAnsi="Consolas" w:cs="Times New Roman"/>
+          <w:color w:val="F6F6F4"/>
+          <w:sz w:val="21"/>
+          <w:szCs w:val="21"/>
+          <w:lang w:eastAsia="pt-BR"/>
+        </w:rPr>
+        <w:t>)</w:t>
+      </w:r>
+    </w:p>
+    <w:p>
+      <w:pPr>
+        <w:pStyle w:val="PargrafodaLista"/>
+        <w:numPr>
+          <w:ilvl w:val="0"/>
+          <w:numId w:val="1"/>
+        </w:numPr>
+        <w:shd w:val="clear" w:color="auto" w:fill="282A36"/>
+        <w:spacing w:after="0" w:line="285" w:lineRule="atLeast"/>
+        <w:jc w:val="left"/>
+        <w:rPr>
+          <w:rFonts w:ascii="Consolas" w:eastAsia="Times New Roman" w:hAnsi="Consolas" w:cs="Times New Roman"/>
+          <w:color w:val="F6F6F4"/>
+          <w:sz w:val="21"/>
+          <w:szCs w:val="21"/>
+          <w:lang w:eastAsia="pt-BR"/>
+        </w:rPr>
+      </w:pPr>
+      <w:r>
+        <w:rPr>
+          <w:rFonts w:ascii="Consolas" w:eastAsia="Times New Roman" w:hAnsi="Consolas" w:cs="Times New Roman"/>
+          <w:color w:val="F6F6F4"/>
+          <w:sz w:val="21"/>
+          <w:szCs w:val="21"/>
+          <w:lang w:eastAsia="pt-BR"/>
+        </w:rPr>
+        <w:t xml:space="preserve">                </w:t>
+      </w:r>
+      <w:r>
+        <w:rPr>
+          <w:rFonts w:ascii="Consolas" w:eastAsia="Times New Roman" w:hAnsi="Consolas" w:cs="Times New Roman"/>
+          <w:i/>
+          <w:iCs/>
+          <w:color w:val="BF9EEE"/>
+          <w:sz w:val="21"/>
+          <w:szCs w:val="21"/>
+          <w:lang w:eastAsia="pt-BR"/>
+        </w:rPr>
+        <w:t>this</w:t>
+      </w:r>
+      <w:r>
+        <w:rPr>
+          <w:rFonts w:ascii="Consolas" w:eastAsia="Times New Roman" w:hAnsi="Consolas" w:cs="Times New Roman"/>
+          <w:color w:val="F6F6F4"/>
+          <w:sz w:val="21"/>
+          <w:szCs w:val="21"/>
+          <w:lang w:eastAsia="pt-BR"/>
+        </w:rPr>
+        <w:t>.alunos.</w:t>
+      </w:r>
+      <w:r>
+        <w:rPr>
+          <w:rFonts w:ascii="Consolas" w:eastAsia="Times New Roman" w:hAnsi="Consolas" w:cs="Times New Roman"/>
+          <w:color w:val="62E884"/>
+          <w:sz w:val="21"/>
+          <w:szCs w:val="21"/>
+          <w:lang w:eastAsia="pt-BR"/>
+        </w:rPr>
+        <w:t>push</w:t>
+      </w:r>
+      <w:r>
+        <w:rPr>
+          <w:rFonts w:ascii="Consolas" w:eastAsia="Times New Roman" w:hAnsi="Consolas" w:cs="Times New Roman"/>
+          <w:color w:val="F6F6F4"/>
+          <w:sz w:val="21"/>
+          <w:szCs w:val="21"/>
+          <w:lang w:eastAsia="pt-BR"/>
+        </w:rPr>
+        <w:t>(</w:t>
+      </w:r>
+      <w:r>
+        <w:rPr>
+          <w:rFonts w:ascii="Consolas" w:eastAsia="Times New Roman" w:hAnsi="Consolas" w:cs="Times New Roman"/>
+          <w:color w:val="BF9EEE"/>
+          <w:sz w:val="21"/>
+          <w:szCs w:val="21"/>
+          <w:lang w:eastAsia="pt-BR"/>
+        </w:rPr>
+        <w:t>s</w:t>
+      </w:r>
+      <w:r>
+        <w:rPr>
+          <w:rFonts w:ascii="Consolas" w:eastAsia="Times New Roman" w:hAnsi="Consolas" w:cs="Times New Roman"/>
+          <w:color w:val="F6F6F4"/>
+          <w:sz w:val="21"/>
+          <w:szCs w:val="21"/>
+          <w:lang w:eastAsia="pt-BR"/>
+        </w:rPr>
+        <w:t>)</w:t>
+      </w:r>
+    </w:p>
+    <w:p>
+      <w:pPr>
+        <w:pStyle w:val="PargrafodaLista"/>
+        <w:numPr>
+          <w:ilvl w:val="0"/>
+          <w:numId w:val="1"/>
+        </w:numPr>
+        <w:shd w:val="clear" w:color="auto" w:fill="282A36"/>
+        <w:spacing w:after="0" w:line="285" w:lineRule="atLeast"/>
+        <w:jc w:val="left"/>
+        <w:rPr>
+          <w:rFonts w:ascii="Consolas" w:eastAsia="Times New Roman" w:hAnsi="Consolas" w:cs="Times New Roman"/>
+          <w:color w:val="F6F6F4"/>
+          <w:sz w:val="21"/>
+          <w:szCs w:val="21"/>
+          <w:lang w:eastAsia="pt-BR"/>
+        </w:rPr>
+      </w:pPr>
+      <w:r>
+        <w:rPr>
+          <w:rFonts w:ascii="Consolas" w:eastAsia="Times New Roman" w:hAnsi="Consolas" w:cs="Times New Roman"/>
+          <w:color w:val="F6F6F4"/>
+          <w:sz w:val="21"/>
+          <w:szCs w:val="21"/>
+          <w:lang w:eastAsia="pt-BR"/>
+        </w:rPr>
+        <w:t>            },</w:t>
+      </w:r>
+    </w:p>
+    <w:p>
+      <w:pPr>
+        <w:pStyle w:val="PargrafodaLista"/>
+        <w:numPr>
+          <w:ilvl w:val="0"/>
+          <w:numId w:val="1"/>
+        </w:numPr>
+        <w:shd w:val="clear" w:color="auto" w:fill="282A36"/>
+        <w:spacing w:after="0" w:line="285" w:lineRule="atLeast"/>
+        <w:jc w:val="left"/>
+        <w:rPr>
+          <w:rFonts w:ascii="Consolas" w:eastAsia="Times New Roman" w:hAnsi="Consolas" w:cs="Times New Roman"/>
+          <w:color w:val="F6F6F4"/>
+          <w:sz w:val="21"/>
+          <w:szCs w:val="21"/>
+          <w:lang w:eastAsia="pt-BR"/>
+        </w:rPr>
+      </w:pPr>
+      <w:r>
+        <w:rPr>
+          <w:rFonts w:ascii="Consolas" w:eastAsia="Times New Roman" w:hAnsi="Consolas" w:cs="Times New Roman"/>
+          <w:color w:val="F6F6F4"/>
+          <w:sz w:val="21"/>
+          <w:szCs w:val="21"/>
+          <w:lang w:eastAsia="pt-BR"/>
+        </w:rPr>
+        <w:t xml:space="preserve">            </w:t>
+      </w:r>
+      <w:r>
+        <w:rPr>
+          <w:rFonts w:ascii="Consolas" w:eastAsia="Times New Roman" w:hAnsi="Consolas" w:cs="Times New Roman"/>
+          <w:color w:val="62E884"/>
+          <w:sz w:val="21"/>
+          <w:szCs w:val="21"/>
+          <w:lang w:eastAsia="pt-BR"/>
+        </w:rPr>
+        <w:t>removerAluno</w:t>
+      </w:r>
+      <w:r>
+        <w:rPr>
+          <w:rFonts w:ascii="Consolas" w:eastAsia="Times New Roman" w:hAnsi="Consolas" w:cs="Times New Roman"/>
+          <w:color w:val="F6F6F4"/>
+          <w:sz w:val="21"/>
+          <w:szCs w:val="21"/>
+          <w:lang w:eastAsia="pt-BR"/>
+        </w:rPr>
+        <w:t>(</w:t>
+      </w:r>
+      <w:r>
+        <w:rPr>
+          <w:rFonts w:ascii="Consolas" w:eastAsia="Times New Roman" w:hAnsi="Consolas" w:cs="Times New Roman"/>
+          <w:i/>
+          <w:iCs/>
+          <w:color w:val="FFB86C"/>
+          <w:sz w:val="21"/>
+          <w:szCs w:val="21"/>
+          <w:lang w:eastAsia="pt-BR"/>
+        </w:rPr>
+        <w:t>indice</w:t>
+      </w:r>
+      <w:r>
+        <w:rPr>
+          <w:rFonts w:ascii="Consolas" w:eastAsia="Times New Roman" w:hAnsi="Consolas" w:cs="Times New Roman"/>
+          <w:color w:val="F6F6F4"/>
+          <w:sz w:val="21"/>
+          <w:szCs w:val="21"/>
+          <w:lang w:eastAsia="pt-BR"/>
+        </w:rPr>
+        <w:t>){</w:t>
+      </w:r>
+    </w:p>
+    <w:p>
+      <w:pPr>
+        <w:pStyle w:val="PargrafodaLista"/>
+        <w:numPr>
+          <w:ilvl w:val="0"/>
+          <w:numId w:val="1"/>
+        </w:numPr>
+        <w:shd w:val="clear" w:color="auto" w:fill="282A36"/>
+        <w:spacing w:after="0" w:line="285" w:lineRule="atLeast"/>
+        <w:jc w:val="left"/>
+        <w:rPr>
+          <w:rFonts w:ascii="Consolas" w:eastAsia="Times New Roman" w:hAnsi="Consolas" w:cs="Times New Roman"/>
+          <w:color w:val="F6F6F4"/>
+          <w:sz w:val="21"/>
+          <w:szCs w:val="21"/>
+          <w:lang w:eastAsia="pt-BR"/>
+        </w:rPr>
+      </w:pPr>
+      <w:r>
+        <w:rPr>
+          <w:rFonts w:ascii="Consolas" w:eastAsia="Times New Roman" w:hAnsi="Consolas" w:cs="Times New Roman"/>
+          <w:color w:val="F6F6F4"/>
+          <w:sz w:val="21"/>
+          <w:szCs w:val="21"/>
+          <w:lang w:eastAsia="pt-BR"/>
+        </w:rPr>
+        <w:t xml:space="preserve">                </w:t>
+      </w:r>
+      <w:r>
+        <w:rPr>
+          <w:rFonts w:ascii="Consolas" w:eastAsia="Times New Roman" w:hAnsi="Consolas" w:cs="Times New Roman"/>
+          <w:i/>
+          <w:iCs/>
+          <w:color w:val="BF9EEE"/>
+          <w:sz w:val="21"/>
+          <w:szCs w:val="21"/>
+          <w:lang w:eastAsia="pt-BR"/>
+        </w:rPr>
+        <w:t>this</w:t>
+      </w:r>
+      <w:r>
+        <w:rPr>
+          <w:rFonts w:ascii="Consolas" w:eastAsia="Times New Roman" w:hAnsi="Consolas" w:cs="Times New Roman"/>
+          <w:color w:val="F6F6F4"/>
+          <w:sz w:val="21"/>
+          <w:szCs w:val="21"/>
+          <w:lang w:eastAsia="pt-BR"/>
+        </w:rPr>
+        <w:t>.alunos.</w:t>
+      </w:r>
+      <w:r>
+        <w:rPr>
+          <w:rFonts w:ascii="Consolas" w:eastAsia="Times New Roman" w:hAnsi="Consolas" w:cs="Times New Roman"/>
+          <w:color w:val="62E884"/>
+          <w:sz w:val="21"/>
+          <w:szCs w:val="21"/>
+          <w:lang w:eastAsia="pt-BR"/>
+        </w:rPr>
+        <w:t>splice</w:t>
+      </w:r>
+      <w:r>
+        <w:rPr>
+          <w:rFonts w:ascii="Consolas" w:eastAsia="Times New Roman" w:hAnsi="Consolas" w:cs="Times New Roman"/>
+          <w:color w:val="F6F6F4"/>
+          <w:sz w:val="21"/>
+          <w:szCs w:val="21"/>
+          <w:lang w:eastAsia="pt-BR"/>
+        </w:rPr>
+        <w:t>(</w:t>
+      </w:r>
+      <w:r>
+        <w:rPr>
+          <w:rFonts w:ascii="Consolas" w:eastAsia="Times New Roman" w:hAnsi="Consolas" w:cs="Times New Roman"/>
+          <w:i/>
+          <w:iCs/>
+          <w:color w:val="FFB86C"/>
+          <w:sz w:val="21"/>
+          <w:szCs w:val="21"/>
+          <w:lang w:eastAsia="pt-BR"/>
+        </w:rPr>
+        <w:t>indice</w:t>
+      </w:r>
+      <w:r>
+        <w:rPr>
+          <w:rFonts w:ascii="Consolas" w:eastAsia="Times New Roman" w:hAnsi="Consolas" w:cs="Times New Roman"/>
+          <w:color w:val="F6F6F4"/>
+          <w:sz w:val="21"/>
+          <w:szCs w:val="21"/>
+          <w:lang w:eastAsia="pt-BR"/>
+        </w:rPr>
+        <w:t xml:space="preserve">, </w:t>
+      </w:r>
+      <w:r>
+        <w:rPr>
+          <w:rFonts w:ascii="Consolas" w:eastAsia="Times New Roman" w:hAnsi="Consolas" w:cs="Times New Roman"/>
+          <w:color w:val="BF9EEE"/>
+          <w:sz w:val="21"/>
+          <w:szCs w:val="21"/>
+          <w:lang w:eastAsia="pt-BR"/>
+        </w:rPr>
+        <w:t>1</w:t>
+      </w:r>
+      <w:r>
+        <w:rPr>
+          <w:rFonts w:ascii="Consolas" w:eastAsia="Times New Roman" w:hAnsi="Consolas" w:cs="Times New Roman"/>
+          <w:color w:val="F6F6F4"/>
+          <w:sz w:val="21"/>
+          <w:szCs w:val="21"/>
+          <w:lang w:eastAsia="pt-BR"/>
+        </w:rPr>
+        <w:t>)</w:t>
+      </w:r>
+    </w:p>
+    <w:p>
+      <w:pPr>
+        <w:pStyle w:val="PargrafodaLista"/>
+        <w:numPr>
+          <w:ilvl w:val="0"/>
+          <w:numId w:val="1"/>
+        </w:numPr>
+        <w:shd w:val="clear" w:color="auto" w:fill="282A36"/>
+        <w:spacing w:after="0" w:line="285" w:lineRule="atLeast"/>
+        <w:jc w:val="left"/>
+        <w:rPr>
+          <w:rFonts w:ascii="Consolas" w:eastAsia="Times New Roman" w:hAnsi="Consolas" w:cs="Times New Roman"/>
+          <w:color w:val="F6F6F4"/>
+          <w:sz w:val="21"/>
+          <w:szCs w:val="21"/>
+          <w:lang w:eastAsia="pt-BR"/>
+        </w:rPr>
+      </w:pPr>
+      <w:r>
+        <w:rPr>
+          <w:rFonts w:ascii="Consolas" w:eastAsia="Times New Roman" w:hAnsi="Consolas" w:cs="Times New Roman"/>
+          <w:color w:val="F6F6F4"/>
+          <w:sz w:val="21"/>
+          <w:szCs w:val="21"/>
+          <w:lang w:eastAsia="pt-BR"/>
+        </w:rPr>
+        <w:t>            },</w:t>
+      </w:r>
+    </w:p>
+    <w:p>
+      <w:pPr>
+        <w:pStyle w:val="PargrafodaLista"/>
+        <w:numPr>
+          <w:ilvl w:val="0"/>
+          <w:numId w:val="1"/>
+        </w:numPr>
+        <w:rPr>
+          <w:rFonts w:ascii="Consolas" w:hAnsi="Consolas"/>
+          <w:sz w:val="24"/>
+          <w:szCs w:val="24"/>
+        </w:rPr>
+      </w:pPr>
+    </w:p>
+    <w:p>
+      <w:pPr>
+        <w:pStyle w:val="PargrafodaLista"/>
+        <w:numPr>
+          <w:ilvl w:val="0"/>
+          <w:numId w:val="1"/>
+        </w:numPr>
+        <w:rPr>
+          <w:rFonts w:ascii="Consolas" w:hAnsi="Consolas"/>
+          <w:sz w:val="24"/>
+          <w:szCs w:val="24"/>
+        </w:rPr>
+      </w:pPr>
+      <w:r>
+        <w:rPr>
+          <w:rFonts w:ascii="Consolas" w:hAnsi="Consolas"/>
+          <w:sz w:val="24"/>
+          <w:szCs w:val="24"/>
+        </w:rPr>
+        <w:t xml:space="preserve">Vamos inserir no template um </w:t>
+      </w:r>
+      <w:r>
+        <w:rPr>
+          <w:rFonts w:ascii="Consolas" w:hAnsi="Consolas"/>
+          <w:sz w:val="24"/>
+          <w:szCs w:val="24"/>
+        </w:rPr>
+        <w:t>botão para chamar o método adicionarAluno.</w:t>
+      </w:r>
+    </w:p>
+    <w:p>
+      <w:pPr>
+        <w:pStyle w:val="PargrafodaLista"/>
+        <w:numPr>
+          <w:ilvl w:val="0"/>
+          <w:numId w:val="1"/>
+        </w:numPr>
+        <w:shd w:val="clear" w:color="auto" w:fill="282A36"/>
+        <w:spacing w:after="0" w:line="285" w:lineRule="atLeast"/>
+        <w:jc w:val="left"/>
+        <w:rPr>
+          <w:rFonts w:ascii="Consolas" w:eastAsia="Times New Roman" w:hAnsi="Consolas" w:cs="Times New Roman"/>
+          <w:color w:val="F6F6F4"/>
+          <w:sz w:val="21"/>
+          <w:szCs w:val="21"/>
+          <w:lang w:eastAsia="pt-BR"/>
+        </w:rPr>
+      </w:pPr>
+      <w:r>
+        <w:rPr>
+          <w:rFonts w:ascii="Consolas" w:eastAsia="Times New Roman" w:hAnsi="Consolas" w:cs="Times New Roman"/>
+          <w:color w:val="F6F6F4"/>
+          <w:sz w:val="21"/>
+          <w:szCs w:val="21"/>
+          <w:lang w:eastAsia="pt-BR"/>
+        </w:rPr>
+        <w:t>&lt;</w:t>
+      </w:r>
+      <w:r>
+        <w:rPr>
+          <w:rFonts w:ascii="Consolas" w:eastAsia="Times New Roman" w:hAnsi="Consolas" w:cs="Times New Roman"/>
+          <w:color w:val="F286C4"/>
+          <w:sz w:val="21"/>
+          <w:szCs w:val="21"/>
+          <w:lang w:eastAsia="pt-BR"/>
+        </w:rPr>
+        <w:t>b-button</w:t>
+      </w:r>
+      <w:r>
+        <w:rPr>
+          <w:rFonts w:ascii="Consolas" w:eastAsia="Times New Roman" w:hAnsi="Consolas" w:cs="Times New Roman"/>
+          <w:color w:val="F6F6F4"/>
+          <w:sz w:val="21"/>
+          <w:szCs w:val="21"/>
+          <w:lang w:eastAsia="pt-BR"/>
+        </w:rPr>
+        <w:t xml:space="preserve"> </w:t>
+      </w:r>
+      <w:r>
+        <w:rPr>
+          <w:rFonts w:ascii="Consolas" w:eastAsia="Times New Roman" w:hAnsi="Consolas" w:cs="Times New Roman"/>
+          <w:color w:val="F286C4"/>
+          <w:sz w:val="21"/>
+          <w:szCs w:val="21"/>
+          <w:lang w:eastAsia="pt-BR"/>
+        </w:rPr>
+        <w:t>@</w:t>
+      </w:r>
+      <w:r>
+        <w:rPr>
+          <w:rFonts w:ascii="Consolas" w:eastAsia="Times New Roman" w:hAnsi="Consolas" w:cs="Times New Roman"/>
+          <w:i/>
+          <w:iCs/>
+          <w:color w:val="62E884"/>
+          <w:sz w:val="21"/>
+          <w:szCs w:val="21"/>
+          <w:lang w:eastAsia="pt-BR"/>
+        </w:rPr>
+        <w:t>click</w:t>
+      </w:r>
+      <w:r>
+        <w:rPr>
+          <w:rFonts w:ascii="Consolas" w:eastAsia="Times New Roman" w:hAnsi="Consolas" w:cs="Times New Roman"/>
+          <w:color w:val="F286C4"/>
+          <w:sz w:val="21"/>
+          <w:szCs w:val="21"/>
+          <w:lang w:eastAsia="pt-BR"/>
+        </w:rPr>
+        <w:t>=</w:t>
+      </w:r>
+      <w:r>
+        <w:rPr>
+          <w:rFonts w:ascii="Consolas" w:eastAsia="Times New Roman" w:hAnsi="Consolas" w:cs="Times New Roman"/>
+          <w:color w:val="DEE492"/>
+          <w:sz w:val="21"/>
+          <w:szCs w:val="21"/>
+          <w:lang w:eastAsia="pt-BR"/>
+        </w:rPr>
+        <w:t>"</w:t>
+      </w:r>
+      <w:r>
+        <w:rPr>
+          <w:rFonts w:ascii="Consolas" w:eastAsia="Times New Roman" w:hAnsi="Consolas" w:cs="Times New Roman"/>
+          <w:color w:val="F6F6F4"/>
+          <w:sz w:val="21"/>
+          <w:szCs w:val="21"/>
+          <w:lang w:eastAsia="pt-BR"/>
+        </w:rPr>
+        <w:t>adicionarAluno</w:t>
+      </w:r>
+      <w:r>
+        <w:rPr>
+          <w:rFonts w:ascii="Consolas" w:eastAsia="Times New Roman" w:hAnsi="Consolas" w:cs="Times New Roman"/>
+          <w:color w:val="DEE492"/>
+          <w:sz w:val="21"/>
+          <w:szCs w:val="21"/>
+          <w:lang w:eastAsia="pt-BR"/>
+        </w:rPr>
+        <w:t>"</w:t>
+      </w:r>
+      <w:r>
+        <w:rPr>
+          <w:rFonts w:ascii="Consolas" w:eastAsia="Times New Roman" w:hAnsi="Consolas" w:cs="Times New Roman"/>
+          <w:color w:val="F6F6F4"/>
+          <w:sz w:val="21"/>
+          <w:szCs w:val="21"/>
+          <w:lang w:eastAsia="pt-BR"/>
+        </w:rPr>
+        <w:t xml:space="preserve"> </w:t>
+      </w:r>
+      <w:r>
+        <w:rPr>
+          <w:rFonts w:ascii="Consolas" w:eastAsia="Times New Roman" w:hAnsi="Consolas" w:cs="Times New Roman"/>
+          <w:i/>
+          <w:iCs/>
+          <w:color w:val="62E884"/>
+          <w:sz w:val="21"/>
+          <w:szCs w:val="21"/>
+          <w:lang w:eastAsia="pt-BR"/>
+        </w:rPr>
+        <w:t>class</w:t>
+      </w:r>
+      <w:r>
+        <w:rPr>
+          <w:rFonts w:ascii="Consolas" w:eastAsia="Times New Roman" w:hAnsi="Consolas" w:cs="Times New Roman"/>
+          <w:color w:val="F286C4"/>
+          <w:sz w:val="21"/>
+          <w:szCs w:val="21"/>
+          <w:lang w:eastAsia="pt-BR"/>
+        </w:rPr>
+        <w:t>=</w:t>
+      </w:r>
+      <w:r>
+        <w:rPr>
+          <w:rFonts w:ascii="Consolas" w:eastAsia="Times New Roman" w:hAnsi="Consolas" w:cs="Times New Roman"/>
+          <w:color w:val="DEE492"/>
+          <w:sz w:val="21"/>
+          <w:szCs w:val="21"/>
+          <w:lang w:eastAsia="pt-BR"/>
+        </w:rPr>
+        <w:t>"</w:t>
+      </w:r>
+      <w:r>
+        <w:rPr>
+          <w:rFonts w:ascii="Consolas" w:eastAsia="Times New Roman" w:hAnsi="Consolas" w:cs="Times New Roman"/>
+          <w:color w:val="E7EE98"/>
+          <w:sz w:val="21"/>
+          <w:szCs w:val="21"/>
+          <w:lang w:eastAsia="pt-BR"/>
+        </w:rPr>
+        <w:t>mb-4</w:t>
+      </w:r>
+      <w:r>
+        <w:rPr>
+          <w:rFonts w:ascii="Consolas" w:eastAsia="Times New Roman" w:hAnsi="Consolas" w:cs="Times New Roman"/>
+          <w:color w:val="DEE492"/>
+          <w:sz w:val="21"/>
+          <w:szCs w:val="21"/>
+          <w:lang w:eastAsia="pt-BR"/>
+        </w:rPr>
+        <w:t>"</w:t>
+      </w:r>
+      <w:r>
+        <w:rPr>
+          <w:rFonts w:ascii="Consolas" w:eastAsia="Times New Roman" w:hAnsi="Consolas" w:cs="Times New Roman"/>
+          <w:color w:val="F6F6F4"/>
+          <w:sz w:val="21"/>
+          <w:szCs w:val="21"/>
+          <w:lang w:eastAsia="pt-BR"/>
+        </w:rPr>
+        <w:t>&gt;Adicionar Aluno&lt;/</w:t>
+      </w:r>
+      <w:r>
+        <w:rPr>
+          <w:rFonts w:ascii="Consolas" w:eastAsia="Times New Roman" w:hAnsi="Consolas" w:cs="Times New Roman"/>
+          <w:color w:val="F286C4"/>
+          <w:sz w:val="21"/>
+          <w:szCs w:val="21"/>
+          <w:lang w:eastAsia="pt-BR"/>
+        </w:rPr>
+        <w:t>b-button</w:t>
+      </w:r>
+      <w:r>
+        <w:rPr>
+          <w:rFonts w:ascii="Consolas" w:eastAsia="Times New Roman" w:hAnsi="Consolas" w:cs="Times New Roman"/>
+          <w:color w:val="F6F6F4"/>
+          <w:sz w:val="21"/>
+          <w:szCs w:val="21"/>
+          <w:lang w:eastAsia="pt-BR"/>
+        </w:rPr>
+        <w:t>&gt;</w:t>
+      </w:r>
+    </w:p>
+    <w:p>
+      <w:pPr>
+        <w:pStyle w:val="PargrafodaLista"/>
+        <w:numPr>
+          <w:ilvl w:val="0"/>
+          <w:numId w:val="1"/>
+        </w:numPr>
+        <w:rPr>
+          <w:rFonts w:ascii="Consolas" w:hAnsi="Consolas"/>
+          <w:sz w:val="24"/>
+          <w:szCs w:val="24"/>
+        </w:rPr>
+      </w:pPr>
+      <w:r>
+        <w:rPr>
+          <w:rFonts w:ascii="Consolas" w:hAnsi="Consolas"/>
+          <w:sz w:val="24"/>
+          <w:szCs w:val="24"/>
+        </w:rPr>
+        <w:t xml:space="preserve">Para remover os alunos nós iremos implementar o clique no </w:t>
+      </w:r>
+      <w:r>
+        <w:rPr>
+          <w:rFonts w:ascii="Consolas" w:hAnsi="Consolas"/>
+          <w:sz w:val="24"/>
+          <w:szCs w:val="24"/>
+        </w:rPr>
+        <w:t>list-group-item</w:t>
+      </w:r>
+      <w:r>
+        <w:rPr>
+          <w:rFonts w:ascii="Consolas" w:hAnsi="Consolas"/>
+          <w:sz w:val="24"/>
+          <w:szCs w:val="24"/>
+        </w:rPr>
+        <w:t xml:space="preserve">. Desta forma já temos </w:t>
+      </w:r>
+      <w:r>
+        <w:rPr>
+          <w:rFonts w:ascii="Consolas" w:hAnsi="Consolas"/>
+          <w:sz w:val="24"/>
+          <w:szCs w:val="24"/>
+        </w:rPr>
+        <w:t>vários elementos para fazer a animação.</w:t>
+      </w:r>
     </w:p>
     <w:p>
       <w:pPr>

</xml_diff>

<commit_message>
Usando transition-group para animar listas
</commit_message>
<xml_diff>
--- a/MELHORANDO ESTÉTICA.docx
+++ b/MELHORANDO ESTÉTICA.docx
@@ -35358,6 +35358,1726 @@
           <w:szCs w:val="24"/>
         </w:rPr>
         <w:t>vários elementos para fazer a animação.</w:t>
+      </w:r>
+    </w:p>
+    <w:p>
+      <w:pPr>
+        <w:pStyle w:val="PargrafodaLista"/>
+        <w:ind w:left="1060" w:firstLine="0"/>
+        <w:rPr>
+          <w:rFonts w:ascii="Consolas" w:hAnsi="Consolas"/>
+          <w:sz w:val="24"/>
+          <w:szCs w:val="24"/>
+        </w:rPr>
+      </w:pPr>
+    </w:p>
+    <w:p>
+      <w:pPr>
+        <w:pStyle w:val="PargrafodaLista"/>
+        <w:ind w:left="1060" w:firstLine="0"/>
+        <w:rPr>
+          <w:rFonts w:ascii="Consolas" w:hAnsi="Consolas"/>
+          <w:b/>
+          <w:bCs/>
+          <w:sz w:val="28"/>
+          <w:szCs w:val="28"/>
+        </w:rPr>
+      </w:pPr>
+      <w:r>
+        <w:rPr>
+          <w:rFonts w:ascii="Consolas" w:hAnsi="Consolas"/>
+          <w:b/>
+          <w:bCs/>
+          <w:sz w:val="28"/>
+          <w:szCs w:val="28"/>
+        </w:rPr>
+        <w:t>Aula 228 – Usando transition-group para animar listas</w:t>
+      </w:r>
+    </w:p>
+    <w:p>
+      <w:pPr>
+        <w:pStyle w:val="PargrafodaLista"/>
+        <w:numPr>
+          <w:ilvl w:val="0"/>
+          <w:numId w:val="1"/>
+        </w:numPr>
+        <w:rPr>
+          <w:rFonts w:ascii="Consolas" w:hAnsi="Consolas"/>
+          <w:sz w:val="24"/>
+          <w:szCs w:val="24"/>
+        </w:rPr>
+      </w:pPr>
+      <w:r>
+        <w:rPr>
+          <w:rFonts w:ascii="Consolas" w:hAnsi="Consolas"/>
+          <w:sz w:val="24"/>
+          <w:szCs w:val="24"/>
+        </w:rPr>
+        <w:t>Teremos que tomar a decisão de qual elemento iremos envolver com o transition-group, neste caso iremos envolver o v-for</w:t>
+      </w:r>
+      <w:r>
+        <w:rPr>
+          <w:rFonts w:ascii="Consolas" w:hAnsi="Consolas"/>
+          <w:sz w:val="24"/>
+          <w:szCs w:val="24"/>
+        </w:rPr>
+        <w:t xml:space="preserve"> com o </w:t>
+      </w:r>
+      <w:r>
+        <w:rPr>
+          <w:rFonts w:ascii="Consolas" w:hAnsi="Consolas"/>
+          <w:sz w:val="24"/>
+          <w:szCs w:val="24"/>
+        </w:rPr>
+        <w:t>b-list-group</w:t>
+      </w:r>
+      <w:r>
+        <w:rPr>
+          <w:rFonts w:ascii="Consolas" w:hAnsi="Consolas"/>
+          <w:sz w:val="24"/>
+          <w:szCs w:val="24"/>
+        </w:rPr>
+        <w:t xml:space="preserve"> para que o b-list-group-item seja </w:t>
+      </w:r>
+      <w:r>
+        <w:rPr>
+          <w:rFonts w:ascii="Consolas" w:hAnsi="Consolas"/>
+          <w:sz w:val="24"/>
+          <w:szCs w:val="24"/>
+        </w:rPr>
+        <w:t>animado.</w:t>
+      </w:r>
+    </w:p>
+    <w:p>
+      <w:pPr>
+        <w:pStyle w:val="PargrafodaLista"/>
+        <w:numPr>
+          <w:ilvl w:val="0"/>
+          <w:numId w:val="1"/>
+        </w:numPr>
+        <w:rPr>
+          <w:rFonts w:ascii="Consolas" w:hAnsi="Consolas"/>
+          <w:sz w:val="24"/>
+          <w:szCs w:val="24"/>
+        </w:rPr>
+      </w:pPr>
+      <w:r>
+        <w:rPr>
+          <w:rFonts w:ascii="Consolas" w:hAnsi="Consolas"/>
+          <w:sz w:val="24"/>
+          <w:szCs w:val="24"/>
+        </w:rPr>
+        <w:t>Temos que incluir também o name com o nome da animação desejada.</w:t>
+      </w:r>
+    </w:p>
+    <w:p>
+      <w:pPr>
+        <w:pStyle w:val="PargrafodaLista"/>
+        <w:numPr>
+          <w:ilvl w:val="0"/>
+          <w:numId w:val="1"/>
+        </w:numPr>
+        <w:shd w:val="clear" w:color="auto" w:fill="282A36"/>
+        <w:spacing w:after="0" w:line="285" w:lineRule="atLeast"/>
+        <w:jc w:val="left"/>
+        <w:rPr>
+          <w:rFonts w:ascii="Consolas" w:eastAsia="Times New Roman" w:hAnsi="Consolas" w:cs="Times New Roman"/>
+          <w:color w:val="F6F6F4"/>
+          <w:sz w:val="21"/>
+          <w:szCs w:val="21"/>
+          <w:lang w:eastAsia="pt-BR"/>
+        </w:rPr>
+      </w:pPr>
+      <w:r>
+        <w:rPr>
+          <w:rFonts w:ascii="Consolas" w:eastAsia="Times New Roman" w:hAnsi="Consolas" w:cs="Times New Roman"/>
+          <w:color w:val="F6F6F4"/>
+          <w:sz w:val="21"/>
+          <w:szCs w:val="21"/>
+          <w:lang w:eastAsia="pt-BR"/>
+        </w:rPr>
+        <w:t>&lt;</w:t>
+      </w:r>
+      <w:r>
+        <w:rPr>
+          <w:rFonts w:ascii="Consolas" w:eastAsia="Times New Roman" w:hAnsi="Consolas" w:cs="Times New Roman"/>
+          <w:color w:val="F286C4"/>
+          <w:sz w:val="21"/>
+          <w:szCs w:val="21"/>
+          <w:lang w:eastAsia="pt-BR"/>
+        </w:rPr>
+        <w:t>transition-group</w:t>
+      </w:r>
+      <w:r>
+        <w:rPr>
+          <w:rFonts w:ascii="Consolas" w:eastAsia="Times New Roman" w:hAnsi="Consolas" w:cs="Times New Roman"/>
+          <w:color w:val="F6F6F4"/>
+          <w:sz w:val="21"/>
+          <w:szCs w:val="21"/>
+          <w:lang w:eastAsia="pt-BR"/>
+        </w:rPr>
+        <w:t xml:space="preserve"> </w:t>
+      </w:r>
+      <w:r>
+        <w:rPr>
+          <w:rFonts w:ascii="Consolas" w:eastAsia="Times New Roman" w:hAnsi="Consolas" w:cs="Times New Roman"/>
+          <w:i/>
+          <w:iCs/>
+          <w:color w:val="62E884"/>
+          <w:sz w:val="21"/>
+          <w:szCs w:val="21"/>
+          <w:lang w:eastAsia="pt-BR"/>
+        </w:rPr>
+        <w:t>name</w:t>
+      </w:r>
+      <w:r>
+        <w:rPr>
+          <w:rFonts w:ascii="Consolas" w:eastAsia="Times New Roman" w:hAnsi="Consolas" w:cs="Times New Roman"/>
+          <w:color w:val="F286C4"/>
+          <w:sz w:val="21"/>
+          <w:szCs w:val="21"/>
+          <w:lang w:eastAsia="pt-BR"/>
+        </w:rPr>
+        <w:t>=</w:t>
+      </w:r>
+      <w:r>
+        <w:rPr>
+          <w:rFonts w:ascii="Consolas" w:eastAsia="Times New Roman" w:hAnsi="Consolas" w:cs="Times New Roman"/>
+          <w:color w:val="DEE492"/>
+          <w:sz w:val="21"/>
+          <w:szCs w:val="21"/>
+          <w:lang w:eastAsia="pt-BR"/>
+        </w:rPr>
+        <w:t>"</w:t>
+      </w:r>
+      <w:r>
+        <w:rPr>
+          <w:rFonts w:ascii="Consolas" w:eastAsia="Times New Roman" w:hAnsi="Consolas" w:cs="Times New Roman"/>
+          <w:color w:val="E7EE98"/>
+          <w:sz w:val="21"/>
+          <w:szCs w:val="21"/>
+          <w:lang w:eastAsia="pt-BR"/>
+        </w:rPr>
+        <w:t>slide</w:t>
+      </w:r>
+      <w:r>
+        <w:rPr>
+          <w:rFonts w:ascii="Consolas" w:eastAsia="Times New Roman" w:hAnsi="Consolas" w:cs="Times New Roman"/>
+          <w:color w:val="DEE492"/>
+          <w:sz w:val="21"/>
+          <w:szCs w:val="21"/>
+          <w:lang w:eastAsia="pt-BR"/>
+        </w:rPr>
+        <w:t>"</w:t>
+      </w:r>
+      <w:r>
+        <w:rPr>
+          <w:rFonts w:ascii="Consolas" w:eastAsia="Times New Roman" w:hAnsi="Consolas" w:cs="Times New Roman"/>
+          <w:color w:val="F6F6F4"/>
+          <w:sz w:val="21"/>
+          <w:szCs w:val="21"/>
+          <w:lang w:eastAsia="pt-BR"/>
+        </w:rPr>
+        <w:t>&gt;</w:t>
+      </w:r>
+    </w:p>
+    <w:p>
+      <w:pPr>
+        <w:pStyle w:val="PargrafodaLista"/>
+        <w:numPr>
+          <w:ilvl w:val="0"/>
+          <w:numId w:val="1"/>
+        </w:numPr>
+        <w:shd w:val="clear" w:color="auto" w:fill="282A36"/>
+        <w:spacing w:after="0" w:line="285" w:lineRule="atLeast"/>
+        <w:jc w:val="left"/>
+        <w:rPr>
+          <w:rFonts w:ascii="Consolas" w:eastAsia="Times New Roman" w:hAnsi="Consolas" w:cs="Times New Roman"/>
+          <w:color w:val="F6F6F4"/>
+          <w:sz w:val="21"/>
+          <w:szCs w:val="21"/>
+          <w:lang w:eastAsia="pt-BR"/>
+        </w:rPr>
+      </w:pPr>
+      <w:r>
+        <w:rPr>
+          <w:rFonts w:ascii="Consolas" w:eastAsia="Times New Roman" w:hAnsi="Consolas" w:cs="Times New Roman"/>
+          <w:color w:val="F6F6F4"/>
+          <w:sz w:val="21"/>
+          <w:szCs w:val="21"/>
+          <w:lang w:eastAsia="pt-BR"/>
+        </w:rPr>
+        <w:t>            &lt;</w:t>
+      </w:r>
+      <w:r>
+        <w:rPr>
+          <w:rFonts w:ascii="Consolas" w:eastAsia="Times New Roman" w:hAnsi="Consolas" w:cs="Times New Roman"/>
+          <w:color w:val="F286C4"/>
+          <w:sz w:val="21"/>
+          <w:szCs w:val="21"/>
+          <w:lang w:eastAsia="pt-BR"/>
+        </w:rPr>
+        <w:t>b-list-group</w:t>
+      </w:r>
+      <w:r>
+        <w:rPr>
+          <w:rFonts w:ascii="Consolas" w:eastAsia="Times New Roman" w:hAnsi="Consolas" w:cs="Times New Roman"/>
+          <w:color w:val="F6F6F4"/>
+          <w:sz w:val="21"/>
+          <w:szCs w:val="21"/>
+          <w:lang w:eastAsia="pt-BR"/>
+        </w:rPr>
+        <w:t xml:space="preserve"> </w:t>
+      </w:r>
+      <w:r>
+        <w:rPr>
+          <w:rFonts w:ascii="Consolas" w:eastAsia="Times New Roman" w:hAnsi="Consolas" w:cs="Times New Roman"/>
+          <w:color w:val="F286C4"/>
+          <w:sz w:val="21"/>
+          <w:szCs w:val="21"/>
+          <w:lang w:eastAsia="pt-BR"/>
+        </w:rPr>
+        <w:t>v-for=</w:t>
+      </w:r>
+      <w:r>
+        <w:rPr>
+          <w:rFonts w:ascii="Consolas" w:eastAsia="Times New Roman" w:hAnsi="Consolas" w:cs="Times New Roman"/>
+          <w:color w:val="DEE492"/>
+          <w:sz w:val="21"/>
+          <w:szCs w:val="21"/>
+          <w:lang w:eastAsia="pt-BR"/>
+        </w:rPr>
+        <w:t>"</w:t>
+      </w:r>
+      <w:r>
+        <w:rPr>
+          <w:rFonts w:ascii="Consolas" w:eastAsia="Times New Roman" w:hAnsi="Consolas" w:cs="Times New Roman"/>
+          <w:color w:val="F6F6F4"/>
+          <w:sz w:val="21"/>
+          <w:szCs w:val="21"/>
+          <w:lang w:eastAsia="pt-BR"/>
+        </w:rPr>
+        <w:t xml:space="preserve">(aluno, i) </w:t>
+      </w:r>
+      <w:r>
+        <w:rPr>
+          <w:rFonts w:ascii="Consolas" w:eastAsia="Times New Roman" w:hAnsi="Consolas" w:cs="Times New Roman"/>
+          <w:color w:val="F286C4"/>
+          <w:sz w:val="21"/>
+          <w:szCs w:val="21"/>
+          <w:lang w:eastAsia="pt-BR"/>
+        </w:rPr>
+        <w:t>in</w:t>
+      </w:r>
+      <w:r>
+        <w:rPr>
+          <w:rFonts w:ascii="Consolas" w:eastAsia="Times New Roman" w:hAnsi="Consolas" w:cs="Times New Roman"/>
+          <w:color w:val="F6F6F4"/>
+          <w:sz w:val="21"/>
+          <w:szCs w:val="21"/>
+          <w:lang w:eastAsia="pt-BR"/>
+        </w:rPr>
+        <w:t xml:space="preserve"> alunos</w:t>
+      </w:r>
+      <w:r>
+        <w:rPr>
+          <w:rFonts w:ascii="Consolas" w:eastAsia="Times New Roman" w:hAnsi="Consolas" w:cs="Times New Roman"/>
+          <w:color w:val="DEE492"/>
+          <w:sz w:val="21"/>
+          <w:szCs w:val="21"/>
+          <w:lang w:eastAsia="pt-BR"/>
+        </w:rPr>
+        <w:t>"</w:t>
+      </w:r>
+      <w:r>
+        <w:rPr>
+          <w:rFonts w:ascii="Consolas" w:eastAsia="Times New Roman" w:hAnsi="Consolas" w:cs="Times New Roman"/>
+          <w:color w:val="F6F6F4"/>
+          <w:sz w:val="21"/>
+          <w:szCs w:val="21"/>
+          <w:lang w:eastAsia="pt-BR"/>
+        </w:rPr>
+        <w:t xml:space="preserve"> </w:t>
+      </w:r>
+      <w:r>
+        <w:rPr>
+          <w:rFonts w:ascii="Consolas" w:eastAsia="Times New Roman" w:hAnsi="Consolas" w:cs="Times New Roman"/>
+          <w:color w:val="F286C4"/>
+          <w:sz w:val="21"/>
+          <w:szCs w:val="21"/>
+          <w:lang w:eastAsia="pt-BR"/>
+        </w:rPr>
+        <w:t>:</w:t>
+      </w:r>
+      <w:r>
+        <w:rPr>
+          <w:rFonts w:ascii="Consolas" w:eastAsia="Times New Roman" w:hAnsi="Consolas" w:cs="Times New Roman"/>
+          <w:i/>
+          <w:iCs/>
+          <w:color w:val="62E884"/>
+          <w:sz w:val="21"/>
+          <w:szCs w:val="21"/>
+          <w:lang w:eastAsia="pt-BR"/>
+        </w:rPr>
+        <w:t>key</w:t>
+      </w:r>
+      <w:r>
+        <w:rPr>
+          <w:rFonts w:ascii="Consolas" w:eastAsia="Times New Roman" w:hAnsi="Consolas" w:cs="Times New Roman"/>
+          <w:color w:val="F286C4"/>
+          <w:sz w:val="21"/>
+          <w:szCs w:val="21"/>
+          <w:lang w:eastAsia="pt-BR"/>
+        </w:rPr>
+        <w:t>=</w:t>
+      </w:r>
+      <w:r>
+        <w:rPr>
+          <w:rFonts w:ascii="Consolas" w:eastAsia="Times New Roman" w:hAnsi="Consolas" w:cs="Times New Roman"/>
+          <w:color w:val="DEE492"/>
+          <w:sz w:val="21"/>
+          <w:szCs w:val="21"/>
+          <w:lang w:eastAsia="pt-BR"/>
+        </w:rPr>
+        <w:t>"</w:t>
+      </w:r>
+      <w:r>
+        <w:rPr>
+          <w:rFonts w:ascii="Consolas" w:eastAsia="Times New Roman" w:hAnsi="Consolas" w:cs="Times New Roman"/>
+          <w:color w:val="F6F6F4"/>
+          <w:sz w:val="21"/>
+          <w:szCs w:val="21"/>
+          <w:lang w:eastAsia="pt-BR"/>
+        </w:rPr>
+        <w:t>aluno</w:t>
+      </w:r>
+      <w:r>
+        <w:rPr>
+          <w:rFonts w:ascii="Consolas" w:eastAsia="Times New Roman" w:hAnsi="Consolas" w:cs="Times New Roman"/>
+          <w:color w:val="DEE492"/>
+          <w:sz w:val="21"/>
+          <w:szCs w:val="21"/>
+          <w:lang w:eastAsia="pt-BR"/>
+        </w:rPr>
+        <w:t>"</w:t>
+      </w:r>
+      <w:r>
+        <w:rPr>
+          <w:rFonts w:ascii="Consolas" w:eastAsia="Times New Roman" w:hAnsi="Consolas" w:cs="Times New Roman"/>
+          <w:color w:val="F6F6F4"/>
+          <w:sz w:val="21"/>
+          <w:szCs w:val="21"/>
+          <w:lang w:eastAsia="pt-BR"/>
+        </w:rPr>
+        <w:t>&gt;</w:t>
+      </w:r>
+    </w:p>
+    <w:p>
+      <w:pPr>
+        <w:pStyle w:val="PargrafodaLista"/>
+        <w:numPr>
+          <w:ilvl w:val="0"/>
+          <w:numId w:val="1"/>
+        </w:numPr>
+        <w:shd w:val="clear" w:color="auto" w:fill="282A36"/>
+        <w:spacing w:after="0" w:line="285" w:lineRule="atLeast"/>
+        <w:jc w:val="left"/>
+        <w:rPr>
+          <w:rFonts w:ascii="Consolas" w:eastAsia="Times New Roman" w:hAnsi="Consolas" w:cs="Times New Roman"/>
+          <w:color w:val="F6F6F4"/>
+          <w:sz w:val="21"/>
+          <w:szCs w:val="21"/>
+          <w:lang w:eastAsia="pt-BR"/>
+        </w:rPr>
+      </w:pPr>
+      <w:r>
+        <w:rPr>
+          <w:rFonts w:ascii="Consolas" w:eastAsia="Times New Roman" w:hAnsi="Consolas" w:cs="Times New Roman"/>
+          <w:color w:val="F6F6F4"/>
+          <w:sz w:val="21"/>
+          <w:szCs w:val="21"/>
+          <w:lang w:eastAsia="pt-BR"/>
+        </w:rPr>
+        <w:t>            &lt;</w:t>
+      </w:r>
+      <w:r>
+        <w:rPr>
+          <w:rFonts w:ascii="Consolas" w:eastAsia="Times New Roman" w:hAnsi="Consolas" w:cs="Times New Roman"/>
+          <w:color w:val="F286C4"/>
+          <w:sz w:val="21"/>
+          <w:szCs w:val="21"/>
+          <w:lang w:eastAsia="pt-BR"/>
+        </w:rPr>
+        <w:t>b-list-group-item</w:t>
+      </w:r>
+      <w:r>
+        <w:rPr>
+          <w:rFonts w:ascii="Consolas" w:eastAsia="Times New Roman" w:hAnsi="Consolas" w:cs="Times New Roman"/>
+          <w:color w:val="F6F6F4"/>
+          <w:sz w:val="21"/>
+          <w:szCs w:val="21"/>
+          <w:lang w:eastAsia="pt-BR"/>
+        </w:rPr>
+        <w:t xml:space="preserve"> </w:t>
+      </w:r>
+    </w:p>
+    <w:p>
+      <w:pPr>
+        <w:pStyle w:val="PargrafodaLista"/>
+        <w:numPr>
+          <w:ilvl w:val="0"/>
+          <w:numId w:val="1"/>
+        </w:numPr>
+        <w:shd w:val="clear" w:color="auto" w:fill="282A36"/>
+        <w:spacing w:after="0" w:line="285" w:lineRule="atLeast"/>
+        <w:jc w:val="left"/>
+        <w:rPr>
+          <w:rFonts w:ascii="Consolas" w:eastAsia="Times New Roman" w:hAnsi="Consolas" w:cs="Times New Roman"/>
+          <w:color w:val="F6F6F4"/>
+          <w:sz w:val="21"/>
+          <w:szCs w:val="21"/>
+          <w:lang w:eastAsia="pt-BR"/>
+        </w:rPr>
+      </w:pPr>
+      <w:r>
+        <w:rPr>
+          <w:rFonts w:ascii="Consolas" w:eastAsia="Times New Roman" w:hAnsi="Consolas" w:cs="Times New Roman"/>
+          <w:color w:val="F6F6F4"/>
+          <w:sz w:val="21"/>
+          <w:szCs w:val="21"/>
+          <w:lang w:eastAsia="pt-BR"/>
+        </w:rPr>
+        <w:t>                 </w:t>
+      </w:r>
+      <w:r>
+        <w:rPr>
+          <w:rFonts w:ascii="Consolas" w:eastAsia="Times New Roman" w:hAnsi="Consolas" w:cs="Times New Roman"/>
+          <w:color w:val="F286C4"/>
+          <w:sz w:val="21"/>
+          <w:szCs w:val="21"/>
+          <w:lang w:eastAsia="pt-BR"/>
+        </w:rPr>
+        <w:t>@</w:t>
+      </w:r>
+      <w:r>
+        <w:rPr>
+          <w:rFonts w:ascii="Consolas" w:eastAsia="Times New Roman" w:hAnsi="Consolas" w:cs="Times New Roman"/>
+          <w:i/>
+          <w:iCs/>
+          <w:color w:val="62E884"/>
+          <w:sz w:val="21"/>
+          <w:szCs w:val="21"/>
+          <w:lang w:eastAsia="pt-BR"/>
+        </w:rPr>
+        <w:t>click</w:t>
+      </w:r>
+      <w:r>
+        <w:rPr>
+          <w:rFonts w:ascii="Consolas" w:eastAsia="Times New Roman" w:hAnsi="Consolas" w:cs="Times New Roman"/>
+          <w:color w:val="F286C4"/>
+          <w:sz w:val="21"/>
+          <w:szCs w:val="21"/>
+          <w:lang w:eastAsia="pt-BR"/>
+        </w:rPr>
+        <w:t>=</w:t>
+      </w:r>
+      <w:r>
+        <w:rPr>
+          <w:rFonts w:ascii="Consolas" w:eastAsia="Times New Roman" w:hAnsi="Consolas" w:cs="Times New Roman"/>
+          <w:color w:val="DEE492"/>
+          <w:sz w:val="21"/>
+          <w:szCs w:val="21"/>
+          <w:lang w:eastAsia="pt-BR"/>
+        </w:rPr>
+        <w:t>"</w:t>
+      </w:r>
+      <w:r>
+        <w:rPr>
+          <w:rFonts w:ascii="Consolas" w:eastAsia="Times New Roman" w:hAnsi="Consolas" w:cs="Times New Roman"/>
+          <w:color w:val="62E884"/>
+          <w:sz w:val="21"/>
+          <w:szCs w:val="21"/>
+          <w:lang w:eastAsia="pt-BR"/>
+        </w:rPr>
+        <w:t>removerAluno</w:t>
+      </w:r>
+      <w:r>
+        <w:rPr>
+          <w:rFonts w:ascii="Consolas" w:eastAsia="Times New Roman" w:hAnsi="Consolas" w:cs="Times New Roman"/>
+          <w:color w:val="F6F6F4"/>
+          <w:sz w:val="21"/>
+          <w:szCs w:val="21"/>
+          <w:lang w:eastAsia="pt-BR"/>
+        </w:rPr>
+        <w:t>(i)</w:t>
+      </w:r>
+      <w:r>
+        <w:rPr>
+          <w:rFonts w:ascii="Consolas" w:eastAsia="Times New Roman" w:hAnsi="Consolas" w:cs="Times New Roman"/>
+          <w:color w:val="DEE492"/>
+          <w:sz w:val="21"/>
+          <w:szCs w:val="21"/>
+          <w:lang w:eastAsia="pt-BR"/>
+        </w:rPr>
+        <w:t>"</w:t>
+      </w:r>
+      <w:r>
+        <w:rPr>
+          <w:rFonts w:ascii="Consolas" w:eastAsia="Times New Roman" w:hAnsi="Consolas" w:cs="Times New Roman"/>
+          <w:color w:val="F6F6F4"/>
+          <w:sz w:val="21"/>
+          <w:szCs w:val="21"/>
+          <w:lang w:eastAsia="pt-BR"/>
+        </w:rPr>
+        <w:t>&gt;{{aluno}}&lt;/</w:t>
+      </w:r>
+      <w:r>
+        <w:rPr>
+          <w:rFonts w:ascii="Consolas" w:eastAsia="Times New Roman" w:hAnsi="Consolas" w:cs="Times New Roman"/>
+          <w:color w:val="F286C4"/>
+          <w:sz w:val="21"/>
+          <w:szCs w:val="21"/>
+          <w:lang w:eastAsia="pt-BR"/>
+        </w:rPr>
+        <w:t>b-list-group-item</w:t>
+      </w:r>
+      <w:r>
+        <w:rPr>
+          <w:rFonts w:ascii="Consolas" w:eastAsia="Times New Roman" w:hAnsi="Consolas" w:cs="Times New Roman"/>
+          <w:color w:val="F6F6F4"/>
+          <w:sz w:val="21"/>
+          <w:szCs w:val="21"/>
+          <w:lang w:eastAsia="pt-BR"/>
+        </w:rPr>
+        <w:t>&gt;</w:t>
+      </w:r>
+    </w:p>
+    <w:p>
+      <w:pPr>
+        <w:pStyle w:val="PargrafodaLista"/>
+        <w:numPr>
+          <w:ilvl w:val="0"/>
+          <w:numId w:val="1"/>
+        </w:numPr>
+        <w:shd w:val="clear" w:color="auto" w:fill="282A36"/>
+        <w:spacing w:after="0" w:line="285" w:lineRule="atLeast"/>
+        <w:jc w:val="left"/>
+        <w:rPr>
+          <w:rFonts w:ascii="Consolas" w:eastAsia="Times New Roman" w:hAnsi="Consolas" w:cs="Times New Roman"/>
+          <w:color w:val="F6F6F4"/>
+          <w:sz w:val="21"/>
+          <w:szCs w:val="21"/>
+          <w:lang w:eastAsia="pt-BR"/>
+        </w:rPr>
+      </w:pPr>
+      <w:r>
+        <w:rPr>
+          <w:rFonts w:ascii="Consolas" w:eastAsia="Times New Roman" w:hAnsi="Consolas" w:cs="Times New Roman"/>
+          <w:color w:val="F6F6F4"/>
+          <w:sz w:val="21"/>
+          <w:szCs w:val="21"/>
+          <w:lang w:eastAsia="pt-BR"/>
+        </w:rPr>
+        <w:t>            &lt;/</w:t>
+      </w:r>
+      <w:r>
+        <w:rPr>
+          <w:rFonts w:ascii="Consolas" w:eastAsia="Times New Roman" w:hAnsi="Consolas" w:cs="Times New Roman"/>
+          <w:color w:val="F286C4"/>
+          <w:sz w:val="21"/>
+          <w:szCs w:val="21"/>
+          <w:lang w:eastAsia="pt-BR"/>
+        </w:rPr>
+        <w:t>b-list-group</w:t>
+      </w:r>
+      <w:r>
+        <w:rPr>
+          <w:rFonts w:ascii="Consolas" w:eastAsia="Times New Roman" w:hAnsi="Consolas" w:cs="Times New Roman"/>
+          <w:color w:val="F6F6F4"/>
+          <w:sz w:val="21"/>
+          <w:szCs w:val="21"/>
+          <w:lang w:eastAsia="pt-BR"/>
+        </w:rPr>
+        <w:t>&gt;</w:t>
+      </w:r>
+    </w:p>
+    <w:p>
+      <w:pPr>
+        <w:pStyle w:val="PargrafodaLista"/>
+        <w:numPr>
+          <w:ilvl w:val="0"/>
+          <w:numId w:val="1"/>
+        </w:numPr>
+        <w:shd w:val="clear" w:color="auto" w:fill="282A36"/>
+        <w:spacing w:after="0" w:line="285" w:lineRule="atLeast"/>
+        <w:jc w:val="left"/>
+        <w:rPr>
+          <w:rFonts w:ascii="Consolas" w:eastAsia="Times New Roman" w:hAnsi="Consolas" w:cs="Times New Roman"/>
+          <w:color w:val="F6F6F4"/>
+          <w:sz w:val="21"/>
+          <w:szCs w:val="21"/>
+          <w:lang w:eastAsia="pt-BR"/>
+        </w:rPr>
+      </w:pPr>
+      <w:r>
+        <w:rPr>
+          <w:rFonts w:ascii="Consolas" w:eastAsia="Times New Roman" w:hAnsi="Consolas" w:cs="Times New Roman"/>
+          <w:color w:val="F6F6F4"/>
+          <w:sz w:val="21"/>
+          <w:szCs w:val="21"/>
+          <w:lang w:eastAsia="pt-BR"/>
+        </w:rPr>
+        <w:t>        &lt;/</w:t>
+      </w:r>
+      <w:r>
+        <w:rPr>
+          <w:rFonts w:ascii="Consolas" w:eastAsia="Times New Roman" w:hAnsi="Consolas" w:cs="Times New Roman"/>
+          <w:color w:val="F286C4"/>
+          <w:sz w:val="21"/>
+          <w:szCs w:val="21"/>
+          <w:lang w:eastAsia="pt-BR"/>
+        </w:rPr>
+        <w:t>transition-group</w:t>
+      </w:r>
+      <w:r>
+        <w:rPr>
+          <w:rFonts w:ascii="Consolas" w:eastAsia="Times New Roman" w:hAnsi="Consolas" w:cs="Times New Roman"/>
+          <w:color w:val="F6F6F4"/>
+          <w:sz w:val="21"/>
+          <w:szCs w:val="21"/>
+          <w:lang w:eastAsia="pt-BR"/>
+        </w:rPr>
+        <w:t>&gt;</w:t>
+      </w:r>
+    </w:p>
+    <w:p>
+      <w:pPr>
+        <w:pStyle w:val="PargrafodaLista"/>
+        <w:numPr>
+          <w:ilvl w:val="0"/>
+          <w:numId w:val="1"/>
+        </w:numPr>
+        <w:rPr>
+          <w:rFonts w:ascii="Consolas" w:hAnsi="Consolas"/>
+          <w:sz w:val="24"/>
+          <w:szCs w:val="24"/>
+        </w:rPr>
+      </w:pPr>
+    </w:p>
+    <w:p>
+      <w:pPr>
+        <w:pStyle w:val="PargrafodaLista"/>
+        <w:numPr>
+          <w:ilvl w:val="0"/>
+          <w:numId w:val="1"/>
+        </w:numPr>
+        <w:rPr>
+          <w:rFonts w:ascii="Consolas" w:hAnsi="Consolas"/>
+          <w:sz w:val="24"/>
+          <w:szCs w:val="24"/>
+        </w:rPr>
+      </w:pPr>
+      <w:r>
+        <w:rPr>
+          <w:rFonts w:ascii="Consolas" w:hAnsi="Consolas"/>
+          <w:sz w:val="24"/>
+          <w:szCs w:val="24"/>
+        </w:rPr>
+        <w:t>Lembrando que é necessário ter todas as classes</w:t>
+      </w:r>
+      <w:r>
+        <w:rPr>
+          <w:rFonts w:ascii="Consolas" w:hAnsi="Consolas"/>
+          <w:sz w:val="24"/>
+          <w:szCs w:val="24"/>
+        </w:rPr>
+        <w:t xml:space="preserve"> slide-enter</w:t>
+      </w:r>
+      <w:r>
+        <w:rPr>
+          <w:rFonts w:ascii="Consolas" w:hAnsi="Consolas"/>
+          <w:sz w:val="24"/>
+          <w:szCs w:val="24"/>
+        </w:rPr>
+        <w:t>{}, slide-enter-active{}, slide-leave-to</w:t>
+      </w:r>
+      <w:r>
+        <w:rPr>
+          <w:rFonts w:ascii="Consolas" w:hAnsi="Consolas"/>
+          <w:sz w:val="24"/>
+          <w:szCs w:val="24"/>
+        </w:rPr>
+        <w:t>{}, slide-leave-active{}</w:t>
+      </w:r>
+      <w:r>
+        <w:rPr>
+          <w:rFonts w:ascii="Consolas" w:hAnsi="Consolas"/>
+          <w:sz w:val="24"/>
+          <w:szCs w:val="24"/>
+        </w:rPr>
+        <w:t xml:space="preserve"> e só funciona se tiver :key associado a cada aluno.</w:t>
+      </w:r>
+    </w:p>
+    <w:p>
+      <w:pPr>
+        <w:pStyle w:val="PargrafodaLista"/>
+        <w:numPr>
+          <w:ilvl w:val="0"/>
+          <w:numId w:val="1"/>
+        </w:numPr>
+        <w:shd w:val="clear" w:color="auto" w:fill="282A36"/>
+        <w:spacing w:after="0" w:line="285" w:lineRule="atLeast"/>
+        <w:jc w:val="left"/>
+        <w:rPr>
+          <w:rFonts w:ascii="Consolas" w:eastAsia="Times New Roman" w:hAnsi="Consolas" w:cs="Times New Roman"/>
+          <w:color w:val="F6F6F4"/>
+          <w:sz w:val="21"/>
+          <w:szCs w:val="21"/>
+          <w:lang w:eastAsia="pt-BR"/>
+        </w:rPr>
+      </w:pPr>
+      <w:r>
+        <w:rPr>
+          <w:rFonts w:ascii="Consolas" w:eastAsia="Times New Roman" w:hAnsi="Consolas" w:cs="Times New Roman"/>
+          <w:i/>
+          <w:iCs/>
+          <w:color w:val="62E884"/>
+          <w:sz w:val="21"/>
+          <w:szCs w:val="21"/>
+          <w:lang w:eastAsia="pt-BR"/>
+        </w:rPr>
+        <w:t>slide-enter-active</w:t>
+      </w:r>
+      <w:r>
+        <w:rPr>
+          <w:rFonts w:ascii="Consolas" w:eastAsia="Times New Roman" w:hAnsi="Consolas" w:cs="Times New Roman"/>
+          <w:color w:val="F6F6F4"/>
+          <w:sz w:val="21"/>
+          <w:szCs w:val="21"/>
+          <w:lang w:eastAsia="pt-BR"/>
+        </w:rPr>
+        <w:t xml:space="preserve"> {</w:t>
+      </w:r>
+    </w:p>
+    <w:p>
+      <w:pPr>
+        <w:pStyle w:val="PargrafodaLista"/>
+        <w:numPr>
+          <w:ilvl w:val="0"/>
+          <w:numId w:val="1"/>
+        </w:numPr>
+        <w:shd w:val="clear" w:color="auto" w:fill="282A36"/>
+        <w:spacing w:after="0" w:line="285" w:lineRule="atLeast"/>
+        <w:jc w:val="left"/>
+        <w:rPr>
+          <w:rFonts w:ascii="Consolas" w:eastAsia="Times New Roman" w:hAnsi="Consolas" w:cs="Times New Roman"/>
+          <w:color w:val="F6F6F4"/>
+          <w:sz w:val="21"/>
+          <w:szCs w:val="21"/>
+          <w:lang w:eastAsia="pt-BR"/>
+        </w:rPr>
+      </w:pPr>
+      <w:r>
+        <w:rPr>
+          <w:rFonts w:ascii="Consolas" w:eastAsia="Times New Roman" w:hAnsi="Consolas" w:cs="Times New Roman"/>
+          <w:color w:val="F6F6F4"/>
+          <w:sz w:val="21"/>
+          <w:szCs w:val="21"/>
+          <w:lang w:eastAsia="pt-BR"/>
+        </w:rPr>
+        <w:t xml:space="preserve">    </w:t>
+      </w:r>
+      <w:r>
+        <w:rPr>
+          <w:rFonts w:ascii="Consolas" w:eastAsia="Times New Roman" w:hAnsi="Consolas" w:cs="Times New Roman"/>
+          <w:color w:val="97E1F1"/>
+          <w:sz w:val="21"/>
+          <w:szCs w:val="21"/>
+          <w:lang w:eastAsia="pt-BR"/>
+        </w:rPr>
+        <w:t>animation</w:t>
+      </w:r>
+      <w:r>
+        <w:rPr>
+          <w:rFonts w:ascii="Consolas" w:eastAsia="Times New Roman" w:hAnsi="Consolas" w:cs="Times New Roman"/>
+          <w:color w:val="F286C4"/>
+          <w:sz w:val="21"/>
+          <w:szCs w:val="21"/>
+          <w:lang w:eastAsia="pt-BR"/>
+        </w:rPr>
+        <w:t>:</w:t>
+      </w:r>
+      <w:r>
+        <w:rPr>
+          <w:rFonts w:ascii="Consolas" w:eastAsia="Times New Roman" w:hAnsi="Consolas" w:cs="Times New Roman"/>
+          <w:color w:val="F6F6F4"/>
+          <w:sz w:val="21"/>
+          <w:szCs w:val="21"/>
+          <w:lang w:eastAsia="pt-BR"/>
+        </w:rPr>
+        <w:t xml:space="preserve"> slide-in </w:t>
+      </w:r>
+      <w:r>
+        <w:rPr>
+          <w:rFonts w:ascii="Consolas" w:eastAsia="Times New Roman" w:hAnsi="Consolas" w:cs="Times New Roman"/>
+          <w:color w:val="BF9EEE"/>
+          <w:sz w:val="21"/>
+          <w:szCs w:val="21"/>
+          <w:lang w:eastAsia="pt-BR"/>
+        </w:rPr>
+        <w:t>2</w:t>
+      </w:r>
+      <w:r>
+        <w:rPr>
+          <w:rFonts w:ascii="Consolas" w:eastAsia="Times New Roman" w:hAnsi="Consolas" w:cs="Times New Roman"/>
+          <w:color w:val="F286C4"/>
+          <w:sz w:val="21"/>
+          <w:szCs w:val="21"/>
+          <w:lang w:eastAsia="pt-BR"/>
+        </w:rPr>
+        <w:t>s</w:t>
+      </w:r>
+      <w:r>
+        <w:rPr>
+          <w:rFonts w:ascii="Consolas" w:eastAsia="Times New Roman" w:hAnsi="Consolas" w:cs="Times New Roman"/>
+          <w:color w:val="F6F6F4"/>
+          <w:sz w:val="21"/>
+          <w:szCs w:val="21"/>
+          <w:lang w:eastAsia="pt-BR"/>
+        </w:rPr>
+        <w:t xml:space="preserve"> </w:t>
+      </w:r>
+      <w:r>
+        <w:rPr>
+          <w:rFonts w:ascii="Consolas" w:eastAsia="Times New Roman" w:hAnsi="Consolas" w:cs="Times New Roman"/>
+          <w:color w:val="BF9EEE"/>
+          <w:sz w:val="21"/>
+          <w:szCs w:val="21"/>
+          <w:lang w:eastAsia="pt-BR"/>
+        </w:rPr>
+        <w:t>ease</w:t>
+      </w:r>
+      <w:r>
+        <w:rPr>
+          <w:rFonts w:ascii="Consolas" w:eastAsia="Times New Roman" w:hAnsi="Consolas" w:cs="Times New Roman"/>
+          <w:color w:val="F6F6F4"/>
+          <w:sz w:val="21"/>
+          <w:szCs w:val="21"/>
+          <w:lang w:eastAsia="pt-BR"/>
+        </w:rPr>
+        <w:t>;</w:t>
+      </w:r>
+    </w:p>
+    <w:p>
+      <w:pPr>
+        <w:pStyle w:val="PargrafodaLista"/>
+        <w:numPr>
+          <w:ilvl w:val="0"/>
+          <w:numId w:val="1"/>
+        </w:numPr>
+        <w:shd w:val="clear" w:color="auto" w:fill="282A36"/>
+        <w:spacing w:after="0" w:line="285" w:lineRule="atLeast"/>
+        <w:jc w:val="left"/>
+        <w:rPr>
+          <w:rFonts w:ascii="Consolas" w:eastAsia="Times New Roman" w:hAnsi="Consolas" w:cs="Times New Roman"/>
+          <w:color w:val="F6F6F4"/>
+          <w:sz w:val="21"/>
+          <w:szCs w:val="21"/>
+          <w:lang w:eastAsia="pt-BR"/>
+        </w:rPr>
+      </w:pPr>
+      <w:r>
+        <w:rPr>
+          <w:rFonts w:ascii="Consolas" w:eastAsia="Times New Roman" w:hAnsi="Consolas" w:cs="Times New Roman"/>
+          <w:color w:val="F6F6F4"/>
+          <w:sz w:val="21"/>
+          <w:szCs w:val="21"/>
+          <w:lang w:eastAsia="pt-BR"/>
+        </w:rPr>
+        <w:t xml:space="preserve">    </w:t>
+      </w:r>
+      <w:r>
+        <w:rPr>
+          <w:rFonts w:ascii="Consolas" w:eastAsia="Times New Roman" w:hAnsi="Consolas" w:cs="Times New Roman"/>
+          <w:color w:val="97E1F1"/>
+          <w:sz w:val="21"/>
+          <w:szCs w:val="21"/>
+          <w:lang w:eastAsia="pt-BR"/>
+        </w:rPr>
+        <w:t>transition</w:t>
+      </w:r>
+      <w:r>
+        <w:rPr>
+          <w:rFonts w:ascii="Consolas" w:eastAsia="Times New Roman" w:hAnsi="Consolas" w:cs="Times New Roman"/>
+          <w:color w:val="F286C4"/>
+          <w:sz w:val="21"/>
+          <w:szCs w:val="21"/>
+          <w:lang w:eastAsia="pt-BR"/>
+        </w:rPr>
+        <w:t>:</w:t>
+      </w:r>
+      <w:r>
+        <w:rPr>
+          <w:rFonts w:ascii="Consolas" w:eastAsia="Times New Roman" w:hAnsi="Consolas" w:cs="Times New Roman"/>
+          <w:color w:val="F6F6F4"/>
+          <w:sz w:val="21"/>
+          <w:szCs w:val="21"/>
+          <w:lang w:eastAsia="pt-BR"/>
+        </w:rPr>
+        <w:t xml:space="preserve"> opacity </w:t>
+      </w:r>
+      <w:r>
+        <w:rPr>
+          <w:rFonts w:ascii="Consolas" w:eastAsia="Times New Roman" w:hAnsi="Consolas" w:cs="Times New Roman"/>
+          <w:color w:val="BF9EEE"/>
+          <w:sz w:val="21"/>
+          <w:szCs w:val="21"/>
+          <w:lang w:eastAsia="pt-BR"/>
+        </w:rPr>
+        <w:t>2</w:t>
+      </w:r>
+      <w:r>
+        <w:rPr>
+          <w:rFonts w:ascii="Consolas" w:eastAsia="Times New Roman" w:hAnsi="Consolas" w:cs="Times New Roman"/>
+          <w:color w:val="F286C4"/>
+          <w:sz w:val="21"/>
+          <w:szCs w:val="21"/>
+          <w:lang w:eastAsia="pt-BR"/>
+        </w:rPr>
+        <w:t>s</w:t>
+      </w:r>
+      <w:r>
+        <w:rPr>
+          <w:rFonts w:ascii="Consolas" w:eastAsia="Times New Roman" w:hAnsi="Consolas" w:cs="Times New Roman"/>
+          <w:color w:val="F6F6F4"/>
+          <w:sz w:val="21"/>
+          <w:szCs w:val="21"/>
+          <w:lang w:eastAsia="pt-BR"/>
+        </w:rPr>
+        <w:t>;</w:t>
+      </w:r>
+    </w:p>
+    <w:p>
+      <w:pPr>
+        <w:pStyle w:val="PargrafodaLista"/>
+        <w:numPr>
+          <w:ilvl w:val="0"/>
+          <w:numId w:val="1"/>
+        </w:numPr>
+        <w:shd w:val="clear" w:color="auto" w:fill="282A36"/>
+        <w:spacing w:after="0" w:line="285" w:lineRule="atLeast"/>
+        <w:jc w:val="left"/>
+        <w:rPr>
+          <w:rFonts w:ascii="Consolas" w:eastAsia="Times New Roman" w:hAnsi="Consolas" w:cs="Times New Roman"/>
+          <w:color w:val="F6F6F4"/>
+          <w:sz w:val="21"/>
+          <w:szCs w:val="21"/>
+          <w:lang w:eastAsia="pt-BR"/>
+        </w:rPr>
+      </w:pPr>
+      <w:r>
+        <w:rPr>
+          <w:rFonts w:ascii="Consolas" w:eastAsia="Times New Roman" w:hAnsi="Consolas" w:cs="Times New Roman"/>
+          <w:color w:val="F6F6F4"/>
+          <w:sz w:val="21"/>
+          <w:szCs w:val="21"/>
+          <w:lang w:eastAsia="pt-BR"/>
+        </w:rPr>
+        <w:t xml:space="preserve">}   </w:t>
+      </w:r>
+    </w:p>
+    <w:p>
+      <w:pPr>
+        <w:pStyle w:val="PargrafodaLista"/>
+        <w:numPr>
+          <w:ilvl w:val="0"/>
+          <w:numId w:val="1"/>
+        </w:numPr>
+        <w:shd w:val="clear" w:color="auto" w:fill="282A36"/>
+        <w:spacing w:after="0" w:line="285" w:lineRule="atLeast"/>
+        <w:jc w:val="left"/>
+        <w:rPr>
+          <w:rFonts w:ascii="Consolas" w:eastAsia="Times New Roman" w:hAnsi="Consolas" w:cs="Times New Roman"/>
+          <w:color w:val="F6F6F4"/>
+          <w:sz w:val="21"/>
+          <w:szCs w:val="21"/>
+          <w:lang w:eastAsia="pt-BR"/>
+        </w:rPr>
+      </w:pPr>
+    </w:p>
+    <w:p>
+      <w:pPr>
+        <w:pStyle w:val="PargrafodaLista"/>
+        <w:numPr>
+          <w:ilvl w:val="0"/>
+          <w:numId w:val="1"/>
+        </w:numPr>
+        <w:shd w:val="clear" w:color="auto" w:fill="282A36"/>
+        <w:spacing w:after="0" w:line="285" w:lineRule="atLeast"/>
+        <w:jc w:val="left"/>
+        <w:rPr>
+          <w:rFonts w:ascii="Consolas" w:eastAsia="Times New Roman" w:hAnsi="Consolas" w:cs="Times New Roman"/>
+          <w:color w:val="F6F6F4"/>
+          <w:sz w:val="21"/>
+          <w:szCs w:val="21"/>
+          <w:lang w:eastAsia="pt-BR"/>
+        </w:rPr>
+      </w:pPr>
+      <w:r>
+        <w:rPr>
+          <w:rFonts w:ascii="Consolas" w:eastAsia="Times New Roman" w:hAnsi="Consolas" w:cs="Times New Roman"/>
+          <w:i/>
+          <w:iCs/>
+          <w:color w:val="62E884"/>
+          <w:sz w:val="21"/>
+          <w:szCs w:val="21"/>
+          <w:lang w:eastAsia="pt-BR"/>
+        </w:rPr>
+        <w:t>.slide-leave-active</w:t>
+      </w:r>
+      <w:r>
+        <w:rPr>
+          <w:rFonts w:ascii="Consolas" w:eastAsia="Times New Roman" w:hAnsi="Consolas" w:cs="Times New Roman"/>
+          <w:color w:val="F6F6F4"/>
+          <w:sz w:val="21"/>
+          <w:szCs w:val="21"/>
+          <w:lang w:eastAsia="pt-BR"/>
+        </w:rPr>
+        <w:t>{</w:t>
+      </w:r>
+    </w:p>
+    <w:p>
+      <w:pPr>
+        <w:pStyle w:val="PargrafodaLista"/>
+        <w:numPr>
+          <w:ilvl w:val="0"/>
+          <w:numId w:val="1"/>
+        </w:numPr>
+        <w:shd w:val="clear" w:color="auto" w:fill="282A36"/>
+        <w:spacing w:after="0" w:line="285" w:lineRule="atLeast"/>
+        <w:jc w:val="left"/>
+        <w:rPr>
+          <w:rFonts w:ascii="Consolas" w:eastAsia="Times New Roman" w:hAnsi="Consolas" w:cs="Times New Roman"/>
+          <w:color w:val="F6F6F4"/>
+          <w:sz w:val="21"/>
+          <w:szCs w:val="21"/>
+          <w:lang w:eastAsia="pt-BR"/>
+        </w:rPr>
+      </w:pPr>
+      <w:r>
+        <w:rPr>
+          <w:rFonts w:ascii="Consolas" w:eastAsia="Times New Roman" w:hAnsi="Consolas" w:cs="Times New Roman"/>
+          <w:color w:val="F6F6F4"/>
+          <w:sz w:val="21"/>
+          <w:szCs w:val="21"/>
+          <w:lang w:eastAsia="pt-BR"/>
+        </w:rPr>
+        <w:t xml:space="preserve">    </w:t>
+      </w:r>
+      <w:r>
+        <w:rPr>
+          <w:rFonts w:ascii="Consolas" w:eastAsia="Times New Roman" w:hAnsi="Consolas" w:cs="Times New Roman"/>
+          <w:color w:val="97E1F1"/>
+          <w:sz w:val="21"/>
+          <w:szCs w:val="21"/>
+          <w:lang w:eastAsia="pt-BR"/>
+        </w:rPr>
+        <w:t>animation</w:t>
+      </w:r>
+      <w:r>
+        <w:rPr>
+          <w:rFonts w:ascii="Consolas" w:eastAsia="Times New Roman" w:hAnsi="Consolas" w:cs="Times New Roman"/>
+          <w:color w:val="F286C4"/>
+          <w:sz w:val="21"/>
+          <w:szCs w:val="21"/>
+          <w:lang w:eastAsia="pt-BR"/>
+        </w:rPr>
+        <w:t>:</w:t>
+      </w:r>
+      <w:r>
+        <w:rPr>
+          <w:rFonts w:ascii="Consolas" w:eastAsia="Times New Roman" w:hAnsi="Consolas" w:cs="Times New Roman"/>
+          <w:color w:val="F6F6F4"/>
+          <w:sz w:val="21"/>
+          <w:szCs w:val="21"/>
+          <w:lang w:eastAsia="pt-BR"/>
+        </w:rPr>
+        <w:t xml:space="preserve"> slide-out </w:t>
+      </w:r>
+      <w:r>
+        <w:rPr>
+          <w:rFonts w:ascii="Consolas" w:eastAsia="Times New Roman" w:hAnsi="Consolas" w:cs="Times New Roman"/>
+          <w:color w:val="BF9EEE"/>
+          <w:sz w:val="21"/>
+          <w:szCs w:val="21"/>
+          <w:lang w:eastAsia="pt-BR"/>
+        </w:rPr>
+        <w:t>2</w:t>
+      </w:r>
+      <w:r>
+        <w:rPr>
+          <w:rFonts w:ascii="Consolas" w:eastAsia="Times New Roman" w:hAnsi="Consolas" w:cs="Times New Roman"/>
+          <w:color w:val="F286C4"/>
+          <w:sz w:val="21"/>
+          <w:szCs w:val="21"/>
+          <w:lang w:eastAsia="pt-BR"/>
+        </w:rPr>
+        <w:t>s</w:t>
+      </w:r>
+      <w:r>
+        <w:rPr>
+          <w:rFonts w:ascii="Consolas" w:eastAsia="Times New Roman" w:hAnsi="Consolas" w:cs="Times New Roman"/>
+          <w:color w:val="F6F6F4"/>
+          <w:sz w:val="21"/>
+          <w:szCs w:val="21"/>
+          <w:lang w:eastAsia="pt-BR"/>
+        </w:rPr>
+        <w:t xml:space="preserve"> </w:t>
+      </w:r>
+      <w:r>
+        <w:rPr>
+          <w:rFonts w:ascii="Consolas" w:eastAsia="Times New Roman" w:hAnsi="Consolas" w:cs="Times New Roman"/>
+          <w:color w:val="BF9EEE"/>
+          <w:sz w:val="21"/>
+          <w:szCs w:val="21"/>
+          <w:lang w:eastAsia="pt-BR"/>
+        </w:rPr>
+        <w:t>ease</w:t>
+      </w:r>
+      <w:r>
+        <w:rPr>
+          <w:rFonts w:ascii="Consolas" w:eastAsia="Times New Roman" w:hAnsi="Consolas" w:cs="Times New Roman"/>
+          <w:color w:val="F6F6F4"/>
+          <w:sz w:val="21"/>
+          <w:szCs w:val="21"/>
+          <w:lang w:eastAsia="pt-BR"/>
+        </w:rPr>
+        <w:t>;</w:t>
+      </w:r>
+    </w:p>
+    <w:p>
+      <w:pPr>
+        <w:pStyle w:val="PargrafodaLista"/>
+        <w:numPr>
+          <w:ilvl w:val="0"/>
+          <w:numId w:val="1"/>
+        </w:numPr>
+        <w:shd w:val="clear" w:color="auto" w:fill="282A36"/>
+        <w:spacing w:after="0" w:line="285" w:lineRule="atLeast"/>
+        <w:jc w:val="left"/>
+        <w:rPr>
+          <w:rFonts w:ascii="Consolas" w:eastAsia="Times New Roman" w:hAnsi="Consolas" w:cs="Times New Roman"/>
+          <w:color w:val="F6F6F4"/>
+          <w:sz w:val="21"/>
+          <w:szCs w:val="21"/>
+          <w:lang w:eastAsia="pt-BR"/>
+        </w:rPr>
+      </w:pPr>
+      <w:r>
+        <w:rPr>
+          <w:rFonts w:ascii="Consolas" w:eastAsia="Times New Roman" w:hAnsi="Consolas" w:cs="Times New Roman"/>
+          <w:color w:val="F6F6F4"/>
+          <w:sz w:val="21"/>
+          <w:szCs w:val="21"/>
+          <w:lang w:eastAsia="pt-BR"/>
+        </w:rPr>
+        <w:t xml:space="preserve">    </w:t>
+      </w:r>
+      <w:r>
+        <w:rPr>
+          <w:rFonts w:ascii="Consolas" w:eastAsia="Times New Roman" w:hAnsi="Consolas" w:cs="Times New Roman"/>
+          <w:color w:val="97E1F1"/>
+          <w:sz w:val="21"/>
+          <w:szCs w:val="21"/>
+          <w:lang w:eastAsia="pt-BR"/>
+        </w:rPr>
+        <w:t>transition</w:t>
+      </w:r>
+      <w:r>
+        <w:rPr>
+          <w:rFonts w:ascii="Consolas" w:eastAsia="Times New Roman" w:hAnsi="Consolas" w:cs="Times New Roman"/>
+          <w:color w:val="F286C4"/>
+          <w:sz w:val="21"/>
+          <w:szCs w:val="21"/>
+          <w:lang w:eastAsia="pt-BR"/>
+        </w:rPr>
+        <w:t>:</w:t>
+      </w:r>
+      <w:r>
+        <w:rPr>
+          <w:rFonts w:ascii="Consolas" w:eastAsia="Times New Roman" w:hAnsi="Consolas" w:cs="Times New Roman"/>
+          <w:color w:val="F6F6F4"/>
+          <w:sz w:val="21"/>
+          <w:szCs w:val="21"/>
+          <w:lang w:eastAsia="pt-BR"/>
+        </w:rPr>
+        <w:t xml:space="preserve"> opacity </w:t>
+      </w:r>
+      <w:r>
+        <w:rPr>
+          <w:rFonts w:ascii="Consolas" w:eastAsia="Times New Roman" w:hAnsi="Consolas" w:cs="Times New Roman"/>
+          <w:color w:val="BF9EEE"/>
+          <w:sz w:val="21"/>
+          <w:szCs w:val="21"/>
+          <w:lang w:eastAsia="pt-BR"/>
+        </w:rPr>
+        <w:t>2</w:t>
+      </w:r>
+      <w:r>
+        <w:rPr>
+          <w:rFonts w:ascii="Consolas" w:eastAsia="Times New Roman" w:hAnsi="Consolas" w:cs="Times New Roman"/>
+          <w:color w:val="F286C4"/>
+          <w:sz w:val="21"/>
+          <w:szCs w:val="21"/>
+          <w:lang w:eastAsia="pt-BR"/>
+        </w:rPr>
+        <w:t>s</w:t>
+      </w:r>
+      <w:r>
+        <w:rPr>
+          <w:rFonts w:ascii="Consolas" w:eastAsia="Times New Roman" w:hAnsi="Consolas" w:cs="Times New Roman"/>
+          <w:color w:val="F6F6F4"/>
+          <w:sz w:val="21"/>
+          <w:szCs w:val="21"/>
+          <w:lang w:eastAsia="pt-BR"/>
+        </w:rPr>
+        <w:t>;</w:t>
+      </w:r>
+    </w:p>
+    <w:p>
+      <w:pPr>
+        <w:pStyle w:val="PargrafodaLista"/>
+        <w:numPr>
+          <w:ilvl w:val="0"/>
+          <w:numId w:val="1"/>
+        </w:numPr>
+        <w:shd w:val="clear" w:color="auto" w:fill="282A36"/>
+        <w:spacing w:after="0" w:line="285" w:lineRule="atLeast"/>
+        <w:jc w:val="left"/>
+        <w:rPr>
+          <w:rFonts w:ascii="Consolas" w:eastAsia="Times New Roman" w:hAnsi="Consolas" w:cs="Times New Roman"/>
+          <w:color w:val="F6F6F4"/>
+          <w:sz w:val="21"/>
+          <w:szCs w:val="21"/>
+          <w:lang w:eastAsia="pt-BR"/>
+        </w:rPr>
+      </w:pPr>
+      <w:r>
+        <w:rPr>
+          <w:rFonts w:ascii="Consolas" w:eastAsia="Times New Roman" w:hAnsi="Consolas" w:cs="Times New Roman"/>
+          <w:color w:val="F6F6F4"/>
+          <w:sz w:val="21"/>
+          <w:szCs w:val="21"/>
+          <w:lang w:eastAsia="pt-BR"/>
+        </w:rPr>
+        <w:t>}</w:t>
+      </w:r>
+    </w:p>
+    <w:p>
+      <w:pPr>
+        <w:pStyle w:val="PargrafodaLista"/>
+        <w:numPr>
+          <w:ilvl w:val="0"/>
+          <w:numId w:val="1"/>
+        </w:numPr>
+        <w:shd w:val="clear" w:color="auto" w:fill="282A36"/>
+        <w:spacing w:after="240" w:line="285" w:lineRule="atLeast"/>
+        <w:jc w:val="left"/>
+        <w:rPr>
+          <w:rFonts w:ascii="Consolas" w:eastAsia="Times New Roman" w:hAnsi="Consolas" w:cs="Times New Roman"/>
+          <w:color w:val="F6F6F4"/>
+          <w:sz w:val="21"/>
+          <w:szCs w:val="21"/>
+          <w:lang w:eastAsia="pt-BR"/>
+        </w:rPr>
+      </w:pPr>
+    </w:p>
+    <w:p>
+      <w:pPr>
+        <w:pStyle w:val="PargrafodaLista"/>
+        <w:numPr>
+          <w:ilvl w:val="0"/>
+          <w:numId w:val="1"/>
+        </w:numPr>
+        <w:shd w:val="clear" w:color="auto" w:fill="282A36"/>
+        <w:spacing w:after="0" w:line="285" w:lineRule="atLeast"/>
+        <w:jc w:val="left"/>
+        <w:rPr>
+          <w:rFonts w:ascii="Consolas" w:eastAsia="Times New Roman" w:hAnsi="Consolas" w:cs="Times New Roman"/>
+          <w:color w:val="F6F6F4"/>
+          <w:sz w:val="21"/>
+          <w:szCs w:val="21"/>
+          <w:lang w:eastAsia="pt-BR"/>
+        </w:rPr>
+      </w:pPr>
+      <w:r>
+        <w:rPr>
+          <w:rFonts w:ascii="Consolas" w:eastAsia="Times New Roman" w:hAnsi="Consolas" w:cs="Times New Roman"/>
+          <w:i/>
+          <w:iCs/>
+          <w:color w:val="62E884"/>
+          <w:sz w:val="21"/>
+          <w:szCs w:val="21"/>
+          <w:lang w:eastAsia="pt-BR"/>
+        </w:rPr>
+        <w:lastRenderedPageBreak/>
+        <w:t>.slide-enter</w:t>
+      </w:r>
+      <w:r>
+        <w:rPr>
+          <w:rFonts w:ascii="Consolas" w:eastAsia="Times New Roman" w:hAnsi="Consolas" w:cs="Times New Roman"/>
+          <w:color w:val="F6F6F4"/>
+          <w:sz w:val="21"/>
+          <w:szCs w:val="21"/>
+          <w:lang w:eastAsia="pt-BR"/>
+        </w:rPr>
+        <w:t>,</w:t>
+      </w:r>
+      <w:r>
+        <w:rPr>
+          <w:rFonts w:ascii="Consolas" w:eastAsia="Times New Roman" w:hAnsi="Consolas" w:cs="Times New Roman"/>
+          <w:color w:val="F286C4"/>
+          <w:sz w:val="21"/>
+          <w:szCs w:val="21"/>
+          <w:lang w:eastAsia="pt-BR"/>
+        </w:rPr>
+        <w:t xml:space="preserve"> </w:t>
+      </w:r>
+      <w:r>
+        <w:rPr>
+          <w:rFonts w:ascii="Consolas" w:eastAsia="Times New Roman" w:hAnsi="Consolas" w:cs="Times New Roman"/>
+          <w:i/>
+          <w:iCs/>
+          <w:color w:val="62E884"/>
+          <w:sz w:val="21"/>
+          <w:szCs w:val="21"/>
+          <w:lang w:eastAsia="pt-BR"/>
+        </w:rPr>
+        <w:t>.slide-leave-to</w:t>
+      </w:r>
+      <w:r>
+        <w:rPr>
+          <w:rFonts w:ascii="Consolas" w:eastAsia="Times New Roman" w:hAnsi="Consolas" w:cs="Times New Roman"/>
+          <w:color w:val="F6F6F4"/>
+          <w:sz w:val="21"/>
+          <w:szCs w:val="21"/>
+          <w:lang w:eastAsia="pt-BR"/>
+        </w:rPr>
+        <w:t>{</w:t>
+      </w:r>
+    </w:p>
+    <w:p>
+      <w:pPr>
+        <w:pStyle w:val="PargrafodaLista"/>
+        <w:numPr>
+          <w:ilvl w:val="0"/>
+          <w:numId w:val="1"/>
+        </w:numPr>
+        <w:shd w:val="clear" w:color="auto" w:fill="282A36"/>
+        <w:spacing w:after="0" w:line="285" w:lineRule="atLeast"/>
+        <w:jc w:val="left"/>
+        <w:rPr>
+          <w:rFonts w:ascii="Consolas" w:eastAsia="Times New Roman" w:hAnsi="Consolas" w:cs="Times New Roman"/>
+          <w:color w:val="F6F6F4"/>
+          <w:sz w:val="21"/>
+          <w:szCs w:val="21"/>
+          <w:lang w:eastAsia="pt-BR"/>
+        </w:rPr>
+      </w:pPr>
+      <w:r>
+        <w:rPr>
+          <w:rFonts w:ascii="Consolas" w:eastAsia="Times New Roman" w:hAnsi="Consolas" w:cs="Times New Roman"/>
+          <w:color w:val="F6F6F4"/>
+          <w:sz w:val="21"/>
+          <w:szCs w:val="21"/>
+          <w:lang w:eastAsia="pt-BR"/>
+        </w:rPr>
+        <w:t xml:space="preserve">    </w:t>
+      </w:r>
+      <w:r>
+        <w:rPr>
+          <w:rFonts w:ascii="Consolas" w:eastAsia="Times New Roman" w:hAnsi="Consolas" w:cs="Times New Roman"/>
+          <w:color w:val="97E1F1"/>
+          <w:sz w:val="21"/>
+          <w:szCs w:val="21"/>
+          <w:lang w:eastAsia="pt-BR"/>
+        </w:rPr>
+        <w:t>opacity</w:t>
+      </w:r>
+      <w:r>
+        <w:rPr>
+          <w:rFonts w:ascii="Consolas" w:eastAsia="Times New Roman" w:hAnsi="Consolas" w:cs="Times New Roman"/>
+          <w:color w:val="F286C4"/>
+          <w:sz w:val="21"/>
+          <w:szCs w:val="21"/>
+          <w:lang w:eastAsia="pt-BR"/>
+        </w:rPr>
+        <w:t>:</w:t>
+      </w:r>
+      <w:r>
+        <w:rPr>
+          <w:rFonts w:ascii="Consolas" w:eastAsia="Times New Roman" w:hAnsi="Consolas" w:cs="Times New Roman"/>
+          <w:color w:val="F6F6F4"/>
+          <w:sz w:val="21"/>
+          <w:szCs w:val="21"/>
+          <w:lang w:eastAsia="pt-BR"/>
+        </w:rPr>
+        <w:t xml:space="preserve"> </w:t>
+      </w:r>
+      <w:r>
+        <w:rPr>
+          <w:rFonts w:ascii="Consolas" w:eastAsia="Times New Roman" w:hAnsi="Consolas" w:cs="Times New Roman"/>
+          <w:color w:val="BF9EEE"/>
+          <w:sz w:val="21"/>
+          <w:szCs w:val="21"/>
+          <w:lang w:eastAsia="pt-BR"/>
+        </w:rPr>
+        <w:t>0</w:t>
+      </w:r>
+      <w:r>
+        <w:rPr>
+          <w:rFonts w:ascii="Consolas" w:eastAsia="Times New Roman" w:hAnsi="Consolas" w:cs="Times New Roman"/>
+          <w:color w:val="F6F6F4"/>
+          <w:sz w:val="21"/>
+          <w:szCs w:val="21"/>
+          <w:lang w:eastAsia="pt-BR"/>
+        </w:rPr>
+        <w:t>;</w:t>
+      </w:r>
+    </w:p>
+    <w:p>
+      <w:pPr>
+        <w:pStyle w:val="PargrafodaLista"/>
+        <w:numPr>
+          <w:ilvl w:val="0"/>
+          <w:numId w:val="1"/>
+        </w:numPr>
+        <w:rPr>
+          <w:rFonts w:ascii="Consolas" w:hAnsi="Consolas"/>
+          <w:sz w:val="24"/>
+          <w:szCs w:val="24"/>
+        </w:rPr>
+      </w:pPr>
+      <w:r>
+        <w:rPr>
+          <w:rFonts w:ascii="Consolas" w:hAnsi="Consolas"/>
+          <w:sz w:val="24"/>
+          <w:szCs w:val="24"/>
+        </w:rPr>
+        <w:t xml:space="preserve">Para resolver o </w:t>
+      </w:r>
+      <w:r>
+        <w:rPr>
+          <w:rFonts w:ascii="Consolas" w:hAnsi="Consolas"/>
+          <w:sz w:val="24"/>
+          <w:szCs w:val="24"/>
+        </w:rPr>
+        <w:t xml:space="preserve">erro no final da transição na hora de inserir ou retirar um item da lista, devemos </w:t>
+      </w:r>
+      <w:r>
+        <w:rPr>
+          <w:rFonts w:ascii="Consolas" w:hAnsi="Consolas"/>
+          <w:sz w:val="24"/>
+          <w:szCs w:val="24"/>
+        </w:rPr>
+        <w:t>criar a classe .slide-move {} passando transition: transform 1s</w:t>
+      </w:r>
+    </w:p>
+    <w:p>
+      <w:pPr>
+        <w:pStyle w:val="PargrafodaLista"/>
+        <w:numPr>
+          <w:ilvl w:val="0"/>
+          <w:numId w:val="1"/>
+        </w:numPr>
+        <w:shd w:val="clear" w:color="auto" w:fill="282A36"/>
+        <w:spacing w:after="0" w:line="285" w:lineRule="atLeast"/>
+        <w:jc w:val="left"/>
+        <w:rPr>
+          <w:rFonts w:ascii="Consolas" w:eastAsia="Times New Roman" w:hAnsi="Consolas" w:cs="Times New Roman"/>
+          <w:color w:val="F6F6F4"/>
+          <w:sz w:val="21"/>
+          <w:szCs w:val="21"/>
+          <w:lang w:eastAsia="pt-BR"/>
+        </w:rPr>
+      </w:pPr>
+      <w:r>
+        <w:rPr>
+          <w:rFonts w:ascii="Consolas" w:eastAsia="Times New Roman" w:hAnsi="Consolas" w:cs="Times New Roman"/>
+          <w:i/>
+          <w:iCs/>
+          <w:color w:val="62E884"/>
+          <w:sz w:val="21"/>
+          <w:szCs w:val="21"/>
+          <w:lang w:eastAsia="pt-BR"/>
+        </w:rPr>
+        <w:t>.slide-move</w:t>
+      </w:r>
+      <w:r>
+        <w:rPr>
+          <w:rFonts w:ascii="Consolas" w:eastAsia="Times New Roman" w:hAnsi="Consolas" w:cs="Times New Roman"/>
+          <w:color w:val="F6F6F4"/>
+          <w:sz w:val="21"/>
+          <w:szCs w:val="21"/>
+          <w:lang w:eastAsia="pt-BR"/>
+        </w:rPr>
+        <w:t xml:space="preserve"> {</w:t>
+      </w:r>
+    </w:p>
+    <w:p>
+      <w:pPr>
+        <w:pStyle w:val="PargrafodaLista"/>
+        <w:numPr>
+          <w:ilvl w:val="0"/>
+          <w:numId w:val="1"/>
+        </w:numPr>
+        <w:shd w:val="clear" w:color="auto" w:fill="282A36"/>
+        <w:spacing w:after="0" w:line="285" w:lineRule="atLeast"/>
+        <w:jc w:val="left"/>
+        <w:rPr>
+          <w:rFonts w:ascii="Consolas" w:eastAsia="Times New Roman" w:hAnsi="Consolas" w:cs="Times New Roman"/>
+          <w:color w:val="F6F6F4"/>
+          <w:sz w:val="21"/>
+          <w:szCs w:val="21"/>
+          <w:lang w:eastAsia="pt-BR"/>
+        </w:rPr>
+      </w:pPr>
+      <w:r>
+        <w:rPr>
+          <w:rFonts w:ascii="Consolas" w:eastAsia="Times New Roman" w:hAnsi="Consolas" w:cs="Times New Roman"/>
+          <w:color w:val="F6F6F4"/>
+          <w:sz w:val="21"/>
+          <w:szCs w:val="21"/>
+          <w:lang w:eastAsia="pt-BR"/>
+        </w:rPr>
+        <w:t xml:space="preserve">    </w:t>
+      </w:r>
+      <w:r>
+        <w:rPr>
+          <w:rFonts w:ascii="Consolas" w:eastAsia="Times New Roman" w:hAnsi="Consolas" w:cs="Times New Roman"/>
+          <w:color w:val="97E1F1"/>
+          <w:sz w:val="21"/>
+          <w:szCs w:val="21"/>
+          <w:lang w:eastAsia="pt-BR"/>
+        </w:rPr>
+        <w:t>transition</w:t>
+      </w:r>
+      <w:r>
+        <w:rPr>
+          <w:rFonts w:ascii="Consolas" w:eastAsia="Times New Roman" w:hAnsi="Consolas" w:cs="Times New Roman"/>
+          <w:color w:val="F286C4"/>
+          <w:sz w:val="21"/>
+          <w:szCs w:val="21"/>
+          <w:lang w:eastAsia="pt-BR"/>
+        </w:rPr>
+        <w:t>:</w:t>
+      </w:r>
+      <w:r>
+        <w:rPr>
+          <w:rFonts w:ascii="Consolas" w:eastAsia="Times New Roman" w:hAnsi="Consolas" w:cs="Times New Roman"/>
+          <w:color w:val="F6F6F4"/>
+          <w:sz w:val="21"/>
+          <w:szCs w:val="21"/>
+          <w:lang w:eastAsia="pt-BR"/>
+        </w:rPr>
+        <w:t xml:space="preserve"> transform </w:t>
+      </w:r>
+      <w:r>
+        <w:rPr>
+          <w:rFonts w:ascii="Consolas" w:eastAsia="Times New Roman" w:hAnsi="Consolas" w:cs="Times New Roman"/>
+          <w:color w:val="BF9EEE"/>
+          <w:sz w:val="21"/>
+          <w:szCs w:val="21"/>
+          <w:lang w:eastAsia="pt-BR"/>
+        </w:rPr>
+        <w:t>1</w:t>
+      </w:r>
+      <w:r>
+        <w:rPr>
+          <w:rFonts w:ascii="Consolas" w:eastAsia="Times New Roman" w:hAnsi="Consolas" w:cs="Times New Roman"/>
+          <w:color w:val="F286C4"/>
+          <w:sz w:val="21"/>
+          <w:szCs w:val="21"/>
+          <w:lang w:eastAsia="pt-BR"/>
+        </w:rPr>
+        <w:t>s</w:t>
+      </w:r>
+      <w:r>
+        <w:rPr>
+          <w:rFonts w:ascii="Consolas" w:eastAsia="Times New Roman" w:hAnsi="Consolas" w:cs="Times New Roman"/>
+          <w:color w:val="F6F6F4"/>
+          <w:sz w:val="21"/>
+          <w:szCs w:val="21"/>
+          <w:lang w:eastAsia="pt-BR"/>
+        </w:rPr>
+        <w:t>;</w:t>
+      </w:r>
+    </w:p>
+    <w:p>
+      <w:pPr>
+        <w:pStyle w:val="PargrafodaLista"/>
+        <w:numPr>
+          <w:ilvl w:val="0"/>
+          <w:numId w:val="1"/>
+        </w:numPr>
+        <w:shd w:val="clear" w:color="auto" w:fill="282A36"/>
+        <w:spacing w:after="0" w:line="285" w:lineRule="atLeast"/>
+        <w:jc w:val="left"/>
+        <w:rPr>
+          <w:rFonts w:ascii="Consolas" w:eastAsia="Times New Roman" w:hAnsi="Consolas" w:cs="Times New Roman"/>
+          <w:color w:val="F6F6F4"/>
+          <w:sz w:val="21"/>
+          <w:szCs w:val="21"/>
+          <w:lang w:eastAsia="pt-BR"/>
+        </w:rPr>
+      </w:pPr>
+      <w:r>
+        <w:rPr>
+          <w:rFonts w:ascii="Consolas" w:eastAsia="Times New Roman" w:hAnsi="Consolas" w:cs="Times New Roman"/>
+          <w:color w:val="F6F6F4"/>
+          <w:sz w:val="21"/>
+          <w:szCs w:val="21"/>
+          <w:lang w:eastAsia="pt-BR"/>
+        </w:rPr>
+        <w:t>}</w:t>
+      </w:r>
+    </w:p>
+    <w:p>
+      <w:pPr>
+        <w:pStyle w:val="PargrafodaLista"/>
+        <w:numPr>
+          <w:ilvl w:val="0"/>
+          <w:numId w:val="1"/>
+        </w:numPr>
+        <w:rPr>
+          <w:rFonts w:ascii="Consolas" w:hAnsi="Consolas"/>
+          <w:sz w:val="24"/>
+          <w:szCs w:val="24"/>
+        </w:rPr>
+      </w:pPr>
+      <w:r>
+        <w:rPr>
+          <w:rFonts w:ascii="Consolas" w:hAnsi="Consolas"/>
+          <w:sz w:val="24"/>
+          <w:szCs w:val="24"/>
+        </w:rPr>
+        <w:t>Para conseguir fazer um overflow sobre os outro s elementos, devemos incluir um position: absolute na classe .slide</w:t>
+      </w:r>
+      <w:r>
+        <w:rPr>
+          <w:rFonts w:ascii="Consolas" w:hAnsi="Consolas"/>
+          <w:sz w:val="24"/>
+          <w:szCs w:val="24"/>
+        </w:rPr>
+        <w:t>-leave-active().</w:t>
+      </w:r>
+      <w:r>
+        <w:rPr>
+          <w:rFonts w:ascii="Consolas" w:hAnsi="Consolas"/>
+          <w:sz w:val="24"/>
+          <w:szCs w:val="24"/>
+        </w:rPr>
+        <w:t xml:space="preserve"> E width: 100%.</w:t>
       </w:r>
     </w:p>
     <w:p>

</xml_diff>